<commit_message>
Use case model aggiornato
Aggiornamento use case model
</commit_message>
<xml_diff>
--- a/RAD_InfoBlog.docx
+++ b/RAD_InfoBlog.docx
@@ -11,7 +11,6 @@
           <w:szCs w:val="72"/>
         </w:rPr>
       </w:pPr>
-      <w:proofErr w:type="spellStart"/>
       <w:r>
         <w:rPr>
           <w:b/>
@@ -19,29 +18,8 @@
           <w:sz w:val="36"/>
           <w:szCs w:val="36"/>
         </w:rPr>
-        <w:t>Requirements</w:t>
+        <w:t>Requirements Analysis Document</w:t>
       </w:r>
-      <w:proofErr w:type="spellEnd"/>
-      <w:r>
-        <w:rPr>
-          <w:b/>
-          <w:bCs/>
-          <w:sz w:val="36"/>
-          <w:szCs w:val="36"/>
-        </w:rPr>
-        <w:t xml:space="preserve"> Analysis </w:t>
-      </w:r>
-      <w:proofErr w:type="spellStart"/>
-      <w:r>
-        <w:rPr>
-          <w:b/>
-          <w:bCs/>
-          <w:sz w:val="36"/>
-          <w:szCs w:val="36"/>
-        </w:rPr>
-        <w:t>Document</w:t>
-      </w:r>
-      <w:proofErr w:type="spellEnd"/>
     </w:p>
     <w:p>
       <w:pPr>
@@ -73,18 +51,8 @@
           <w:sz w:val="32"/>
           <w:szCs w:val="40"/>
         </w:rPr>
-        <w:t xml:space="preserve"> The </w:t>
+        <w:t xml:space="preserve"> The Problem</w:t>
       </w:r>
-      <w:proofErr w:type="spellStart"/>
-      <w:r>
-        <w:rPr>
-          <w:b/>
-          <w:sz w:val="32"/>
-          <w:szCs w:val="40"/>
-        </w:rPr>
-        <w:t>Problem</w:t>
-      </w:r>
-      <w:proofErr w:type="spellEnd"/>
     </w:p>
     <w:p>
       <w:pPr>
@@ -135,7 +103,6 @@
         </w:rPr>
         <w:t xml:space="preserve">. Data la grandezza di Internet le informazioni, nella maggior parte dei casi, sono difficili da individuare poiché spesso molti articoli sono scritti da autori </w:t>
       </w:r>
-      <w:proofErr w:type="spellStart"/>
       <w:proofErr w:type="gramStart"/>
       <w:r>
         <w:rPr>
@@ -144,7 +111,6 @@
         </w:rPr>
         <w:t>sconosciuti.La</w:t>
       </w:r>
-      <w:proofErr w:type="spellEnd"/>
       <w:proofErr w:type="gramEnd"/>
       <w:r>
         <w:rPr>
@@ -161,53 +127,12 @@
           <w:szCs w:val="40"/>
         </w:rPr>
       </w:pPr>
-      <w:proofErr w:type="spellStart"/>
       <w:r>
         <w:rPr>
           <w:sz w:val="24"/>
           <w:szCs w:val="40"/>
         </w:rPr>
-        <w:t>InfoBlog</w:t>
-      </w:r>
-      <w:proofErr w:type="spellEnd"/>
-      <w:r>
-        <w:rPr>
-          <w:sz w:val="24"/>
-          <w:szCs w:val="40"/>
-        </w:rPr>
-        <w:t xml:space="preserve"> punta a risolvere e a migliorare le problematiche introdotte relative del mondo Informatico, fornendo una piattaforma comune ad utente ed autori per poter comunicare. </w:t>
-      </w:r>
-      <w:proofErr w:type="spellStart"/>
-      <w:r>
-        <w:rPr>
-          <w:sz w:val="24"/>
-          <w:szCs w:val="40"/>
-        </w:rPr>
-        <w:t>InfoBlog</w:t>
-      </w:r>
-      <w:proofErr w:type="spellEnd"/>
-      <w:r>
-        <w:rPr>
-          <w:sz w:val="24"/>
-          <w:szCs w:val="40"/>
-        </w:rPr>
-        <w:t xml:space="preserve"> permetterà agli utenti di poter rimanere aggiornati su articoli veritieri relativi al settore, controllati da specialisti, anche mediante l’inoltro di notifiche riguardante la pubblicazione di articoli da parte di autori seguiti dall’utenza, inoltre, con la possibilità di navigare in una sezione esplora in cui sarà possibile scoprire nuove pubblicazioni da parte di autori e stimolare l’interesse da parte degli utenti per vari argomenti del mondo informatico(es. passando da articoli riguardanti software a articoli riguardante hardware e viceversa).</w:t>
-      </w:r>
-      <w:proofErr w:type="spellStart"/>
-      <w:r>
-        <w:rPr>
-          <w:sz w:val="24"/>
-          <w:szCs w:val="40"/>
-        </w:rPr>
-        <w:t>InfoBlog</w:t>
-      </w:r>
-      <w:proofErr w:type="spellEnd"/>
-      <w:r>
-        <w:rPr>
-          <w:sz w:val="24"/>
-          <w:szCs w:val="40"/>
-        </w:rPr>
-        <w:t xml:space="preserve"> darà la possibilità agli autori di interagire in prima persona con i propri lettori, organizzando eventi in una sezione relativa (ogni evento avrà la presenza di un singolo autore). </w:t>
+        <w:t xml:space="preserve">InfoBlog punta a risolvere e a migliorare le problematiche introdotte relative del mondo Informatico, fornendo una piattaforma comune ad utente ed autori per poter comunicare. InfoBlog permetterà agli utenti di poter rimanere aggiornati su articoli veritieri relativi al settore, controllati da specialisti, anche mediante l’inoltro di notifiche riguardante la pubblicazione di articoli da parte di autori seguiti dall’utenza, inoltre, con la possibilità di navigare in una sezione esplora in cui sarà possibile scoprire nuove pubblicazioni da parte di autori e stimolare l’interesse da parte degli utenti per vari argomenti del mondo informatico(es. passando da articoli riguardanti software a articoli riguardante hardware e viceversa).InfoBlog darà la possibilità agli autori di interagire in prima persona con i propri lettori, organizzando eventi in una sezione relativa (ogni evento avrà la presenza di un singolo autore). </w:t>
       </w:r>
     </w:p>
     <w:p>
@@ -217,21 +142,12 @@
           <w:szCs w:val="40"/>
         </w:rPr>
       </w:pPr>
-      <w:proofErr w:type="spellStart"/>
       <w:r>
         <w:rPr>
           <w:sz w:val="24"/>
           <w:szCs w:val="40"/>
         </w:rPr>
-        <w:t>InfoBlog</w:t>
-      </w:r>
-      <w:proofErr w:type="spellEnd"/>
-      <w:r>
-        <w:rPr>
-          <w:sz w:val="24"/>
-          <w:szCs w:val="40"/>
-        </w:rPr>
-        <w:t xml:space="preserve"> supporterà le seguenti funzionalità:</w:t>
+        <w:t>InfoBlog supporterà le seguenti funzionalità:</w:t>
       </w:r>
     </w:p>
     <w:p>
@@ -404,23 +320,7 @@
           <w:sz w:val="24"/>
           <w:szCs w:val="44"/>
         </w:rPr>
-        <w:t xml:space="preserve">Funzionalità supportate da </w:t>
-      </w:r>
-      <w:proofErr w:type="spellStart"/>
-      <w:r>
-        <w:rPr>
-          <w:sz w:val="24"/>
-          <w:szCs w:val="44"/>
-        </w:rPr>
-        <w:t>Infoblog</w:t>
-      </w:r>
-      <w:proofErr w:type="spellEnd"/>
-      <w:r>
-        <w:rPr>
-          <w:sz w:val="24"/>
-          <w:szCs w:val="44"/>
-        </w:rPr>
-        <w:t>:</w:t>
+        <w:t>Funzionalità supportate da Infoblog:</w:t>
       </w:r>
     </w:p>
     <w:p>
@@ -435,60 +335,19 @@
           <w:szCs w:val="44"/>
         </w:rPr>
       </w:pPr>
-      <w:proofErr w:type="spellStart"/>
       <w:r>
         <w:rPr>
           <w:sz w:val="24"/>
           <w:szCs w:val="44"/>
         </w:rPr>
-        <w:t>InfoBlog</w:t>
+        <w:t>InfoBlog è una web application dove vengono pubblicati, da parti di diversi autori, articoli af</w:t>
       </w:r>
-      <w:proofErr w:type="spellEnd"/>
       <w:r>
         <w:rPr>
           <w:sz w:val="24"/>
           <w:szCs w:val="44"/>
         </w:rPr>
-        <w:t xml:space="preserve"> è una web </w:t>
-      </w:r>
-      <w:proofErr w:type="spellStart"/>
-      <w:r>
-        <w:rPr>
-          <w:sz w:val="24"/>
-          <w:szCs w:val="44"/>
-        </w:rPr>
-        <w:t>application</w:t>
-      </w:r>
-      <w:proofErr w:type="spellEnd"/>
-      <w:r>
-        <w:rPr>
-          <w:sz w:val="24"/>
-          <w:szCs w:val="44"/>
-        </w:rPr>
-        <w:t xml:space="preserve"> dove vengono pubblicati, da parti di diversi autori, articoli af</w:t>
-      </w:r>
-      <w:r>
-        <w:rPr>
-          <w:sz w:val="24"/>
-          <w:szCs w:val="44"/>
-        </w:rPr>
-        <w:t xml:space="preserve">fidabili di diverse categorie riguardanti ovviamente tutto lo stesso settore (l’Informatica). Data la vastità degli articoli presenti, </w:t>
-      </w:r>
-      <w:proofErr w:type="spellStart"/>
-      <w:r>
-        <w:rPr>
-          <w:sz w:val="24"/>
-          <w:szCs w:val="44"/>
-        </w:rPr>
-        <w:t>InfoBlog</w:t>
-      </w:r>
-      <w:proofErr w:type="spellEnd"/>
-      <w:r>
-        <w:rPr>
-          <w:sz w:val="24"/>
-          <w:szCs w:val="44"/>
-        </w:rPr>
-        <w:t xml:space="preserve"> permetterà agli utenti di visualizzare gli articoli anche quelli di maggior interesse, basandosi su informazioni interne fornite dall’utente stesso (come ad esempio autori seguiti, articoli ricercati frequentemente etc.).</w:t>
+        <w:t>fidabili di diverse categorie riguardanti ovviamente tutto lo stesso settore (l’Informatica). Data la vastità degli articoli presenti, InfoBlog permetterà agli utenti di visualizzare gli articoli anche quelli di maggior interesse, basandosi su informazioni interne fornite dall’utente stesso (come ad esempio autori seguiti, articoli ricercati frequentemente etc.).</w:t>
       </w:r>
     </w:p>
     <w:p>
@@ -503,21 +362,12 @@
           <w:szCs w:val="44"/>
         </w:rPr>
       </w:pPr>
-      <w:proofErr w:type="spellStart"/>
       <w:r>
         <w:rPr>
           <w:sz w:val="24"/>
           <w:szCs w:val="44"/>
         </w:rPr>
-        <w:t>InfoBlog</w:t>
-      </w:r>
-      <w:proofErr w:type="spellEnd"/>
-      <w:r>
-        <w:rPr>
-          <w:sz w:val="24"/>
-          <w:szCs w:val="44"/>
-        </w:rPr>
-        <w:t xml:space="preserve"> offre all’utenza la possibilità di scaricare gli allegati degli articoli</w:t>
+        <w:t>InfoBlog offre all’utenza la possibilità di scaricare gli allegati degli articoli</w:t>
       </w:r>
     </w:p>
     <w:p>
@@ -532,21 +382,12 @@
           <w:szCs w:val="44"/>
         </w:rPr>
       </w:pPr>
-      <w:proofErr w:type="spellStart"/>
       <w:r>
         <w:rPr>
           <w:sz w:val="24"/>
           <w:szCs w:val="44"/>
         </w:rPr>
-        <w:t>InfoBlog</w:t>
-      </w:r>
-      <w:proofErr w:type="spellEnd"/>
-      <w:r>
-        <w:rPr>
-          <w:sz w:val="24"/>
-          <w:szCs w:val="44"/>
-        </w:rPr>
-        <w:t xml:space="preserve"> permette di raccogliere anche informazioni su quelli che sono le opinioni degli utenti sugli articoli che loro visionano mediante un apposito meccanismo di commenti e rating offerto dal sistema stesso.</w:t>
+        <w:t>InfoBlog permette di raccogliere anche informazioni su quelli che sono le opinioni degli utenti sugli articoli che loro visionano mediante un apposito meccanismo di commenti e rating offerto dal sistema stesso.</w:t>
       </w:r>
     </w:p>
     <w:p>
@@ -561,21 +402,12 @@
           <w:szCs w:val="44"/>
         </w:rPr>
       </w:pPr>
-      <w:proofErr w:type="spellStart"/>
       <w:r>
         <w:rPr>
           <w:sz w:val="24"/>
           <w:szCs w:val="44"/>
         </w:rPr>
-        <w:t>InfoBlog</w:t>
-      </w:r>
-      <w:proofErr w:type="spellEnd"/>
-      <w:r>
-        <w:rPr>
-          <w:sz w:val="24"/>
-          <w:szCs w:val="44"/>
-        </w:rPr>
-        <w:t xml:space="preserve">, per fornire la massima chiarezza all’utenza su ciò che viene pubblicato, offre all’utenza la possibilità di comunicare con l’autore dell’articolo mediante un apposito meccanismo di </w:t>
+        <w:t xml:space="preserve">InfoBlog, per fornire la massima chiarezza all’utenza su ciò che viene pubblicato, offre all’utenza la possibilità di comunicare con l’autore dell’articolo mediante un apposito meccanismo di </w:t>
       </w:r>
       <w:proofErr w:type="gramStart"/>
       <w:r>
@@ -611,39 +443,7 @@
           <w:sz w:val="24"/>
           <w:szCs w:val="44"/>
         </w:rPr>
-        <w:t xml:space="preserve"> Data la varietà degli argomenti trattati all’interno della web </w:t>
-      </w:r>
-      <w:proofErr w:type="spellStart"/>
-      <w:r>
-        <w:rPr>
-          <w:sz w:val="24"/>
-          <w:szCs w:val="44"/>
-        </w:rPr>
-        <w:t>application</w:t>
-      </w:r>
-      <w:proofErr w:type="spellEnd"/>
-      <w:r>
-        <w:rPr>
-          <w:sz w:val="24"/>
-          <w:szCs w:val="44"/>
-        </w:rPr>
-        <w:t xml:space="preserve">, </w:t>
-      </w:r>
-      <w:proofErr w:type="spellStart"/>
-      <w:r>
-        <w:rPr>
-          <w:sz w:val="24"/>
-          <w:szCs w:val="44"/>
-        </w:rPr>
-        <w:t>InfoBlog</w:t>
-      </w:r>
-      <w:proofErr w:type="spellEnd"/>
-      <w:r>
-        <w:rPr>
-          <w:sz w:val="24"/>
-          <w:szCs w:val="44"/>
-        </w:rPr>
-        <w:t xml:space="preserve"> permette ai propri utenti di seguire quelli che sono i campi di interesse, in particolare permette di seguire autori in modo da poter rimanere sempre aggiornati sulle pubblicazioni di quest’ultimi mediante un apposito sistema di notifiche.</w:t>
+        <w:t xml:space="preserve"> Data la varietà degli argomenti trattati all’interno della web application, InfoBlog permette ai propri utenti di seguire quelli che sono i campi di interesse, in particolare permette di seguire autori in modo da poter rimanere sempre aggiornati sulle pubblicazioni di quest’ultimi mediante un apposito sistema di notifiche.</w:t>
       </w:r>
     </w:p>
     <w:p>
@@ -658,21 +458,12 @@
           <w:szCs w:val="44"/>
         </w:rPr>
       </w:pPr>
-      <w:proofErr w:type="spellStart"/>
       <w:r>
         <w:rPr>
           <w:sz w:val="24"/>
           <w:szCs w:val="44"/>
         </w:rPr>
-        <w:t>InfoBlog</w:t>
-      </w:r>
-      <w:proofErr w:type="spellEnd"/>
-      <w:r>
-        <w:rPr>
-          <w:sz w:val="24"/>
-          <w:szCs w:val="44"/>
-        </w:rPr>
-        <w:t xml:space="preserve"> permette a tutti gli utenti del sito di ricercare articoli (controllare il filtraggio di parametri).</w:t>
+        <w:t>InfoBlog permette a tutti gli utenti del sito di ricercare articoli (controllare il filtraggio di parametri).</w:t>
       </w:r>
     </w:p>
     <w:p>
@@ -687,21 +478,12 @@
           <w:szCs w:val="44"/>
         </w:rPr>
       </w:pPr>
-      <w:proofErr w:type="spellStart"/>
       <w:r>
         <w:rPr>
           <w:sz w:val="24"/>
           <w:szCs w:val="44"/>
         </w:rPr>
-        <w:t>InfoBlog</w:t>
-      </w:r>
-      <w:proofErr w:type="spellEnd"/>
-      <w:r>
-        <w:rPr>
-          <w:sz w:val="24"/>
-          <w:szCs w:val="44"/>
-        </w:rPr>
-        <w:t xml:space="preserve"> permette agli autori di, dopo i dovuti controlli, pubblicare articoli e di allegare ad esso file che possono fornire ulteriori informazioni sull’argomento quali campi d’applicazione, spunti, collegamenti etc.</w:t>
+        <w:t>InfoBlog permette agli autori di, dopo i dovuti controlli, pubblicare articoli e di allegare ad esso file che possono fornire ulteriori informazioni sull’argomento quali campi d’applicazione, spunti, collegamenti etc.</w:t>
       </w:r>
     </w:p>
     <w:p>
@@ -721,39 +503,7 @@
           <w:sz w:val="24"/>
           <w:szCs w:val="44"/>
         </w:rPr>
-        <w:t xml:space="preserve">In momenti successivi alla pubblicazione dell’articolo, </w:t>
-      </w:r>
-      <w:proofErr w:type="spellStart"/>
-      <w:r>
-        <w:rPr>
-          <w:sz w:val="24"/>
-          <w:szCs w:val="44"/>
-        </w:rPr>
-        <w:t>InfoBlog</w:t>
-      </w:r>
-      <w:proofErr w:type="spellEnd"/>
-      <w:r>
-        <w:rPr>
-          <w:sz w:val="24"/>
-          <w:szCs w:val="44"/>
-        </w:rPr>
-        <w:t xml:space="preserve"> offre all’autore dell’articolo la possibilità di modificare parti di esso, ad esempio perché ritiene di essere stato poco chiaro, o aggiungere dei particolari che sono stati scoperti in seguito ma che riguardano lo stesso argomento. </w:t>
-      </w:r>
-      <w:proofErr w:type="spellStart"/>
-      <w:r>
-        <w:rPr>
-          <w:sz w:val="24"/>
-          <w:szCs w:val="44"/>
-        </w:rPr>
-        <w:t>InfoBlog</w:t>
-      </w:r>
-      <w:proofErr w:type="spellEnd"/>
-      <w:r>
-        <w:rPr>
-          <w:sz w:val="24"/>
-          <w:szCs w:val="44"/>
-        </w:rPr>
-        <w:t xml:space="preserve"> ovviamente notificherà gli utenti dell’avvenuta modifica in modo tale da poter rimanere aggiornati.</w:t>
+        <w:t>In momenti successivi alla pubblicazione dell’articolo, InfoBlog offre all’autore dell’articolo la possibilità di modificare parti di esso, ad esempio perché ritiene di essere stato poco chiaro, o aggiungere dei particolari che sono stati scoperti in seguito ma che riguardano lo stesso argomento. InfoBlog ovviamente notificherà gli utenti dell’avvenuta modifica in modo tale da poter rimanere aggiornati.</w:t>
       </w:r>
     </w:p>
     <w:p>
@@ -768,21 +518,12 @@
           <w:szCs w:val="44"/>
         </w:rPr>
       </w:pPr>
-      <w:proofErr w:type="spellStart"/>
       <w:r>
         <w:rPr>
           <w:sz w:val="24"/>
           <w:szCs w:val="44"/>
         </w:rPr>
-        <w:t>InfoBlog</w:t>
-      </w:r>
-      <w:proofErr w:type="spellEnd"/>
-      <w:r>
-        <w:rPr>
-          <w:sz w:val="24"/>
-          <w:szCs w:val="44"/>
-        </w:rPr>
-        <w:t xml:space="preserve"> permette agli autori di poter osservare l’andamento delle loro pubblicazioni attraverso quelli che sono i commenti che vengono lasciati dagli utenti e la loro valutazione.</w:t>
+        <w:t>InfoBlog permette agli autori di poter osservare l’andamento delle loro pubblicazioni attraverso quelli che sono i commenti che vengono lasciati dagli utenti e la loro valutazione.</w:t>
       </w:r>
     </w:p>
     <w:p>
@@ -797,21 +538,12 @@
           <w:szCs w:val="44"/>
         </w:rPr>
       </w:pPr>
-      <w:proofErr w:type="spellStart"/>
       <w:r>
         <w:rPr>
           <w:sz w:val="24"/>
           <w:szCs w:val="44"/>
         </w:rPr>
-        <w:t>InfoBlog</w:t>
-      </w:r>
-      <w:proofErr w:type="spellEnd"/>
-      <w:r>
-        <w:rPr>
-          <w:sz w:val="24"/>
-          <w:szCs w:val="44"/>
-        </w:rPr>
-        <w:t xml:space="preserve"> permette ad autori di poter organizzare degli eventi per fornire agli utenti dei chiarimenti sugli argomenti che verranno trattati descritti all’interno dell’evento stesso. Gli eventi vengono visualizzati all’interno di un’apposita area e visibili a tutti gli utenti in maniera tale da poter essere visionato da tutti.</w:t>
+        <w:t>InfoBlog permette ad autori di poter organizzare degli eventi per fornire agli utenti dei chiarimenti sugli argomenti che verranno trattati descritti all’interno dell’evento stesso. Gli eventi vengono visualizzati all’interno di un’apposita area e visibili a tutti gli utenti in maniera tale da poter essere visionato da tutti.</w:t>
       </w:r>
     </w:p>
     <w:p>
@@ -831,23 +563,7 @@
           <w:sz w:val="24"/>
           <w:szCs w:val="44"/>
         </w:rPr>
-        <w:t xml:space="preserve">Il moderatore, specializzato in una specifica area, viene abilitato da </w:t>
-      </w:r>
-      <w:proofErr w:type="spellStart"/>
-      <w:r>
-        <w:rPr>
-          <w:sz w:val="24"/>
-          <w:szCs w:val="44"/>
-        </w:rPr>
-        <w:t>InfoBlog</w:t>
-      </w:r>
-      <w:proofErr w:type="spellEnd"/>
-      <w:r>
-        <w:rPr>
-          <w:sz w:val="24"/>
-          <w:szCs w:val="44"/>
-        </w:rPr>
-        <w:t xml:space="preserve"> a controllare quelle che sono le richieste di pubblicazione verificandone la coesione e la validità dell’argomento trattato all’interno dell’articolo.</w:t>
+        <w:t>Il moderatore, specializzato in una specifica area, viene abilitato da InfoBlog a controllare quelle che sono le richieste di pubblicazione verificandone la coesione e la validità dell’argomento trattato all’interno dell’articolo.</w:t>
       </w:r>
     </w:p>
     <w:p>
@@ -862,22 +578,13 @@
           <w:szCs w:val="44"/>
         </w:rPr>
       </w:pPr>
-      <w:proofErr w:type="spellStart"/>
       <w:r>
         <w:rPr>
           <w:sz w:val="24"/>
           <w:szCs w:val="44"/>
         </w:rPr>
         <w:lastRenderedPageBreak/>
-        <w:t>InfoBlog</w:t>
-      </w:r>
-      <w:proofErr w:type="spellEnd"/>
-      <w:r>
-        <w:rPr>
-          <w:sz w:val="24"/>
-          <w:szCs w:val="44"/>
-        </w:rPr>
-        <w:t xml:space="preserve"> offre all’utenza la possibilità di accedere e registrarsi ed accedere </w:t>
+        <w:t xml:space="preserve">InfoBlog offre all’utenza la possibilità di accedere e registrarsi ed accedere </w:t>
       </w:r>
       <w:proofErr w:type="gramStart"/>
       <w:r>
@@ -908,21 +615,12 @@
           <w:szCs w:val="44"/>
         </w:rPr>
       </w:pPr>
-      <w:proofErr w:type="spellStart"/>
       <w:r>
         <w:rPr>
           <w:sz w:val="24"/>
           <w:szCs w:val="44"/>
         </w:rPr>
-        <w:t>InfoBlog</w:t>
-      </w:r>
-      <w:proofErr w:type="spellEnd"/>
-      <w:r>
-        <w:rPr>
-          <w:sz w:val="24"/>
-          <w:szCs w:val="44"/>
-        </w:rPr>
-        <w:t xml:space="preserve"> permette utenza di modificare i propri dati personali.</w:t>
+        <w:t>InfoBlog permette utenza di modificare i propri dati personali.</w:t>
       </w:r>
     </w:p>
     <w:p>
@@ -965,7 +663,6 @@
           <w:szCs w:val="44"/>
         </w:rPr>
       </w:pPr>
-      <w:proofErr w:type="spellStart"/>
       <w:r>
         <w:rPr>
           <w:rFonts w:cstheme="minorHAnsi"/>
@@ -979,7 +676,6 @@
         </w:rPr>
         <w:t>Scalability</w:t>
       </w:r>
-      <w:proofErr w:type="spellEnd"/>
       <w:r>
         <w:rPr>
           <w:rFonts w:cstheme="minorHAnsi"/>
@@ -1015,7 +711,6 @@
           <w:szCs w:val="44"/>
         </w:rPr>
       </w:pPr>
-      <w:proofErr w:type="spellStart"/>
       <w:r>
         <w:rPr>
           <w:rFonts w:cstheme="minorHAnsi"/>
@@ -1035,16 +730,7 @@
           <w:sz w:val="24"/>
           <w:szCs w:val="36"/>
         </w:rPr>
-        <w:t>il</w:t>
-      </w:r>
-      <w:proofErr w:type="spellEnd"/>
-      <w:r>
-        <w:rPr>
-          <w:bCs/>
-          <w:sz w:val="24"/>
-          <w:szCs w:val="36"/>
-        </w:rPr>
-        <w:t xml:space="preserve"> sistema può supportare la presenza di almeno 100 utenti online. </w:t>
+        <w:t xml:space="preserve">il sistema può supportare la presenza di almeno 100 utenti online. </w:t>
       </w:r>
     </w:p>
     <w:p>
@@ -1087,25 +773,7 @@
           <w:sz w:val="24"/>
           <w:szCs w:val="36"/>
         </w:rPr>
-        <w:t xml:space="preserve">Il sistema deve essere più performante possibile, il sito deve rispondere alle operazioni dell’utente in massimo 3 </w:t>
-      </w:r>
-      <w:proofErr w:type="spellStart"/>
-      <w:r>
-        <w:rPr>
-          <w:bCs/>
-          <w:sz w:val="24"/>
-          <w:szCs w:val="36"/>
-        </w:rPr>
-        <w:t>secs</w:t>
-      </w:r>
-      <w:proofErr w:type="spellEnd"/>
-      <w:r>
-        <w:rPr>
-          <w:bCs/>
-          <w:sz w:val="24"/>
-          <w:szCs w:val="36"/>
-        </w:rPr>
-        <w:t>.</w:t>
+        <w:t>Il sistema deve essere più performante possibile, il sito deve rispondere alle operazioni dell’utente in massimo 3 secs.</w:t>
       </w:r>
     </w:p>
     <w:p>
@@ -1148,25 +816,7 @@
           <w:sz w:val="24"/>
           <w:szCs w:val="36"/>
         </w:rPr>
-        <w:t xml:space="preserve">Non si dovrà effettuare il </w:t>
-      </w:r>
-      <w:proofErr w:type="spellStart"/>
-      <w:r>
-        <w:rPr>
-          <w:bCs/>
-          <w:sz w:val="24"/>
-          <w:szCs w:val="36"/>
-        </w:rPr>
-        <w:t>refresh</w:t>
-      </w:r>
-      <w:proofErr w:type="spellEnd"/>
-      <w:r>
-        <w:rPr>
-          <w:bCs/>
-          <w:sz w:val="24"/>
-          <w:szCs w:val="36"/>
-        </w:rPr>
-        <w:t xml:space="preserve"> della pagina per vedere i nuovi articoli pubblicati nel sistema, il sistema li mostrerà automaticamente non appena saranno accettati da un moderatore.</w:t>
+        <w:t>Non si dovrà effettuare il refresh della pagina per vedere i nuovi articoli pubblicati nel sistema, il sistema li mostrerà automaticamente non appena saranno accettati da un moderatore.</w:t>
       </w:r>
     </w:p>
     <w:p>
@@ -1182,7 +832,6 @@
           <w:szCs w:val="44"/>
         </w:rPr>
       </w:pPr>
-      <w:proofErr w:type="spellStart"/>
       <w:proofErr w:type="gramStart"/>
       <w:r>
         <w:rPr>
@@ -1203,7 +852,6 @@
         </w:rPr>
         <w:t>Il</w:t>
       </w:r>
-      <w:proofErr w:type="spellEnd"/>
       <w:proofErr w:type="gramEnd"/>
       <w:r>
         <w:rPr>
@@ -1227,7 +875,6 @@
           <w:szCs w:val="44"/>
         </w:rPr>
       </w:pPr>
-      <w:proofErr w:type="spellStart"/>
       <w:proofErr w:type="gramStart"/>
       <w:r>
         <w:rPr>
@@ -1248,7 +895,6 @@
         </w:rPr>
         <w:t>Il</w:t>
       </w:r>
-      <w:proofErr w:type="spellEnd"/>
       <w:proofErr w:type="gramEnd"/>
       <w:r>
         <w:rPr>
@@ -1605,25 +1251,7 @@
                 <w:sz w:val="24"/>
                 <w:szCs w:val="36"/>
               </w:rPr>
-              <w:t xml:space="preserve">Botta dopo mesi di studi ha elaborato un nuovo algoritmo per individuare cammini minimi in un grafo con archi di costo negativo. Botta vorrebbe condividere su </w:t>
-            </w:r>
-            <w:proofErr w:type="spellStart"/>
-            <w:r>
-              <w:rPr>
-                <w:bCs/>
-                <w:sz w:val="24"/>
-                <w:szCs w:val="36"/>
-              </w:rPr>
-              <w:t>InfoBlog</w:t>
-            </w:r>
-            <w:proofErr w:type="spellEnd"/>
-            <w:r>
-              <w:rPr>
-                <w:bCs/>
-                <w:sz w:val="24"/>
-                <w:szCs w:val="36"/>
-              </w:rPr>
-              <w:t xml:space="preserve"> un articolo a riguardo per discuterne con altri appassionati dei suoi elaborati.</w:t>
+              <w:t>Botta dopo mesi di studi ha elaborato un nuovo algoritmo per individuare cammini minimi in un grafo con archi di costo negativo. Botta vorrebbe condividere su InfoBlog un articolo a riguardo per discuterne con altri appassionati dei suoi elaborati.</w:t>
             </w:r>
           </w:p>
           <w:p>
@@ -1657,53 +1285,25 @@
                 <w:sz w:val="24"/>
                 <w:szCs w:val="36"/>
               </w:rPr>
-              <w:t xml:space="preserve">Botta si collega al effettuando il login inserendo </w:t>
-            </w:r>
-            <w:proofErr w:type="spellStart"/>
+              <w:t>Botta si collega al effettuando il login inserendo username</w:t>
+            </w:r>
+            <w:proofErr w:type="gramStart"/>
             <w:r>
               <w:rPr>
                 <w:bCs/>
                 <w:sz w:val="24"/>
                 <w:szCs w:val="36"/>
               </w:rPr>
-              <w:t>username</w:t>
-            </w:r>
-            <w:proofErr w:type="gramStart"/>
+              <w:t>:”Botta</w:t>
+            </w:r>
+            <w:proofErr w:type="gramEnd"/>
             <w:r>
               <w:rPr>
                 <w:bCs/>
                 <w:sz w:val="24"/>
                 <w:szCs w:val="36"/>
               </w:rPr>
-              <w:t>:”Botta</w:t>
-            </w:r>
-            <w:proofErr w:type="spellEnd"/>
-            <w:proofErr w:type="gramEnd"/>
-            <w:r>
-              <w:rPr>
-                <w:bCs/>
-                <w:sz w:val="24"/>
-                <w:szCs w:val="36"/>
-              </w:rPr>
-              <w:t>” e password:”</w:t>
-            </w:r>
-            <w:proofErr w:type="spellStart"/>
-            <w:r>
-              <w:rPr>
-                <w:bCs/>
-                <w:sz w:val="24"/>
-                <w:szCs w:val="36"/>
-              </w:rPr>
-              <w:t>botta“ed</w:t>
-            </w:r>
-            <w:proofErr w:type="spellEnd"/>
-            <w:r>
-              <w:rPr>
-                <w:bCs/>
-                <w:sz w:val="24"/>
-                <w:szCs w:val="36"/>
-              </w:rPr>
-              <w:t xml:space="preserve"> accede al suo pannello di controllo. Nel pannello di controllo è presente la sezione “Pubblica un articolo”</w:t>
+              <w:t>” e password:”botta“ed accede al suo pannello di controllo. Nel pannello di controllo è presente la sezione “Pubblica un articolo”</w:t>
             </w:r>
           </w:p>
           <w:p>
@@ -1880,53 +1480,25 @@
                 <w:sz w:val="24"/>
                 <w:szCs w:val="36"/>
               </w:rPr>
-              <w:t xml:space="preserve"> tramite </w:t>
-            </w:r>
-            <w:proofErr w:type="spellStart"/>
+              <w:t xml:space="preserve"> tramite username</w:t>
+            </w:r>
+            <w:proofErr w:type="gramStart"/>
             <w:r>
               <w:rPr>
                 <w:bCs/>
                 <w:sz w:val="24"/>
                 <w:szCs w:val="36"/>
               </w:rPr>
-              <w:t>username</w:t>
-            </w:r>
-            <w:proofErr w:type="gramStart"/>
+              <w:t>:”admin</w:t>
+            </w:r>
+            <w:proofErr w:type="gramEnd"/>
             <w:r>
               <w:rPr>
                 <w:bCs/>
                 <w:sz w:val="24"/>
                 <w:szCs w:val="36"/>
               </w:rPr>
-              <w:t>:”admin</w:t>
-            </w:r>
-            <w:proofErr w:type="spellEnd"/>
-            <w:proofErr w:type="gramEnd"/>
-            <w:r>
-              <w:rPr>
-                <w:bCs/>
-                <w:sz w:val="24"/>
-                <w:szCs w:val="36"/>
-              </w:rPr>
-              <w:t xml:space="preserve">”  e </w:t>
-            </w:r>
-            <w:proofErr w:type="spellStart"/>
-            <w:r>
-              <w:rPr>
-                <w:bCs/>
-                <w:sz w:val="24"/>
-                <w:szCs w:val="36"/>
-              </w:rPr>
-              <w:t>password:”admin</w:t>
-            </w:r>
-            <w:proofErr w:type="spellEnd"/>
-            <w:r>
-              <w:rPr>
-                <w:bCs/>
-                <w:sz w:val="24"/>
-                <w:szCs w:val="36"/>
-              </w:rPr>
-              <w:t xml:space="preserve">”  </w:t>
+              <w:t xml:space="preserve">”  e password:”admin”  </w:t>
             </w:r>
             <w:r>
               <w:rPr>
@@ -2364,25 +1936,7 @@
                 <w:sz w:val="24"/>
                 <w:szCs w:val="36"/>
               </w:rPr>
-              <w:t xml:space="preserve">Botta, dopo </w:t>
-            </w:r>
-            <w:proofErr w:type="spellStart"/>
-            <w:r>
-              <w:rPr>
-                <w:bCs/>
-                <w:sz w:val="24"/>
-                <w:szCs w:val="36"/>
-              </w:rPr>
-              <w:t>ever</w:t>
-            </w:r>
-            <w:proofErr w:type="spellEnd"/>
-            <w:r>
-              <w:rPr>
-                <w:bCs/>
-                <w:sz w:val="24"/>
-                <w:szCs w:val="36"/>
-              </w:rPr>
-              <w:t xml:space="preserve"> effettuato il login tramite username:” Botta” e password:” franchino”, accede al proprio pannello di controllo. All’interno del pannello è presente la sezione “Annuncia evento”.</w:t>
+              <w:t>Botta, dopo ever effettuato il login tramite username:” Botta” e password:” franchino”, accede al proprio pannello di controllo. All’interno del pannello è presente la sezione “Annuncia evento”.</w:t>
             </w:r>
           </w:p>
           <w:p>
@@ -2416,25 +1970,7 @@
                 <w:sz w:val="24"/>
                 <w:szCs w:val="36"/>
               </w:rPr>
-              <w:t xml:space="preserve">L’autore Botta, tramite un </w:t>
-            </w:r>
-            <w:proofErr w:type="spellStart"/>
-            <w:r>
-              <w:rPr>
-                <w:bCs/>
-                <w:sz w:val="24"/>
-                <w:szCs w:val="36"/>
-              </w:rPr>
-              <w:t>form</w:t>
-            </w:r>
-            <w:proofErr w:type="spellEnd"/>
-            <w:r>
-              <w:rPr>
-                <w:bCs/>
-                <w:sz w:val="24"/>
-                <w:szCs w:val="36"/>
-              </w:rPr>
-              <w:t>, fissa data, luogo e ora dell’evento fornendo una descrizione dei temi trattati durante l’evento.</w:t>
+              <w:t>L’autore Botta, tramite un form, fissa data, luogo e ora dell’evento fornendo una descrizione dei temi trattati durante l’evento.</w:t>
             </w:r>
           </w:p>
           <w:p>
@@ -2468,25 +2004,7 @@
                 <w:sz w:val="24"/>
                 <w:szCs w:val="36"/>
               </w:rPr>
-              <w:t xml:space="preserve">L’autore rende pubblico l’annuncio dell’evento e sarà visibile sulla sezione “Eventi” del sistema. </w:t>
-            </w:r>
-            <w:proofErr w:type="spellStart"/>
-            <w:r>
-              <w:rPr>
-                <w:bCs/>
-                <w:sz w:val="24"/>
-                <w:szCs w:val="36"/>
-              </w:rPr>
-              <w:t>Inolte</w:t>
-            </w:r>
-            <w:proofErr w:type="spellEnd"/>
-            <w:r>
-              <w:rPr>
-                <w:bCs/>
-                <w:sz w:val="24"/>
-                <w:szCs w:val="36"/>
-              </w:rPr>
-              <w:t xml:space="preserve"> gli utenti che seguono l’autore riceveranno una notifica dal sistema dell’evento pubblicato dall’autore seguito.</w:t>
+              <w:t>L’autore rende pubblico l’annuncio dell’evento e sarà visibile sulla sezione “Eventi” del sistema. Inolte gli utenti che seguono l’autore riceveranno una notifica dal sistema dell’evento pubblicato dall’autore seguito.</w:t>
             </w:r>
           </w:p>
         </w:tc>
@@ -2682,37 +2200,12 @@
                 <w:bCs/>
               </w:rPr>
             </w:pPr>
-            <w:proofErr w:type="spellStart"/>
-            <w:r>
-              <w:rPr>
-                <w:b/>
-                <w:bCs/>
-              </w:rPr>
-              <w:t>Partecipating</w:t>
-            </w:r>
-            <w:proofErr w:type="spellEnd"/>
-            <w:r>
-              <w:rPr>
-                <w:b/>
-                <w:bCs/>
-              </w:rPr>
-              <w:t xml:space="preserve"> </w:t>
-            </w:r>
-            <w:proofErr w:type="spellStart"/>
-            <w:r>
-              <w:rPr>
-                <w:b/>
-                <w:bCs/>
-              </w:rPr>
-              <w:t>actor</w:t>
-            </w:r>
-            <w:proofErr w:type="spellEnd"/>
-            <w:r>
-              <w:rPr>
-                <w:b/>
-                <w:bCs/>
-              </w:rPr>
-              <w:t>:</w:t>
+            <w:r>
+              <w:rPr>
+                <w:b/>
+                <w:bCs/>
+              </w:rPr>
+              <w:t>Partecipating actor:</w:t>
             </w:r>
           </w:p>
         </w:tc>
@@ -2754,23 +2247,7 @@
                 <w:b/>
                 <w:bCs/>
               </w:rPr>
-              <w:t xml:space="preserve">Entry </w:t>
-            </w:r>
-            <w:proofErr w:type="spellStart"/>
-            <w:r>
-              <w:rPr>
-                <w:b/>
-                <w:bCs/>
-              </w:rPr>
-              <w:t>condition</w:t>
-            </w:r>
-            <w:proofErr w:type="spellEnd"/>
-            <w:r>
-              <w:rPr>
-                <w:b/>
-                <w:bCs/>
-              </w:rPr>
-              <w:t>:</w:t>
+              <w:t>Entry condition:</w:t>
             </w:r>
           </w:p>
         </w:tc>
@@ -3159,23 +2636,7 @@
                 <w:b/>
                 <w:bCs/>
               </w:rPr>
-              <w:t xml:space="preserve">Exit </w:t>
-            </w:r>
-            <w:proofErr w:type="spellStart"/>
-            <w:r>
-              <w:rPr>
-                <w:b/>
-                <w:bCs/>
-              </w:rPr>
-              <w:t>condition</w:t>
-            </w:r>
-            <w:proofErr w:type="spellEnd"/>
-            <w:r>
-              <w:rPr>
-                <w:b/>
-                <w:bCs/>
-              </w:rPr>
-              <w:t>:</w:t>
+              <w:t>Exit condition:</w:t>
             </w:r>
           </w:p>
         </w:tc>
@@ -3414,37 +2875,12 @@
                 <w:bCs/>
               </w:rPr>
             </w:pPr>
-            <w:proofErr w:type="spellStart"/>
-            <w:r>
-              <w:rPr>
-                <w:b/>
-                <w:bCs/>
-              </w:rPr>
-              <w:t>Partecipating</w:t>
-            </w:r>
-            <w:proofErr w:type="spellEnd"/>
-            <w:r>
-              <w:rPr>
-                <w:b/>
-                <w:bCs/>
-              </w:rPr>
-              <w:t xml:space="preserve"> </w:t>
-            </w:r>
-            <w:proofErr w:type="spellStart"/>
-            <w:r>
-              <w:rPr>
-                <w:b/>
-                <w:bCs/>
-              </w:rPr>
-              <w:t>actor</w:t>
-            </w:r>
-            <w:proofErr w:type="spellEnd"/>
-            <w:r>
-              <w:rPr>
-                <w:b/>
-                <w:bCs/>
-              </w:rPr>
-              <w:t>:</w:t>
+            <w:r>
+              <w:rPr>
+                <w:b/>
+                <w:bCs/>
+              </w:rPr>
+              <w:t>Partecipating actor:</w:t>
             </w:r>
           </w:p>
         </w:tc>
@@ -3489,23 +2925,7 @@
                 <w:b/>
                 <w:bCs/>
               </w:rPr>
-              <w:t xml:space="preserve">Entry </w:t>
-            </w:r>
-            <w:proofErr w:type="spellStart"/>
-            <w:r>
-              <w:rPr>
-                <w:b/>
-                <w:bCs/>
-              </w:rPr>
-              <w:t>condition</w:t>
-            </w:r>
-            <w:proofErr w:type="spellEnd"/>
-            <w:r>
-              <w:rPr>
-                <w:b/>
-                <w:bCs/>
-              </w:rPr>
-              <w:t>:</w:t>
+              <w:t>Entry condition:</w:t>
             </w:r>
           </w:p>
         </w:tc>
@@ -3676,23 +3096,7 @@
                 <w:b/>
                 <w:bCs/>
               </w:rPr>
-              <w:t xml:space="preserve">Exit </w:t>
-            </w:r>
-            <w:proofErr w:type="spellStart"/>
-            <w:r>
-              <w:rPr>
-                <w:b/>
-                <w:bCs/>
-              </w:rPr>
-              <w:t>condition</w:t>
-            </w:r>
-            <w:proofErr w:type="spellEnd"/>
-            <w:r>
-              <w:rPr>
-                <w:b/>
-                <w:bCs/>
-              </w:rPr>
-              <w:t>:</w:t>
+              <w:t>Exit condition:</w:t>
             </w:r>
           </w:p>
         </w:tc>
@@ -3867,37 +3271,12 @@
                 <w:bCs/>
               </w:rPr>
             </w:pPr>
-            <w:proofErr w:type="spellStart"/>
-            <w:r>
-              <w:rPr>
-                <w:b/>
-                <w:bCs/>
-              </w:rPr>
-              <w:t>Partecipating</w:t>
-            </w:r>
-            <w:proofErr w:type="spellEnd"/>
-            <w:r>
-              <w:rPr>
-                <w:b/>
-                <w:bCs/>
-              </w:rPr>
-              <w:t xml:space="preserve"> </w:t>
-            </w:r>
-            <w:proofErr w:type="spellStart"/>
-            <w:r>
-              <w:rPr>
-                <w:b/>
-                <w:bCs/>
-              </w:rPr>
-              <w:t>actor</w:t>
-            </w:r>
-            <w:proofErr w:type="spellEnd"/>
-            <w:r>
-              <w:rPr>
-                <w:b/>
-                <w:bCs/>
-              </w:rPr>
-              <w:t>:</w:t>
+            <w:r>
+              <w:rPr>
+                <w:b/>
+                <w:bCs/>
+              </w:rPr>
+              <w:t>Partecipating actor:</w:t>
             </w:r>
           </w:p>
         </w:tc>
@@ -3939,23 +3318,7 @@
                 <w:b/>
                 <w:bCs/>
               </w:rPr>
-              <w:t xml:space="preserve">Entry </w:t>
-            </w:r>
-            <w:proofErr w:type="spellStart"/>
-            <w:r>
-              <w:rPr>
-                <w:b/>
-                <w:bCs/>
-              </w:rPr>
-              <w:t>condition</w:t>
-            </w:r>
-            <w:proofErr w:type="spellEnd"/>
-            <w:r>
-              <w:rPr>
-                <w:b/>
-                <w:bCs/>
-              </w:rPr>
-              <w:t>:</w:t>
+              <w:t>Entry condition:</w:t>
             </w:r>
           </w:p>
         </w:tc>
@@ -4404,23 +3767,7 @@
                 <w:b/>
                 <w:bCs/>
               </w:rPr>
-              <w:t xml:space="preserve">Exit </w:t>
-            </w:r>
-            <w:proofErr w:type="spellStart"/>
-            <w:r>
-              <w:rPr>
-                <w:b/>
-                <w:bCs/>
-              </w:rPr>
-              <w:t>condition</w:t>
-            </w:r>
-            <w:proofErr w:type="spellEnd"/>
-            <w:r>
-              <w:rPr>
-                <w:b/>
-                <w:bCs/>
-              </w:rPr>
-              <w:t>:</w:t>
+              <w:t>Exit condition:</w:t>
             </w:r>
           </w:p>
         </w:tc>
@@ -4663,37 +4010,12 @@
                 <w:bCs/>
               </w:rPr>
             </w:pPr>
-            <w:proofErr w:type="spellStart"/>
-            <w:r>
-              <w:rPr>
-                <w:b/>
-                <w:bCs/>
-              </w:rPr>
-              <w:t>Partecipating</w:t>
-            </w:r>
-            <w:proofErr w:type="spellEnd"/>
-            <w:r>
-              <w:rPr>
-                <w:b/>
-                <w:bCs/>
-              </w:rPr>
-              <w:t xml:space="preserve"> </w:t>
-            </w:r>
-            <w:proofErr w:type="spellStart"/>
-            <w:r>
-              <w:rPr>
-                <w:b/>
-                <w:bCs/>
-              </w:rPr>
-              <w:t>actor</w:t>
-            </w:r>
-            <w:proofErr w:type="spellEnd"/>
-            <w:r>
-              <w:rPr>
-                <w:b/>
-                <w:bCs/>
-              </w:rPr>
-              <w:t>:</w:t>
+            <w:r>
+              <w:rPr>
+                <w:b/>
+                <w:bCs/>
+              </w:rPr>
+              <w:t>Partecipating actor:</w:t>
             </w:r>
           </w:p>
         </w:tc>
@@ -4738,23 +4060,7 @@
                 <w:b/>
                 <w:bCs/>
               </w:rPr>
-              <w:t xml:space="preserve">Entry </w:t>
-            </w:r>
-            <w:proofErr w:type="spellStart"/>
-            <w:r>
-              <w:rPr>
-                <w:b/>
-                <w:bCs/>
-              </w:rPr>
-              <w:t>condition</w:t>
-            </w:r>
-            <w:proofErr w:type="spellEnd"/>
-            <w:r>
-              <w:rPr>
-                <w:b/>
-                <w:bCs/>
-              </w:rPr>
-              <w:t>:</w:t>
+              <w:t>Entry condition:</w:t>
             </w:r>
           </w:p>
         </w:tc>
@@ -4905,23 +4211,7 @@
                 <w:b/>
                 <w:bCs/>
               </w:rPr>
-              <w:t xml:space="preserve">Exit </w:t>
-            </w:r>
-            <w:proofErr w:type="spellStart"/>
-            <w:r>
-              <w:rPr>
-                <w:b/>
-                <w:bCs/>
-              </w:rPr>
-              <w:t>condition</w:t>
-            </w:r>
-            <w:proofErr w:type="spellEnd"/>
-            <w:r>
-              <w:rPr>
-                <w:b/>
-                <w:bCs/>
-              </w:rPr>
-              <w:t>:</w:t>
+              <w:t>Exit condition:</w:t>
             </w:r>
           </w:p>
         </w:tc>
@@ -5084,7 +4374,7 @@
                 <w:b/>
                 <w:bCs/>
               </w:rPr>
-              <w:t>Login fallito</w:t>
+              <w:t>Account esistente</w:t>
             </w:r>
           </w:p>
         </w:tc>
@@ -5104,37 +4394,12 @@
                 <w:bCs/>
               </w:rPr>
             </w:pPr>
-            <w:proofErr w:type="spellStart"/>
-            <w:r>
-              <w:rPr>
-                <w:b/>
-                <w:bCs/>
-              </w:rPr>
-              <w:t>Partecipating</w:t>
-            </w:r>
-            <w:proofErr w:type="spellEnd"/>
-            <w:r>
-              <w:rPr>
-                <w:b/>
-                <w:bCs/>
-              </w:rPr>
-              <w:t xml:space="preserve"> </w:t>
-            </w:r>
-            <w:proofErr w:type="spellStart"/>
-            <w:r>
-              <w:rPr>
-                <w:b/>
-                <w:bCs/>
-              </w:rPr>
-              <w:t>actor</w:t>
-            </w:r>
-            <w:proofErr w:type="spellEnd"/>
-            <w:r>
-              <w:rPr>
-                <w:b/>
-                <w:bCs/>
-              </w:rPr>
-              <w:t>:</w:t>
+            <w:r>
+              <w:rPr>
+                <w:b/>
+                <w:bCs/>
+              </w:rPr>
+              <w:t>Partecipating actor:</w:t>
             </w:r>
           </w:p>
         </w:tc>
@@ -5179,23 +4444,7 @@
                 <w:b/>
                 <w:bCs/>
               </w:rPr>
-              <w:t xml:space="preserve">Entry </w:t>
-            </w:r>
-            <w:proofErr w:type="spellStart"/>
-            <w:r>
-              <w:rPr>
-                <w:b/>
-                <w:bCs/>
-              </w:rPr>
-              <w:t>condition</w:t>
-            </w:r>
-            <w:proofErr w:type="spellEnd"/>
-            <w:r>
-              <w:rPr>
-                <w:b/>
-                <w:bCs/>
-              </w:rPr>
-              <w:t>:</w:t>
+              <w:t>Entry condition:</w:t>
             </w:r>
           </w:p>
         </w:tc>
@@ -5366,23 +4615,7 @@
                 <w:b/>
                 <w:bCs/>
               </w:rPr>
-              <w:t xml:space="preserve">Exit </w:t>
-            </w:r>
-            <w:proofErr w:type="spellStart"/>
-            <w:r>
-              <w:rPr>
-                <w:b/>
-                <w:bCs/>
-              </w:rPr>
-              <w:t>condition</w:t>
-            </w:r>
-            <w:proofErr w:type="spellEnd"/>
-            <w:r>
-              <w:rPr>
-                <w:b/>
-                <w:bCs/>
-              </w:rPr>
-              <w:t>:</w:t>
+              <w:t>Exit condition:</w:t>
             </w:r>
           </w:p>
         </w:tc>
@@ -6039,7 +5272,6 @@
                 <w:bCs/>
               </w:rPr>
             </w:pPr>
-            <w:proofErr w:type="spellStart"/>
             <w:r>
               <w:rPr>
                 <w:b/>
@@ -6047,7 +5279,6 @@
               </w:rPr>
               <w:t>Deprisco</w:t>
             </w:r>
-            <w:proofErr w:type="spellEnd"/>
           </w:p>
         </w:tc>
       </w:tr>
@@ -6352,37 +5583,12 @@
                 <w:bCs/>
               </w:rPr>
             </w:pPr>
-            <w:proofErr w:type="spellStart"/>
-            <w:r>
-              <w:rPr>
-                <w:b/>
-                <w:bCs/>
-              </w:rPr>
-              <w:t>Partecipating</w:t>
-            </w:r>
-            <w:proofErr w:type="spellEnd"/>
-            <w:r>
-              <w:rPr>
-                <w:b/>
-                <w:bCs/>
-              </w:rPr>
-              <w:t xml:space="preserve"> </w:t>
-            </w:r>
-            <w:proofErr w:type="spellStart"/>
-            <w:r>
-              <w:rPr>
-                <w:b/>
-                <w:bCs/>
-              </w:rPr>
-              <w:t>actor</w:t>
-            </w:r>
-            <w:proofErr w:type="spellEnd"/>
-            <w:r>
-              <w:rPr>
-                <w:b/>
-                <w:bCs/>
-              </w:rPr>
-              <w:t>:</w:t>
+            <w:r>
+              <w:rPr>
+                <w:b/>
+                <w:bCs/>
+              </w:rPr>
+              <w:t>Partecipating actor:</w:t>
             </w:r>
           </w:p>
         </w:tc>
@@ -6427,23 +5633,7 @@
                 <w:b/>
                 <w:bCs/>
               </w:rPr>
-              <w:t xml:space="preserve">Entry </w:t>
-            </w:r>
-            <w:proofErr w:type="spellStart"/>
-            <w:r>
-              <w:rPr>
-                <w:b/>
-                <w:bCs/>
-              </w:rPr>
-              <w:t>condition</w:t>
-            </w:r>
-            <w:proofErr w:type="spellEnd"/>
-            <w:r>
-              <w:rPr>
-                <w:b/>
-                <w:bCs/>
-              </w:rPr>
-              <w:t>:</w:t>
+              <w:t>Entry condition:</w:t>
             </w:r>
           </w:p>
         </w:tc>
@@ -6842,23 +6032,7 @@
                 <w:b/>
                 <w:bCs/>
               </w:rPr>
-              <w:t xml:space="preserve">Exit </w:t>
-            </w:r>
-            <w:proofErr w:type="spellStart"/>
-            <w:r>
-              <w:rPr>
-                <w:b/>
-                <w:bCs/>
-              </w:rPr>
-              <w:t>condition</w:t>
-            </w:r>
-            <w:proofErr w:type="spellEnd"/>
-            <w:r>
-              <w:rPr>
-                <w:b/>
-                <w:bCs/>
-              </w:rPr>
-              <w:t>:</w:t>
+              <w:t>Exit condition:</w:t>
             </w:r>
           </w:p>
         </w:tc>
@@ -7173,37 +6347,12 @@
                 <w:bCs/>
               </w:rPr>
             </w:pPr>
-            <w:proofErr w:type="spellStart"/>
-            <w:r>
-              <w:rPr>
-                <w:b/>
-                <w:bCs/>
-              </w:rPr>
-              <w:t>Partecipating</w:t>
-            </w:r>
-            <w:proofErr w:type="spellEnd"/>
-            <w:r>
-              <w:rPr>
-                <w:b/>
-                <w:bCs/>
-              </w:rPr>
-              <w:t xml:space="preserve"> </w:t>
-            </w:r>
-            <w:proofErr w:type="spellStart"/>
-            <w:r>
-              <w:rPr>
-                <w:b/>
-                <w:bCs/>
-              </w:rPr>
-              <w:t>actor</w:t>
-            </w:r>
-            <w:proofErr w:type="spellEnd"/>
-            <w:r>
-              <w:rPr>
-                <w:b/>
-                <w:bCs/>
-              </w:rPr>
-              <w:t>:</w:t>
+            <w:r>
+              <w:rPr>
+                <w:b/>
+                <w:bCs/>
+              </w:rPr>
+              <w:t>Partecipating actor:</w:t>
             </w:r>
           </w:p>
         </w:tc>
@@ -7248,23 +6397,7 @@
                 <w:b/>
                 <w:bCs/>
               </w:rPr>
-              <w:t xml:space="preserve">Entry </w:t>
-            </w:r>
-            <w:proofErr w:type="spellStart"/>
-            <w:r>
-              <w:rPr>
-                <w:b/>
-                <w:bCs/>
-              </w:rPr>
-              <w:t>condition</w:t>
-            </w:r>
-            <w:proofErr w:type="spellEnd"/>
-            <w:r>
-              <w:rPr>
-                <w:b/>
-                <w:bCs/>
-              </w:rPr>
-              <w:t>:</w:t>
+              <w:t>Entry condition:</w:t>
             </w:r>
           </w:p>
         </w:tc>
@@ -7656,23 +6789,7 @@
                 <w:b/>
                 <w:bCs/>
               </w:rPr>
-              <w:t xml:space="preserve">Exit </w:t>
-            </w:r>
-            <w:proofErr w:type="spellStart"/>
-            <w:r>
-              <w:rPr>
-                <w:b/>
-                <w:bCs/>
-              </w:rPr>
-              <w:t>condition</w:t>
-            </w:r>
-            <w:proofErr w:type="spellEnd"/>
-            <w:r>
-              <w:rPr>
-                <w:b/>
-                <w:bCs/>
-              </w:rPr>
-              <w:t>:</w:t>
+              <w:t>Exit condition:</w:t>
             </w:r>
           </w:p>
         </w:tc>
@@ -7936,37 +7053,12 @@
                 <w:bCs/>
               </w:rPr>
             </w:pPr>
-            <w:proofErr w:type="spellStart"/>
-            <w:r>
-              <w:rPr>
-                <w:b/>
-                <w:bCs/>
-              </w:rPr>
-              <w:t>Partecipating</w:t>
-            </w:r>
-            <w:proofErr w:type="spellEnd"/>
-            <w:r>
-              <w:rPr>
-                <w:b/>
-                <w:bCs/>
-              </w:rPr>
-              <w:t xml:space="preserve"> </w:t>
-            </w:r>
-            <w:proofErr w:type="spellStart"/>
-            <w:r>
-              <w:rPr>
-                <w:b/>
-                <w:bCs/>
-              </w:rPr>
-              <w:t>actor</w:t>
-            </w:r>
-            <w:proofErr w:type="spellEnd"/>
-            <w:r>
-              <w:rPr>
-                <w:b/>
-                <w:bCs/>
-              </w:rPr>
-              <w:t>:</w:t>
+            <w:r>
+              <w:rPr>
+                <w:b/>
+                <w:bCs/>
+              </w:rPr>
+              <w:t>Partecipating actor:</w:t>
             </w:r>
           </w:p>
         </w:tc>
@@ -8011,23 +7103,7 @@
                 <w:b/>
                 <w:bCs/>
               </w:rPr>
-              <w:t xml:space="preserve">Entry </w:t>
-            </w:r>
-            <w:proofErr w:type="spellStart"/>
-            <w:r>
-              <w:rPr>
-                <w:b/>
-                <w:bCs/>
-              </w:rPr>
-              <w:t>condition</w:t>
-            </w:r>
-            <w:proofErr w:type="spellEnd"/>
-            <w:r>
-              <w:rPr>
-                <w:b/>
-                <w:bCs/>
-              </w:rPr>
-              <w:t>:</w:t>
+              <w:t>Entry condition:</w:t>
             </w:r>
           </w:p>
         </w:tc>
@@ -8492,23 +7568,7 @@
                 <w:b/>
                 <w:bCs/>
               </w:rPr>
-              <w:t xml:space="preserve">Exit </w:t>
-            </w:r>
-            <w:proofErr w:type="spellStart"/>
-            <w:r>
-              <w:rPr>
-                <w:b/>
-                <w:bCs/>
-              </w:rPr>
-              <w:t>condition</w:t>
-            </w:r>
-            <w:proofErr w:type="spellEnd"/>
-            <w:r>
-              <w:rPr>
-                <w:b/>
-                <w:bCs/>
-              </w:rPr>
-              <w:t>:</w:t>
+              <w:t>Exit condition:</w:t>
             </w:r>
           </w:p>
         </w:tc>
@@ -8799,37 +7859,12 @@
                 <w:bCs/>
               </w:rPr>
             </w:pPr>
-            <w:proofErr w:type="spellStart"/>
-            <w:r>
-              <w:rPr>
-                <w:b/>
-                <w:bCs/>
-              </w:rPr>
-              <w:t>Partecipating</w:t>
-            </w:r>
-            <w:proofErr w:type="spellEnd"/>
-            <w:r>
-              <w:rPr>
-                <w:b/>
-                <w:bCs/>
-              </w:rPr>
-              <w:t xml:space="preserve"> </w:t>
-            </w:r>
-            <w:proofErr w:type="spellStart"/>
-            <w:r>
-              <w:rPr>
-                <w:b/>
-                <w:bCs/>
-              </w:rPr>
-              <w:t>actor</w:t>
-            </w:r>
-            <w:proofErr w:type="spellEnd"/>
-            <w:r>
-              <w:rPr>
-                <w:b/>
-                <w:bCs/>
-              </w:rPr>
-              <w:t>:</w:t>
+            <w:r>
+              <w:rPr>
+                <w:b/>
+                <w:bCs/>
+              </w:rPr>
+              <w:t>Partecipating actor:</w:t>
             </w:r>
           </w:p>
         </w:tc>
@@ -8874,23 +7909,7 @@
                 <w:b/>
                 <w:bCs/>
               </w:rPr>
-              <w:t xml:space="preserve">Entry </w:t>
-            </w:r>
-            <w:proofErr w:type="spellStart"/>
-            <w:r>
-              <w:rPr>
-                <w:b/>
-                <w:bCs/>
-              </w:rPr>
-              <w:t>condition</w:t>
-            </w:r>
-            <w:proofErr w:type="spellEnd"/>
-            <w:r>
-              <w:rPr>
-                <w:b/>
-                <w:bCs/>
-              </w:rPr>
-              <w:t>:</w:t>
+              <w:t>Entry condition:</w:t>
             </w:r>
           </w:p>
         </w:tc>
@@ -9041,23 +8060,7 @@
                 <w:b/>
                 <w:bCs/>
               </w:rPr>
-              <w:t xml:space="preserve">Exit </w:t>
-            </w:r>
-            <w:proofErr w:type="spellStart"/>
-            <w:r>
-              <w:rPr>
-                <w:b/>
-                <w:bCs/>
-              </w:rPr>
-              <w:t>condition</w:t>
-            </w:r>
-            <w:proofErr w:type="spellEnd"/>
-            <w:r>
-              <w:rPr>
-                <w:b/>
-                <w:bCs/>
-              </w:rPr>
-              <w:t>:</w:t>
+              <w:t>Exit condition:</w:t>
             </w:r>
           </w:p>
         </w:tc>
@@ -9221,37 +8224,12 @@
                 <w:bCs/>
               </w:rPr>
             </w:pPr>
-            <w:proofErr w:type="spellStart"/>
-            <w:r>
-              <w:rPr>
-                <w:b/>
-                <w:bCs/>
-              </w:rPr>
-              <w:t>Partecipating</w:t>
-            </w:r>
-            <w:proofErr w:type="spellEnd"/>
-            <w:r>
-              <w:rPr>
-                <w:b/>
-                <w:bCs/>
-              </w:rPr>
-              <w:t xml:space="preserve"> </w:t>
-            </w:r>
-            <w:proofErr w:type="spellStart"/>
-            <w:r>
-              <w:rPr>
-                <w:b/>
-                <w:bCs/>
-              </w:rPr>
-              <w:t>actor</w:t>
-            </w:r>
-            <w:proofErr w:type="spellEnd"/>
-            <w:r>
-              <w:rPr>
-                <w:b/>
-                <w:bCs/>
-              </w:rPr>
-              <w:t>:</w:t>
+            <w:r>
+              <w:rPr>
+                <w:b/>
+                <w:bCs/>
+              </w:rPr>
+              <w:t>Partecipating actor:</w:t>
             </w:r>
           </w:p>
         </w:tc>
@@ -9296,23 +8274,7 @@
                 <w:b/>
                 <w:bCs/>
               </w:rPr>
-              <w:t xml:space="preserve">Entry </w:t>
-            </w:r>
-            <w:proofErr w:type="spellStart"/>
-            <w:r>
-              <w:rPr>
-                <w:b/>
-                <w:bCs/>
-              </w:rPr>
-              <w:t>condition</w:t>
-            </w:r>
-            <w:proofErr w:type="spellEnd"/>
-            <w:r>
-              <w:rPr>
-                <w:b/>
-                <w:bCs/>
-              </w:rPr>
-              <w:t>:</w:t>
+              <w:t>Entry condition:</w:t>
             </w:r>
           </w:p>
         </w:tc>
@@ -9463,23 +8425,7 @@
                 <w:b/>
                 <w:bCs/>
               </w:rPr>
-              <w:t xml:space="preserve">Exit </w:t>
-            </w:r>
-            <w:proofErr w:type="spellStart"/>
-            <w:r>
-              <w:rPr>
-                <w:b/>
-                <w:bCs/>
-              </w:rPr>
-              <w:t>condition</w:t>
-            </w:r>
-            <w:proofErr w:type="spellEnd"/>
-            <w:r>
-              <w:rPr>
-                <w:b/>
-                <w:bCs/>
-              </w:rPr>
-              <w:t>:</w:t>
+              <w:t>Exit condition:</w:t>
             </w:r>
           </w:p>
         </w:tc>
@@ -9636,37 +8582,12 @@
                 <w:bCs/>
               </w:rPr>
             </w:pPr>
-            <w:proofErr w:type="spellStart"/>
-            <w:r>
-              <w:rPr>
-                <w:b/>
-                <w:bCs/>
-              </w:rPr>
-              <w:t>Partecipating</w:t>
-            </w:r>
-            <w:proofErr w:type="spellEnd"/>
-            <w:r>
-              <w:rPr>
-                <w:b/>
-                <w:bCs/>
-              </w:rPr>
-              <w:t xml:space="preserve"> </w:t>
-            </w:r>
-            <w:proofErr w:type="spellStart"/>
-            <w:r>
-              <w:rPr>
-                <w:b/>
-                <w:bCs/>
-              </w:rPr>
-              <w:t>actor</w:t>
-            </w:r>
-            <w:proofErr w:type="spellEnd"/>
-            <w:r>
-              <w:rPr>
-                <w:b/>
-                <w:bCs/>
-              </w:rPr>
-              <w:t>:</w:t>
+            <w:r>
+              <w:rPr>
+                <w:b/>
+                <w:bCs/>
+              </w:rPr>
+              <w:t>Partecipating actor:</w:t>
             </w:r>
           </w:p>
         </w:tc>
@@ -9711,23 +8632,7 @@
                 <w:b/>
                 <w:bCs/>
               </w:rPr>
-              <w:t xml:space="preserve">Entry </w:t>
-            </w:r>
-            <w:proofErr w:type="spellStart"/>
-            <w:r>
-              <w:rPr>
-                <w:b/>
-                <w:bCs/>
-              </w:rPr>
-              <w:t>condition</w:t>
-            </w:r>
-            <w:proofErr w:type="spellEnd"/>
-            <w:r>
-              <w:rPr>
-                <w:b/>
-                <w:bCs/>
-              </w:rPr>
-              <w:t>:</w:t>
+              <w:t>Entry condition:</w:t>
             </w:r>
           </w:p>
         </w:tc>
@@ -10020,23 +8925,7 @@
                 <w:b/>
                 <w:bCs/>
               </w:rPr>
-              <w:t xml:space="preserve">Exit </w:t>
-            </w:r>
-            <w:proofErr w:type="spellStart"/>
-            <w:r>
-              <w:rPr>
-                <w:b/>
-                <w:bCs/>
-              </w:rPr>
-              <w:t>condition</w:t>
-            </w:r>
-            <w:proofErr w:type="spellEnd"/>
-            <w:r>
-              <w:rPr>
-                <w:b/>
-                <w:bCs/>
-              </w:rPr>
-              <w:t>:</w:t>
+              <w:t>Exit condition:</w:t>
             </w:r>
           </w:p>
         </w:tc>
@@ -10236,37 +9125,12 @@
                 <w:bCs/>
               </w:rPr>
             </w:pPr>
-            <w:proofErr w:type="spellStart"/>
-            <w:r>
-              <w:rPr>
-                <w:b/>
-                <w:bCs/>
-              </w:rPr>
-              <w:t>Partecipating</w:t>
-            </w:r>
-            <w:proofErr w:type="spellEnd"/>
-            <w:r>
-              <w:rPr>
-                <w:b/>
-                <w:bCs/>
-              </w:rPr>
-              <w:t xml:space="preserve"> </w:t>
-            </w:r>
-            <w:proofErr w:type="spellStart"/>
-            <w:r>
-              <w:rPr>
-                <w:b/>
-                <w:bCs/>
-              </w:rPr>
-              <w:t>actor</w:t>
-            </w:r>
-            <w:proofErr w:type="spellEnd"/>
-            <w:r>
-              <w:rPr>
-                <w:b/>
-                <w:bCs/>
-              </w:rPr>
-              <w:t>:</w:t>
+            <w:r>
+              <w:rPr>
+                <w:b/>
+                <w:bCs/>
+              </w:rPr>
+              <w:t>Partecipating actor:</w:t>
             </w:r>
           </w:p>
         </w:tc>
@@ -10311,23 +9175,7 @@
                 <w:b/>
                 <w:bCs/>
               </w:rPr>
-              <w:t xml:space="preserve">Entry </w:t>
-            </w:r>
-            <w:proofErr w:type="spellStart"/>
-            <w:r>
-              <w:rPr>
-                <w:b/>
-                <w:bCs/>
-              </w:rPr>
-              <w:t>condition</w:t>
-            </w:r>
-            <w:proofErr w:type="spellEnd"/>
-            <w:r>
-              <w:rPr>
-                <w:b/>
-                <w:bCs/>
-              </w:rPr>
-              <w:t>:</w:t>
+              <w:t>Entry condition:</w:t>
             </w:r>
           </w:p>
         </w:tc>
@@ -10666,23 +9514,7 @@
                 <w:b/>
                 <w:bCs/>
               </w:rPr>
-              <w:t xml:space="preserve">Exit </w:t>
-            </w:r>
-            <w:proofErr w:type="spellStart"/>
-            <w:r>
-              <w:rPr>
-                <w:b/>
-                <w:bCs/>
-              </w:rPr>
-              <w:t>condition</w:t>
-            </w:r>
-            <w:proofErr w:type="spellEnd"/>
-            <w:r>
-              <w:rPr>
-                <w:b/>
-                <w:bCs/>
-              </w:rPr>
-              <w:t>:</w:t>
+              <w:t>Exit condition:</w:t>
             </w:r>
           </w:p>
         </w:tc>
@@ -10936,7 +9768,21 @@
                 <w:b/>
                 <w:bCs/>
               </w:rPr>
-              <w:t>Comunica con l’autore</w:t>
+              <w:t>Co</w:t>
+            </w:r>
+            <w:r>
+              <w:rPr>
+                <w:b/>
+                <w:bCs/>
+              </w:rPr>
+              <w:t>ntatta</w:t>
+            </w:r>
+            <w:r>
+              <w:rPr>
+                <w:b/>
+                <w:bCs/>
+              </w:rPr>
+              <w:t xml:space="preserve"> autore</w:t>
             </w:r>
           </w:p>
         </w:tc>
@@ -10956,37 +9802,12 @@
                 <w:bCs/>
               </w:rPr>
             </w:pPr>
-            <w:proofErr w:type="spellStart"/>
-            <w:r>
-              <w:rPr>
-                <w:b/>
-                <w:bCs/>
-              </w:rPr>
-              <w:t>Partecipating</w:t>
-            </w:r>
-            <w:proofErr w:type="spellEnd"/>
-            <w:r>
-              <w:rPr>
-                <w:b/>
-                <w:bCs/>
-              </w:rPr>
-              <w:t xml:space="preserve"> </w:t>
-            </w:r>
-            <w:proofErr w:type="spellStart"/>
-            <w:r>
-              <w:rPr>
-                <w:b/>
-                <w:bCs/>
-              </w:rPr>
-              <w:t>actor</w:t>
-            </w:r>
-            <w:proofErr w:type="spellEnd"/>
-            <w:r>
-              <w:rPr>
-                <w:b/>
-                <w:bCs/>
-              </w:rPr>
-              <w:t>:</w:t>
+            <w:r>
+              <w:rPr>
+                <w:b/>
+                <w:bCs/>
+              </w:rPr>
+              <w:t>Partecipating actor:</w:t>
             </w:r>
           </w:p>
         </w:tc>
@@ -11031,23 +9852,7 @@
                 <w:b/>
                 <w:bCs/>
               </w:rPr>
-              <w:t xml:space="preserve">Entry </w:t>
-            </w:r>
-            <w:proofErr w:type="spellStart"/>
-            <w:r>
-              <w:rPr>
-                <w:b/>
-                <w:bCs/>
-              </w:rPr>
-              <w:t>condition</w:t>
-            </w:r>
-            <w:proofErr w:type="spellEnd"/>
-            <w:r>
-              <w:rPr>
-                <w:b/>
-                <w:bCs/>
-              </w:rPr>
-              <w:t>:</w:t>
+              <w:t>Entry condition:</w:t>
             </w:r>
           </w:p>
         </w:tc>
@@ -11565,23 +10370,7 @@
                 <w:b/>
                 <w:bCs/>
               </w:rPr>
-              <w:t xml:space="preserve">Exit </w:t>
-            </w:r>
-            <w:proofErr w:type="spellStart"/>
-            <w:r>
-              <w:rPr>
-                <w:b/>
-                <w:bCs/>
-              </w:rPr>
-              <w:t>condition</w:t>
-            </w:r>
-            <w:proofErr w:type="spellEnd"/>
-            <w:r>
-              <w:rPr>
-                <w:b/>
-                <w:bCs/>
-              </w:rPr>
-              <w:t>:</w:t>
+              <w:t>Exit condition:</w:t>
             </w:r>
           </w:p>
         </w:tc>
@@ -11800,37 +10589,12 @@
                 <w:bCs/>
               </w:rPr>
             </w:pPr>
-            <w:proofErr w:type="spellStart"/>
-            <w:r>
-              <w:rPr>
-                <w:b/>
-                <w:bCs/>
-              </w:rPr>
-              <w:t>Partecipating</w:t>
-            </w:r>
-            <w:proofErr w:type="spellEnd"/>
-            <w:r>
-              <w:rPr>
-                <w:b/>
-                <w:bCs/>
-              </w:rPr>
-              <w:t xml:space="preserve"> </w:t>
-            </w:r>
-            <w:proofErr w:type="spellStart"/>
-            <w:r>
-              <w:rPr>
-                <w:b/>
-                <w:bCs/>
-              </w:rPr>
-              <w:t>actor</w:t>
-            </w:r>
-            <w:proofErr w:type="spellEnd"/>
-            <w:r>
-              <w:rPr>
-                <w:b/>
-                <w:bCs/>
-              </w:rPr>
-              <w:t>:</w:t>
+            <w:r>
+              <w:rPr>
+                <w:b/>
+                <w:bCs/>
+              </w:rPr>
+              <w:t>Partecipating actor:</w:t>
             </w:r>
           </w:p>
         </w:tc>
@@ -11875,23 +10639,7 @@
                 <w:b/>
                 <w:bCs/>
               </w:rPr>
-              <w:t xml:space="preserve">Entry </w:t>
-            </w:r>
-            <w:proofErr w:type="spellStart"/>
-            <w:r>
-              <w:rPr>
-                <w:b/>
-                <w:bCs/>
-              </w:rPr>
-              <w:t>condition</w:t>
-            </w:r>
-            <w:proofErr w:type="spellEnd"/>
-            <w:r>
-              <w:rPr>
-                <w:b/>
-                <w:bCs/>
-              </w:rPr>
-              <w:t>:</w:t>
+              <w:t>Entry condition:</w:t>
             </w:r>
           </w:p>
         </w:tc>
@@ -12303,23 +11051,7 @@
                 <w:b/>
                 <w:bCs/>
               </w:rPr>
-              <w:t xml:space="preserve">Exit </w:t>
-            </w:r>
-            <w:proofErr w:type="spellStart"/>
-            <w:r>
-              <w:rPr>
-                <w:b/>
-                <w:bCs/>
-              </w:rPr>
-              <w:t>condition</w:t>
-            </w:r>
-            <w:proofErr w:type="spellEnd"/>
-            <w:r>
-              <w:rPr>
-                <w:b/>
-                <w:bCs/>
-              </w:rPr>
-              <w:t>:</w:t>
+              <w:t>Exit condition:</w:t>
             </w:r>
           </w:p>
         </w:tc>
@@ -12543,37 +11275,12 @@
                 <w:bCs/>
               </w:rPr>
             </w:pPr>
-            <w:proofErr w:type="spellStart"/>
-            <w:r>
-              <w:rPr>
-                <w:b/>
-                <w:bCs/>
-              </w:rPr>
-              <w:t>Partecipating</w:t>
-            </w:r>
-            <w:proofErr w:type="spellEnd"/>
-            <w:r>
-              <w:rPr>
-                <w:b/>
-                <w:bCs/>
-              </w:rPr>
-              <w:t xml:space="preserve"> </w:t>
-            </w:r>
-            <w:proofErr w:type="spellStart"/>
-            <w:r>
-              <w:rPr>
-                <w:b/>
-                <w:bCs/>
-              </w:rPr>
-              <w:t>actor</w:t>
-            </w:r>
-            <w:proofErr w:type="spellEnd"/>
-            <w:r>
-              <w:rPr>
-                <w:b/>
-                <w:bCs/>
-              </w:rPr>
-              <w:t>:</w:t>
+            <w:r>
+              <w:rPr>
+                <w:b/>
+                <w:bCs/>
+              </w:rPr>
+              <w:t>Partecipating actor:</w:t>
             </w:r>
           </w:p>
         </w:tc>
@@ -12618,23 +11325,7 @@
                 <w:b/>
                 <w:bCs/>
               </w:rPr>
-              <w:t xml:space="preserve">Entry </w:t>
-            </w:r>
-            <w:proofErr w:type="spellStart"/>
-            <w:r>
-              <w:rPr>
-                <w:b/>
-                <w:bCs/>
-              </w:rPr>
-              <w:t>condition</w:t>
-            </w:r>
-            <w:proofErr w:type="spellEnd"/>
-            <w:r>
-              <w:rPr>
-                <w:b/>
-                <w:bCs/>
-              </w:rPr>
-              <w:t>:</w:t>
+              <w:t>Entry condition:</w:t>
             </w:r>
           </w:p>
         </w:tc>
@@ -12805,23 +11496,7 @@
                 <w:b/>
                 <w:bCs/>
               </w:rPr>
-              <w:t xml:space="preserve">Exit </w:t>
-            </w:r>
-            <w:proofErr w:type="spellStart"/>
-            <w:r>
-              <w:rPr>
-                <w:b/>
-                <w:bCs/>
-              </w:rPr>
-              <w:t>condition</w:t>
-            </w:r>
-            <w:proofErr w:type="spellEnd"/>
-            <w:r>
-              <w:rPr>
-                <w:b/>
-                <w:bCs/>
-              </w:rPr>
-              <w:t>:</w:t>
+              <w:t>Exit condition:</w:t>
             </w:r>
           </w:p>
         </w:tc>
@@ -13013,37 +11688,12 @@
                 <w:bCs/>
               </w:rPr>
             </w:pPr>
-            <w:proofErr w:type="spellStart"/>
-            <w:r>
-              <w:rPr>
-                <w:b/>
-                <w:bCs/>
-              </w:rPr>
-              <w:t>Partecipating</w:t>
-            </w:r>
-            <w:proofErr w:type="spellEnd"/>
-            <w:r>
-              <w:rPr>
-                <w:b/>
-                <w:bCs/>
-              </w:rPr>
-              <w:t xml:space="preserve"> </w:t>
-            </w:r>
-            <w:proofErr w:type="spellStart"/>
-            <w:r>
-              <w:rPr>
-                <w:b/>
-                <w:bCs/>
-              </w:rPr>
-              <w:t>actor</w:t>
-            </w:r>
-            <w:proofErr w:type="spellEnd"/>
-            <w:r>
-              <w:rPr>
-                <w:b/>
-                <w:bCs/>
-              </w:rPr>
-              <w:t>:</w:t>
+            <w:r>
+              <w:rPr>
+                <w:b/>
+                <w:bCs/>
+              </w:rPr>
+              <w:t>Partecipating actor:</w:t>
             </w:r>
           </w:p>
         </w:tc>
@@ -13088,23 +11738,7 @@
                 <w:b/>
                 <w:bCs/>
               </w:rPr>
-              <w:t xml:space="preserve">Entry </w:t>
-            </w:r>
-            <w:proofErr w:type="spellStart"/>
-            <w:r>
-              <w:rPr>
-                <w:b/>
-                <w:bCs/>
-              </w:rPr>
-              <w:t>condition</w:t>
-            </w:r>
-            <w:proofErr w:type="spellEnd"/>
-            <w:r>
-              <w:rPr>
-                <w:b/>
-                <w:bCs/>
-              </w:rPr>
-              <w:t>:</w:t>
+              <w:t>Entry condition:</w:t>
             </w:r>
           </w:p>
         </w:tc>
@@ -13411,23 +12045,7 @@
                 <w:b/>
                 <w:bCs/>
               </w:rPr>
-              <w:t xml:space="preserve">Exit </w:t>
-            </w:r>
-            <w:proofErr w:type="spellStart"/>
-            <w:r>
-              <w:rPr>
-                <w:b/>
-                <w:bCs/>
-              </w:rPr>
-              <w:t>condition</w:t>
-            </w:r>
-            <w:proofErr w:type="spellEnd"/>
-            <w:r>
-              <w:rPr>
-                <w:b/>
-                <w:bCs/>
-              </w:rPr>
-              <w:t>:</w:t>
+              <w:t>Exit condition:</w:t>
             </w:r>
           </w:p>
         </w:tc>
@@ -13709,37 +12327,12 @@
                 <w:bCs/>
               </w:rPr>
             </w:pPr>
-            <w:proofErr w:type="spellStart"/>
-            <w:r>
-              <w:rPr>
-                <w:b/>
-                <w:bCs/>
-              </w:rPr>
-              <w:t>Partecipating</w:t>
-            </w:r>
-            <w:proofErr w:type="spellEnd"/>
-            <w:r>
-              <w:rPr>
-                <w:b/>
-                <w:bCs/>
-              </w:rPr>
-              <w:t xml:space="preserve"> </w:t>
-            </w:r>
-            <w:proofErr w:type="spellStart"/>
-            <w:r>
-              <w:rPr>
-                <w:b/>
-                <w:bCs/>
-              </w:rPr>
-              <w:t>actor</w:t>
-            </w:r>
-            <w:proofErr w:type="spellEnd"/>
-            <w:r>
-              <w:rPr>
-                <w:b/>
-                <w:bCs/>
-              </w:rPr>
-              <w:t>:</w:t>
+            <w:r>
+              <w:rPr>
+                <w:b/>
+                <w:bCs/>
+              </w:rPr>
+              <w:t>Partecipating actor:</w:t>
             </w:r>
           </w:p>
         </w:tc>
@@ -13784,23 +12377,7 @@
                 <w:b/>
                 <w:bCs/>
               </w:rPr>
-              <w:t xml:space="preserve">Entry </w:t>
-            </w:r>
-            <w:proofErr w:type="spellStart"/>
-            <w:r>
-              <w:rPr>
-                <w:b/>
-                <w:bCs/>
-              </w:rPr>
-              <w:t>condition</w:t>
-            </w:r>
-            <w:proofErr w:type="spellEnd"/>
-            <w:r>
-              <w:rPr>
-                <w:b/>
-                <w:bCs/>
-              </w:rPr>
-              <w:t>:</w:t>
+              <w:t>Entry condition:</w:t>
             </w:r>
           </w:p>
         </w:tc>
@@ -13952,23 +12529,7 @@
                       <w:b/>
                       <w:bCs/>
                     </w:rPr>
-                    <w:t xml:space="preserve">decide di verificare la presenza all’interno di </w:t>
-                  </w:r>
-                  <w:proofErr w:type="spellStart"/>
-                  <w:r>
-                    <w:rPr>
-                      <w:b/>
-                      <w:bCs/>
-                    </w:rPr>
-                    <w:t>InfoBlog</w:t>
-                  </w:r>
-                  <w:proofErr w:type="spellEnd"/>
-                  <w:r>
-                    <w:rPr>
-                      <w:b/>
-                      <w:bCs/>
-                    </w:rPr>
-                    <w:t xml:space="preserve"> di un autore di cui ha sentito parlare</w:t>
+                    <w:t>decide di verificare la presenza all’interno di InfoBlog di un autore di cui ha sentito parlare</w:t>
                   </w:r>
                 </w:p>
                 <w:p>
@@ -14185,23 +12746,7 @@
                 <w:b/>
                 <w:bCs/>
               </w:rPr>
-              <w:t xml:space="preserve">Exit </w:t>
-            </w:r>
-            <w:proofErr w:type="spellStart"/>
-            <w:r>
-              <w:rPr>
-                <w:b/>
-                <w:bCs/>
-              </w:rPr>
-              <w:t>condition</w:t>
-            </w:r>
-            <w:proofErr w:type="spellEnd"/>
-            <w:r>
-              <w:rPr>
-                <w:b/>
-                <w:bCs/>
-              </w:rPr>
-              <w:t>:</w:t>
+              <w:t>Exit condition:</w:t>
             </w:r>
           </w:p>
         </w:tc>
@@ -14417,37 +12962,12 @@
                 <w:bCs/>
               </w:rPr>
             </w:pPr>
-            <w:proofErr w:type="spellStart"/>
-            <w:r>
-              <w:rPr>
-                <w:b/>
-                <w:bCs/>
-              </w:rPr>
-              <w:t>Partecipating</w:t>
-            </w:r>
-            <w:proofErr w:type="spellEnd"/>
-            <w:r>
-              <w:rPr>
-                <w:b/>
-                <w:bCs/>
-              </w:rPr>
-              <w:t xml:space="preserve"> </w:t>
-            </w:r>
-            <w:proofErr w:type="spellStart"/>
-            <w:r>
-              <w:rPr>
-                <w:b/>
-                <w:bCs/>
-              </w:rPr>
-              <w:t>actor</w:t>
-            </w:r>
-            <w:proofErr w:type="spellEnd"/>
-            <w:r>
-              <w:rPr>
-                <w:b/>
-                <w:bCs/>
-              </w:rPr>
-              <w:t>:</w:t>
+            <w:r>
+              <w:rPr>
+                <w:b/>
+                <w:bCs/>
+              </w:rPr>
+              <w:t>Partecipating actor:</w:t>
             </w:r>
           </w:p>
         </w:tc>
@@ -14492,23 +13012,7 @@
                 <w:b/>
                 <w:bCs/>
               </w:rPr>
-              <w:t xml:space="preserve">Entry </w:t>
-            </w:r>
-            <w:proofErr w:type="spellStart"/>
-            <w:r>
-              <w:rPr>
-                <w:b/>
-                <w:bCs/>
-              </w:rPr>
-              <w:t>condition</w:t>
-            </w:r>
-            <w:proofErr w:type="spellEnd"/>
-            <w:r>
-              <w:rPr>
-                <w:b/>
-                <w:bCs/>
-              </w:rPr>
-              <w:t>:</w:t>
+              <w:t>Entry condition:</w:t>
             </w:r>
           </w:p>
         </w:tc>
@@ -14682,23 +13186,7 @@
                 <w:b/>
                 <w:bCs/>
               </w:rPr>
-              <w:t xml:space="preserve">Exit </w:t>
-            </w:r>
-            <w:proofErr w:type="spellStart"/>
-            <w:r>
-              <w:rPr>
-                <w:b/>
-                <w:bCs/>
-              </w:rPr>
-              <w:t>condition</w:t>
-            </w:r>
-            <w:proofErr w:type="spellEnd"/>
-            <w:r>
-              <w:rPr>
-                <w:b/>
-                <w:bCs/>
-              </w:rPr>
-              <w:t>:</w:t>
+              <w:t>Exit condition:</w:t>
             </w:r>
           </w:p>
         </w:tc>
@@ -14881,37 +13369,12 @@
                 <w:bCs/>
               </w:rPr>
             </w:pPr>
-            <w:proofErr w:type="spellStart"/>
-            <w:r>
-              <w:rPr>
-                <w:b/>
-                <w:bCs/>
-              </w:rPr>
-              <w:t>Partecipating</w:t>
-            </w:r>
-            <w:proofErr w:type="spellEnd"/>
-            <w:r>
-              <w:rPr>
-                <w:b/>
-                <w:bCs/>
-              </w:rPr>
-              <w:t xml:space="preserve"> </w:t>
-            </w:r>
-            <w:proofErr w:type="spellStart"/>
-            <w:r>
-              <w:rPr>
-                <w:b/>
-                <w:bCs/>
-              </w:rPr>
-              <w:t>actor</w:t>
-            </w:r>
-            <w:proofErr w:type="spellEnd"/>
-            <w:r>
-              <w:rPr>
-                <w:b/>
-                <w:bCs/>
-              </w:rPr>
-              <w:t>:</w:t>
+            <w:r>
+              <w:rPr>
+                <w:b/>
+                <w:bCs/>
+              </w:rPr>
+              <w:t>Partecipating actor:</w:t>
             </w:r>
           </w:p>
         </w:tc>
@@ -14956,23 +13419,7 @@
                 <w:b/>
                 <w:bCs/>
               </w:rPr>
-              <w:t xml:space="preserve">Entry </w:t>
-            </w:r>
-            <w:proofErr w:type="spellStart"/>
-            <w:r>
-              <w:rPr>
-                <w:b/>
-                <w:bCs/>
-              </w:rPr>
-              <w:t>condition</w:t>
-            </w:r>
-            <w:proofErr w:type="spellEnd"/>
-            <w:r>
-              <w:rPr>
-                <w:b/>
-                <w:bCs/>
-              </w:rPr>
-              <w:t>:</w:t>
+              <w:t>Entry condition:</w:t>
             </w:r>
           </w:p>
         </w:tc>
@@ -15124,23 +13571,7 @@
                       <w:b/>
                       <w:bCs/>
                     </w:rPr>
-                    <w:t xml:space="preserve">decide di verificare la presenza all’interno di </w:t>
-                  </w:r>
-                  <w:proofErr w:type="spellStart"/>
-                  <w:r>
-                    <w:rPr>
-                      <w:b/>
-                      <w:bCs/>
-                    </w:rPr>
-                    <w:t>InfoBlog</w:t>
-                  </w:r>
-                  <w:proofErr w:type="spellEnd"/>
-                  <w:r>
-                    <w:rPr>
-                      <w:b/>
-                      <w:bCs/>
-                    </w:rPr>
-                    <w:t xml:space="preserve"> di un articolo di cui ha sentito parlare</w:t>
+                    <w:t>decide di verificare la presenza all’interno di InfoBlog di un articolo di cui ha sentito parlare</w:t>
                   </w:r>
                 </w:p>
                 <w:p>
@@ -15357,23 +13788,7 @@
                 <w:b/>
                 <w:bCs/>
               </w:rPr>
-              <w:t xml:space="preserve">Exit </w:t>
-            </w:r>
-            <w:proofErr w:type="spellStart"/>
-            <w:r>
-              <w:rPr>
-                <w:b/>
-                <w:bCs/>
-              </w:rPr>
-              <w:t>condition</w:t>
-            </w:r>
-            <w:proofErr w:type="spellEnd"/>
-            <w:r>
-              <w:rPr>
-                <w:b/>
-                <w:bCs/>
-              </w:rPr>
-              <w:t>:</w:t>
+              <w:t>Exit condition:</w:t>
             </w:r>
           </w:p>
         </w:tc>
@@ -15589,37 +14004,12 @@
                 <w:bCs/>
               </w:rPr>
             </w:pPr>
-            <w:proofErr w:type="spellStart"/>
-            <w:r>
-              <w:rPr>
-                <w:b/>
-                <w:bCs/>
-              </w:rPr>
-              <w:t>Partecipating</w:t>
-            </w:r>
-            <w:proofErr w:type="spellEnd"/>
-            <w:r>
-              <w:rPr>
-                <w:b/>
-                <w:bCs/>
-              </w:rPr>
-              <w:t xml:space="preserve"> </w:t>
-            </w:r>
-            <w:proofErr w:type="spellStart"/>
-            <w:r>
-              <w:rPr>
-                <w:b/>
-                <w:bCs/>
-              </w:rPr>
-              <w:t>actor</w:t>
-            </w:r>
-            <w:proofErr w:type="spellEnd"/>
-            <w:r>
-              <w:rPr>
-                <w:b/>
-                <w:bCs/>
-              </w:rPr>
-              <w:t>:</w:t>
+            <w:r>
+              <w:rPr>
+                <w:b/>
+                <w:bCs/>
+              </w:rPr>
+              <w:t>Partecipating actor:</w:t>
             </w:r>
           </w:p>
         </w:tc>
@@ -15664,23 +14054,7 @@
                 <w:b/>
                 <w:bCs/>
               </w:rPr>
-              <w:t xml:space="preserve">Entry </w:t>
-            </w:r>
-            <w:proofErr w:type="spellStart"/>
-            <w:r>
-              <w:rPr>
-                <w:b/>
-                <w:bCs/>
-              </w:rPr>
-              <w:t>condition</w:t>
-            </w:r>
-            <w:proofErr w:type="spellEnd"/>
-            <w:r>
-              <w:rPr>
-                <w:b/>
-                <w:bCs/>
-              </w:rPr>
-              <w:t>:</w:t>
+              <w:t>Entry condition:</w:t>
             </w:r>
           </w:p>
         </w:tc>
@@ -15854,23 +14228,7 @@
                 <w:b/>
                 <w:bCs/>
               </w:rPr>
-              <w:t xml:space="preserve">Exit </w:t>
-            </w:r>
-            <w:proofErr w:type="spellStart"/>
-            <w:r>
-              <w:rPr>
-                <w:b/>
-                <w:bCs/>
-              </w:rPr>
-              <w:t>condition</w:t>
-            </w:r>
-            <w:proofErr w:type="spellEnd"/>
-            <w:r>
-              <w:rPr>
-                <w:b/>
-                <w:bCs/>
-              </w:rPr>
-              <w:t>:</w:t>
+              <w:t>Exit condition:</w:t>
             </w:r>
           </w:p>
         </w:tc>
@@ -16096,37 +14454,12 @@
                 <w:bCs/>
               </w:rPr>
             </w:pPr>
-            <w:proofErr w:type="spellStart"/>
-            <w:r>
-              <w:rPr>
-                <w:b/>
-                <w:bCs/>
-              </w:rPr>
-              <w:t>Partecipating</w:t>
-            </w:r>
-            <w:proofErr w:type="spellEnd"/>
-            <w:r>
-              <w:rPr>
-                <w:b/>
-                <w:bCs/>
-              </w:rPr>
-              <w:t xml:space="preserve"> </w:t>
-            </w:r>
-            <w:proofErr w:type="spellStart"/>
-            <w:r>
-              <w:rPr>
-                <w:b/>
-                <w:bCs/>
-              </w:rPr>
-              <w:t>actor</w:t>
-            </w:r>
-            <w:proofErr w:type="spellEnd"/>
-            <w:r>
-              <w:rPr>
-                <w:b/>
-                <w:bCs/>
-              </w:rPr>
-              <w:t>:</w:t>
+            <w:r>
+              <w:rPr>
+                <w:b/>
+                <w:bCs/>
+              </w:rPr>
+              <w:t>Partecipating actor:</w:t>
             </w:r>
           </w:p>
         </w:tc>
@@ -16171,23 +14504,7 @@
                 <w:b/>
                 <w:bCs/>
               </w:rPr>
-              <w:t xml:space="preserve">Entry </w:t>
-            </w:r>
-            <w:proofErr w:type="spellStart"/>
-            <w:r>
-              <w:rPr>
-                <w:b/>
-                <w:bCs/>
-              </w:rPr>
-              <w:t>condition</w:t>
-            </w:r>
-            <w:proofErr w:type="spellEnd"/>
-            <w:r>
-              <w:rPr>
-                <w:b/>
-                <w:bCs/>
-              </w:rPr>
-              <w:t>:</w:t>
+              <w:t>Entry condition:</w:t>
             </w:r>
           </w:p>
         </w:tc>
@@ -16649,23 +14966,7 @@
                 <w:b/>
                 <w:bCs/>
               </w:rPr>
-              <w:t xml:space="preserve">Exit </w:t>
-            </w:r>
-            <w:proofErr w:type="spellStart"/>
-            <w:r>
-              <w:rPr>
-                <w:b/>
-                <w:bCs/>
-              </w:rPr>
-              <w:t>condition</w:t>
-            </w:r>
-            <w:proofErr w:type="spellEnd"/>
-            <w:r>
-              <w:rPr>
-                <w:b/>
-                <w:bCs/>
-              </w:rPr>
-              <w:t>:</w:t>
+              <w:t>Exit condition:</w:t>
             </w:r>
           </w:p>
         </w:tc>
@@ -16774,8 +15075,6 @@
           <w:u w:val="single"/>
         </w:rPr>
       </w:pPr>
-      <w:bookmarkStart w:id="0" w:name="_GoBack"/>
-      <w:bookmarkEnd w:id="0"/>
     </w:p>
     <w:p>
       <w:pPr>
@@ -16912,37 +15211,12 @@
                 <w:bCs/>
               </w:rPr>
             </w:pPr>
-            <w:proofErr w:type="spellStart"/>
-            <w:r>
-              <w:rPr>
-                <w:b/>
-                <w:bCs/>
-              </w:rPr>
-              <w:t>Partecipating</w:t>
-            </w:r>
-            <w:proofErr w:type="spellEnd"/>
-            <w:r>
-              <w:rPr>
-                <w:b/>
-                <w:bCs/>
-              </w:rPr>
-              <w:t xml:space="preserve"> </w:t>
-            </w:r>
-            <w:proofErr w:type="spellStart"/>
-            <w:r>
-              <w:rPr>
-                <w:b/>
-                <w:bCs/>
-              </w:rPr>
-              <w:t>actor</w:t>
-            </w:r>
-            <w:proofErr w:type="spellEnd"/>
-            <w:r>
-              <w:rPr>
-                <w:b/>
-                <w:bCs/>
-              </w:rPr>
-              <w:t>:</w:t>
+            <w:r>
+              <w:rPr>
+                <w:b/>
+                <w:bCs/>
+              </w:rPr>
+              <w:t>Partecipating actor:</w:t>
             </w:r>
           </w:p>
         </w:tc>
@@ -16987,23 +15261,7 @@
                 <w:b/>
                 <w:bCs/>
               </w:rPr>
-              <w:t xml:space="preserve">Entry </w:t>
-            </w:r>
-            <w:proofErr w:type="spellStart"/>
-            <w:r>
-              <w:rPr>
-                <w:b/>
-                <w:bCs/>
-              </w:rPr>
-              <w:t>condition</w:t>
-            </w:r>
-            <w:proofErr w:type="spellEnd"/>
-            <w:r>
-              <w:rPr>
-                <w:b/>
-                <w:bCs/>
-              </w:rPr>
-              <w:t>:</w:t>
+              <w:t>Entry condition:</w:t>
             </w:r>
           </w:p>
         </w:tc>
@@ -17245,23 +15503,7 @@
                 <w:b/>
                 <w:bCs/>
               </w:rPr>
-              <w:t xml:space="preserve">Exit </w:t>
-            </w:r>
-            <w:proofErr w:type="spellStart"/>
-            <w:r>
-              <w:rPr>
-                <w:b/>
-                <w:bCs/>
-              </w:rPr>
-              <w:t>condition</w:t>
-            </w:r>
-            <w:proofErr w:type="spellEnd"/>
-            <w:r>
-              <w:rPr>
-                <w:b/>
-                <w:bCs/>
-              </w:rPr>
-              <w:t>:</w:t>
+              <w:t>Exit condition:</w:t>
             </w:r>
           </w:p>
         </w:tc>
@@ -17478,37 +15720,12 @@
                 <w:bCs/>
               </w:rPr>
             </w:pPr>
-            <w:proofErr w:type="spellStart"/>
-            <w:r>
-              <w:rPr>
-                <w:b/>
-                <w:bCs/>
-              </w:rPr>
-              <w:t>Partecipating</w:t>
-            </w:r>
-            <w:proofErr w:type="spellEnd"/>
-            <w:r>
-              <w:rPr>
-                <w:b/>
-                <w:bCs/>
-              </w:rPr>
-              <w:t xml:space="preserve"> </w:t>
-            </w:r>
-            <w:proofErr w:type="spellStart"/>
-            <w:r>
-              <w:rPr>
-                <w:b/>
-                <w:bCs/>
-              </w:rPr>
-              <w:t>actor</w:t>
-            </w:r>
-            <w:proofErr w:type="spellEnd"/>
-            <w:r>
-              <w:rPr>
-                <w:b/>
-                <w:bCs/>
-              </w:rPr>
-              <w:t>:</w:t>
+            <w:r>
+              <w:rPr>
+                <w:b/>
+                <w:bCs/>
+              </w:rPr>
+              <w:t>Partecipating actor:</w:t>
             </w:r>
           </w:p>
         </w:tc>
@@ -17553,23 +15770,7 @@
                 <w:b/>
                 <w:bCs/>
               </w:rPr>
-              <w:t xml:space="preserve">Entry </w:t>
-            </w:r>
-            <w:proofErr w:type="spellStart"/>
-            <w:r>
-              <w:rPr>
-                <w:b/>
-                <w:bCs/>
-              </w:rPr>
-              <w:t>condition</w:t>
-            </w:r>
-            <w:proofErr w:type="spellEnd"/>
-            <w:r>
-              <w:rPr>
-                <w:b/>
-                <w:bCs/>
-              </w:rPr>
-              <w:t>:</w:t>
+              <w:t>Entry condition:</w:t>
             </w:r>
           </w:p>
         </w:tc>
@@ -17877,23 +16078,7 @@
                 <w:b/>
                 <w:bCs/>
               </w:rPr>
-              <w:t xml:space="preserve">Exit </w:t>
-            </w:r>
-            <w:proofErr w:type="spellStart"/>
-            <w:r>
-              <w:rPr>
-                <w:b/>
-                <w:bCs/>
-              </w:rPr>
-              <w:t>condition</w:t>
-            </w:r>
-            <w:proofErr w:type="spellEnd"/>
-            <w:r>
-              <w:rPr>
-                <w:b/>
-                <w:bCs/>
-              </w:rPr>
-              <w:t>:</w:t>
+              <w:t>Exit condition:</w:t>
             </w:r>
           </w:p>
         </w:tc>
@@ -18018,7 +16203,7 @@
                 <w:bCs/>
               </w:rPr>
             </w:pPr>
-            <w:bookmarkStart w:id="1" w:name="_Hlk24728409"/>
+            <w:bookmarkStart w:id="0" w:name="_Hlk24728409"/>
             <w:r>
               <w:rPr>
                 <w:b/>
@@ -18113,37 +16298,12 @@
                 <w:bCs/>
               </w:rPr>
             </w:pPr>
-            <w:proofErr w:type="spellStart"/>
-            <w:r>
-              <w:rPr>
-                <w:b/>
-                <w:bCs/>
-              </w:rPr>
-              <w:t>Partecipating</w:t>
-            </w:r>
-            <w:proofErr w:type="spellEnd"/>
-            <w:r>
-              <w:rPr>
-                <w:b/>
-                <w:bCs/>
-              </w:rPr>
-              <w:t xml:space="preserve"> </w:t>
-            </w:r>
-            <w:proofErr w:type="spellStart"/>
-            <w:r>
-              <w:rPr>
-                <w:b/>
-                <w:bCs/>
-              </w:rPr>
-              <w:t>actor</w:t>
-            </w:r>
-            <w:proofErr w:type="spellEnd"/>
-            <w:r>
-              <w:rPr>
-                <w:b/>
-                <w:bCs/>
-              </w:rPr>
-              <w:t>:</w:t>
+            <w:r>
+              <w:rPr>
+                <w:b/>
+                <w:bCs/>
+              </w:rPr>
+              <w:t>Partecipating actor:</w:t>
             </w:r>
           </w:p>
         </w:tc>
@@ -18188,23 +16348,7 @@
                 <w:b/>
                 <w:bCs/>
               </w:rPr>
-              <w:t xml:space="preserve">Entry </w:t>
-            </w:r>
-            <w:proofErr w:type="spellStart"/>
-            <w:r>
-              <w:rPr>
-                <w:b/>
-                <w:bCs/>
-              </w:rPr>
-              <w:t>condition</w:t>
-            </w:r>
-            <w:proofErr w:type="spellEnd"/>
-            <w:r>
-              <w:rPr>
-                <w:b/>
-                <w:bCs/>
-              </w:rPr>
-              <w:t>:</w:t>
+              <w:t>Entry condition:</w:t>
             </w:r>
           </w:p>
         </w:tc>
@@ -18658,23 +16802,7 @@
                 <w:b/>
                 <w:bCs/>
               </w:rPr>
-              <w:t xml:space="preserve">Exit </w:t>
-            </w:r>
-            <w:proofErr w:type="spellStart"/>
-            <w:r>
-              <w:rPr>
-                <w:b/>
-                <w:bCs/>
-              </w:rPr>
-              <w:t>condition</w:t>
-            </w:r>
-            <w:proofErr w:type="spellEnd"/>
-            <w:r>
-              <w:rPr>
-                <w:b/>
-                <w:bCs/>
-              </w:rPr>
-              <w:t>:</w:t>
+              <w:t>Exit condition:</w:t>
             </w:r>
           </w:p>
         </w:tc>
@@ -18713,7 +16841,7 @@
           </w:p>
         </w:tc>
       </w:tr>
-      <w:bookmarkEnd w:id="1"/>
+      <w:bookmarkEnd w:id="0"/>
     </w:tbl>
     <w:p>
       <w:pPr>
@@ -18912,37 +17040,12 @@
                 <w:bCs/>
               </w:rPr>
             </w:pPr>
-            <w:proofErr w:type="spellStart"/>
-            <w:r>
-              <w:rPr>
-                <w:b/>
-                <w:bCs/>
-              </w:rPr>
-              <w:t>Partecipating</w:t>
-            </w:r>
-            <w:proofErr w:type="spellEnd"/>
-            <w:r>
-              <w:rPr>
-                <w:b/>
-                <w:bCs/>
-              </w:rPr>
-              <w:t xml:space="preserve"> </w:t>
-            </w:r>
-            <w:proofErr w:type="spellStart"/>
-            <w:r>
-              <w:rPr>
-                <w:b/>
-                <w:bCs/>
-              </w:rPr>
-              <w:t>actor</w:t>
-            </w:r>
-            <w:proofErr w:type="spellEnd"/>
-            <w:r>
-              <w:rPr>
-                <w:b/>
-                <w:bCs/>
-              </w:rPr>
-              <w:t>:</w:t>
+            <w:r>
+              <w:rPr>
+                <w:b/>
+                <w:bCs/>
+              </w:rPr>
+              <w:t>Partecipating actor:</w:t>
             </w:r>
           </w:p>
         </w:tc>
@@ -18987,23 +17090,7 @@
                 <w:b/>
                 <w:bCs/>
               </w:rPr>
-              <w:t xml:space="preserve">Entry </w:t>
-            </w:r>
-            <w:proofErr w:type="spellStart"/>
-            <w:r>
-              <w:rPr>
-                <w:b/>
-                <w:bCs/>
-              </w:rPr>
-              <w:t>condition</w:t>
-            </w:r>
-            <w:proofErr w:type="spellEnd"/>
-            <w:r>
-              <w:rPr>
-                <w:b/>
-                <w:bCs/>
-              </w:rPr>
-              <w:t>:</w:t>
+              <w:t>Entry condition:</w:t>
             </w:r>
           </w:p>
         </w:tc>
@@ -19386,23 +17473,7 @@
                 <w:b/>
                 <w:bCs/>
               </w:rPr>
-              <w:t xml:space="preserve">Exit </w:t>
-            </w:r>
-            <w:proofErr w:type="spellStart"/>
-            <w:r>
-              <w:rPr>
-                <w:b/>
-                <w:bCs/>
-              </w:rPr>
-              <w:t>condition</w:t>
-            </w:r>
-            <w:proofErr w:type="spellEnd"/>
-            <w:r>
-              <w:rPr>
-                <w:b/>
-                <w:bCs/>
-              </w:rPr>
-              <w:t>:</w:t>
+              <w:t>Exit condition:</w:t>
             </w:r>
           </w:p>
         </w:tc>
@@ -19534,7 +17605,6 @@
                 <w:bCs/>
               </w:rPr>
             </w:pPr>
-            <w:proofErr w:type="spellStart"/>
             <w:r>
               <w:rPr>
                 <w:b/>
@@ -19542,7 +17612,6 @@
               </w:rPr>
               <w:t>Logout</w:t>
             </w:r>
-            <w:proofErr w:type="spellEnd"/>
           </w:p>
         </w:tc>
       </w:tr>
@@ -19561,37 +17630,12 @@
                 <w:bCs/>
               </w:rPr>
             </w:pPr>
-            <w:proofErr w:type="spellStart"/>
-            <w:r>
-              <w:rPr>
-                <w:b/>
-                <w:bCs/>
-              </w:rPr>
-              <w:t>Partecipating</w:t>
-            </w:r>
-            <w:proofErr w:type="spellEnd"/>
-            <w:r>
-              <w:rPr>
-                <w:b/>
-                <w:bCs/>
-              </w:rPr>
-              <w:t xml:space="preserve"> </w:t>
-            </w:r>
-            <w:proofErr w:type="spellStart"/>
-            <w:r>
-              <w:rPr>
-                <w:b/>
-                <w:bCs/>
-              </w:rPr>
-              <w:t>actor</w:t>
-            </w:r>
-            <w:proofErr w:type="spellEnd"/>
-            <w:r>
-              <w:rPr>
-                <w:b/>
-                <w:bCs/>
-              </w:rPr>
-              <w:t>:</w:t>
+            <w:r>
+              <w:rPr>
+                <w:b/>
+                <w:bCs/>
+              </w:rPr>
+              <w:t>Partecipating actor:</w:t>
             </w:r>
           </w:p>
         </w:tc>
@@ -19636,23 +17680,7 @@
                 <w:b/>
                 <w:bCs/>
               </w:rPr>
-              <w:t xml:space="preserve">Entry </w:t>
-            </w:r>
-            <w:proofErr w:type="spellStart"/>
-            <w:r>
-              <w:rPr>
-                <w:b/>
-                <w:bCs/>
-              </w:rPr>
-              <w:t>condition</w:t>
-            </w:r>
-            <w:proofErr w:type="spellEnd"/>
-            <w:r>
-              <w:rPr>
-                <w:b/>
-                <w:bCs/>
-              </w:rPr>
-              <w:t>:</w:t>
+              <w:t>Entry condition:</w:t>
             </w:r>
           </w:p>
         </w:tc>
@@ -19790,23 +17818,7 @@
                       <w:b/>
                       <w:bCs/>
                     </w:rPr>
-                    <w:t xml:space="preserve">L’utente autenticato decide di terminare la sua sessione di navigazione e quindi effettuare il </w:t>
-                  </w:r>
-                  <w:proofErr w:type="spellStart"/>
-                  <w:r>
-                    <w:rPr>
-                      <w:b/>
-                      <w:bCs/>
-                    </w:rPr>
-                    <w:t>logout</w:t>
-                  </w:r>
-                  <w:proofErr w:type="spellEnd"/>
-                  <w:r>
-                    <w:rPr>
-                      <w:b/>
-                      <w:bCs/>
-                    </w:rPr>
-                    <w:t>.</w:t>
+                    <w:t>L’utente autenticato decide di terminare la sua sessione di navigazione e quindi effettuare il logout.</w:t>
                   </w:r>
                 </w:p>
               </w:tc>
@@ -19900,23 +17912,7 @@
                 <w:b/>
                 <w:bCs/>
               </w:rPr>
-              <w:t xml:space="preserve">Exit </w:t>
-            </w:r>
-            <w:proofErr w:type="spellStart"/>
-            <w:r>
-              <w:rPr>
-                <w:b/>
-                <w:bCs/>
-              </w:rPr>
-              <w:t>condition</w:t>
-            </w:r>
-            <w:proofErr w:type="spellEnd"/>
-            <w:r>
-              <w:rPr>
-                <w:b/>
-                <w:bCs/>
-              </w:rPr>
-              <w:t>:</w:t>
+              <w:t>Exit condition:</w:t>
             </w:r>
           </w:p>
         </w:tc>
@@ -20124,7 +18120,6 @@
                 <w:u w:val="single"/>
               </w:rPr>
             </w:pPr>
-            <w:proofErr w:type="spellStart"/>
             <w:r>
               <w:rPr>
                 <w:bCs/>
@@ -20139,16 +18134,7 @@
                 <w:sz w:val="24"/>
                 <w:szCs w:val="36"/>
               </w:rPr>
-              <w:t>da</w:t>
-            </w:r>
-            <w:proofErr w:type="spellEnd"/>
-            <w:r>
-              <w:rPr>
-                <w:bCs/>
-                <w:sz w:val="24"/>
-                <w:szCs w:val="36"/>
-              </w:rPr>
-              <w:t xml:space="preserve"> </w:t>
+              <w:t xml:space="preserve">da </w:t>
             </w:r>
             <w:r>
               <w:rPr>
@@ -20268,53 +18254,28 @@
                 <w:sz w:val="24"/>
                 <w:szCs w:val="36"/>
               </w:rPr>
-              <w:t xml:space="preserve"> l’</w:t>
-            </w:r>
-            <w:proofErr w:type="spellStart"/>
+              <w:t xml:space="preserve"> l’utenteselezion</w:t>
+            </w:r>
             <w:r>
               <w:rPr>
                 <w:sz w:val="24"/>
                 <w:szCs w:val="36"/>
               </w:rPr>
-              <w:t>utenteselezion</w:t>
+              <w:t>a</w:t>
             </w:r>
             <w:r>
               <w:rPr>
                 <w:sz w:val="24"/>
                 <w:szCs w:val="36"/>
               </w:rPr>
-              <w:t>a</w:t>
-            </w:r>
-            <w:proofErr w:type="spellEnd"/>
+              <w:t xml:space="preserve"> uno o più flag per effettuare</w:t>
+            </w:r>
             <w:r>
               <w:rPr>
                 <w:sz w:val="24"/>
                 <w:szCs w:val="36"/>
               </w:rPr>
-              <w:t xml:space="preserve"> uno o più flag per effettuare</w:t>
-            </w:r>
-            <w:r>
-              <w:rPr>
-                <w:sz w:val="24"/>
-                <w:szCs w:val="36"/>
-              </w:rPr>
-              <w:t xml:space="preserve"> delle </w:t>
-            </w:r>
-            <w:proofErr w:type="spellStart"/>
-            <w:r>
-              <w:rPr>
-                <w:sz w:val="24"/>
-                <w:szCs w:val="36"/>
-              </w:rPr>
-              <w:t>ricerce</w:t>
-            </w:r>
-            <w:proofErr w:type="spellEnd"/>
-            <w:r>
-              <w:rPr>
-                <w:sz w:val="24"/>
-                <w:szCs w:val="36"/>
-              </w:rPr>
-              <w:t xml:space="preserve"> più precise su gli articoli salvati nel sistema.</w:t>
+              <w:t xml:space="preserve"> delle ricerce più precise su gli articoli salvati nel sistema.</w:t>
             </w:r>
           </w:p>
         </w:tc>
@@ -20387,18 +18348,8 @@
                 <w:sz w:val="24"/>
                 <w:szCs w:val="36"/>
               </w:rPr>
-              <w:t xml:space="preserve">L’autore deve essere collegato a </w:t>
-            </w:r>
-            <w:proofErr w:type="spellStart"/>
-            <w:r>
-              <w:rPr>
-                <w:bCs/>
-                <w:sz w:val="24"/>
-                <w:szCs w:val="36"/>
-              </w:rPr>
-              <w:t>Infoblog</w:t>
-            </w:r>
-            <w:proofErr w:type="spellEnd"/>
+              <w:t>L’autore deve essere collegato a Infoblog</w:t>
+            </w:r>
           </w:p>
           <w:p>
             <w:pPr>
@@ -20420,25 +18371,7 @@
                 <w:sz w:val="24"/>
                 <w:szCs w:val="36"/>
               </w:rPr>
-              <w:t xml:space="preserve">L’utente si deve trovare nella pagina “Esplora” oppure nella pagina “Homepage” di </w:t>
-            </w:r>
-            <w:proofErr w:type="spellStart"/>
-            <w:r>
-              <w:rPr>
-                <w:bCs/>
-                <w:sz w:val="24"/>
-                <w:szCs w:val="36"/>
-              </w:rPr>
-              <w:t>Infoblog</w:t>
-            </w:r>
-            <w:proofErr w:type="spellEnd"/>
-            <w:r>
-              <w:rPr>
-                <w:bCs/>
-                <w:sz w:val="24"/>
-                <w:szCs w:val="36"/>
-              </w:rPr>
-              <w:t>.</w:t>
+              <w:t>L’utente si deve trovare nella pagina “Esplora” oppure nella pagina “Homepage” di Infoblog.</w:t>
             </w:r>
           </w:p>
           <w:p>
@@ -20728,7 +18661,6 @@
                 <w:u w:val="single"/>
               </w:rPr>
             </w:pPr>
-            <w:proofErr w:type="spellStart"/>
             <w:r>
               <w:rPr>
                 <w:bCs/>
@@ -20743,16 +18675,7 @@
                 <w:sz w:val="24"/>
                 <w:szCs w:val="36"/>
               </w:rPr>
-              <w:t>da</w:t>
-            </w:r>
-            <w:proofErr w:type="spellEnd"/>
-            <w:r>
-              <w:rPr>
-                <w:bCs/>
-                <w:sz w:val="24"/>
-                <w:szCs w:val="36"/>
-              </w:rPr>
-              <w:t xml:space="preserve"> moderatore</w:t>
+              <w:t>da moderatore</w:t>
             </w:r>
           </w:p>
           <w:p>
@@ -20944,18 +18867,8 @@
                 <w:sz w:val="24"/>
                 <w:szCs w:val="36"/>
               </w:rPr>
-              <w:t xml:space="preserve">Il moderatore deve essere collegato a </w:t>
-            </w:r>
-            <w:proofErr w:type="spellStart"/>
-            <w:r>
-              <w:rPr>
-                <w:bCs/>
-                <w:sz w:val="24"/>
-                <w:szCs w:val="36"/>
-              </w:rPr>
-              <w:t>Infoblog</w:t>
-            </w:r>
-            <w:proofErr w:type="spellEnd"/>
+              <w:t>Il moderatore deve essere collegato a Infoblog</w:t>
+            </w:r>
           </w:p>
           <w:p>
             <w:pPr>
@@ -21076,6 +18989,8 @@
           <w:szCs w:val="44"/>
         </w:rPr>
       </w:pPr>
+      <w:bookmarkStart w:id="1" w:name="_GoBack"/>
+      <w:bookmarkEnd w:id="1"/>
     </w:p>
     <w:p>
       <w:pPr>
@@ -21085,6 +19000,14 @@
           <w:szCs w:val="44"/>
         </w:rPr>
       </w:pPr>
+      <w:r>
+        <w:rPr>
+          <w:b/>
+          <w:sz w:val="32"/>
+          <w:szCs w:val="44"/>
+        </w:rPr>
+        <w:t xml:space="preserve">6) </w:t>
+      </w:r>
       <w:r>
         <w:rPr>
           <w:b/>
@@ -21104,16 +19027,13 @@
       </w:pPr>
       <w:r>
         <w:rPr>
-          <w:b/>
           <w:noProof/>
-          <w:sz w:val="32"/>
-          <w:szCs w:val="44"/>
         </w:rPr>
         <w:drawing>
-          <wp:inline distT="0" distB="0" distL="0" distR="0" wp14:anchorId="2808C4C5" wp14:editId="73718491">
-            <wp:extent cx="4295775" cy="4086952"/>
-            <wp:effectExtent l="19050" t="0" r="0" b="0"/>
-            <wp:docPr id="16" name="Immagine 16" descr="C:\Users\ROVER\AppData\Local\Microsoft\Windows\INetCache\Content.Word\VisualizzaArticoloUCDiagram.jpg"/>
+          <wp:inline distT="0" distB="0" distL="0" distR="0" wp14:anchorId="226CEDC6" wp14:editId="0040FBEC">
+            <wp:extent cx="5490845" cy="4092575"/>
+            <wp:effectExtent l="0" t="0" r="0" b="3175"/>
+            <wp:docPr id="5" name="Immagine 5"/>
             <wp:cNvGraphicFramePr>
               <a:graphicFrameLocks xmlns:a="http://schemas.openxmlformats.org/drawingml/2006/main" noChangeAspect="1"/>
             </wp:cNvGraphicFramePr>
@@ -21121,13 +19041,19 @@
               <a:graphicData uri="http://schemas.openxmlformats.org/drawingml/2006/picture">
                 <pic:pic xmlns:pic="http://schemas.openxmlformats.org/drawingml/2006/picture">
                   <pic:nvPicPr>
-                    <pic:cNvPr id="0" name="Picture 16" descr="C:\Users\ROVER\AppData\Local\Microsoft\Windows\INetCache\Content.Word\VisualizzaArticoloUCDiagram.jpg"/>
+                    <pic:cNvPr id="0" name="Picture 1"/>
                     <pic:cNvPicPr>
                       <a:picLocks noChangeAspect="1" noChangeArrowheads="1"/>
                     </pic:cNvPicPr>
                   </pic:nvPicPr>
                   <pic:blipFill>
-                    <a:blip r:embed="rId6"/>
+                    <a:blip r:embed="rId6">
+                      <a:extLst>
+                        <a:ext uri="{28A0092B-C50C-407E-A947-70E740481C1C}">
+                          <a14:useLocalDpi xmlns:a14="http://schemas.microsoft.com/office/drawing/2010/main" val="0"/>
+                        </a:ext>
+                      </a:extLst>
+                    </a:blip>
                     <a:srcRect/>
                     <a:stretch>
                       <a:fillRect/>
@@ -21136,17 +19062,14 @@
                   <pic:spPr bwMode="auto">
                     <a:xfrm>
                       <a:off x="0" y="0"/>
-                      <a:ext cx="4299920" cy="4090896"/>
+                      <a:ext cx="5490845" cy="4092575"/>
                     </a:xfrm>
                     <a:prstGeom prst="rect">
                       <a:avLst/>
                     </a:prstGeom>
                     <a:noFill/>
-                    <a:ln w="9525">
+                    <a:ln>
                       <a:noFill/>
-                      <a:miter lim="800000"/>
-                      <a:headEnd/>
-                      <a:tailEnd/>
                     </a:ln>
                   </pic:spPr>
                 </pic:pic>
@@ -21164,18 +19087,24 @@
           <w:szCs w:val="44"/>
         </w:rPr>
       </w:pPr>
-      <w:r>
+    </w:p>
+    <w:p>
+      <w:pPr>
         <w:rPr>
           <w:b/>
-          <w:noProof/>
           <w:sz w:val="32"/>
           <w:szCs w:val="44"/>
         </w:rPr>
+      </w:pPr>
+      <w:r>
+        <w:rPr>
+          <w:noProof/>
+        </w:rPr>
         <w:drawing>
-          <wp:inline distT="0" distB="0" distL="0" distR="0" wp14:anchorId="64F7A80F" wp14:editId="59BCD3CF">
-            <wp:extent cx="4348480" cy="4135755"/>
+          <wp:inline distT="0" distB="0" distL="0" distR="0" wp14:anchorId="25AA2B14" wp14:editId="3FF83331">
+            <wp:extent cx="5490845" cy="3449320"/>
             <wp:effectExtent l="0" t="0" r="0" b="0"/>
-            <wp:docPr id="4" name="Immagine 1" descr="VisualizzaAutoreUCDiagram"/>
+            <wp:docPr id="6" name="Immagine 6"/>
             <wp:cNvGraphicFramePr>
               <a:graphicFrameLocks xmlns:a="http://schemas.openxmlformats.org/drawingml/2006/main" noChangeAspect="1"/>
             </wp:cNvGraphicFramePr>
@@ -21183,7 +19112,7 @@
               <a:graphicData uri="http://schemas.openxmlformats.org/drawingml/2006/picture">
                 <pic:pic xmlns:pic="http://schemas.openxmlformats.org/drawingml/2006/picture">
                   <pic:nvPicPr>
-                    <pic:cNvPr id="0" name="Picture 1" descr="VisualizzaAutoreUCDiagram"/>
+                    <pic:cNvPr id="0" name="Picture 3"/>
                     <pic:cNvPicPr>
                       <a:picLocks noChangeAspect="1" noChangeArrowheads="1"/>
                     </pic:cNvPicPr>
@@ -21204,7 +19133,7 @@
                   <pic:spPr bwMode="auto">
                     <a:xfrm>
                       <a:off x="0" y="0"/>
-                      <a:ext cx="4348480" cy="4135755"/>
+                      <a:ext cx="5490845" cy="3449320"/>
                     </a:xfrm>
                     <a:prstGeom prst="rect">
                       <a:avLst/>
@@ -21231,17 +19160,14 @@
       </w:pPr>
       <w:r>
         <w:rPr>
-          <w:b/>
           <w:noProof/>
-          <w:sz w:val="32"/>
-          <w:szCs w:val="44"/>
         </w:rPr>
         <w:lastRenderedPageBreak/>
         <w:drawing>
-          <wp:inline distT="0" distB="0" distL="0" distR="0" wp14:anchorId="0BF72B2F" wp14:editId="6484FA36">
-            <wp:extent cx="4348480" cy="4157345"/>
-            <wp:effectExtent l="0" t="0" r="0" b="0"/>
-            <wp:docPr id="1" name="Immagine 2" descr="UCDiagramRicercaAutore"/>
+          <wp:inline distT="0" distB="0" distL="0" distR="0" wp14:anchorId="34DA64E7" wp14:editId="20A61E3C">
+            <wp:extent cx="5490845" cy="3294380"/>
+            <wp:effectExtent l="0" t="0" r="0" b="1270"/>
+            <wp:docPr id="7" name="Immagine 7"/>
             <wp:cNvGraphicFramePr>
               <a:graphicFrameLocks xmlns:a="http://schemas.openxmlformats.org/drawingml/2006/main" noChangeAspect="1"/>
             </wp:cNvGraphicFramePr>
@@ -21249,7 +19175,7 @@
               <a:graphicData uri="http://schemas.openxmlformats.org/drawingml/2006/picture">
                 <pic:pic xmlns:pic="http://schemas.openxmlformats.org/drawingml/2006/picture">
                   <pic:nvPicPr>
-                    <pic:cNvPr id="0" name="Picture 2" descr="UCDiagramRicercaAutore"/>
+                    <pic:cNvPr id="0" name="Picture 5"/>
                     <pic:cNvPicPr>
                       <a:picLocks noChangeAspect="1" noChangeArrowheads="1"/>
                     </pic:cNvPicPr>
@@ -21270,7 +19196,7 @@
                   <pic:spPr bwMode="auto">
                     <a:xfrm>
                       <a:off x="0" y="0"/>
-                      <a:ext cx="4348480" cy="4157345"/>
+                      <a:ext cx="5490845" cy="3294380"/>
                     </a:xfrm>
                     <a:prstGeom prst="rect">
                       <a:avLst/>
@@ -21295,18 +19221,24 @@
           <w:szCs w:val="44"/>
         </w:rPr>
       </w:pPr>
-      <w:r>
+    </w:p>
+    <w:p>
+      <w:pPr>
         <w:rPr>
           <w:b/>
-          <w:noProof/>
           <w:sz w:val="32"/>
           <w:szCs w:val="44"/>
         </w:rPr>
+      </w:pPr>
+      <w:r>
+        <w:rPr>
+          <w:noProof/>
+        </w:rPr>
         <w:drawing>
-          <wp:inline distT="0" distB="0" distL="0" distR="0" wp14:anchorId="2440547C" wp14:editId="0234B981">
-            <wp:extent cx="4380865" cy="4168140"/>
-            <wp:effectExtent l="0" t="0" r="0" b="0"/>
-            <wp:docPr id="3" name="Immagine 3" descr="UCDiagramRicercaArticolo"/>
+          <wp:inline distT="0" distB="0" distL="0" distR="0" wp14:anchorId="4E074013" wp14:editId="58D93F9A">
+            <wp:extent cx="5490845" cy="4018915"/>
+            <wp:effectExtent l="0" t="0" r="0" b="635"/>
+            <wp:docPr id="8" name="Immagine 8"/>
             <wp:cNvGraphicFramePr>
               <a:graphicFrameLocks xmlns:a="http://schemas.openxmlformats.org/drawingml/2006/main" noChangeAspect="1"/>
             </wp:cNvGraphicFramePr>
@@ -21314,7 +19246,7 @@
               <a:graphicData uri="http://schemas.openxmlformats.org/drawingml/2006/picture">
                 <pic:pic xmlns:pic="http://schemas.openxmlformats.org/drawingml/2006/picture">
                   <pic:nvPicPr>
-                    <pic:cNvPr id="0" name="Picture 3" descr="UCDiagramRicercaArticolo"/>
+                    <pic:cNvPr id="0" name="Picture 7"/>
                     <pic:cNvPicPr>
                       <a:picLocks noChangeAspect="1" noChangeArrowheads="1"/>
                     </pic:cNvPicPr>
@@ -21335,7 +19267,7 @@
                   <pic:spPr bwMode="auto">
                     <a:xfrm>
                       <a:off x="0" y="0"/>
-                      <a:ext cx="4380865" cy="4168140"/>
+                      <a:ext cx="5490845" cy="4018915"/>
                     </a:xfrm>
                     <a:prstGeom prst="rect">
                       <a:avLst/>
@@ -21360,16 +19292,25 @@
           <w:szCs w:val="44"/>
         </w:rPr>
       </w:pPr>
+    </w:p>
+    <w:p>
+      <w:pPr>
+        <w:rPr>
+          <w:b/>
+          <w:sz w:val="32"/>
+          <w:szCs w:val="44"/>
+        </w:rPr>
+      </w:pPr>
       <w:r>
         <w:rPr>
           <w:noProof/>
         </w:rPr>
         <w:lastRenderedPageBreak/>
         <w:drawing>
-          <wp:inline distT="0" distB="0" distL="0" distR="0" wp14:anchorId="5F1CE8F0" wp14:editId="6CEF226A">
-            <wp:extent cx="4739640" cy="3070860"/>
-            <wp:effectExtent l="0" t="0" r="0" b="0"/>
-            <wp:docPr id="2" name="Immagine 2"/>
+          <wp:inline distT="0" distB="0" distL="0" distR="0" wp14:anchorId="14EFF906" wp14:editId="5F55DCB8">
+            <wp:extent cx="5490845" cy="4017645"/>
+            <wp:effectExtent l="0" t="0" r="0" b="1905"/>
+            <wp:docPr id="9" name="Immagine 9"/>
             <wp:cNvGraphicFramePr>
               <a:graphicFrameLocks xmlns:a="http://schemas.openxmlformats.org/drawingml/2006/main" noChangeAspect="1"/>
             </wp:cNvGraphicFramePr>
@@ -21398,7 +19339,7 @@
                   <pic:spPr bwMode="auto">
                     <a:xfrm>
                       <a:off x="0" y="0"/>
-                      <a:ext cx="4739640" cy="3070860"/>
+                      <a:ext cx="5490845" cy="4017645"/>
                     </a:xfrm>
                     <a:prstGeom prst="rect">
                       <a:avLst/>
@@ -21423,6 +19364,24 @@
           <w:szCs w:val="44"/>
         </w:rPr>
       </w:pPr>
+    </w:p>
+    <w:p>
+      <w:pPr>
+        <w:rPr>
+          <w:b/>
+          <w:sz w:val="32"/>
+          <w:szCs w:val="44"/>
+        </w:rPr>
+      </w:pPr>
+    </w:p>
+    <w:p>
+      <w:pPr>
+        <w:rPr>
+          <w:b/>
+          <w:sz w:val="32"/>
+          <w:szCs w:val="44"/>
+        </w:rPr>
+      </w:pPr>
       <w:r>
         <w:rPr>
           <w:b/>
@@ -21463,99 +19422,25 @@
           <w:sz w:val="32"/>
           <w:szCs w:val="44"/>
         </w:rPr>
-        <w:t xml:space="preserve">9)User </w:t>
+        <w:t>9)User interface navigational paths and screen mock-ups</w:t>
       </w:r>
-      <w:proofErr w:type="spellStart"/>
-      <w:r>
+    </w:p>
+    <w:p>
+      <w:pPr>
         <w:rPr>
           <w:b/>
           <w:sz w:val="32"/>
           <w:szCs w:val="44"/>
         </w:rPr>
-        <w:t>interface</w:t>
-      </w:r>
-      <w:proofErr w:type="spellEnd"/>
+      </w:pPr>
       <w:r>
         <w:rPr>
           <w:b/>
           <w:sz w:val="32"/>
           <w:szCs w:val="44"/>
         </w:rPr>
-        <w:t xml:space="preserve"> </w:t>
+        <w:t>10)Glossary</w:t>
       </w:r>
-      <w:proofErr w:type="spellStart"/>
-      <w:r>
-        <w:rPr>
-          <w:b/>
-          <w:sz w:val="32"/>
-          <w:szCs w:val="44"/>
-        </w:rPr>
-        <w:t>navigational</w:t>
-      </w:r>
-      <w:proofErr w:type="spellEnd"/>
-      <w:r>
-        <w:rPr>
-          <w:b/>
-          <w:sz w:val="32"/>
-          <w:szCs w:val="44"/>
-        </w:rPr>
-        <w:t xml:space="preserve"> </w:t>
-      </w:r>
-      <w:proofErr w:type="spellStart"/>
-      <w:r>
-        <w:rPr>
-          <w:b/>
-          <w:sz w:val="32"/>
-          <w:szCs w:val="44"/>
-        </w:rPr>
-        <w:t>paths</w:t>
-      </w:r>
-      <w:proofErr w:type="spellEnd"/>
-      <w:r>
-        <w:rPr>
-          <w:b/>
-          <w:sz w:val="32"/>
-          <w:szCs w:val="44"/>
-        </w:rPr>
-        <w:t xml:space="preserve"> and screen </w:t>
-      </w:r>
-      <w:proofErr w:type="spellStart"/>
-      <w:r>
-        <w:rPr>
-          <w:b/>
-          <w:sz w:val="32"/>
-          <w:szCs w:val="44"/>
-        </w:rPr>
-        <w:t>mock-ups</w:t>
-      </w:r>
-      <w:proofErr w:type="spellEnd"/>
-    </w:p>
-    <w:p>
-      <w:pPr>
-        <w:rPr>
-          <w:b/>
-          <w:sz w:val="32"/>
-          <w:szCs w:val="44"/>
-        </w:rPr>
-      </w:pPr>
-      <w:r>
-        <w:rPr>
-          <w:b/>
-          <w:sz w:val="32"/>
-          <w:szCs w:val="44"/>
-        </w:rPr>
-        <w:t>10)</w:t>
-      </w:r>
-      <w:proofErr w:type="spellStart"/>
-      <w:r>
-        <w:rPr>
-          <w:b/>
-          <w:sz w:val="32"/>
-          <w:szCs w:val="44"/>
-        </w:rPr>
-        <w:t>Glossary</w:t>
-      </w:r>
-      <w:proofErr w:type="spellEnd"/>
     </w:p>
     <w:sectPr>
       <w:pgSz w:w="11906" w:h="16838"/>
@@ -23207,7 +21092,7 @@
       </w:pPr>
     </w:pPrDefault>
   </w:docDefaults>
-  <w:latentStyles w:defLockedState="0" w:defUIPriority="99" w:defSemiHidden="0" w:defUnhideWhenUsed="0" w:defQFormat="0" w:count="377">
+  <w:latentStyles w:defLockedState="0" w:defUIPriority="99" w:defSemiHidden="0" w:defUnhideWhenUsed="0" w:defQFormat="0" w:count="376">
     <w:lsdException w:name="Normal" w:uiPriority="0" w:qFormat="1"/>
     <w:lsdException w:name="heading 1" w:uiPriority="9" w:qFormat="1"/>
     <w:lsdException w:name="heading 2" w:semiHidden="1" w:uiPriority="9" w:unhideWhenUsed="1" w:qFormat="1"/>
@@ -23584,7 +21469,6 @@
     <w:lsdException w:name="Hashtag" w:semiHidden="1" w:unhideWhenUsed="1"/>
     <w:lsdException w:name="Unresolved Mention" w:semiHidden="1" w:unhideWhenUsed="1"/>
     <w:lsdException w:name="Smart Link" w:semiHidden="1" w:unhideWhenUsed="1"/>
-    <w:lsdException w:name="Smart Link Error" w:semiHidden="1" w:unhideWhenUsed="1"/>
   </w:latentStyles>
   <w:style w:type="paragraph" w:default="1" w:styleId="Normale">
     <w:name w:val="Normal"/>
@@ -24059,7 +21943,7 @@
 </file>
 
 <file path=customXml/itemProps1.xml><?xml version="1.0" encoding="utf-8"?>
-<ds:datastoreItem xmlns:ds="http://schemas.openxmlformats.org/officeDocument/2006/customXml" ds:itemID="{C67D8ECD-A7E9-4175-ACF7-92DD2AD92888}">
+<ds:datastoreItem xmlns:ds="http://schemas.openxmlformats.org/officeDocument/2006/customXml" ds:itemID="{CA5E9E38-DB0F-4D5B-AF73-F2CFCA1B390F}">
   <ds:schemaRefs>
     <ds:schemaRef ds:uri="http://schemas.openxmlformats.org/officeDocument/2006/bibliography"/>
   </ds:schemaRefs>

</xml_diff>

<commit_message>
Aggiunti use case model
Quelli che mi avete assegnato, grazie!
</commit_message>
<xml_diff>
--- a/RAD_InfoBlog.docx
+++ b/RAD_InfoBlog.docx
@@ -11,6 +11,7 @@
           <w:szCs w:val="72"/>
         </w:rPr>
       </w:pPr>
+      <w:proofErr w:type="spellStart"/>
       <w:r>
         <w:rPr>
           <w:b/>
@@ -18,8 +19,29 @@
           <w:sz w:val="36"/>
           <w:szCs w:val="36"/>
         </w:rPr>
-        <w:t>Requirements Analysis Document</w:t>
+        <w:t>Requirements</w:t>
       </w:r>
+      <w:proofErr w:type="spellEnd"/>
+      <w:r>
+        <w:rPr>
+          <w:b/>
+          <w:bCs/>
+          <w:sz w:val="36"/>
+          <w:szCs w:val="36"/>
+        </w:rPr>
+        <w:t xml:space="preserve"> Analysis </w:t>
+      </w:r>
+      <w:proofErr w:type="spellStart"/>
+      <w:r>
+        <w:rPr>
+          <w:b/>
+          <w:bCs/>
+          <w:sz w:val="36"/>
+          <w:szCs w:val="36"/>
+        </w:rPr>
+        <w:t>Document</w:t>
+      </w:r>
+      <w:proofErr w:type="spellEnd"/>
     </w:p>
     <w:p>
       <w:pPr>
@@ -51,8 +73,18 @@
           <w:sz w:val="32"/>
           <w:szCs w:val="40"/>
         </w:rPr>
-        <w:t xml:space="preserve"> The Problem</w:t>
+        <w:t xml:space="preserve"> The </w:t>
       </w:r>
+      <w:proofErr w:type="spellStart"/>
+      <w:r>
+        <w:rPr>
+          <w:b/>
+          <w:sz w:val="32"/>
+          <w:szCs w:val="40"/>
+        </w:rPr>
+        <w:t>Problem</w:t>
+      </w:r>
+      <w:proofErr w:type="spellEnd"/>
     </w:p>
     <w:p>
       <w:pPr>
@@ -103,6 +135,7 @@
         </w:rPr>
         <w:t xml:space="preserve">. Data la grandezza di Internet le informazioni, nella maggior parte dei casi, sono difficili da individuare poiché spesso molti articoli sono scritti da autori </w:t>
       </w:r>
+      <w:proofErr w:type="spellStart"/>
       <w:proofErr w:type="gramStart"/>
       <w:r>
         <w:rPr>
@@ -111,6 +144,7 @@
         </w:rPr>
         <w:t>sconosciuti.La</w:t>
       </w:r>
+      <w:proofErr w:type="spellEnd"/>
       <w:proofErr w:type="gramEnd"/>
       <w:r>
         <w:rPr>
@@ -127,12 +161,53 @@
           <w:szCs w:val="40"/>
         </w:rPr>
       </w:pPr>
+      <w:proofErr w:type="spellStart"/>
       <w:r>
         <w:rPr>
           <w:sz w:val="24"/>
           <w:szCs w:val="40"/>
         </w:rPr>
-        <w:t xml:space="preserve">InfoBlog punta a risolvere e a migliorare le problematiche introdotte relative del mondo Informatico, fornendo una piattaforma comune ad utente ed autori per poter comunicare. InfoBlog permetterà agli utenti di poter rimanere aggiornati su articoli veritieri relativi al settore, controllati da specialisti, anche mediante l’inoltro di notifiche riguardante la pubblicazione di articoli da parte di autori seguiti dall’utenza, inoltre, con la possibilità di navigare in una sezione esplora in cui sarà possibile scoprire nuove pubblicazioni da parte di autori e stimolare l’interesse da parte degli utenti per vari argomenti del mondo informatico(es. passando da articoli riguardanti software a articoli riguardante hardware e viceversa).InfoBlog darà la possibilità agli autori di interagire in prima persona con i propri lettori, organizzando eventi in una sezione relativa (ogni evento avrà la presenza di un singolo autore). </w:t>
+        <w:t>InfoBlog</w:t>
+      </w:r>
+      <w:proofErr w:type="spellEnd"/>
+      <w:r>
+        <w:rPr>
+          <w:sz w:val="24"/>
+          <w:szCs w:val="40"/>
+        </w:rPr>
+        <w:t xml:space="preserve"> punta a risolvere e a migliorare le problematiche introdotte relative del mondo Informatico, fornendo una piattaforma comune ad utente ed autori per poter comunicare. </w:t>
+      </w:r>
+      <w:proofErr w:type="spellStart"/>
+      <w:r>
+        <w:rPr>
+          <w:sz w:val="24"/>
+          <w:szCs w:val="40"/>
+        </w:rPr>
+        <w:t>InfoBlog</w:t>
+      </w:r>
+      <w:proofErr w:type="spellEnd"/>
+      <w:r>
+        <w:rPr>
+          <w:sz w:val="24"/>
+          <w:szCs w:val="40"/>
+        </w:rPr>
+        <w:t xml:space="preserve"> permetterà agli utenti di poter rimanere aggiornati su articoli veritieri relativi al settore, controllati da specialisti, anche mediante l’inoltro di notifiche riguardante la pubblicazione di articoli da parte di autori seguiti dall’utenza, inoltre, con la possibilità di navigare in una sezione esplora in cui sarà possibile scoprire nuove pubblicazioni da parte di autori e stimolare l’interesse da parte degli utenti per vari argomenti del mondo informatico(es. passando da articoli riguardanti software a articoli riguardante hardware e viceversa).</w:t>
+      </w:r>
+      <w:proofErr w:type="spellStart"/>
+      <w:r>
+        <w:rPr>
+          <w:sz w:val="24"/>
+          <w:szCs w:val="40"/>
+        </w:rPr>
+        <w:t>InfoBlog</w:t>
+      </w:r>
+      <w:proofErr w:type="spellEnd"/>
+      <w:r>
+        <w:rPr>
+          <w:sz w:val="24"/>
+          <w:szCs w:val="40"/>
+        </w:rPr>
+        <w:t xml:space="preserve"> darà la possibilità agli autori di interagire in prima persona con i propri lettori, organizzando eventi in una sezione relativa (ogni evento avrà la presenza di un singolo autore). </w:t>
       </w:r>
     </w:p>
     <w:p>
@@ -142,12 +217,21 @@
           <w:szCs w:val="40"/>
         </w:rPr>
       </w:pPr>
+      <w:proofErr w:type="spellStart"/>
       <w:r>
         <w:rPr>
           <w:sz w:val="24"/>
           <w:szCs w:val="40"/>
         </w:rPr>
-        <w:t>InfoBlog supporterà le seguenti funzionalità:</w:t>
+        <w:t>InfoBlog</w:t>
+      </w:r>
+      <w:proofErr w:type="spellEnd"/>
+      <w:r>
+        <w:rPr>
+          <w:sz w:val="24"/>
+          <w:szCs w:val="40"/>
+        </w:rPr>
+        <w:t xml:space="preserve"> supporterà le seguenti funzionalità:</w:t>
       </w:r>
     </w:p>
     <w:p>
@@ -335,19 +419,60 @@
           <w:szCs w:val="44"/>
         </w:rPr>
       </w:pPr>
+      <w:proofErr w:type="spellStart"/>
       <w:r>
         <w:rPr>
           <w:sz w:val="24"/>
           <w:szCs w:val="44"/>
         </w:rPr>
-        <w:t>InfoBlog è una web application dove vengono pubblicati, da parti di diversi autori, articoli af</w:t>
+        <w:t>InfoBlog</w:t>
+      </w:r>
+      <w:proofErr w:type="spellEnd"/>
+      <w:r>
+        <w:rPr>
+          <w:sz w:val="24"/>
+          <w:szCs w:val="44"/>
+        </w:rPr>
+        <w:t xml:space="preserve"> è una web </w:t>
+      </w:r>
+      <w:proofErr w:type="spellStart"/>
+      <w:r>
+        <w:rPr>
+          <w:sz w:val="24"/>
+          <w:szCs w:val="44"/>
+        </w:rPr>
+        <w:t>application</w:t>
+      </w:r>
+      <w:proofErr w:type="spellEnd"/>
+      <w:r>
+        <w:rPr>
+          <w:sz w:val="24"/>
+          <w:szCs w:val="44"/>
+        </w:rPr>
+        <w:t xml:space="preserve"> dove vengono pubblicati, da parti di diversi autori, articoli af</w:t>
       </w:r>
       <w:r>
         <w:rPr>
           <w:sz w:val="24"/>
           <w:szCs w:val="44"/>
         </w:rPr>
-        <w:t>fidabili di diverse categorie riguardanti ovviamente tutto lo stesso settore (l’Informatica). Data la vastità degli articoli presenti, InfoBlog permetterà agli utenti di visualizzare gli articoli anche quelli di maggior interesse, basandosi su informazioni interne fornite dall’utente stesso (come ad esempio autori seguiti, articoli ricercati frequentemente etc.).</w:t>
+        <w:t xml:space="preserve">fidabili di diverse categorie riguardanti ovviamente tutto lo stesso settore (l’Informatica). Data la vastità degli articoli presenti, </w:t>
+      </w:r>
+      <w:proofErr w:type="spellStart"/>
+      <w:r>
+        <w:rPr>
+          <w:sz w:val="24"/>
+          <w:szCs w:val="44"/>
+        </w:rPr>
+        <w:t>InfoBlog</w:t>
+      </w:r>
+      <w:proofErr w:type="spellEnd"/>
+      <w:r>
+        <w:rPr>
+          <w:sz w:val="24"/>
+          <w:szCs w:val="44"/>
+        </w:rPr>
+        <w:t xml:space="preserve"> permetterà agli utenti di visualizzare gli articoli anche quelli di maggior interesse, basandosi su informazioni interne fornite dall’utente stesso (come ad esempio autori seguiti, articoli ricercati frequentemente etc.).</w:t>
       </w:r>
     </w:p>
     <w:p>
@@ -362,12 +487,21 @@
           <w:szCs w:val="44"/>
         </w:rPr>
       </w:pPr>
+      <w:proofErr w:type="spellStart"/>
       <w:r>
         <w:rPr>
           <w:sz w:val="24"/>
           <w:szCs w:val="44"/>
         </w:rPr>
-        <w:t>InfoBlog offre all’utenza la possibilità di scaricare gli allegati degli articoli</w:t>
+        <w:t>InfoBlog</w:t>
+      </w:r>
+      <w:proofErr w:type="spellEnd"/>
+      <w:r>
+        <w:rPr>
+          <w:sz w:val="24"/>
+          <w:szCs w:val="44"/>
+        </w:rPr>
+        <w:t xml:space="preserve"> offre all’utenza la possibilità di scaricare gli allegati degli articoli</w:t>
       </w:r>
     </w:p>
     <w:p>
@@ -382,12 +516,21 @@
           <w:szCs w:val="44"/>
         </w:rPr>
       </w:pPr>
+      <w:proofErr w:type="spellStart"/>
       <w:r>
         <w:rPr>
           <w:sz w:val="24"/>
           <w:szCs w:val="44"/>
         </w:rPr>
-        <w:t>InfoBlog permette di raccogliere anche informazioni su quelli che sono le opinioni degli utenti sugli articoli che loro visionano mediante un apposito meccanismo di commenti e rating offerto dal sistema stesso.</w:t>
+        <w:t>InfoBlog</w:t>
+      </w:r>
+      <w:proofErr w:type="spellEnd"/>
+      <w:r>
+        <w:rPr>
+          <w:sz w:val="24"/>
+          <w:szCs w:val="44"/>
+        </w:rPr>
+        <w:t xml:space="preserve"> permette di raccogliere anche informazioni su quelli che sono le opinioni degli utenti sugli articoli che loro visionano mediante un apposito meccanismo di commenti e rating offerto dal sistema stesso.</w:t>
       </w:r>
     </w:p>
     <w:p>
@@ -402,12 +545,21 @@
           <w:szCs w:val="44"/>
         </w:rPr>
       </w:pPr>
+      <w:proofErr w:type="spellStart"/>
       <w:r>
         <w:rPr>
           <w:sz w:val="24"/>
           <w:szCs w:val="44"/>
         </w:rPr>
-        <w:t xml:space="preserve">InfoBlog, per fornire la massima chiarezza all’utenza su ciò che viene pubblicato, offre all’utenza la possibilità di comunicare con l’autore dell’articolo mediante un apposito meccanismo di </w:t>
+        <w:t>InfoBlog</w:t>
+      </w:r>
+      <w:proofErr w:type="spellEnd"/>
+      <w:r>
+        <w:rPr>
+          <w:sz w:val="24"/>
+          <w:szCs w:val="44"/>
+        </w:rPr>
+        <w:t xml:space="preserve">, per fornire la massima chiarezza all’utenza su ciò che viene pubblicato, offre all’utenza la possibilità di comunicare con l’autore dell’articolo mediante un apposito meccanismo di </w:t>
       </w:r>
       <w:proofErr w:type="gramStart"/>
       <w:r>
@@ -443,7 +595,39 @@
           <w:sz w:val="24"/>
           <w:szCs w:val="44"/>
         </w:rPr>
-        <w:t xml:space="preserve"> Data la varietà degli argomenti trattati all’interno della web application, InfoBlog permette ai propri utenti di seguire quelli che sono i campi di interesse, in particolare permette di seguire autori in modo da poter rimanere sempre aggiornati sulle pubblicazioni di quest’ultimi mediante un apposito sistema di notifiche.</w:t>
+        <w:t xml:space="preserve"> Data la varietà degli argomenti trattati all’interno della web </w:t>
+      </w:r>
+      <w:proofErr w:type="spellStart"/>
+      <w:r>
+        <w:rPr>
+          <w:sz w:val="24"/>
+          <w:szCs w:val="44"/>
+        </w:rPr>
+        <w:t>application</w:t>
+      </w:r>
+      <w:proofErr w:type="spellEnd"/>
+      <w:r>
+        <w:rPr>
+          <w:sz w:val="24"/>
+          <w:szCs w:val="44"/>
+        </w:rPr>
+        <w:t xml:space="preserve">, </w:t>
+      </w:r>
+      <w:proofErr w:type="spellStart"/>
+      <w:r>
+        <w:rPr>
+          <w:sz w:val="24"/>
+          <w:szCs w:val="44"/>
+        </w:rPr>
+        <w:t>InfoBlog</w:t>
+      </w:r>
+      <w:proofErr w:type="spellEnd"/>
+      <w:r>
+        <w:rPr>
+          <w:sz w:val="24"/>
+          <w:szCs w:val="44"/>
+        </w:rPr>
+        <w:t xml:space="preserve"> permette ai propri utenti di seguire quelli che sono i campi di interesse, in particolare permette di seguire autori in modo da poter rimanere sempre aggiornati sulle pubblicazioni di quest’ultimi mediante un apposito sistema di notifiche.</w:t>
       </w:r>
     </w:p>
     <w:p>
@@ -458,12 +642,21 @@
           <w:szCs w:val="44"/>
         </w:rPr>
       </w:pPr>
+      <w:proofErr w:type="spellStart"/>
       <w:r>
         <w:rPr>
           <w:sz w:val="24"/>
           <w:szCs w:val="44"/>
         </w:rPr>
-        <w:t>InfoBlog permette a tutti gli utenti del sito di ricercare articoli (controllare il filtraggio di parametri).</w:t>
+        <w:t>InfoBlog</w:t>
+      </w:r>
+      <w:proofErr w:type="spellEnd"/>
+      <w:r>
+        <w:rPr>
+          <w:sz w:val="24"/>
+          <w:szCs w:val="44"/>
+        </w:rPr>
+        <w:t xml:space="preserve"> permette a tutti gli utenti del sito di ricercare articoli (controllare il filtraggio di parametri).</w:t>
       </w:r>
     </w:p>
     <w:p>
@@ -478,12 +671,21 @@
           <w:szCs w:val="44"/>
         </w:rPr>
       </w:pPr>
+      <w:proofErr w:type="spellStart"/>
       <w:r>
         <w:rPr>
           <w:sz w:val="24"/>
           <w:szCs w:val="44"/>
         </w:rPr>
-        <w:t>InfoBlog permette agli autori di, dopo i dovuti controlli, pubblicare articoli e di allegare ad esso file che possono fornire ulteriori informazioni sull’argomento quali campi d’applicazione, spunti, collegamenti etc.</w:t>
+        <w:t>InfoBlog</w:t>
+      </w:r>
+      <w:proofErr w:type="spellEnd"/>
+      <w:r>
+        <w:rPr>
+          <w:sz w:val="24"/>
+          <w:szCs w:val="44"/>
+        </w:rPr>
+        <w:t xml:space="preserve"> permette agli autori di, dopo i dovuti controlli, pubblicare articoli e di allegare ad esso file che possono fornire ulteriori informazioni sull’argomento quali campi d’applicazione, spunti, collegamenti etc.</w:t>
       </w:r>
     </w:p>
     <w:p>
@@ -503,7 +705,39 @@
           <w:sz w:val="24"/>
           <w:szCs w:val="44"/>
         </w:rPr>
-        <w:t>In momenti successivi alla pubblicazione dell’articolo, InfoBlog offre all’autore dell’articolo la possibilità di modificare parti di esso, ad esempio perché ritiene di essere stato poco chiaro, o aggiungere dei particolari che sono stati scoperti in seguito ma che riguardano lo stesso argomento. InfoBlog ovviamente notificherà gli utenti dell’avvenuta modifica in modo tale da poter rimanere aggiornati.</w:t>
+        <w:t xml:space="preserve">In momenti successivi alla pubblicazione dell’articolo, </w:t>
+      </w:r>
+      <w:proofErr w:type="spellStart"/>
+      <w:r>
+        <w:rPr>
+          <w:sz w:val="24"/>
+          <w:szCs w:val="44"/>
+        </w:rPr>
+        <w:t>InfoBlog</w:t>
+      </w:r>
+      <w:proofErr w:type="spellEnd"/>
+      <w:r>
+        <w:rPr>
+          <w:sz w:val="24"/>
+          <w:szCs w:val="44"/>
+        </w:rPr>
+        <w:t xml:space="preserve"> offre all’autore dell’articolo la possibilità di modificare parti di esso, ad esempio perché ritiene di essere stato poco chiaro, o aggiungere dei particolari che sono stati scoperti in seguito ma che riguardano lo stesso argomento. </w:t>
+      </w:r>
+      <w:proofErr w:type="spellStart"/>
+      <w:r>
+        <w:rPr>
+          <w:sz w:val="24"/>
+          <w:szCs w:val="44"/>
+        </w:rPr>
+        <w:t>InfoBlog</w:t>
+      </w:r>
+      <w:proofErr w:type="spellEnd"/>
+      <w:r>
+        <w:rPr>
+          <w:sz w:val="24"/>
+          <w:szCs w:val="44"/>
+        </w:rPr>
+        <w:t xml:space="preserve"> ovviamente notificherà gli utenti dell’avvenuta modifica in modo tale da poter rimanere aggiornati.</w:t>
       </w:r>
     </w:p>
     <w:p>
@@ -518,12 +752,21 @@
           <w:szCs w:val="44"/>
         </w:rPr>
       </w:pPr>
+      <w:proofErr w:type="spellStart"/>
       <w:r>
         <w:rPr>
           <w:sz w:val="24"/>
           <w:szCs w:val="44"/>
         </w:rPr>
-        <w:t>InfoBlog permette agli autori di poter osservare l’andamento delle loro pubblicazioni attraverso quelli che sono i commenti che vengono lasciati dagli utenti e la loro valutazione.</w:t>
+        <w:t>InfoBlog</w:t>
+      </w:r>
+      <w:proofErr w:type="spellEnd"/>
+      <w:r>
+        <w:rPr>
+          <w:sz w:val="24"/>
+          <w:szCs w:val="44"/>
+        </w:rPr>
+        <w:t xml:space="preserve"> permette agli autori di poter osservare l’andamento delle loro pubblicazioni attraverso quelli che sono i commenti che vengono lasciati dagli utenti e la loro valutazione.</w:t>
       </w:r>
     </w:p>
     <w:p>
@@ -538,12 +781,21 @@
           <w:szCs w:val="44"/>
         </w:rPr>
       </w:pPr>
+      <w:proofErr w:type="spellStart"/>
       <w:r>
         <w:rPr>
           <w:sz w:val="24"/>
           <w:szCs w:val="44"/>
         </w:rPr>
-        <w:t>InfoBlog permette ad autori di poter organizzare degli eventi per fornire agli utenti dei chiarimenti sugli argomenti che verranno trattati descritti all’interno dell’evento stesso. Gli eventi vengono visualizzati all’interno di un’apposita area e visibili a tutti gli utenti in maniera tale da poter essere visionato da tutti.</w:t>
+        <w:t>InfoBlog</w:t>
+      </w:r>
+      <w:proofErr w:type="spellEnd"/>
+      <w:r>
+        <w:rPr>
+          <w:sz w:val="24"/>
+          <w:szCs w:val="44"/>
+        </w:rPr>
+        <w:t xml:space="preserve"> permette ad autori di poter organizzare degli eventi per fornire agli utenti dei chiarimenti sugli argomenti che verranno trattati descritti all’interno dell’evento stesso. Gli eventi vengono visualizzati all’interno di un’apposita area e visibili a tutti gli utenti in maniera tale da poter essere visionato da tutti.</w:t>
       </w:r>
     </w:p>
     <w:p>
@@ -563,7 +815,23 @@
           <w:sz w:val="24"/>
           <w:szCs w:val="44"/>
         </w:rPr>
-        <w:t>Il moderatore, specializzato in una specifica area, viene abilitato da InfoBlog a controllare quelle che sono le richieste di pubblicazione verificandone la coesione e la validità dell’argomento trattato all’interno dell’articolo.</w:t>
+        <w:t xml:space="preserve">Il moderatore, specializzato in una specifica area, viene abilitato da </w:t>
+      </w:r>
+      <w:proofErr w:type="spellStart"/>
+      <w:r>
+        <w:rPr>
+          <w:sz w:val="24"/>
+          <w:szCs w:val="44"/>
+        </w:rPr>
+        <w:t>InfoBlog</w:t>
+      </w:r>
+      <w:proofErr w:type="spellEnd"/>
+      <w:r>
+        <w:rPr>
+          <w:sz w:val="24"/>
+          <w:szCs w:val="44"/>
+        </w:rPr>
+        <w:t xml:space="preserve"> a controllare quelle che sono le richieste di pubblicazione verificandone la coesione e la validità dell’argomento trattato all’interno dell’articolo.</w:t>
       </w:r>
     </w:p>
     <w:p>
@@ -578,13 +846,22 @@
           <w:szCs w:val="44"/>
         </w:rPr>
       </w:pPr>
+      <w:proofErr w:type="spellStart"/>
       <w:r>
         <w:rPr>
           <w:sz w:val="24"/>
           <w:szCs w:val="44"/>
         </w:rPr>
         <w:lastRenderedPageBreak/>
-        <w:t xml:space="preserve">InfoBlog offre all’utenza la possibilità di accedere e registrarsi ed accedere </w:t>
+        <w:t>InfoBlog</w:t>
+      </w:r>
+      <w:proofErr w:type="spellEnd"/>
+      <w:r>
+        <w:rPr>
+          <w:sz w:val="24"/>
+          <w:szCs w:val="44"/>
+        </w:rPr>
+        <w:t xml:space="preserve"> offre all’utenza la possibilità di accedere e registrarsi ed accedere </w:t>
       </w:r>
       <w:proofErr w:type="gramStart"/>
       <w:r>
@@ -615,12 +892,21 @@
           <w:szCs w:val="44"/>
         </w:rPr>
       </w:pPr>
+      <w:proofErr w:type="spellStart"/>
       <w:r>
         <w:rPr>
           <w:sz w:val="24"/>
           <w:szCs w:val="44"/>
         </w:rPr>
-        <w:t>InfoBlog permette utenza di modificare i propri dati personali.</w:t>
+        <w:t>InfoBlog</w:t>
+      </w:r>
+      <w:proofErr w:type="spellEnd"/>
+      <w:r>
+        <w:rPr>
+          <w:sz w:val="24"/>
+          <w:szCs w:val="44"/>
+        </w:rPr>
+        <w:t xml:space="preserve"> permette utenza di modificare i propri dati personali.</w:t>
       </w:r>
     </w:p>
     <w:p>
@@ -663,6 +949,7 @@
           <w:szCs w:val="44"/>
         </w:rPr>
       </w:pPr>
+      <w:proofErr w:type="spellStart"/>
       <w:r>
         <w:rPr>
           <w:rFonts w:cstheme="minorHAnsi"/>
@@ -676,6 +963,7 @@
         </w:rPr>
         <w:t>Scalability</w:t>
       </w:r>
+      <w:proofErr w:type="spellEnd"/>
       <w:r>
         <w:rPr>
           <w:rFonts w:cstheme="minorHAnsi"/>
@@ -711,6 +999,7 @@
           <w:szCs w:val="44"/>
         </w:rPr>
       </w:pPr>
+      <w:proofErr w:type="spellStart"/>
       <w:r>
         <w:rPr>
           <w:rFonts w:cstheme="minorHAnsi"/>
@@ -730,7 +1019,16 @@
           <w:sz w:val="24"/>
           <w:szCs w:val="36"/>
         </w:rPr>
-        <w:t xml:space="preserve">il sistema può supportare la presenza di almeno 100 utenti online. </w:t>
+        <w:t>il</w:t>
+      </w:r>
+      <w:proofErr w:type="spellEnd"/>
+      <w:r>
+        <w:rPr>
+          <w:bCs/>
+          <w:sz w:val="24"/>
+          <w:szCs w:val="36"/>
+        </w:rPr>
+        <w:t xml:space="preserve"> sistema può supportare la presenza di almeno 100 utenti online. </w:t>
       </w:r>
     </w:p>
     <w:p>
@@ -773,7 +1071,25 @@
           <w:sz w:val="24"/>
           <w:szCs w:val="36"/>
         </w:rPr>
-        <w:t>Il sistema deve essere più performante possibile, il sito deve rispondere alle operazioni dell’utente in massimo 3 secs.</w:t>
+        <w:t xml:space="preserve">Il sistema deve essere più performante possibile, il sito deve rispondere alle operazioni dell’utente in massimo 3 </w:t>
+      </w:r>
+      <w:proofErr w:type="spellStart"/>
+      <w:r>
+        <w:rPr>
+          <w:bCs/>
+          <w:sz w:val="24"/>
+          <w:szCs w:val="36"/>
+        </w:rPr>
+        <w:t>secs</w:t>
+      </w:r>
+      <w:proofErr w:type="spellEnd"/>
+      <w:r>
+        <w:rPr>
+          <w:bCs/>
+          <w:sz w:val="24"/>
+          <w:szCs w:val="36"/>
+        </w:rPr>
+        <w:t>.</w:t>
       </w:r>
     </w:p>
     <w:p>
@@ -816,7 +1132,25 @@
           <w:sz w:val="24"/>
           <w:szCs w:val="36"/>
         </w:rPr>
-        <w:t>Non si dovrà effettuare il refresh della pagina per vedere i nuovi articoli pubblicati nel sistema, il sistema li mostrerà automaticamente non appena saranno accettati da un moderatore.</w:t>
+        <w:t xml:space="preserve">Non si dovrà effettuare il </w:t>
+      </w:r>
+      <w:proofErr w:type="spellStart"/>
+      <w:r>
+        <w:rPr>
+          <w:bCs/>
+          <w:sz w:val="24"/>
+          <w:szCs w:val="36"/>
+        </w:rPr>
+        <w:t>refresh</w:t>
+      </w:r>
+      <w:proofErr w:type="spellEnd"/>
+      <w:r>
+        <w:rPr>
+          <w:bCs/>
+          <w:sz w:val="24"/>
+          <w:szCs w:val="36"/>
+        </w:rPr>
+        <w:t xml:space="preserve"> della pagina per vedere i nuovi articoli pubblicati nel sistema, il sistema li mostrerà automaticamente non appena saranno accettati da un moderatore.</w:t>
       </w:r>
     </w:p>
     <w:p>
@@ -832,6 +1166,7 @@
           <w:szCs w:val="44"/>
         </w:rPr>
       </w:pPr>
+      <w:proofErr w:type="spellStart"/>
       <w:proofErr w:type="gramStart"/>
       <w:r>
         <w:rPr>
@@ -852,6 +1187,7 @@
         </w:rPr>
         <w:t>Il</w:t>
       </w:r>
+      <w:proofErr w:type="spellEnd"/>
       <w:proofErr w:type="gramEnd"/>
       <w:r>
         <w:rPr>
@@ -875,6 +1211,7 @@
           <w:szCs w:val="44"/>
         </w:rPr>
       </w:pPr>
+      <w:proofErr w:type="spellStart"/>
       <w:proofErr w:type="gramStart"/>
       <w:r>
         <w:rPr>
@@ -895,6 +1232,7 @@
         </w:rPr>
         <w:t>Il</w:t>
       </w:r>
+      <w:proofErr w:type="spellEnd"/>
       <w:proofErr w:type="gramEnd"/>
       <w:r>
         <w:rPr>
@@ -1251,7 +1589,25 @@
                 <w:sz w:val="24"/>
                 <w:szCs w:val="36"/>
               </w:rPr>
-              <w:t>Botta dopo mesi di studi ha elaborato un nuovo algoritmo per individuare cammini minimi in un grafo con archi di costo negativo. Botta vorrebbe condividere su InfoBlog un articolo a riguardo per discuterne con altri appassionati dei suoi elaborati.</w:t>
+              <w:t xml:space="preserve">Botta dopo mesi di studi ha elaborato un nuovo algoritmo per individuare cammini minimi in un grafo con archi di costo negativo. Botta vorrebbe condividere su </w:t>
+            </w:r>
+            <w:proofErr w:type="spellStart"/>
+            <w:r>
+              <w:rPr>
+                <w:bCs/>
+                <w:sz w:val="24"/>
+                <w:szCs w:val="36"/>
+              </w:rPr>
+              <w:t>InfoBlog</w:t>
+            </w:r>
+            <w:proofErr w:type="spellEnd"/>
+            <w:r>
+              <w:rPr>
+                <w:bCs/>
+                <w:sz w:val="24"/>
+                <w:szCs w:val="36"/>
+              </w:rPr>
+              <w:t xml:space="preserve"> un articolo a riguardo per discuterne con altri appassionati dei suoi elaborati.</w:t>
             </w:r>
           </w:p>
           <w:p>
@@ -1285,25 +1641,53 @@
                 <w:sz w:val="24"/>
                 <w:szCs w:val="36"/>
               </w:rPr>
-              <w:t>Botta si collega al effettuando il login inserendo username</w:t>
-            </w:r>
-            <w:proofErr w:type="gramStart"/>
+              <w:t xml:space="preserve">Botta si collega al effettuando il login inserendo </w:t>
+            </w:r>
+            <w:proofErr w:type="spellStart"/>
             <w:r>
               <w:rPr>
                 <w:bCs/>
                 <w:sz w:val="24"/>
                 <w:szCs w:val="36"/>
               </w:rPr>
-              <w:t>:”Botta</w:t>
-            </w:r>
-            <w:proofErr w:type="gramEnd"/>
+              <w:t>username</w:t>
+            </w:r>
+            <w:proofErr w:type="gramStart"/>
             <w:r>
               <w:rPr>
                 <w:bCs/>
                 <w:sz w:val="24"/>
                 <w:szCs w:val="36"/>
               </w:rPr>
-              <w:t>” e password:”botta“ed accede al suo pannello di controllo. Nel pannello di controllo è presente la sezione “Pubblica un articolo”</w:t>
+              <w:t>:”Botta</w:t>
+            </w:r>
+            <w:proofErr w:type="spellEnd"/>
+            <w:proofErr w:type="gramEnd"/>
+            <w:r>
+              <w:rPr>
+                <w:bCs/>
+                <w:sz w:val="24"/>
+                <w:szCs w:val="36"/>
+              </w:rPr>
+              <w:t>” e password:”</w:t>
+            </w:r>
+            <w:proofErr w:type="spellStart"/>
+            <w:r>
+              <w:rPr>
+                <w:bCs/>
+                <w:sz w:val="24"/>
+                <w:szCs w:val="36"/>
+              </w:rPr>
+              <w:t>botta“ed</w:t>
+            </w:r>
+            <w:proofErr w:type="spellEnd"/>
+            <w:r>
+              <w:rPr>
+                <w:bCs/>
+                <w:sz w:val="24"/>
+                <w:szCs w:val="36"/>
+              </w:rPr>
+              <w:t xml:space="preserve"> accede al suo pannello di controllo. Nel pannello di controllo è presente la sezione “Pubblica un articolo”</w:t>
             </w:r>
           </w:p>
           <w:p>
@@ -1480,25 +1864,53 @@
                 <w:sz w:val="24"/>
                 <w:szCs w:val="36"/>
               </w:rPr>
-              <w:t xml:space="preserve"> tramite username</w:t>
-            </w:r>
-            <w:proofErr w:type="gramStart"/>
+              <w:t xml:space="preserve"> tramite </w:t>
+            </w:r>
+            <w:proofErr w:type="spellStart"/>
             <w:r>
               <w:rPr>
                 <w:bCs/>
                 <w:sz w:val="24"/>
                 <w:szCs w:val="36"/>
               </w:rPr>
-              <w:t>:”admin</w:t>
-            </w:r>
-            <w:proofErr w:type="gramEnd"/>
+              <w:t>username</w:t>
+            </w:r>
+            <w:proofErr w:type="gramStart"/>
             <w:r>
               <w:rPr>
                 <w:bCs/>
                 <w:sz w:val="24"/>
                 <w:szCs w:val="36"/>
               </w:rPr>
-              <w:t xml:space="preserve">”  e password:”admin”  </w:t>
+              <w:t>:”admin</w:t>
+            </w:r>
+            <w:proofErr w:type="spellEnd"/>
+            <w:proofErr w:type="gramEnd"/>
+            <w:r>
+              <w:rPr>
+                <w:bCs/>
+                <w:sz w:val="24"/>
+                <w:szCs w:val="36"/>
+              </w:rPr>
+              <w:t xml:space="preserve">”  e </w:t>
+            </w:r>
+            <w:proofErr w:type="spellStart"/>
+            <w:r>
+              <w:rPr>
+                <w:bCs/>
+                <w:sz w:val="24"/>
+                <w:szCs w:val="36"/>
+              </w:rPr>
+              <w:t>password:”admin</w:t>
+            </w:r>
+            <w:proofErr w:type="spellEnd"/>
+            <w:r>
+              <w:rPr>
+                <w:bCs/>
+                <w:sz w:val="24"/>
+                <w:szCs w:val="36"/>
+              </w:rPr>
+              <w:t xml:space="preserve">”  </w:t>
             </w:r>
             <w:r>
               <w:rPr>
@@ -1936,7 +2348,25 @@
                 <w:sz w:val="24"/>
                 <w:szCs w:val="36"/>
               </w:rPr>
-              <w:t>Botta, dopo ever effettuato il login tramite username:” Botta” e password:” franchino”, accede al proprio pannello di controllo. All’interno del pannello è presente la sezione “Annuncia evento”.</w:t>
+              <w:t xml:space="preserve">Botta, dopo </w:t>
+            </w:r>
+            <w:proofErr w:type="spellStart"/>
+            <w:r>
+              <w:rPr>
+                <w:bCs/>
+                <w:sz w:val="24"/>
+                <w:szCs w:val="36"/>
+              </w:rPr>
+              <w:t>ever</w:t>
+            </w:r>
+            <w:proofErr w:type="spellEnd"/>
+            <w:r>
+              <w:rPr>
+                <w:bCs/>
+                <w:sz w:val="24"/>
+                <w:szCs w:val="36"/>
+              </w:rPr>
+              <w:t xml:space="preserve"> effettuato il login tramite username:” Botta” e password:” franchino”, accede al proprio pannello di controllo. All’interno del pannello è presente la sezione “Annuncia evento”.</w:t>
             </w:r>
           </w:p>
           <w:p>
@@ -1970,7 +2400,25 @@
                 <w:sz w:val="24"/>
                 <w:szCs w:val="36"/>
               </w:rPr>
-              <w:t>L’autore Botta, tramite un form, fissa data, luogo e ora dell’evento fornendo una descrizione dei temi trattati durante l’evento.</w:t>
+              <w:t xml:space="preserve">L’autore Botta, tramite un </w:t>
+            </w:r>
+            <w:proofErr w:type="spellStart"/>
+            <w:r>
+              <w:rPr>
+                <w:bCs/>
+                <w:sz w:val="24"/>
+                <w:szCs w:val="36"/>
+              </w:rPr>
+              <w:t>form</w:t>
+            </w:r>
+            <w:proofErr w:type="spellEnd"/>
+            <w:r>
+              <w:rPr>
+                <w:bCs/>
+                <w:sz w:val="24"/>
+                <w:szCs w:val="36"/>
+              </w:rPr>
+              <w:t>, fissa data, luogo e ora dell’evento fornendo una descrizione dei temi trattati durante l’evento.</w:t>
             </w:r>
           </w:p>
           <w:p>
@@ -2004,7 +2452,25 @@
                 <w:sz w:val="24"/>
                 <w:szCs w:val="36"/>
               </w:rPr>
-              <w:t>L’autore rende pubblico l’annuncio dell’evento e sarà visibile sulla sezione “Eventi” del sistema. Inolte gli utenti che seguono l’autore riceveranno una notifica dal sistema dell’evento pubblicato dall’autore seguito.</w:t>
+              <w:t xml:space="preserve">L’autore rende pubblico l’annuncio dell’evento e sarà visibile sulla sezione “Eventi” del sistema. </w:t>
+            </w:r>
+            <w:proofErr w:type="spellStart"/>
+            <w:r>
+              <w:rPr>
+                <w:bCs/>
+                <w:sz w:val="24"/>
+                <w:szCs w:val="36"/>
+              </w:rPr>
+              <w:t>Inolte</w:t>
+            </w:r>
+            <w:proofErr w:type="spellEnd"/>
+            <w:r>
+              <w:rPr>
+                <w:bCs/>
+                <w:sz w:val="24"/>
+                <w:szCs w:val="36"/>
+              </w:rPr>
+              <w:t xml:space="preserve"> gli utenti che seguono l’autore riceveranno una notifica dal sistema dell’evento pubblicato dall’autore seguito.</w:t>
             </w:r>
           </w:p>
         </w:tc>
@@ -2200,12 +2666,37 @@
                 <w:bCs/>
               </w:rPr>
             </w:pPr>
-            <w:r>
-              <w:rPr>
-                <w:b/>
-                <w:bCs/>
-              </w:rPr>
-              <w:t>Partecipating actor:</w:t>
+            <w:proofErr w:type="spellStart"/>
+            <w:r>
+              <w:rPr>
+                <w:b/>
+                <w:bCs/>
+              </w:rPr>
+              <w:t>Partecipating</w:t>
+            </w:r>
+            <w:proofErr w:type="spellEnd"/>
+            <w:r>
+              <w:rPr>
+                <w:b/>
+                <w:bCs/>
+              </w:rPr>
+              <w:t xml:space="preserve"> </w:t>
+            </w:r>
+            <w:proofErr w:type="spellStart"/>
+            <w:r>
+              <w:rPr>
+                <w:b/>
+                <w:bCs/>
+              </w:rPr>
+              <w:t>actor</w:t>
+            </w:r>
+            <w:proofErr w:type="spellEnd"/>
+            <w:r>
+              <w:rPr>
+                <w:b/>
+                <w:bCs/>
+              </w:rPr>
+              <w:t>:</w:t>
             </w:r>
           </w:p>
         </w:tc>
@@ -2247,7 +2738,23 @@
                 <w:b/>
                 <w:bCs/>
               </w:rPr>
-              <w:t>Entry condition:</w:t>
+              <w:t xml:space="preserve">Entry </w:t>
+            </w:r>
+            <w:proofErr w:type="spellStart"/>
+            <w:r>
+              <w:rPr>
+                <w:b/>
+                <w:bCs/>
+              </w:rPr>
+              <w:t>condition</w:t>
+            </w:r>
+            <w:proofErr w:type="spellEnd"/>
+            <w:r>
+              <w:rPr>
+                <w:b/>
+                <w:bCs/>
+              </w:rPr>
+              <w:t>:</w:t>
             </w:r>
           </w:p>
         </w:tc>
@@ -2636,7 +3143,23 @@
                 <w:b/>
                 <w:bCs/>
               </w:rPr>
-              <w:t>Exit condition:</w:t>
+              <w:t xml:space="preserve">Exit </w:t>
+            </w:r>
+            <w:proofErr w:type="spellStart"/>
+            <w:r>
+              <w:rPr>
+                <w:b/>
+                <w:bCs/>
+              </w:rPr>
+              <w:t>condition</w:t>
+            </w:r>
+            <w:proofErr w:type="spellEnd"/>
+            <w:r>
+              <w:rPr>
+                <w:b/>
+                <w:bCs/>
+              </w:rPr>
+              <w:t>:</w:t>
             </w:r>
           </w:p>
         </w:tc>
@@ -2875,12 +3398,37 @@
                 <w:bCs/>
               </w:rPr>
             </w:pPr>
-            <w:r>
-              <w:rPr>
-                <w:b/>
-                <w:bCs/>
-              </w:rPr>
-              <w:t>Partecipating actor:</w:t>
+            <w:proofErr w:type="spellStart"/>
+            <w:r>
+              <w:rPr>
+                <w:b/>
+                <w:bCs/>
+              </w:rPr>
+              <w:t>Partecipating</w:t>
+            </w:r>
+            <w:proofErr w:type="spellEnd"/>
+            <w:r>
+              <w:rPr>
+                <w:b/>
+                <w:bCs/>
+              </w:rPr>
+              <w:t xml:space="preserve"> </w:t>
+            </w:r>
+            <w:proofErr w:type="spellStart"/>
+            <w:r>
+              <w:rPr>
+                <w:b/>
+                <w:bCs/>
+              </w:rPr>
+              <w:t>actor</w:t>
+            </w:r>
+            <w:proofErr w:type="spellEnd"/>
+            <w:r>
+              <w:rPr>
+                <w:b/>
+                <w:bCs/>
+              </w:rPr>
+              <w:t>:</w:t>
             </w:r>
           </w:p>
         </w:tc>
@@ -2925,7 +3473,23 @@
                 <w:b/>
                 <w:bCs/>
               </w:rPr>
-              <w:t>Entry condition:</w:t>
+              <w:t xml:space="preserve">Entry </w:t>
+            </w:r>
+            <w:proofErr w:type="spellStart"/>
+            <w:r>
+              <w:rPr>
+                <w:b/>
+                <w:bCs/>
+              </w:rPr>
+              <w:t>condition</w:t>
+            </w:r>
+            <w:proofErr w:type="spellEnd"/>
+            <w:r>
+              <w:rPr>
+                <w:b/>
+                <w:bCs/>
+              </w:rPr>
+              <w:t>:</w:t>
             </w:r>
           </w:p>
         </w:tc>
@@ -3096,7 +3660,23 @@
                 <w:b/>
                 <w:bCs/>
               </w:rPr>
-              <w:t>Exit condition:</w:t>
+              <w:t xml:space="preserve">Exit </w:t>
+            </w:r>
+            <w:proofErr w:type="spellStart"/>
+            <w:r>
+              <w:rPr>
+                <w:b/>
+                <w:bCs/>
+              </w:rPr>
+              <w:t>condition</w:t>
+            </w:r>
+            <w:proofErr w:type="spellEnd"/>
+            <w:r>
+              <w:rPr>
+                <w:b/>
+                <w:bCs/>
+              </w:rPr>
+              <w:t>:</w:t>
             </w:r>
           </w:p>
         </w:tc>
@@ -3271,12 +3851,37 @@
                 <w:bCs/>
               </w:rPr>
             </w:pPr>
-            <w:r>
-              <w:rPr>
-                <w:b/>
-                <w:bCs/>
-              </w:rPr>
-              <w:t>Partecipating actor:</w:t>
+            <w:proofErr w:type="spellStart"/>
+            <w:r>
+              <w:rPr>
+                <w:b/>
+                <w:bCs/>
+              </w:rPr>
+              <w:t>Partecipating</w:t>
+            </w:r>
+            <w:proofErr w:type="spellEnd"/>
+            <w:r>
+              <w:rPr>
+                <w:b/>
+                <w:bCs/>
+              </w:rPr>
+              <w:t xml:space="preserve"> </w:t>
+            </w:r>
+            <w:proofErr w:type="spellStart"/>
+            <w:r>
+              <w:rPr>
+                <w:b/>
+                <w:bCs/>
+              </w:rPr>
+              <w:t>actor</w:t>
+            </w:r>
+            <w:proofErr w:type="spellEnd"/>
+            <w:r>
+              <w:rPr>
+                <w:b/>
+                <w:bCs/>
+              </w:rPr>
+              <w:t>:</w:t>
             </w:r>
           </w:p>
         </w:tc>
@@ -3318,7 +3923,23 @@
                 <w:b/>
                 <w:bCs/>
               </w:rPr>
-              <w:t>Entry condition:</w:t>
+              <w:t xml:space="preserve">Entry </w:t>
+            </w:r>
+            <w:proofErr w:type="spellStart"/>
+            <w:r>
+              <w:rPr>
+                <w:b/>
+                <w:bCs/>
+              </w:rPr>
+              <w:t>condition</w:t>
+            </w:r>
+            <w:proofErr w:type="spellEnd"/>
+            <w:r>
+              <w:rPr>
+                <w:b/>
+                <w:bCs/>
+              </w:rPr>
+              <w:t>:</w:t>
             </w:r>
           </w:p>
         </w:tc>
@@ -3767,7 +4388,23 @@
                 <w:b/>
                 <w:bCs/>
               </w:rPr>
-              <w:t>Exit condition:</w:t>
+              <w:t xml:space="preserve">Exit </w:t>
+            </w:r>
+            <w:proofErr w:type="spellStart"/>
+            <w:r>
+              <w:rPr>
+                <w:b/>
+                <w:bCs/>
+              </w:rPr>
+              <w:t>condition</w:t>
+            </w:r>
+            <w:proofErr w:type="spellEnd"/>
+            <w:r>
+              <w:rPr>
+                <w:b/>
+                <w:bCs/>
+              </w:rPr>
+              <w:t>:</w:t>
             </w:r>
           </w:p>
         </w:tc>
@@ -4010,12 +4647,37 @@
                 <w:bCs/>
               </w:rPr>
             </w:pPr>
-            <w:r>
-              <w:rPr>
-                <w:b/>
-                <w:bCs/>
-              </w:rPr>
-              <w:t>Partecipating actor:</w:t>
+            <w:proofErr w:type="spellStart"/>
+            <w:r>
+              <w:rPr>
+                <w:b/>
+                <w:bCs/>
+              </w:rPr>
+              <w:t>Partecipating</w:t>
+            </w:r>
+            <w:proofErr w:type="spellEnd"/>
+            <w:r>
+              <w:rPr>
+                <w:b/>
+                <w:bCs/>
+              </w:rPr>
+              <w:t xml:space="preserve"> </w:t>
+            </w:r>
+            <w:proofErr w:type="spellStart"/>
+            <w:r>
+              <w:rPr>
+                <w:b/>
+                <w:bCs/>
+              </w:rPr>
+              <w:t>actor</w:t>
+            </w:r>
+            <w:proofErr w:type="spellEnd"/>
+            <w:r>
+              <w:rPr>
+                <w:b/>
+                <w:bCs/>
+              </w:rPr>
+              <w:t>:</w:t>
             </w:r>
           </w:p>
         </w:tc>
@@ -4060,7 +4722,23 @@
                 <w:b/>
                 <w:bCs/>
               </w:rPr>
-              <w:t>Entry condition:</w:t>
+              <w:t xml:space="preserve">Entry </w:t>
+            </w:r>
+            <w:proofErr w:type="spellStart"/>
+            <w:r>
+              <w:rPr>
+                <w:b/>
+                <w:bCs/>
+              </w:rPr>
+              <w:t>condition</w:t>
+            </w:r>
+            <w:proofErr w:type="spellEnd"/>
+            <w:r>
+              <w:rPr>
+                <w:b/>
+                <w:bCs/>
+              </w:rPr>
+              <w:t>:</w:t>
             </w:r>
           </w:p>
         </w:tc>
@@ -4211,7 +4889,23 @@
                 <w:b/>
                 <w:bCs/>
               </w:rPr>
-              <w:t>Exit condition:</w:t>
+              <w:t xml:space="preserve">Exit </w:t>
+            </w:r>
+            <w:proofErr w:type="spellStart"/>
+            <w:r>
+              <w:rPr>
+                <w:b/>
+                <w:bCs/>
+              </w:rPr>
+              <w:t>condition</w:t>
+            </w:r>
+            <w:proofErr w:type="spellEnd"/>
+            <w:r>
+              <w:rPr>
+                <w:b/>
+                <w:bCs/>
+              </w:rPr>
+              <w:t>:</w:t>
             </w:r>
           </w:p>
         </w:tc>
@@ -4394,12 +5088,37 @@
                 <w:bCs/>
               </w:rPr>
             </w:pPr>
-            <w:r>
-              <w:rPr>
-                <w:b/>
-                <w:bCs/>
-              </w:rPr>
-              <w:t>Partecipating actor:</w:t>
+            <w:proofErr w:type="spellStart"/>
+            <w:r>
+              <w:rPr>
+                <w:b/>
+                <w:bCs/>
+              </w:rPr>
+              <w:t>Partecipating</w:t>
+            </w:r>
+            <w:proofErr w:type="spellEnd"/>
+            <w:r>
+              <w:rPr>
+                <w:b/>
+                <w:bCs/>
+              </w:rPr>
+              <w:t xml:space="preserve"> </w:t>
+            </w:r>
+            <w:proofErr w:type="spellStart"/>
+            <w:r>
+              <w:rPr>
+                <w:b/>
+                <w:bCs/>
+              </w:rPr>
+              <w:t>actor</w:t>
+            </w:r>
+            <w:proofErr w:type="spellEnd"/>
+            <w:r>
+              <w:rPr>
+                <w:b/>
+                <w:bCs/>
+              </w:rPr>
+              <w:t>:</w:t>
             </w:r>
           </w:p>
         </w:tc>
@@ -4444,7 +5163,23 @@
                 <w:b/>
                 <w:bCs/>
               </w:rPr>
-              <w:t>Entry condition:</w:t>
+              <w:t xml:space="preserve">Entry </w:t>
+            </w:r>
+            <w:proofErr w:type="spellStart"/>
+            <w:r>
+              <w:rPr>
+                <w:b/>
+                <w:bCs/>
+              </w:rPr>
+              <w:t>condition</w:t>
+            </w:r>
+            <w:proofErr w:type="spellEnd"/>
+            <w:r>
+              <w:rPr>
+                <w:b/>
+                <w:bCs/>
+              </w:rPr>
+              <w:t>:</w:t>
             </w:r>
           </w:p>
         </w:tc>
@@ -4615,7 +5350,23 @@
                 <w:b/>
                 <w:bCs/>
               </w:rPr>
-              <w:t>Exit condition:</w:t>
+              <w:t xml:space="preserve">Exit </w:t>
+            </w:r>
+            <w:proofErr w:type="spellStart"/>
+            <w:r>
+              <w:rPr>
+                <w:b/>
+                <w:bCs/>
+              </w:rPr>
+              <w:t>condition</w:t>
+            </w:r>
+            <w:proofErr w:type="spellEnd"/>
+            <w:r>
+              <w:rPr>
+                <w:b/>
+                <w:bCs/>
+              </w:rPr>
+              <w:t>:</w:t>
             </w:r>
           </w:p>
         </w:tc>
@@ -5272,6 +6023,7 @@
                 <w:bCs/>
               </w:rPr>
             </w:pPr>
+            <w:proofErr w:type="spellStart"/>
             <w:r>
               <w:rPr>
                 <w:b/>
@@ -5279,6 +6031,7 @@
               </w:rPr>
               <w:t>Deprisco</w:t>
             </w:r>
+            <w:proofErr w:type="spellEnd"/>
           </w:p>
         </w:tc>
       </w:tr>
@@ -5583,12 +6336,37 @@
                 <w:bCs/>
               </w:rPr>
             </w:pPr>
-            <w:r>
-              <w:rPr>
-                <w:b/>
-                <w:bCs/>
-              </w:rPr>
-              <w:t>Partecipating actor:</w:t>
+            <w:proofErr w:type="spellStart"/>
+            <w:r>
+              <w:rPr>
+                <w:b/>
+                <w:bCs/>
+              </w:rPr>
+              <w:t>Partecipating</w:t>
+            </w:r>
+            <w:proofErr w:type="spellEnd"/>
+            <w:r>
+              <w:rPr>
+                <w:b/>
+                <w:bCs/>
+              </w:rPr>
+              <w:t xml:space="preserve"> </w:t>
+            </w:r>
+            <w:proofErr w:type="spellStart"/>
+            <w:r>
+              <w:rPr>
+                <w:b/>
+                <w:bCs/>
+              </w:rPr>
+              <w:t>actor</w:t>
+            </w:r>
+            <w:proofErr w:type="spellEnd"/>
+            <w:r>
+              <w:rPr>
+                <w:b/>
+                <w:bCs/>
+              </w:rPr>
+              <w:t>:</w:t>
             </w:r>
           </w:p>
         </w:tc>
@@ -5633,7 +6411,23 @@
                 <w:b/>
                 <w:bCs/>
               </w:rPr>
-              <w:t>Entry condition:</w:t>
+              <w:t xml:space="preserve">Entry </w:t>
+            </w:r>
+            <w:proofErr w:type="spellStart"/>
+            <w:r>
+              <w:rPr>
+                <w:b/>
+                <w:bCs/>
+              </w:rPr>
+              <w:t>condition</w:t>
+            </w:r>
+            <w:proofErr w:type="spellEnd"/>
+            <w:r>
+              <w:rPr>
+                <w:b/>
+                <w:bCs/>
+              </w:rPr>
+              <w:t>:</w:t>
             </w:r>
           </w:p>
         </w:tc>
@@ -6032,7 +6826,23 @@
                 <w:b/>
                 <w:bCs/>
               </w:rPr>
-              <w:t>Exit condition:</w:t>
+              <w:t xml:space="preserve">Exit </w:t>
+            </w:r>
+            <w:proofErr w:type="spellStart"/>
+            <w:r>
+              <w:rPr>
+                <w:b/>
+                <w:bCs/>
+              </w:rPr>
+              <w:t>condition</w:t>
+            </w:r>
+            <w:proofErr w:type="spellEnd"/>
+            <w:r>
+              <w:rPr>
+                <w:b/>
+                <w:bCs/>
+              </w:rPr>
+              <w:t>:</w:t>
             </w:r>
           </w:p>
         </w:tc>
@@ -6347,12 +7157,37 @@
                 <w:bCs/>
               </w:rPr>
             </w:pPr>
-            <w:r>
-              <w:rPr>
-                <w:b/>
-                <w:bCs/>
-              </w:rPr>
-              <w:t>Partecipating actor:</w:t>
+            <w:proofErr w:type="spellStart"/>
+            <w:r>
+              <w:rPr>
+                <w:b/>
+                <w:bCs/>
+              </w:rPr>
+              <w:t>Partecipating</w:t>
+            </w:r>
+            <w:proofErr w:type="spellEnd"/>
+            <w:r>
+              <w:rPr>
+                <w:b/>
+                <w:bCs/>
+              </w:rPr>
+              <w:t xml:space="preserve"> </w:t>
+            </w:r>
+            <w:proofErr w:type="spellStart"/>
+            <w:r>
+              <w:rPr>
+                <w:b/>
+                <w:bCs/>
+              </w:rPr>
+              <w:t>actor</w:t>
+            </w:r>
+            <w:proofErr w:type="spellEnd"/>
+            <w:r>
+              <w:rPr>
+                <w:b/>
+                <w:bCs/>
+              </w:rPr>
+              <w:t>:</w:t>
             </w:r>
           </w:p>
         </w:tc>
@@ -6397,7 +7232,23 @@
                 <w:b/>
                 <w:bCs/>
               </w:rPr>
-              <w:t>Entry condition:</w:t>
+              <w:t xml:space="preserve">Entry </w:t>
+            </w:r>
+            <w:proofErr w:type="spellStart"/>
+            <w:r>
+              <w:rPr>
+                <w:b/>
+                <w:bCs/>
+              </w:rPr>
+              <w:t>condition</w:t>
+            </w:r>
+            <w:proofErr w:type="spellEnd"/>
+            <w:r>
+              <w:rPr>
+                <w:b/>
+                <w:bCs/>
+              </w:rPr>
+              <w:t>:</w:t>
             </w:r>
           </w:p>
         </w:tc>
@@ -6789,7 +7640,23 @@
                 <w:b/>
                 <w:bCs/>
               </w:rPr>
-              <w:t>Exit condition:</w:t>
+              <w:t xml:space="preserve">Exit </w:t>
+            </w:r>
+            <w:proofErr w:type="spellStart"/>
+            <w:r>
+              <w:rPr>
+                <w:b/>
+                <w:bCs/>
+              </w:rPr>
+              <w:t>condition</w:t>
+            </w:r>
+            <w:proofErr w:type="spellEnd"/>
+            <w:r>
+              <w:rPr>
+                <w:b/>
+                <w:bCs/>
+              </w:rPr>
+              <w:t>:</w:t>
             </w:r>
           </w:p>
         </w:tc>
@@ -7053,12 +7920,37 @@
                 <w:bCs/>
               </w:rPr>
             </w:pPr>
-            <w:r>
-              <w:rPr>
-                <w:b/>
-                <w:bCs/>
-              </w:rPr>
-              <w:t>Partecipating actor:</w:t>
+            <w:proofErr w:type="spellStart"/>
+            <w:r>
+              <w:rPr>
+                <w:b/>
+                <w:bCs/>
+              </w:rPr>
+              <w:t>Partecipating</w:t>
+            </w:r>
+            <w:proofErr w:type="spellEnd"/>
+            <w:r>
+              <w:rPr>
+                <w:b/>
+                <w:bCs/>
+              </w:rPr>
+              <w:t xml:space="preserve"> </w:t>
+            </w:r>
+            <w:proofErr w:type="spellStart"/>
+            <w:r>
+              <w:rPr>
+                <w:b/>
+                <w:bCs/>
+              </w:rPr>
+              <w:t>actor</w:t>
+            </w:r>
+            <w:proofErr w:type="spellEnd"/>
+            <w:r>
+              <w:rPr>
+                <w:b/>
+                <w:bCs/>
+              </w:rPr>
+              <w:t>:</w:t>
             </w:r>
           </w:p>
         </w:tc>
@@ -7103,7 +7995,23 @@
                 <w:b/>
                 <w:bCs/>
               </w:rPr>
-              <w:t>Entry condition:</w:t>
+              <w:t xml:space="preserve">Entry </w:t>
+            </w:r>
+            <w:proofErr w:type="spellStart"/>
+            <w:r>
+              <w:rPr>
+                <w:b/>
+                <w:bCs/>
+              </w:rPr>
+              <w:t>condition</w:t>
+            </w:r>
+            <w:proofErr w:type="spellEnd"/>
+            <w:r>
+              <w:rPr>
+                <w:b/>
+                <w:bCs/>
+              </w:rPr>
+              <w:t>:</w:t>
             </w:r>
           </w:p>
         </w:tc>
@@ -7568,7 +8476,23 @@
                 <w:b/>
                 <w:bCs/>
               </w:rPr>
-              <w:t>Exit condition:</w:t>
+              <w:t xml:space="preserve">Exit </w:t>
+            </w:r>
+            <w:proofErr w:type="spellStart"/>
+            <w:r>
+              <w:rPr>
+                <w:b/>
+                <w:bCs/>
+              </w:rPr>
+              <w:t>condition</w:t>
+            </w:r>
+            <w:proofErr w:type="spellEnd"/>
+            <w:r>
+              <w:rPr>
+                <w:b/>
+                <w:bCs/>
+              </w:rPr>
+              <w:t>:</w:t>
             </w:r>
           </w:p>
         </w:tc>
@@ -7859,12 +8783,37 @@
                 <w:bCs/>
               </w:rPr>
             </w:pPr>
-            <w:r>
-              <w:rPr>
-                <w:b/>
-                <w:bCs/>
-              </w:rPr>
-              <w:t>Partecipating actor:</w:t>
+            <w:proofErr w:type="spellStart"/>
+            <w:r>
+              <w:rPr>
+                <w:b/>
+                <w:bCs/>
+              </w:rPr>
+              <w:t>Partecipating</w:t>
+            </w:r>
+            <w:proofErr w:type="spellEnd"/>
+            <w:r>
+              <w:rPr>
+                <w:b/>
+                <w:bCs/>
+              </w:rPr>
+              <w:t xml:space="preserve"> </w:t>
+            </w:r>
+            <w:proofErr w:type="spellStart"/>
+            <w:r>
+              <w:rPr>
+                <w:b/>
+                <w:bCs/>
+              </w:rPr>
+              <w:t>actor</w:t>
+            </w:r>
+            <w:proofErr w:type="spellEnd"/>
+            <w:r>
+              <w:rPr>
+                <w:b/>
+                <w:bCs/>
+              </w:rPr>
+              <w:t>:</w:t>
             </w:r>
           </w:p>
         </w:tc>
@@ -7909,7 +8858,23 @@
                 <w:b/>
                 <w:bCs/>
               </w:rPr>
-              <w:t>Entry condition:</w:t>
+              <w:t xml:space="preserve">Entry </w:t>
+            </w:r>
+            <w:proofErr w:type="spellStart"/>
+            <w:r>
+              <w:rPr>
+                <w:b/>
+                <w:bCs/>
+              </w:rPr>
+              <w:t>condition</w:t>
+            </w:r>
+            <w:proofErr w:type="spellEnd"/>
+            <w:r>
+              <w:rPr>
+                <w:b/>
+                <w:bCs/>
+              </w:rPr>
+              <w:t>:</w:t>
             </w:r>
           </w:p>
         </w:tc>
@@ -8060,7 +9025,23 @@
                 <w:b/>
                 <w:bCs/>
               </w:rPr>
-              <w:t>Exit condition:</w:t>
+              <w:t xml:space="preserve">Exit </w:t>
+            </w:r>
+            <w:proofErr w:type="spellStart"/>
+            <w:r>
+              <w:rPr>
+                <w:b/>
+                <w:bCs/>
+              </w:rPr>
+              <w:t>condition</w:t>
+            </w:r>
+            <w:proofErr w:type="spellEnd"/>
+            <w:r>
+              <w:rPr>
+                <w:b/>
+                <w:bCs/>
+              </w:rPr>
+              <w:t>:</w:t>
             </w:r>
           </w:p>
         </w:tc>
@@ -8224,12 +9205,37 @@
                 <w:bCs/>
               </w:rPr>
             </w:pPr>
-            <w:r>
-              <w:rPr>
-                <w:b/>
-                <w:bCs/>
-              </w:rPr>
-              <w:t>Partecipating actor:</w:t>
+            <w:proofErr w:type="spellStart"/>
+            <w:r>
+              <w:rPr>
+                <w:b/>
+                <w:bCs/>
+              </w:rPr>
+              <w:t>Partecipating</w:t>
+            </w:r>
+            <w:proofErr w:type="spellEnd"/>
+            <w:r>
+              <w:rPr>
+                <w:b/>
+                <w:bCs/>
+              </w:rPr>
+              <w:t xml:space="preserve"> </w:t>
+            </w:r>
+            <w:proofErr w:type="spellStart"/>
+            <w:r>
+              <w:rPr>
+                <w:b/>
+                <w:bCs/>
+              </w:rPr>
+              <w:t>actor</w:t>
+            </w:r>
+            <w:proofErr w:type="spellEnd"/>
+            <w:r>
+              <w:rPr>
+                <w:b/>
+                <w:bCs/>
+              </w:rPr>
+              <w:t>:</w:t>
             </w:r>
           </w:p>
         </w:tc>
@@ -8274,7 +9280,23 @@
                 <w:b/>
                 <w:bCs/>
               </w:rPr>
-              <w:t>Entry condition:</w:t>
+              <w:t xml:space="preserve">Entry </w:t>
+            </w:r>
+            <w:proofErr w:type="spellStart"/>
+            <w:r>
+              <w:rPr>
+                <w:b/>
+                <w:bCs/>
+              </w:rPr>
+              <w:t>condition</w:t>
+            </w:r>
+            <w:proofErr w:type="spellEnd"/>
+            <w:r>
+              <w:rPr>
+                <w:b/>
+                <w:bCs/>
+              </w:rPr>
+              <w:t>:</w:t>
             </w:r>
           </w:p>
         </w:tc>
@@ -8425,7 +9447,23 @@
                 <w:b/>
                 <w:bCs/>
               </w:rPr>
-              <w:t>Exit condition:</w:t>
+              <w:t xml:space="preserve">Exit </w:t>
+            </w:r>
+            <w:proofErr w:type="spellStart"/>
+            <w:r>
+              <w:rPr>
+                <w:b/>
+                <w:bCs/>
+              </w:rPr>
+              <w:t>condition</w:t>
+            </w:r>
+            <w:proofErr w:type="spellEnd"/>
+            <w:r>
+              <w:rPr>
+                <w:b/>
+                <w:bCs/>
+              </w:rPr>
+              <w:t>:</w:t>
             </w:r>
           </w:p>
         </w:tc>
@@ -8582,12 +9620,37 @@
                 <w:bCs/>
               </w:rPr>
             </w:pPr>
-            <w:r>
-              <w:rPr>
-                <w:b/>
-                <w:bCs/>
-              </w:rPr>
-              <w:t>Partecipating actor:</w:t>
+            <w:proofErr w:type="spellStart"/>
+            <w:r>
+              <w:rPr>
+                <w:b/>
+                <w:bCs/>
+              </w:rPr>
+              <w:t>Partecipating</w:t>
+            </w:r>
+            <w:proofErr w:type="spellEnd"/>
+            <w:r>
+              <w:rPr>
+                <w:b/>
+                <w:bCs/>
+              </w:rPr>
+              <w:t xml:space="preserve"> </w:t>
+            </w:r>
+            <w:proofErr w:type="spellStart"/>
+            <w:r>
+              <w:rPr>
+                <w:b/>
+                <w:bCs/>
+              </w:rPr>
+              <w:t>actor</w:t>
+            </w:r>
+            <w:proofErr w:type="spellEnd"/>
+            <w:r>
+              <w:rPr>
+                <w:b/>
+                <w:bCs/>
+              </w:rPr>
+              <w:t>:</w:t>
             </w:r>
           </w:p>
         </w:tc>
@@ -8632,7 +9695,23 @@
                 <w:b/>
                 <w:bCs/>
               </w:rPr>
-              <w:t>Entry condition:</w:t>
+              <w:t xml:space="preserve">Entry </w:t>
+            </w:r>
+            <w:proofErr w:type="spellStart"/>
+            <w:r>
+              <w:rPr>
+                <w:b/>
+                <w:bCs/>
+              </w:rPr>
+              <w:t>condition</w:t>
+            </w:r>
+            <w:proofErr w:type="spellEnd"/>
+            <w:r>
+              <w:rPr>
+                <w:b/>
+                <w:bCs/>
+              </w:rPr>
+              <w:t>:</w:t>
             </w:r>
           </w:p>
         </w:tc>
@@ -8925,7 +10004,23 @@
                 <w:b/>
                 <w:bCs/>
               </w:rPr>
-              <w:t>Exit condition:</w:t>
+              <w:t xml:space="preserve">Exit </w:t>
+            </w:r>
+            <w:proofErr w:type="spellStart"/>
+            <w:r>
+              <w:rPr>
+                <w:b/>
+                <w:bCs/>
+              </w:rPr>
+              <w:t>condition</w:t>
+            </w:r>
+            <w:proofErr w:type="spellEnd"/>
+            <w:r>
+              <w:rPr>
+                <w:b/>
+                <w:bCs/>
+              </w:rPr>
+              <w:t>:</w:t>
             </w:r>
           </w:p>
         </w:tc>
@@ -9125,12 +10220,37 @@
                 <w:bCs/>
               </w:rPr>
             </w:pPr>
-            <w:r>
-              <w:rPr>
-                <w:b/>
-                <w:bCs/>
-              </w:rPr>
-              <w:t>Partecipating actor:</w:t>
+            <w:proofErr w:type="spellStart"/>
+            <w:r>
+              <w:rPr>
+                <w:b/>
+                <w:bCs/>
+              </w:rPr>
+              <w:t>Partecipating</w:t>
+            </w:r>
+            <w:proofErr w:type="spellEnd"/>
+            <w:r>
+              <w:rPr>
+                <w:b/>
+                <w:bCs/>
+              </w:rPr>
+              <w:t xml:space="preserve"> </w:t>
+            </w:r>
+            <w:proofErr w:type="spellStart"/>
+            <w:r>
+              <w:rPr>
+                <w:b/>
+                <w:bCs/>
+              </w:rPr>
+              <w:t>actor</w:t>
+            </w:r>
+            <w:proofErr w:type="spellEnd"/>
+            <w:r>
+              <w:rPr>
+                <w:b/>
+                <w:bCs/>
+              </w:rPr>
+              <w:t>:</w:t>
             </w:r>
           </w:p>
         </w:tc>
@@ -9175,7 +10295,23 @@
                 <w:b/>
                 <w:bCs/>
               </w:rPr>
-              <w:t>Entry condition:</w:t>
+              <w:t xml:space="preserve">Entry </w:t>
+            </w:r>
+            <w:proofErr w:type="spellStart"/>
+            <w:r>
+              <w:rPr>
+                <w:b/>
+                <w:bCs/>
+              </w:rPr>
+              <w:t>condition</w:t>
+            </w:r>
+            <w:proofErr w:type="spellEnd"/>
+            <w:r>
+              <w:rPr>
+                <w:b/>
+                <w:bCs/>
+              </w:rPr>
+              <w:t>:</w:t>
             </w:r>
           </w:p>
         </w:tc>
@@ -9514,7 +10650,23 @@
                 <w:b/>
                 <w:bCs/>
               </w:rPr>
-              <w:t>Exit condition:</w:t>
+              <w:t xml:space="preserve">Exit </w:t>
+            </w:r>
+            <w:proofErr w:type="spellStart"/>
+            <w:r>
+              <w:rPr>
+                <w:b/>
+                <w:bCs/>
+              </w:rPr>
+              <w:t>condition</w:t>
+            </w:r>
+            <w:proofErr w:type="spellEnd"/>
+            <w:r>
+              <w:rPr>
+                <w:b/>
+                <w:bCs/>
+              </w:rPr>
+              <w:t>:</w:t>
             </w:r>
           </w:p>
         </w:tc>
@@ -9802,12 +10954,37 @@
                 <w:bCs/>
               </w:rPr>
             </w:pPr>
-            <w:r>
-              <w:rPr>
-                <w:b/>
-                <w:bCs/>
-              </w:rPr>
-              <w:t>Partecipating actor:</w:t>
+            <w:proofErr w:type="spellStart"/>
+            <w:r>
+              <w:rPr>
+                <w:b/>
+                <w:bCs/>
+              </w:rPr>
+              <w:t>Partecipating</w:t>
+            </w:r>
+            <w:proofErr w:type="spellEnd"/>
+            <w:r>
+              <w:rPr>
+                <w:b/>
+                <w:bCs/>
+              </w:rPr>
+              <w:t xml:space="preserve"> </w:t>
+            </w:r>
+            <w:proofErr w:type="spellStart"/>
+            <w:r>
+              <w:rPr>
+                <w:b/>
+                <w:bCs/>
+              </w:rPr>
+              <w:t>actor</w:t>
+            </w:r>
+            <w:proofErr w:type="spellEnd"/>
+            <w:r>
+              <w:rPr>
+                <w:b/>
+                <w:bCs/>
+              </w:rPr>
+              <w:t>:</w:t>
             </w:r>
           </w:p>
         </w:tc>
@@ -9852,7 +11029,23 @@
                 <w:b/>
                 <w:bCs/>
               </w:rPr>
-              <w:t>Entry condition:</w:t>
+              <w:t xml:space="preserve">Entry </w:t>
+            </w:r>
+            <w:proofErr w:type="spellStart"/>
+            <w:r>
+              <w:rPr>
+                <w:b/>
+                <w:bCs/>
+              </w:rPr>
+              <w:t>condition</w:t>
+            </w:r>
+            <w:proofErr w:type="spellEnd"/>
+            <w:r>
+              <w:rPr>
+                <w:b/>
+                <w:bCs/>
+              </w:rPr>
+              <w:t>:</w:t>
             </w:r>
           </w:p>
         </w:tc>
@@ -10370,7 +11563,23 @@
                 <w:b/>
                 <w:bCs/>
               </w:rPr>
-              <w:t>Exit condition:</w:t>
+              <w:t xml:space="preserve">Exit </w:t>
+            </w:r>
+            <w:proofErr w:type="spellStart"/>
+            <w:r>
+              <w:rPr>
+                <w:b/>
+                <w:bCs/>
+              </w:rPr>
+              <w:t>condition</w:t>
+            </w:r>
+            <w:proofErr w:type="spellEnd"/>
+            <w:r>
+              <w:rPr>
+                <w:b/>
+                <w:bCs/>
+              </w:rPr>
+              <w:t>:</w:t>
             </w:r>
           </w:p>
         </w:tc>
@@ -10589,12 +11798,37 @@
                 <w:bCs/>
               </w:rPr>
             </w:pPr>
-            <w:r>
-              <w:rPr>
-                <w:b/>
-                <w:bCs/>
-              </w:rPr>
-              <w:t>Partecipating actor:</w:t>
+            <w:proofErr w:type="spellStart"/>
+            <w:r>
+              <w:rPr>
+                <w:b/>
+                <w:bCs/>
+              </w:rPr>
+              <w:t>Partecipating</w:t>
+            </w:r>
+            <w:proofErr w:type="spellEnd"/>
+            <w:r>
+              <w:rPr>
+                <w:b/>
+                <w:bCs/>
+              </w:rPr>
+              <w:t xml:space="preserve"> </w:t>
+            </w:r>
+            <w:proofErr w:type="spellStart"/>
+            <w:r>
+              <w:rPr>
+                <w:b/>
+                <w:bCs/>
+              </w:rPr>
+              <w:t>actor</w:t>
+            </w:r>
+            <w:proofErr w:type="spellEnd"/>
+            <w:r>
+              <w:rPr>
+                <w:b/>
+                <w:bCs/>
+              </w:rPr>
+              <w:t>:</w:t>
             </w:r>
           </w:p>
         </w:tc>
@@ -10639,7 +11873,23 @@
                 <w:b/>
                 <w:bCs/>
               </w:rPr>
-              <w:t>Entry condition:</w:t>
+              <w:t xml:space="preserve">Entry </w:t>
+            </w:r>
+            <w:proofErr w:type="spellStart"/>
+            <w:r>
+              <w:rPr>
+                <w:b/>
+                <w:bCs/>
+              </w:rPr>
+              <w:t>condition</w:t>
+            </w:r>
+            <w:proofErr w:type="spellEnd"/>
+            <w:r>
+              <w:rPr>
+                <w:b/>
+                <w:bCs/>
+              </w:rPr>
+              <w:t>:</w:t>
             </w:r>
           </w:p>
         </w:tc>
@@ -11051,7 +12301,23 @@
                 <w:b/>
                 <w:bCs/>
               </w:rPr>
-              <w:t>Exit condition:</w:t>
+              <w:t xml:space="preserve">Exit </w:t>
+            </w:r>
+            <w:proofErr w:type="spellStart"/>
+            <w:r>
+              <w:rPr>
+                <w:b/>
+                <w:bCs/>
+              </w:rPr>
+              <w:t>condition</w:t>
+            </w:r>
+            <w:proofErr w:type="spellEnd"/>
+            <w:r>
+              <w:rPr>
+                <w:b/>
+                <w:bCs/>
+              </w:rPr>
+              <w:t>:</w:t>
             </w:r>
           </w:p>
         </w:tc>
@@ -11275,12 +12541,37 @@
                 <w:bCs/>
               </w:rPr>
             </w:pPr>
-            <w:r>
-              <w:rPr>
-                <w:b/>
-                <w:bCs/>
-              </w:rPr>
-              <w:t>Partecipating actor:</w:t>
+            <w:proofErr w:type="spellStart"/>
+            <w:r>
+              <w:rPr>
+                <w:b/>
+                <w:bCs/>
+              </w:rPr>
+              <w:t>Partecipating</w:t>
+            </w:r>
+            <w:proofErr w:type="spellEnd"/>
+            <w:r>
+              <w:rPr>
+                <w:b/>
+                <w:bCs/>
+              </w:rPr>
+              <w:t xml:space="preserve"> </w:t>
+            </w:r>
+            <w:proofErr w:type="spellStart"/>
+            <w:r>
+              <w:rPr>
+                <w:b/>
+                <w:bCs/>
+              </w:rPr>
+              <w:t>actor</w:t>
+            </w:r>
+            <w:proofErr w:type="spellEnd"/>
+            <w:r>
+              <w:rPr>
+                <w:b/>
+                <w:bCs/>
+              </w:rPr>
+              <w:t>:</w:t>
             </w:r>
           </w:p>
         </w:tc>
@@ -11325,7 +12616,23 @@
                 <w:b/>
                 <w:bCs/>
               </w:rPr>
-              <w:t>Entry condition:</w:t>
+              <w:t xml:space="preserve">Entry </w:t>
+            </w:r>
+            <w:proofErr w:type="spellStart"/>
+            <w:r>
+              <w:rPr>
+                <w:b/>
+                <w:bCs/>
+              </w:rPr>
+              <w:t>condition</w:t>
+            </w:r>
+            <w:proofErr w:type="spellEnd"/>
+            <w:r>
+              <w:rPr>
+                <w:b/>
+                <w:bCs/>
+              </w:rPr>
+              <w:t>:</w:t>
             </w:r>
           </w:p>
         </w:tc>
@@ -11496,7 +12803,23 @@
                 <w:b/>
                 <w:bCs/>
               </w:rPr>
-              <w:t>Exit condition:</w:t>
+              <w:t xml:space="preserve">Exit </w:t>
+            </w:r>
+            <w:proofErr w:type="spellStart"/>
+            <w:r>
+              <w:rPr>
+                <w:b/>
+                <w:bCs/>
+              </w:rPr>
+              <w:t>condition</w:t>
+            </w:r>
+            <w:proofErr w:type="spellEnd"/>
+            <w:r>
+              <w:rPr>
+                <w:b/>
+                <w:bCs/>
+              </w:rPr>
+              <w:t>:</w:t>
             </w:r>
           </w:p>
         </w:tc>
@@ -11688,12 +13011,37 @@
                 <w:bCs/>
               </w:rPr>
             </w:pPr>
-            <w:r>
-              <w:rPr>
-                <w:b/>
-                <w:bCs/>
-              </w:rPr>
-              <w:t>Partecipating actor:</w:t>
+            <w:proofErr w:type="spellStart"/>
+            <w:r>
+              <w:rPr>
+                <w:b/>
+                <w:bCs/>
+              </w:rPr>
+              <w:t>Partecipating</w:t>
+            </w:r>
+            <w:proofErr w:type="spellEnd"/>
+            <w:r>
+              <w:rPr>
+                <w:b/>
+                <w:bCs/>
+              </w:rPr>
+              <w:t xml:space="preserve"> </w:t>
+            </w:r>
+            <w:proofErr w:type="spellStart"/>
+            <w:r>
+              <w:rPr>
+                <w:b/>
+                <w:bCs/>
+              </w:rPr>
+              <w:t>actor</w:t>
+            </w:r>
+            <w:proofErr w:type="spellEnd"/>
+            <w:r>
+              <w:rPr>
+                <w:b/>
+                <w:bCs/>
+              </w:rPr>
+              <w:t>:</w:t>
             </w:r>
           </w:p>
         </w:tc>
@@ -11738,7 +13086,23 @@
                 <w:b/>
                 <w:bCs/>
               </w:rPr>
-              <w:t>Entry condition:</w:t>
+              <w:t xml:space="preserve">Entry </w:t>
+            </w:r>
+            <w:proofErr w:type="spellStart"/>
+            <w:r>
+              <w:rPr>
+                <w:b/>
+                <w:bCs/>
+              </w:rPr>
+              <w:t>condition</w:t>
+            </w:r>
+            <w:proofErr w:type="spellEnd"/>
+            <w:r>
+              <w:rPr>
+                <w:b/>
+                <w:bCs/>
+              </w:rPr>
+              <w:t>:</w:t>
             </w:r>
           </w:p>
         </w:tc>
@@ -12045,7 +13409,23 @@
                 <w:b/>
                 <w:bCs/>
               </w:rPr>
-              <w:t>Exit condition:</w:t>
+              <w:t xml:space="preserve">Exit </w:t>
+            </w:r>
+            <w:proofErr w:type="spellStart"/>
+            <w:r>
+              <w:rPr>
+                <w:b/>
+                <w:bCs/>
+              </w:rPr>
+              <w:t>condition</w:t>
+            </w:r>
+            <w:proofErr w:type="spellEnd"/>
+            <w:r>
+              <w:rPr>
+                <w:b/>
+                <w:bCs/>
+              </w:rPr>
+              <w:t>:</w:t>
             </w:r>
           </w:p>
         </w:tc>
@@ -12327,12 +13707,37 @@
                 <w:bCs/>
               </w:rPr>
             </w:pPr>
-            <w:r>
-              <w:rPr>
-                <w:b/>
-                <w:bCs/>
-              </w:rPr>
-              <w:t>Partecipating actor:</w:t>
+            <w:proofErr w:type="spellStart"/>
+            <w:r>
+              <w:rPr>
+                <w:b/>
+                <w:bCs/>
+              </w:rPr>
+              <w:t>Partecipating</w:t>
+            </w:r>
+            <w:proofErr w:type="spellEnd"/>
+            <w:r>
+              <w:rPr>
+                <w:b/>
+                <w:bCs/>
+              </w:rPr>
+              <w:t xml:space="preserve"> </w:t>
+            </w:r>
+            <w:proofErr w:type="spellStart"/>
+            <w:r>
+              <w:rPr>
+                <w:b/>
+                <w:bCs/>
+              </w:rPr>
+              <w:t>actor</w:t>
+            </w:r>
+            <w:proofErr w:type="spellEnd"/>
+            <w:r>
+              <w:rPr>
+                <w:b/>
+                <w:bCs/>
+              </w:rPr>
+              <w:t>:</w:t>
             </w:r>
           </w:p>
         </w:tc>
@@ -12377,7 +13782,23 @@
                 <w:b/>
                 <w:bCs/>
               </w:rPr>
-              <w:t>Entry condition:</w:t>
+              <w:t xml:space="preserve">Entry </w:t>
+            </w:r>
+            <w:proofErr w:type="spellStart"/>
+            <w:r>
+              <w:rPr>
+                <w:b/>
+                <w:bCs/>
+              </w:rPr>
+              <w:t>condition</w:t>
+            </w:r>
+            <w:proofErr w:type="spellEnd"/>
+            <w:r>
+              <w:rPr>
+                <w:b/>
+                <w:bCs/>
+              </w:rPr>
+              <w:t>:</w:t>
             </w:r>
           </w:p>
         </w:tc>
@@ -12529,7 +13950,23 @@
                       <w:b/>
                       <w:bCs/>
                     </w:rPr>
-                    <w:t>decide di verificare la presenza all’interno di InfoBlog di un autore di cui ha sentito parlare</w:t>
+                    <w:t xml:space="preserve">decide di verificare la presenza all’interno di </w:t>
+                  </w:r>
+                  <w:proofErr w:type="spellStart"/>
+                  <w:r>
+                    <w:rPr>
+                      <w:b/>
+                      <w:bCs/>
+                    </w:rPr>
+                    <w:t>InfoBlog</w:t>
+                  </w:r>
+                  <w:proofErr w:type="spellEnd"/>
+                  <w:r>
+                    <w:rPr>
+                      <w:b/>
+                      <w:bCs/>
+                    </w:rPr>
+                    <w:t xml:space="preserve"> di un autore di cui ha sentito parlare</w:t>
                   </w:r>
                 </w:p>
                 <w:p>
@@ -12746,7 +14183,23 @@
                 <w:b/>
                 <w:bCs/>
               </w:rPr>
-              <w:t>Exit condition:</w:t>
+              <w:t xml:space="preserve">Exit </w:t>
+            </w:r>
+            <w:proofErr w:type="spellStart"/>
+            <w:r>
+              <w:rPr>
+                <w:b/>
+                <w:bCs/>
+              </w:rPr>
+              <w:t>condition</w:t>
+            </w:r>
+            <w:proofErr w:type="spellEnd"/>
+            <w:r>
+              <w:rPr>
+                <w:b/>
+                <w:bCs/>
+              </w:rPr>
+              <w:t>:</w:t>
             </w:r>
           </w:p>
         </w:tc>
@@ -12962,12 +14415,37 @@
                 <w:bCs/>
               </w:rPr>
             </w:pPr>
-            <w:r>
-              <w:rPr>
-                <w:b/>
-                <w:bCs/>
-              </w:rPr>
-              <w:t>Partecipating actor:</w:t>
+            <w:proofErr w:type="spellStart"/>
+            <w:r>
+              <w:rPr>
+                <w:b/>
+                <w:bCs/>
+              </w:rPr>
+              <w:t>Partecipating</w:t>
+            </w:r>
+            <w:proofErr w:type="spellEnd"/>
+            <w:r>
+              <w:rPr>
+                <w:b/>
+                <w:bCs/>
+              </w:rPr>
+              <w:t xml:space="preserve"> </w:t>
+            </w:r>
+            <w:proofErr w:type="spellStart"/>
+            <w:r>
+              <w:rPr>
+                <w:b/>
+                <w:bCs/>
+              </w:rPr>
+              <w:t>actor</w:t>
+            </w:r>
+            <w:proofErr w:type="spellEnd"/>
+            <w:r>
+              <w:rPr>
+                <w:b/>
+                <w:bCs/>
+              </w:rPr>
+              <w:t>:</w:t>
             </w:r>
           </w:p>
         </w:tc>
@@ -13012,7 +14490,23 @@
                 <w:b/>
                 <w:bCs/>
               </w:rPr>
-              <w:t>Entry condition:</w:t>
+              <w:t xml:space="preserve">Entry </w:t>
+            </w:r>
+            <w:proofErr w:type="spellStart"/>
+            <w:r>
+              <w:rPr>
+                <w:b/>
+                <w:bCs/>
+              </w:rPr>
+              <w:t>condition</w:t>
+            </w:r>
+            <w:proofErr w:type="spellEnd"/>
+            <w:r>
+              <w:rPr>
+                <w:b/>
+                <w:bCs/>
+              </w:rPr>
+              <w:t>:</w:t>
             </w:r>
           </w:p>
         </w:tc>
@@ -13186,7 +14680,23 @@
                 <w:b/>
                 <w:bCs/>
               </w:rPr>
-              <w:t>Exit condition:</w:t>
+              <w:t xml:space="preserve">Exit </w:t>
+            </w:r>
+            <w:proofErr w:type="spellStart"/>
+            <w:r>
+              <w:rPr>
+                <w:b/>
+                <w:bCs/>
+              </w:rPr>
+              <w:t>condition</w:t>
+            </w:r>
+            <w:proofErr w:type="spellEnd"/>
+            <w:r>
+              <w:rPr>
+                <w:b/>
+                <w:bCs/>
+              </w:rPr>
+              <w:t>:</w:t>
             </w:r>
           </w:p>
         </w:tc>
@@ -13369,12 +14879,37 @@
                 <w:bCs/>
               </w:rPr>
             </w:pPr>
-            <w:r>
-              <w:rPr>
-                <w:b/>
-                <w:bCs/>
-              </w:rPr>
-              <w:t>Partecipating actor:</w:t>
+            <w:proofErr w:type="spellStart"/>
+            <w:r>
+              <w:rPr>
+                <w:b/>
+                <w:bCs/>
+              </w:rPr>
+              <w:t>Partecipating</w:t>
+            </w:r>
+            <w:proofErr w:type="spellEnd"/>
+            <w:r>
+              <w:rPr>
+                <w:b/>
+                <w:bCs/>
+              </w:rPr>
+              <w:t xml:space="preserve"> </w:t>
+            </w:r>
+            <w:proofErr w:type="spellStart"/>
+            <w:r>
+              <w:rPr>
+                <w:b/>
+                <w:bCs/>
+              </w:rPr>
+              <w:t>actor</w:t>
+            </w:r>
+            <w:proofErr w:type="spellEnd"/>
+            <w:r>
+              <w:rPr>
+                <w:b/>
+                <w:bCs/>
+              </w:rPr>
+              <w:t>:</w:t>
             </w:r>
           </w:p>
         </w:tc>
@@ -13419,7 +14954,23 @@
                 <w:b/>
                 <w:bCs/>
               </w:rPr>
-              <w:t>Entry condition:</w:t>
+              <w:t xml:space="preserve">Entry </w:t>
+            </w:r>
+            <w:proofErr w:type="spellStart"/>
+            <w:r>
+              <w:rPr>
+                <w:b/>
+                <w:bCs/>
+              </w:rPr>
+              <w:t>condition</w:t>
+            </w:r>
+            <w:proofErr w:type="spellEnd"/>
+            <w:r>
+              <w:rPr>
+                <w:b/>
+                <w:bCs/>
+              </w:rPr>
+              <w:t>:</w:t>
             </w:r>
           </w:p>
         </w:tc>
@@ -13571,7 +15122,23 @@
                       <w:b/>
                       <w:bCs/>
                     </w:rPr>
-                    <w:t>decide di verificare la presenza all’interno di InfoBlog di un articolo di cui ha sentito parlare</w:t>
+                    <w:t xml:space="preserve">decide di verificare la presenza all’interno di </w:t>
+                  </w:r>
+                  <w:proofErr w:type="spellStart"/>
+                  <w:r>
+                    <w:rPr>
+                      <w:b/>
+                      <w:bCs/>
+                    </w:rPr>
+                    <w:t>InfoBlog</w:t>
+                  </w:r>
+                  <w:proofErr w:type="spellEnd"/>
+                  <w:r>
+                    <w:rPr>
+                      <w:b/>
+                      <w:bCs/>
+                    </w:rPr>
+                    <w:t xml:space="preserve"> di un articolo di cui ha sentito parlare</w:t>
                   </w:r>
                 </w:p>
                 <w:p>
@@ -13788,7 +15355,23 @@
                 <w:b/>
                 <w:bCs/>
               </w:rPr>
-              <w:t>Exit condition:</w:t>
+              <w:t xml:space="preserve">Exit </w:t>
+            </w:r>
+            <w:proofErr w:type="spellStart"/>
+            <w:r>
+              <w:rPr>
+                <w:b/>
+                <w:bCs/>
+              </w:rPr>
+              <w:t>condition</w:t>
+            </w:r>
+            <w:proofErr w:type="spellEnd"/>
+            <w:r>
+              <w:rPr>
+                <w:b/>
+                <w:bCs/>
+              </w:rPr>
+              <w:t>:</w:t>
             </w:r>
           </w:p>
         </w:tc>
@@ -14004,12 +15587,37 @@
                 <w:bCs/>
               </w:rPr>
             </w:pPr>
-            <w:r>
-              <w:rPr>
-                <w:b/>
-                <w:bCs/>
-              </w:rPr>
-              <w:t>Partecipating actor:</w:t>
+            <w:proofErr w:type="spellStart"/>
+            <w:r>
+              <w:rPr>
+                <w:b/>
+                <w:bCs/>
+              </w:rPr>
+              <w:t>Partecipating</w:t>
+            </w:r>
+            <w:proofErr w:type="spellEnd"/>
+            <w:r>
+              <w:rPr>
+                <w:b/>
+                <w:bCs/>
+              </w:rPr>
+              <w:t xml:space="preserve"> </w:t>
+            </w:r>
+            <w:proofErr w:type="spellStart"/>
+            <w:r>
+              <w:rPr>
+                <w:b/>
+                <w:bCs/>
+              </w:rPr>
+              <w:t>actor</w:t>
+            </w:r>
+            <w:proofErr w:type="spellEnd"/>
+            <w:r>
+              <w:rPr>
+                <w:b/>
+                <w:bCs/>
+              </w:rPr>
+              <w:t>:</w:t>
             </w:r>
           </w:p>
         </w:tc>
@@ -14054,7 +15662,23 @@
                 <w:b/>
                 <w:bCs/>
               </w:rPr>
-              <w:t>Entry condition:</w:t>
+              <w:t xml:space="preserve">Entry </w:t>
+            </w:r>
+            <w:proofErr w:type="spellStart"/>
+            <w:r>
+              <w:rPr>
+                <w:b/>
+                <w:bCs/>
+              </w:rPr>
+              <w:t>condition</w:t>
+            </w:r>
+            <w:proofErr w:type="spellEnd"/>
+            <w:r>
+              <w:rPr>
+                <w:b/>
+                <w:bCs/>
+              </w:rPr>
+              <w:t>:</w:t>
             </w:r>
           </w:p>
         </w:tc>
@@ -14228,7 +15852,23 @@
                 <w:b/>
                 <w:bCs/>
               </w:rPr>
-              <w:t>Exit condition:</w:t>
+              <w:t xml:space="preserve">Exit </w:t>
+            </w:r>
+            <w:proofErr w:type="spellStart"/>
+            <w:r>
+              <w:rPr>
+                <w:b/>
+                <w:bCs/>
+              </w:rPr>
+              <w:t>condition</w:t>
+            </w:r>
+            <w:proofErr w:type="spellEnd"/>
+            <w:r>
+              <w:rPr>
+                <w:b/>
+                <w:bCs/>
+              </w:rPr>
+              <w:t>:</w:t>
             </w:r>
           </w:p>
         </w:tc>
@@ -14454,12 +16094,37 @@
                 <w:bCs/>
               </w:rPr>
             </w:pPr>
-            <w:r>
-              <w:rPr>
-                <w:b/>
-                <w:bCs/>
-              </w:rPr>
-              <w:t>Partecipating actor:</w:t>
+            <w:proofErr w:type="spellStart"/>
+            <w:r>
+              <w:rPr>
+                <w:b/>
+                <w:bCs/>
+              </w:rPr>
+              <w:t>Partecipating</w:t>
+            </w:r>
+            <w:proofErr w:type="spellEnd"/>
+            <w:r>
+              <w:rPr>
+                <w:b/>
+                <w:bCs/>
+              </w:rPr>
+              <w:t xml:space="preserve"> </w:t>
+            </w:r>
+            <w:proofErr w:type="spellStart"/>
+            <w:r>
+              <w:rPr>
+                <w:b/>
+                <w:bCs/>
+              </w:rPr>
+              <w:t>actor</w:t>
+            </w:r>
+            <w:proofErr w:type="spellEnd"/>
+            <w:r>
+              <w:rPr>
+                <w:b/>
+                <w:bCs/>
+              </w:rPr>
+              <w:t>:</w:t>
             </w:r>
           </w:p>
         </w:tc>
@@ -14504,7 +16169,23 @@
                 <w:b/>
                 <w:bCs/>
               </w:rPr>
-              <w:t>Entry condition:</w:t>
+              <w:t xml:space="preserve">Entry </w:t>
+            </w:r>
+            <w:proofErr w:type="spellStart"/>
+            <w:r>
+              <w:rPr>
+                <w:b/>
+                <w:bCs/>
+              </w:rPr>
+              <w:t>condition</w:t>
+            </w:r>
+            <w:proofErr w:type="spellEnd"/>
+            <w:r>
+              <w:rPr>
+                <w:b/>
+                <w:bCs/>
+              </w:rPr>
+              <w:t>:</w:t>
             </w:r>
           </w:p>
         </w:tc>
@@ -14966,7 +16647,23 @@
                 <w:b/>
                 <w:bCs/>
               </w:rPr>
-              <w:t>Exit condition:</w:t>
+              <w:t xml:space="preserve">Exit </w:t>
+            </w:r>
+            <w:proofErr w:type="spellStart"/>
+            <w:r>
+              <w:rPr>
+                <w:b/>
+                <w:bCs/>
+              </w:rPr>
+              <w:t>condition</w:t>
+            </w:r>
+            <w:proofErr w:type="spellEnd"/>
+            <w:r>
+              <w:rPr>
+                <w:b/>
+                <w:bCs/>
+              </w:rPr>
+              <w:t>:</w:t>
             </w:r>
           </w:p>
         </w:tc>
@@ -15211,12 +16908,37 @@
                 <w:bCs/>
               </w:rPr>
             </w:pPr>
-            <w:r>
-              <w:rPr>
-                <w:b/>
-                <w:bCs/>
-              </w:rPr>
-              <w:t>Partecipating actor:</w:t>
+            <w:proofErr w:type="spellStart"/>
+            <w:r>
+              <w:rPr>
+                <w:b/>
+                <w:bCs/>
+              </w:rPr>
+              <w:t>Partecipating</w:t>
+            </w:r>
+            <w:proofErr w:type="spellEnd"/>
+            <w:r>
+              <w:rPr>
+                <w:b/>
+                <w:bCs/>
+              </w:rPr>
+              <w:t xml:space="preserve"> </w:t>
+            </w:r>
+            <w:proofErr w:type="spellStart"/>
+            <w:r>
+              <w:rPr>
+                <w:b/>
+                <w:bCs/>
+              </w:rPr>
+              <w:t>actor</w:t>
+            </w:r>
+            <w:proofErr w:type="spellEnd"/>
+            <w:r>
+              <w:rPr>
+                <w:b/>
+                <w:bCs/>
+              </w:rPr>
+              <w:t>:</w:t>
             </w:r>
           </w:p>
         </w:tc>
@@ -15261,7 +16983,23 @@
                 <w:b/>
                 <w:bCs/>
               </w:rPr>
-              <w:t>Entry condition:</w:t>
+              <w:t xml:space="preserve">Entry </w:t>
+            </w:r>
+            <w:proofErr w:type="spellStart"/>
+            <w:r>
+              <w:rPr>
+                <w:b/>
+                <w:bCs/>
+              </w:rPr>
+              <w:t>condition</w:t>
+            </w:r>
+            <w:proofErr w:type="spellEnd"/>
+            <w:r>
+              <w:rPr>
+                <w:b/>
+                <w:bCs/>
+              </w:rPr>
+              <w:t>:</w:t>
             </w:r>
           </w:p>
         </w:tc>
@@ -15503,7 +17241,23 @@
                 <w:b/>
                 <w:bCs/>
               </w:rPr>
-              <w:t>Exit condition:</w:t>
+              <w:t xml:space="preserve">Exit </w:t>
+            </w:r>
+            <w:proofErr w:type="spellStart"/>
+            <w:r>
+              <w:rPr>
+                <w:b/>
+                <w:bCs/>
+              </w:rPr>
+              <w:t>condition</w:t>
+            </w:r>
+            <w:proofErr w:type="spellEnd"/>
+            <w:r>
+              <w:rPr>
+                <w:b/>
+                <w:bCs/>
+              </w:rPr>
+              <w:t>:</w:t>
             </w:r>
           </w:p>
         </w:tc>
@@ -15720,12 +17474,37 @@
                 <w:bCs/>
               </w:rPr>
             </w:pPr>
-            <w:r>
-              <w:rPr>
-                <w:b/>
-                <w:bCs/>
-              </w:rPr>
-              <w:t>Partecipating actor:</w:t>
+            <w:proofErr w:type="spellStart"/>
+            <w:r>
+              <w:rPr>
+                <w:b/>
+                <w:bCs/>
+              </w:rPr>
+              <w:t>Partecipating</w:t>
+            </w:r>
+            <w:proofErr w:type="spellEnd"/>
+            <w:r>
+              <w:rPr>
+                <w:b/>
+                <w:bCs/>
+              </w:rPr>
+              <w:t xml:space="preserve"> </w:t>
+            </w:r>
+            <w:proofErr w:type="spellStart"/>
+            <w:r>
+              <w:rPr>
+                <w:b/>
+                <w:bCs/>
+              </w:rPr>
+              <w:t>actor</w:t>
+            </w:r>
+            <w:proofErr w:type="spellEnd"/>
+            <w:r>
+              <w:rPr>
+                <w:b/>
+                <w:bCs/>
+              </w:rPr>
+              <w:t>:</w:t>
             </w:r>
           </w:p>
         </w:tc>
@@ -15770,7 +17549,23 @@
                 <w:b/>
                 <w:bCs/>
               </w:rPr>
-              <w:t>Entry condition:</w:t>
+              <w:t xml:space="preserve">Entry </w:t>
+            </w:r>
+            <w:proofErr w:type="spellStart"/>
+            <w:r>
+              <w:rPr>
+                <w:b/>
+                <w:bCs/>
+              </w:rPr>
+              <w:t>condition</w:t>
+            </w:r>
+            <w:proofErr w:type="spellEnd"/>
+            <w:r>
+              <w:rPr>
+                <w:b/>
+                <w:bCs/>
+              </w:rPr>
+              <w:t>:</w:t>
             </w:r>
           </w:p>
         </w:tc>
@@ -16078,7 +17873,23 @@
                 <w:b/>
                 <w:bCs/>
               </w:rPr>
-              <w:t>Exit condition:</w:t>
+              <w:t xml:space="preserve">Exit </w:t>
+            </w:r>
+            <w:proofErr w:type="spellStart"/>
+            <w:r>
+              <w:rPr>
+                <w:b/>
+                <w:bCs/>
+              </w:rPr>
+              <w:t>condition</w:t>
+            </w:r>
+            <w:proofErr w:type="spellEnd"/>
+            <w:r>
+              <w:rPr>
+                <w:b/>
+                <w:bCs/>
+              </w:rPr>
+              <w:t>:</w:t>
             </w:r>
           </w:p>
         </w:tc>
@@ -16298,12 +18109,37 @@
                 <w:bCs/>
               </w:rPr>
             </w:pPr>
-            <w:r>
-              <w:rPr>
-                <w:b/>
-                <w:bCs/>
-              </w:rPr>
-              <w:t>Partecipating actor:</w:t>
+            <w:proofErr w:type="spellStart"/>
+            <w:r>
+              <w:rPr>
+                <w:b/>
+                <w:bCs/>
+              </w:rPr>
+              <w:t>Partecipating</w:t>
+            </w:r>
+            <w:proofErr w:type="spellEnd"/>
+            <w:r>
+              <w:rPr>
+                <w:b/>
+                <w:bCs/>
+              </w:rPr>
+              <w:t xml:space="preserve"> </w:t>
+            </w:r>
+            <w:proofErr w:type="spellStart"/>
+            <w:r>
+              <w:rPr>
+                <w:b/>
+                <w:bCs/>
+              </w:rPr>
+              <w:t>actor</w:t>
+            </w:r>
+            <w:proofErr w:type="spellEnd"/>
+            <w:r>
+              <w:rPr>
+                <w:b/>
+                <w:bCs/>
+              </w:rPr>
+              <w:t>:</w:t>
             </w:r>
           </w:p>
         </w:tc>
@@ -16348,7 +18184,23 @@
                 <w:b/>
                 <w:bCs/>
               </w:rPr>
-              <w:t>Entry condition:</w:t>
+              <w:t xml:space="preserve">Entry </w:t>
+            </w:r>
+            <w:proofErr w:type="spellStart"/>
+            <w:r>
+              <w:rPr>
+                <w:b/>
+                <w:bCs/>
+              </w:rPr>
+              <w:t>condition</w:t>
+            </w:r>
+            <w:proofErr w:type="spellEnd"/>
+            <w:r>
+              <w:rPr>
+                <w:b/>
+                <w:bCs/>
+              </w:rPr>
+              <w:t>:</w:t>
             </w:r>
           </w:p>
         </w:tc>
@@ -16802,7 +18654,23 @@
                 <w:b/>
                 <w:bCs/>
               </w:rPr>
-              <w:t>Exit condition:</w:t>
+              <w:t xml:space="preserve">Exit </w:t>
+            </w:r>
+            <w:proofErr w:type="spellStart"/>
+            <w:r>
+              <w:rPr>
+                <w:b/>
+                <w:bCs/>
+              </w:rPr>
+              <w:t>condition</w:t>
+            </w:r>
+            <w:proofErr w:type="spellEnd"/>
+            <w:r>
+              <w:rPr>
+                <w:b/>
+                <w:bCs/>
+              </w:rPr>
+              <w:t>:</w:t>
             </w:r>
           </w:p>
         </w:tc>
@@ -17040,12 +18908,37 @@
                 <w:bCs/>
               </w:rPr>
             </w:pPr>
-            <w:r>
-              <w:rPr>
-                <w:b/>
-                <w:bCs/>
-              </w:rPr>
-              <w:t>Partecipating actor:</w:t>
+            <w:proofErr w:type="spellStart"/>
+            <w:r>
+              <w:rPr>
+                <w:b/>
+                <w:bCs/>
+              </w:rPr>
+              <w:t>Partecipating</w:t>
+            </w:r>
+            <w:proofErr w:type="spellEnd"/>
+            <w:r>
+              <w:rPr>
+                <w:b/>
+                <w:bCs/>
+              </w:rPr>
+              <w:t xml:space="preserve"> </w:t>
+            </w:r>
+            <w:proofErr w:type="spellStart"/>
+            <w:r>
+              <w:rPr>
+                <w:b/>
+                <w:bCs/>
+              </w:rPr>
+              <w:t>actor</w:t>
+            </w:r>
+            <w:proofErr w:type="spellEnd"/>
+            <w:r>
+              <w:rPr>
+                <w:b/>
+                <w:bCs/>
+              </w:rPr>
+              <w:t>:</w:t>
             </w:r>
           </w:p>
         </w:tc>
@@ -17090,7 +18983,23 @@
                 <w:b/>
                 <w:bCs/>
               </w:rPr>
-              <w:t>Entry condition:</w:t>
+              <w:t xml:space="preserve">Entry </w:t>
+            </w:r>
+            <w:proofErr w:type="spellStart"/>
+            <w:r>
+              <w:rPr>
+                <w:b/>
+                <w:bCs/>
+              </w:rPr>
+              <w:t>condition</w:t>
+            </w:r>
+            <w:proofErr w:type="spellEnd"/>
+            <w:r>
+              <w:rPr>
+                <w:b/>
+                <w:bCs/>
+              </w:rPr>
+              <w:t>:</w:t>
             </w:r>
           </w:p>
         </w:tc>
@@ -17473,7 +19382,23 @@
                 <w:b/>
                 <w:bCs/>
               </w:rPr>
-              <w:t>Exit condition:</w:t>
+              <w:t xml:space="preserve">Exit </w:t>
+            </w:r>
+            <w:proofErr w:type="spellStart"/>
+            <w:r>
+              <w:rPr>
+                <w:b/>
+                <w:bCs/>
+              </w:rPr>
+              <w:t>condition</w:t>
+            </w:r>
+            <w:proofErr w:type="spellEnd"/>
+            <w:r>
+              <w:rPr>
+                <w:b/>
+                <w:bCs/>
+              </w:rPr>
+              <w:t>:</w:t>
             </w:r>
           </w:p>
         </w:tc>
@@ -17605,6 +19530,7 @@
                 <w:bCs/>
               </w:rPr>
             </w:pPr>
+            <w:proofErr w:type="spellStart"/>
             <w:r>
               <w:rPr>
                 <w:b/>
@@ -17612,6 +19538,7 @@
               </w:rPr>
               <w:t>Logout</w:t>
             </w:r>
+            <w:proofErr w:type="spellEnd"/>
           </w:p>
         </w:tc>
       </w:tr>
@@ -17630,12 +19557,37 @@
                 <w:bCs/>
               </w:rPr>
             </w:pPr>
-            <w:r>
-              <w:rPr>
-                <w:b/>
-                <w:bCs/>
-              </w:rPr>
-              <w:t>Partecipating actor:</w:t>
+            <w:proofErr w:type="spellStart"/>
+            <w:r>
+              <w:rPr>
+                <w:b/>
+                <w:bCs/>
+              </w:rPr>
+              <w:t>Partecipating</w:t>
+            </w:r>
+            <w:proofErr w:type="spellEnd"/>
+            <w:r>
+              <w:rPr>
+                <w:b/>
+                <w:bCs/>
+              </w:rPr>
+              <w:t xml:space="preserve"> </w:t>
+            </w:r>
+            <w:proofErr w:type="spellStart"/>
+            <w:r>
+              <w:rPr>
+                <w:b/>
+                <w:bCs/>
+              </w:rPr>
+              <w:t>actor</w:t>
+            </w:r>
+            <w:proofErr w:type="spellEnd"/>
+            <w:r>
+              <w:rPr>
+                <w:b/>
+                <w:bCs/>
+              </w:rPr>
+              <w:t>:</w:t>
             </w:r>
           </w:p>
         </w:tc>
@@ -17680,7 +19632,23 @@
                 <w:b/>
                 <w:bCs/>
               </w:rPr>
-              <w:t>Entry condition:</w:t>
+              <w:t xml:space="preserve">Entry </w:t>
+            </w:r>
+            <w:proofErr w:type="spellStart"/>
+            <w:r>
+              <w:rPr>
+                <w:b/>
+                <w:bCs/>
+              </w:rPr>
+              <w:t>condition</w:t>
+            </w:r>
+            <w:proofErr w:type="spellEnd"/>
+            <w:r>
+              <w:rPr>
+                <w:b/>
+                <w:bCs/>
+              </w:rPr>
+              <w:t>:</w:t>
             </w:r>
           </w:p>
         </w:tc>
@@ -17818,7 +19786,23 @@
                       <w:b/>
                       <w:bCs/>
                     </w:rPr>
-                    <w:t>L’utente autenticato decide di terminare la sua sessione di navigazione e quindi effettuare il logout.</w:t>
+                    <w:t xml:space="preserve">L’utente autenticato decide di terminare la sua sessione di navigazione e quindi effettuare il </w:t>
+                  </w:r>
+                  <w:proofErr w:type="spellStart"/>
+                  <w:r>
+                    <w:rPr>
+                      <w:b/>
+                      <w:bCs/>
+                    </w:rPr>
+                    <w:t>logout</w:t>
+                  </w:r>
+                  <w:proofErr w:type="spellEnd"/>
+                  <w:r>
+                    <w:rPr>
+                      <w:b/>
+                      <w:bCs/>
+                    </w:rPr>
+                    <w:t>.</w:t>
                   </w:r>
                 </w:p>
               </w:tc>
@@ -17912,7 +19896,23 @@
                 <w:b/>
                 <w:bCs/>
               </w:rPr>
-              <w:t>Exit condition:</w:t>
+              <w:t xml:space="preserve">Exit </w:t>
+            </w:r>
+            <w:proofErr w:type="spellStart"/>
+            <w:r>
+              <w:rPr>
+                <w:b/>
+                <w:bCs/>
+              </w:rPr>
+              <w:t>condition</w:t>
+            </w:r>
+            <w:proofErr w:type="spellEnd"/>
+            <w:r>
+              <w:rPr>
+                <w:b/>
+                <w:bCs/>
+              </w:rPr>
+              <w:t>:</w:t>
             </w:r>
           </w:p>
         </w:tc>
@@ -18120,6 +20120,7 @@
                 <w:u w:val="single"/>
               </w:rPr>
             </w:pPr>
+            <w:proofErr w:type="spellStart"/>
             <w:r>
               <w:rPr>
                 <w:bCs/>
@@ -18134,7 +20135,16 @@
                 <w:sz w:val="24"/>
                 <w:szCs w:val="36"/>
               </w:rPr>
-              <w:t xml:space="preserve">da </w:t>
+              <w:t>da</w:t>
+            </w:r>
+            <w:proofErr w:type="spellEnd"/>
+            <w:r>
+              <w:rPr>
+                <w:bCs/>
+                <w:sz w:val="24"/>
+                <w:szCs w:val="36"/>
+              </w:rPr>
+              <w:t xml:space="preserve"> </w:t>
             </w:r>
             <w:r>
               <w:rPr>
@@ -18254,28 +20264,53 @@
                 <w:sz w:val="24"/>
                 <w:szCs w:val="36"/>
               </w:rPr>
-              <w:t xml:space="preserve"> l’utenteselezion</w:t>
-            </w:r>
+              <w:t xml:space="preserve"> l’</w:t>
+            </w:r>
+            <w:proofErr w:type="spellStart"/>
             <w:r>
               <w:rPr>
                 <w:sz w:val="24"/>
                 <w:szCs w:val="36"/>
               </w:rPr>
-              <w:t>a</w:t>
+              <w:t>utenteselezion</w:t>
             </w:r>
             <w:r>
               <w:rPr>
                 <w:sz w:val="24"/>
                 <w:szCs w:val="36"/>
               </w:rPr>
-              <w:t xml:space="preserve"> uno o più flag per effettuare</w:t>
-            </w:r>
+              <w:t>a</w:t>
+            </w:r>
+            <w:proofErr w:type="spellEnd"/>
             <w:r>
               <w:rPr>
                 <w:sz w:val="24"/>
                 <w:szCs w:val="36"/>
               </w:rPr>
-              <w:t xml:space="preserve"> delle ricerce più precise su gli articoli salvati nel sistema.</w:t>
+              <w:t xml:space="preserve"> uno o più flag per effettuare</w:t>
+            </w:r>
+            <w:r>
+              <w:rPr>
+                <w:sz w:val="24"/>
+                <w:szCs w:val="36"/>
+              </w:rPr>
+              <w:t xml:space="preserve"> delle </w:t>
+            </w:r>
+            <w:proofErr w:type="spellStart"/>
+            <w:r>
+              <w:rPr>
+                <w:sz w:val="24"/>
+                <w:szCs w:val="36"/>
+              </w:rPr>
+              <w:t>ricerce</w:t>
+            </w:r>
+            <w:proofErr w:type="spellEnd"/>
+            <w:r>
+              <w:rPr>
+                <w:sz w:val="24"/>
+                <w:szCs w:val="36"/>
+              </w:rPr>
+              <w:t xml:space="preserve"> più precise su gli articoli salvati nel sistema.</w:t>
             </w:r>
           </w:p>
         </w:tc>
@@ -18661,6 +20696,7 @@
                 <w:u w:val="single"/>
               </w:rPr>
             </w:pPr>
+            <w:proofErr w:type="spellStart"/>
             <w:r>
               <w:rPr>
                 <w:bCs/>
@@ -18675,7 +20711,16 @@
                 <w:sz w:val="24"/>
                 <w:szCs w:val="36"/>
               </w:rPr>
-              <w:t>da moderatore</w:t>
+              <w:t>da</w:t>
+            </w:r>
+            <w:proofErr w:type="spellEnd"/>
+            <w:r>
+              <w:rPr>
+                <w:bCs/>
+                <w:sz w:val="24"/>
+                <w:szCs w:val="36"/>
+              </w:rPr>
+              <w:t xml:space="preserve"> moderatore</w:t>
             </w:r>
           </w:p>
           <w:p>
@@ -18989,8 +21034,6 @@
           <w:szCs w:val="44"/>
         </w:rPr>
       </w:pPr>
-      <w:bookmarkStart w:id="1" w:name="_GoBack"/>
-      <w:bookmarkEnd w:id="1"/>
     </w:p>
     <w:p>
       <w:pPr>
@@ -19364,6 +21407,462 @@
           <w:szCs w:val="44"/>
         </w:rPr>
       </w:pPr>
+      <w:r>
+        <w:rPr>
+          <w:b/>
+          <w:noProof/>
+          <w:sz w:val="32"/>
+          <w:szCs w:val="44"/>
+        </w:rPr>
+        <w:lastRenderedPageBreak/>
+        <w:drawing>
+          <wp:inline distT="0" distB="0" distL="0" distR="0" wp14:anchorId="042DC78B" wp14:editId="24498471">
+            <wp:extent cx="5486400" cy="5219700"/>
+            <wp:effectExtent l="0" t="0" r="0" b="0"/>
+            <wp:docPr id="1" name="Immagine 1"/>
+            <wp:cNvGraphicFramePr>
+              <a:graphicFrameLocks xmlns:a="http://schemas.openxmlformats.org/drawingml/2006/main" noChangeAspect="1"/>
+            </wp:cNvGraphicFramePr>
+            <a:graphic xmlns:a="http://schemas.openxmlformats.org/drawingml/2006/main">
+              <a:graphicData uri="http://schemas.openxmlformats.org/drawingml/2006/picture">
+                <pic:pic xmlns:pic="http://schemas.openxmlformats.org/drawingml/2006/picture">
+                  <pic:nvPicPr>
+                    <pic:cNvPr id="0" name="Picture 1"/>
+                    <pic:cNvPicPr>
+                      <a:picLocks noChangeAspect="1" noChangeArrowheads="1"/>
+                    </pic:cNvPicPr>
+                  </pic:nvPicPr>
+                  <pic:blipFill>
+                    <a:blip r:embed="rId11">
+                      <a:extLst>
+                        <a:ext uri="{28A0092B-C50C-407E-A947-70E740481C1C}">
+                          <a14:useLocalDpi xmlns:a14="http://schemas.microsoft.com/office/drawing/2010/main" val="0"/>
+                        </a:ext>
+                      </a:extLst>
+                    </a:blip>
+                    <a:srcRect/>
+                    <a:stretch>
+                      <a:fillRect/>
+                    </a:stretch>
+                  </pic:blipFill>
+                  <pic:spPr bwMode="auto">
+                    <a:xfrm>
+                      <a:off x="0" y="0"/>
+                      <a:ext cx="5486400" cy="5219700"/>
+                    </a:xfrm>
+                    <a:prstGeom prst="rect">
+                      <a:avLst/>
+                    </a:prstGeom>
+                    <a:noFill/>
+                    <a:ln>
+                      <a:noFill/>
+                    </a:ln>
+                  </pic:spPr>
+                </pic:pic>
+              </a:graphicData>
+            </a:graphic>
+          </wp:inline>
+        </w:drawing>
+      </w:r>
+      <w:r>
+        <w:rPr>
+          <w:b/>
+          <w:noProof/>
+          <w:sz w:val="32"/>
+          <w:szCs w:val="44"/>
+        </w:rPr>
+        <w:lastRenderedPageBreak/>
+        <w:drawing>
+          <wp:inline distT="0" distB="0" distL="0" distR="0" wp14:anchorId="6E3218A2" wp14:editId="7DC82B73">
+            <wp:extent cx="5486400" cy="5219700"/>
+            <wp:effectExtent l="0" t="0" r="0" b="0"/>
+            <wp:docPr id="2" name="Immagine 2"/>
+            <wp:cNvGraphicFramePr>
+              <a:graphicFrameLocks xmlns:a="http://schemas.openxmlformats.org/drawingml/2006/main" noChangeAspect="1"/>
+            </wp:cNvGraphicFramePr>
+            <a:graphic xmlns:a="http://schemas.openxmlformats.org/drawingml/2006/main">
+              <a:graphicData uri="http://schemas.openxmlformats.org/drawingml/2006/picture">
+                <pic:pic xmlns:pic="http://schemas.openxmlformats.org/drawingml/2006/picture">
+                  <pic:nvPicPr>
+                    <pic:cNvPr id="0" name="Picture 2"/>
+                    <pic:cNvPicPr>
+                      <a:picLocks noChangeAspect="1" noChangeArrowheads="1"/>
+                    </pic:cNvPicPr>
+                  </pic:nvPicPr>
+                  <pic:blipFill>
+                    <a:blip r:embed="rId12">
+                      <a:extLst>
+                        <a:ext uri="{28A0092B-C50C-407E-A947-70E740481C1C}">
+                          <a14:useLocalDpi xmlns:a14="http://schemas.microsoft.com/office/drawing/2010/main" val="0"/>
+                        </a:ext>
+                      </a:extLst>
+                    </a:blip>
+                    <a:srcRect/>
+                    <a:stretch>
+                      <a:fillRect/>
+                    </a:stretch>
+                  </pic:blipFill>
+                  <pic:spPr bwMode="auto">
+                    <a:xfrm>
+                      <a:off x="0" y="0"/>
+                      <a:ext cx="5486400" cy="5219700"/>
+                    </a:xfrm>
+                    <a:prstGeom prst="rect">
+                      <a:avLst/>
+                    </a:prstGeom>
+                    <a:noFill/>
+                    <a:ln>
+                      <a:noFill/>
+                    </a:ln>
+                  </pic:spPr>
+                </pic:pic>
+              </a:graphicData>
+            </a:graphic>
+          </wp:inline>
+        </w:drawing>
+      </w:r>
+      <w:r>
+        <w:rPr>
+          <w:b/>
+          <w:noProof/>
+          <w:sz w:val="32"/>
+          <w:szCs w:val="44"/>
+        </w:rPr>
+        <w:lastRenderedPageBreak/>
+        <w:drawing>
+          <wp:inline distT="0" distB="0" distL="0" distR="0" wp14:anchorId="5377CA3E" wp14:editId="5A676CE3">
+            <wp:extent cx="5486400" cy="5219700"/>
+            <wp:effectExtent l="0" t="0" r="0" b="0"/>
+            <wp:docPr id="3" name="Immagine 3"/>
+            <wp:cNvGraphicFramePr>
+              <a:graphicFrameLocks xmlns:a="http://schemas.openxmlformats.org/drawingml/2006/main" noChangeAspect="1"/>
+            </wp:cNvGraphicFramePr>
+            <a:graphic xmlns:a="http://schemas.openxmlformats.org/drawingml/2006/main">
+              <a:graphicData uri="http://schemas.openxmlformats.org/drawingml/2006/picture">
+                <pic:pic xmlns:pic="http://schemas.openxmlformats.org/drawingml/2006/picture">
+                  <pic:nvPicPr>
+                    <pic:cNvPr id="0" name="Picture 3"/>
+                    <pic:cNvPicPr>
+                      <a:picLocks noChangeAspect="1" noChangeArrowheads="1"/>
+                    </pic:cNvPicPr>
+                  </pic:nvPicPr>
+                  <pic:blipFill>
+                    <a:blip r:embed="rId13">
+                      <a:extLst>
+                        <a:ext uri="{28A0092B-C50C-407E-A947-70E740481C1C}">
+                          <a14:useLocalDpi xmlns:a14="http://schemas.microsoft.com/office/drawing/2010/main" val="0"/>
+                        </a:ext>
+                      </a:extLst>
+                    </a:blip>
+                    <a:srcRect/>
+                    <a:stretch>
+                      <a:fillRect/>
+                    </a:stretch>
+                  </pic:blipFill>
+                  <pic:spPr bwMode="auto">
+                    <a:xfrm>
+                      <a:off x="0" y="0"/>
+                      <a:ext cx="5486400" cy="5219700"/>
+                    </a:xfrm>
+                    <a:prstGeom prst="rect">
+                      <a:avLst/>
+                    </a:prstGeom>
+                    <a:noFill/>
+                    <a:ln>
+                      <a:noFill/>
+                    </a:ln>
+                  </pic:spPr>
+                </pic:pic>
+              </a:graphicData>
+            </a:graphic>
+          </wp:inline>
+        </w:drawing>
+      </w:r>
+      <w:r>
+        <w:rPr>
+          <w:b/>
+          <w:noProof/>
+          <w:sz w:val="32"/>
+          <w:szCs w:val="44"/>
+        </w:rPr>
+        <w:lastRenderedPageBreak/>
+        <w:drawing>
+          <wp:inline distT="0" distB="0" distL="0" distR="0" wp14:anchorId="653B6724" wp14:editId="35FDFFE8">
+            <wp:extent cx="5486400" cy="5219700"/>
+            <wp:effectExtent l="0" t="0" r="0" b="0"/>
+            <wp:docPr id="4" name="Immagine 4"/>
+            <wp:cNvGraphicFramePr>
+              <a:graphicFrameLocks xmlns:a="http://schemas.openxmlformats.org/drawingml/2006/main" noChangeAspect="1"/>
+            </wp:cNvGraphicFramePr>
+            <a:graphic xmlns:a="http://schemas.openxmlformats.org/drawingml/2006/main">
+              <a:graphicData uri="http://schemas.openxmlformats.org/drawingml/2006/picture">
+                <pic:pic xmlns:pic="http://schemas.openxmlformats.org/drawingml/2006/picture">
+                  <pic:nvPicPr>
+                    <pic:cNvPr id="0" name="Picture 4"/>
+                    <pic:cNvPicPr>
+                      <a:picLocks noChangeAspect="1" noChangeArrowheads="1"/>
+                    </pic:cNvPicPr>
+                  </pic:nvPicPr>
+                  <pic:blipFill>
+                    <a:blip r:embed="rId14">
+                      <a:extLst>
+                        <a:ext uri="{28A0092B-C50C-407E-A947-70E740481C1C}">
+                          <a14:useLocalDpi xmlns:a14="http://schemas.microsoft.com/office/drawing/2010/main" val="0"/>
+                        </a:ext>
+                      </a:extLst>
+                    </a:blip>
+                    <a:srcRect/>
+                    <a:stretch>
+                      <a:fillRect/>
+                    </a:stretch>
+                  </pic:blipFill>
+                  <pic:spPr bwMode="auto">
+                    <a:xfrm>
+                      <a:off x="0" y="0"/>
+                      <a:ext cx="5486400" cy="5219700"/>
+                    </a:xfrm>
+                    <a:prstGeom prst="rect">
+                      <a:avLst/>
+                    </a:prstGeom>
+                    <a:noFill/>
+                    <a:ln>
+                      <a:noFill/>
+                    </a:ln>
+                  </pic:spPr>
+                </pic:pic>
+              </a:graphicData>
+            </a:graphic>
+          </wp:inline>
+        </w:drawing>
+      </w:r>
+      <w:r>
+        <w:rPr>
+          <w:b/>
+          <w:noProof/>
+          <w:sz w:val="32"/>
+          <w:szCs w:val="44"/>
+        </w:rPr>
+        <w:lastRenderedPageBreak/>
+        <w:drawing>
+          <wp:inline distT="0" distB="0" distL="0" distR="0" wp14:anchorId="7371F7D9" wp14:editId="569D2713">
+            <wp:extent cx="5486400" cy="5219700"/>
+            <wp:effectExtent l="0" t="0" r="0" b="0"/>
+            <wp:docPr id="10" name="Immagine 10"/>
+            <wp:cNvGraphicFramePr>
+              <a:graphicFrameLocks xmlns:a="http://schemas.openxmlformats.org/drawingml/2006/main" noChangeAspect="1"/>
+            </wp:cNvGraphicFramePr>
+            <a:graphic xmlns:a="http://schemas.openxmlformats.org/drawingml/2006/main">
+              <a:graphicData uri="http://schemas.openxmlformats.org/drawingml/2006/picture">
+                <pic:pic xmlns:pic="http://schemas.openxmlformats.org/drawingml/2006/picture">
+                  <pic:nvPicPr>
+                    <pic:cNvPr id="0" name="Picture 5"/>
+                    <pic:cNvPicPr>
+                      <a:picLocks noChangeAspect="1" noChangeArrowheads="1"/>
+                    </pic:cNvPicPr>
+                  </pic:nvPicPr>
+                  <pic:blipFill>
+                    <a:blip r:embed="rId15">
+                      <a:extLst>
+                        <a:ext uri="{28A0092B-C50C-407E-A947-70E740481C1C}">
+                          <a14:useLocalDpi xmlns:a14="http://schemas.microsoft.com/office/drawing/2010/main" val="0"/>
+                        </a:ext>
+                      </a:extLst>
+                    </a:blip>
+                    <a:srcRect/>
+                    <a:stretch>
+                      <a:fillRect/>
+                    </a:stretch>
+                  </pic:blipFill>
+                  <pic:spPr bwMode="auto">
+                    <a:xfrm>
+                      <a:off x="0" y="0"/>
+                      <a:ext cx="5486400" cy="5219700"/>
+                    </a:xfrm>
+                    <a:prstGeom prst="rect">
+                      <a:avLst/>
+                    </a:prstGeom>
+                    <a:noFill/>
+                    <a:ln>
+                      <a:noFill/>
+                    </a:ln>
+                  </pic:spPr>
+                </pic:pic>
+              </a:graphicData>
+            </a:graphic>
+          </wp:inline>
+        </w:drawing>
+      </w:r>
+      <w:r>
+        <w:rPr>
+          <w:b/>
+          <w:noProof/>
+          <w:sz w:val="32"/>
+          <w:szCs w:val="44"/>
+        </w:rPr>
+        <w:lastRenderedPageBreak/>
+        <w:drawing>
+          <wp:inline distT="0" distB="0" distL="0" distR="0" wp14:anchorId="6BC62BD7" wp14:editId="62573C4D">
+            <wp:extent cx="5486400" cy="5219700"/>
+            <wp:effectExtent l="0" t="0" r="0" b="0"/>
+            <wp:docPr id="11" name="Immagine 11"/>
+            <wp:cNvGraphicFramePr>
+              <a:graphicFrameLocks xmlns:a="http://schemas.openxmlformats.org/drawingml/2006/main" noChangeAspect="1"/>
+            </wp:cNvGraphicFramePr>
+            <a:graphic xmlns:a="http://schemas.openxmlformats.org/drawingml/2006/main">
+              <a:graphicData uri="http://schemas.openxmlformats.org/drawingml/2006/picture">
+                <pic:pic xmlns:pic="http://schemas.openxmlformats.org/drawingml/2006/picture">
+                  <pic:nvPicPr>
+                    <pic:cNvPr id="0" name="Picture 6"/>
+                    <pic:cNvPicPr>
+                      <a:picLocks noChangeAspect="1" noChangeArrowheads="1"/>
+                    </pic:cNvPicPr>
+                  </pic:nvPicPr>
+                  <pic:blipFill>
+                    <a:blip r:embed="rId16">
+                      <a:extLst>
+                        <a:ext uri="{28A0092B-C50C-407E-A947-70E740481C1C}">
+                          <a14:useLocalDpi xmlns:a14="http://schemas.microsoft.com/office/drawing/2010/main" val="0"/>
+                        </a:ext>
+                      </a:extLst>
+                    </a:blip>
+                    <a:srcRect/>
+                    <a:stretch>
+                      <a:fillRect/>
+                    </a:stretch>
+                  </pic:blipFill>
+                  <pic:spPr bwMode="auto">
+                    <a:xfrm>
+                      <a:off x="0" y="0"/>
+                      <a:ext cx="5486400" cy="5219700"/>
+                    </a:xfrm>
+                    <a:prstGeom prst="rect">
+                      <a:avLst/>
+                    </a:prstGeom>
+                    <a:noFill/>
+                    <a:ln>
+                      <a:noFill/>
+                    </a:ln>
+                  </pic:spPr>
+                </pic:pic>
+              </a:graphicData>
+            </a:graphic>
+          </wp:inline>
+        </w:drawing>
+      </w:r>
+      <w:r>
+        <w:rPr>
+          <w:b/>
+          <w:noProof/>
+          <w:sz w:val="32"/>
+          <w:szCs w:val="44"/>
+        </w:rPr>
+        <w:lastRenderedPageBreak/>
+        <w:drawing>
+          <wp:inline distT="0" distB="0" distL="0" distR="0" wp14:anchorId="6CA86A93" wp14:editId="77398DE5">
+            <wp:extent cx="5486400" cy="5229225"/>
+            <wp:effectExtent l="0" t="0" r="0" b="9525"/>
+            <wp:docPr id="12" name="Immagine 12"/>
+            <wp:cNvGraphicFramePr>
+              <a:graphicFrameLocks xmlns:a="http://schemas.openxmlformats.org/drawingml/2006/main" noChangeAspect="1"/>
+            </wp:cNvGraphicFramePr>
+            <a:graphic xmlns:a="http://schemas.openxmlformats.org/drawingml/2006/main">
+              <a:graphicData uri="http://schemas.openxmlformats.org/drawingml/2006/picture">
+                <pic:pic xmlns:pic="http://schemas.openxmlformats.org/drawingml/2006/picture">
+                  <pic:nvPicPr>
+                    <pic:cNvPr id="0" name="Picture 7"/>
+                    <pic:cNvPicPr>
+                      <a:picLocks noChangeAspect="1" noChangeArrowheads="1"/>
+                    </pic:cNvPicPr>
+                  </pic:nvPicPr>
+                  <pic:blipFill>
+                    <a:blip r:embed="rId17">
+                      <a:extLst>
+                        <a:ext uri="{28A0092B-C50C-407E-A947-70E740481C1C}">
+                          <a14:useLocalDpi xmlns:a14="http://schemas.microsoft.com/office/drawing/2010/main" val="0"/>
+                        </a:ext>
+                      </a:extLst>
+                    </a:blip>
+                    <a:srcRect/>
+                    <a:stretch>
+                      <a:fillRect/>
+                    </a:stretch>
+                  </pic:blipFill>
+                  <pic:spPr bwMode="auto">
+                    <a:xfrm>
+                      <a:off x="0" y="0"/>
+                      <a:ext cx="5486400" cy="5229225"/>
+                    </a:xfrm>
+                    <a:prstGeom prst="rect">
+                      <a:avLst/>
+                    </a:prstGeom>
+                    <a:noFill/>
+                    <a:ln>
+                      <a:noFill/>
+                    </a:ln>
+                  </pic:spPr>
+                </pic:pic>
+              </a:graphicData>
+            </a:graphic>
+          </wp:inline>
+        </w:drawing>
+      </w:r>
+      <w:r>
+        <w:rPr>
+          <w:b/>
+          <w:noProof/>
+          <w:sz w:val="32"/>
+          <w:szCs w:val="44"/>
+        </w:rPr>
+        <w:lastRenderedPageBreak/>
+        <w:drawing>
+          <wp:inline distT="0" distB="0" distL="0" distR="0" wp14:anchorId="79760FE4" wp14:editId="5D9AE56F">
+            <wp:extent cx="5486400" cy="5219700"/>
+            <wp:effectExtent l="0" t="0" r="0" b="0"/>
+            <wp:docPr id="13" name="Immagine 13"/>
+            <wp:cNvGraphicFramePr>
+              <a:graphicFrameLocks xmlns:a="http://schemas.openxmlformats.org/drawingml/2006/main" noChangeAspect="1"/>
+            </wp:cNvGraphicFramePr>
+            <a:graphic xmlns:a="http://schemas.openxmlformats.org/drawingml/2006/main">
+              <a:graphicData uri="http://schemas.openxmlformats.org/drawingml/2006/picture">
+                <pic:pic xmlns:pic="http://schemas.openxmlformats.org/drawingml/2006/picture">
+                  <pic:nvPicPr>
+                    <pic:cNvPr id="0" name="Picture 8"/>
+                    <pic:cNvPicPr>
+                      <a:picLocks noChangeAspect="1" noChangeArrowheads="1"/>
+                    </pic:cNvPicPr>
+                  </pic:nvPicPr>
+                  <pic:blipFill>
+                    <a:blip r:embed="rId18">
+                      <a:extLst>
+                        <a:ext uri="{28A0092B-C50C-407E-A947-70E740481C1C}">
+                          <a14:useLocalDpi xmlns:a14="http://schemas.microsoft.com/office/drawing/2010/main" val="0"/>
+                        </a:ext>
+                      </a:extLst>
+                    </a:blip>
+                    <a:srcRect/>
+                    <a:stretch>
+                      <a:fillRect/>
+                    </a:stretch>
+                  </pic:blipFill>
+                  <pic:spPr bwMode="auto">
+                    <a:xfrm>
+                      <a:off x="0" y="0"/>
+                      <a:ext cx="5486400" cy="5219700"/>
+                    </a:xfrm>
+                    <a:prstGeom prst="rect">
+                      <a:avLst/>
+                    </a:prstGeom>
+                    <a:noFill/>
+                    <a:ln>
+                      <a:noFill/>
+                    </a:ln>
+                  </pic:spPr>
+                </pic:pic>
+              </a:graphicData>
+            </a:graphic>
+          </wp:inline>
+        </w:drawing>
+      </w:r>
     </w:p>
     <w:p>
       <w:pPr>
@@ -19407,6 +21906,8 @@
         </w:rPr>
         <w:t>8)Dynamic Model</w:t>
       </w:r>
+      <w:bookmarkStart w:id="1" w:name="_GoBack"/>
+      <w:bookmarkEnd w:id="1"/>
     </w:p>
     <w:p>
       <w:pPr>
@@ -19422,25 +21923,99 @@
           <w:sz w:val="32"/>
           <w:szCs w:val="44"/>
         </w:rPr>
-        <w:t>9)User interface navigational paths and screen mock-ups</w:t>
+        <w:t xml:space="preserve">9)User </w:t>
       </w:r>
-    </w:p>
-    <w:p>
-      <w:pPr>
+      <w:proofErr w:type="spellStart"/>
+      <w:r>
         <w:rPr>
           <w:b/>
           <w:sz w:val="32"/>
           <w:szCs w:val="44"/>
         </w:rPr>
-      </w:pPr>
+        <w:t>interface</w:t>
+      </w:r>
+      <w:proofErr w:type="spellEnd"/>
       <w:r>
         <w:rPr>
           <w:b/>
           <w:sz w:val="32"/>
           <w:szCs w:val="44"/>
         </w:rPr>
-        <w:t>10)Glossary</w:t>
+        <w:t xml:space="preserve"> </w:t>
       </w:r>
+      <w:proofErr w:type="spellStart"/>
+      <w:r>
+        <w:rPr>
+          <w:b/>
+          <w:sz w:val="32"/>
+          <w:szCs w:val="44"/>
+        </w:rPr>
+        <w:t>navigational</w:t>
+      </w:r>
+      <w:proofErr w:type="spellEnd"/>
+      <w:r>
+        <w:rPr>
+          <w:b/>
+          <w:sz w:val="32"/>
+          <w:szCs w:val="44"/>
+        </w:rPr>
+        <w:t xml:space="preserve"> </w:t>
+      </w:r>
+      <w:proofErr w:type="spellStart"/>
+      <w:r>
+        <w:rPr>
+          <w:b/>
+          <w:sz w:val="32"/>
+          <w:szCs w:val="44"/>
+        </w:rPr>
+        <w:t>paths</w:t>
+      </w:r>
+      <w:proofErr w:type="spellEnd"/>
+      <w:r>
+        <w:rPr>
+          <w:b/>
+          <w:sz w:val="32"/>
+          <w:szCs w:val="44"/>
+        </w:rPr>
+        <w:t xml:space="preserve"> and screen </w:t>
+      </w:r>
+      <w:proofErr w:type="spellStart"/>
+      <w:r>
+        <w:rPr>
+          <w:b/>
+          <w:sz w:val="32"/>
+          <w:szCs w:val="44"/>
+        </w:rPr>
+        <w:t>mock-ups</w:t>
+      </w:r>
+      <w:proofErr w:type="spellEnd"/>
+    </w:p>
+    <w:p>
+      <w:pPr>
+        <w:rPr>
+          <w:b/>
+          <w:sz w:val="32"/>
+          <w:szCs w:val="44"/>
+        </w:rPr>
+      </w:pPr>
+      <w:r>
+        <w:rPr>
+          <w:b/>
+          <w:sz w:val="32"/>
+          <w:szCs w:val="44"/>
+        </w:rPr>
+        <w:t>10)</w:t>
+      </w:r>
+      <w:proofErr w:type="spellStart"/>
+      <w:r>
+        <w:rPr>
+          <w:b/>
+          <w:sz w:val="32"/>
+          <w:szCs w:val="44"/>
+        </w:rPr>
+        <w:t>Glossary</w:t>
+      </w:r>
+      <w:proofErr w:type="spellEnd"/>
     </w:p>
     <w:sectPr>
       <w:pgSz w:w="11906" w:h="16838"/>
@@ -21943,7 +24518,7 @@
 </file>
 
 <file path=customXml/itemProps1.xml><?xml version="1.0" encoding="utf-8"?>
-<ds:datastoreItem xmlns:ds="http://schemas.openxmlformats.org/officeDocument/2006/customXml" ds:itemID="{CA5E9E38-DB0F-4D5B-AF73-F2CFCA1B390F}">
+<ds:datastoreItem xmlns:ds="http://schemas.openxmlformats.org/officeDocument/2006/customXml" ds:itemID="{6ABF812B-BEC2-4043-A01B-CCCE0CFA9B76}">
   <ds:schemaRefs>
     <ds:schemaRef ds:uri="http://schemas.openxmlformats.org/officeDocument/2006/bibliography"/>
   </ds:schemaRefs>

</xml_diff>

<commit_message>
Aggiunta e modifica boundary
</commit_message>
<xml_diff>
--- a/RAD_InfoBlog.docx
+++ b/RAD_InfoBlog.docx
@@ -18996,14 +18996,7 @@
                       <w:b/>
                       <w:bCs/>
                     </w:rPr>
-                    <w:t xml:space="preserve"> </w:t>
-                  </w:r>
-                  <w:r>
-                    <w:rPr>
-                      <w:b/>
-                      <w:bCs/>
-                    </w:rPr>
-                    <w:t>utilizzando l’UC_19</w:t>
+                    <w:t xml:space="preserve"> utilizzando l’UC_19</w:t>
                   </w:r>
                   <w:r>
                     <w:rPr>
@@ -19554,8 +19547,6 @@
                     </w:rPr>
                     <w:t>verranno</w:t>
                   </w:r>
-                  <w:bookmarkStart w:id="1" w:name="_GoBack"/>
-                  <w:bookmarkEnd w:id="1"/>
                   <w:r>
                     <w:rPr>
                       <w:b/>
@@ -24899,6 +24890,29 @@
                 <w:bCs/>
                 <w:sz w:val="28"/>
                 <w:szCs w:val="40"/>
+              </w:rPr>
+            </w:pPr>
+            <w:r>
+              <w:rPr>
+                <w:bCs/>
+                <w:sz w:val="28"/>
+                <w:szCs w:val="40"/>
+              </w:rPr>
+              <w:t>RegistrazioneAccettata</w:t>
+            </w:r>
+          </w:p>
+        </w:tc>
+        <w:tc>
+          <w:tcPr>
+            <w:tcW w:w="2321" w:type="dxa"/>
+          </w:tcPr>
+          <w:p>
+            <w:pPr>
+              <w:jc w:val="center"/>
+              <w:rPr>
+                <w:bCs/>
+                <w:sz w:val="28"/>
+                <w:szCs w:val="40"/>
                 <w:lang w:val="en-US"/>
               </w:rPr>
             </w:pPr>
@@ -24909,32 +24923,7 @@
                 <w:szCs w:val="40"/>
                 <w:lang w:val="en-US"/>
               </w:rPr>
-              <w:t>LoginControl</w:t>
-            </w:r>
-          </w:p>
-        </w:tc>
-        <w:tc>
-          <w:tcPr>
-            <w:tcW w:w="2321" w:type="dxa"/>
-          </w:tcPr>
-          <w:p>
-            <w:pPr>
-              <w:jc w:val="center"/>
-              <w:rPr>
-                <w:bCs/>
-                <w:sz w:val="28"/>
-                <w:szCs w:val="40"/>
-                <w:lang w:val="en-US"/>
-              </w:rPr>
-            </w:pPr>
-            <w:r>
-              <w:rPr>
-                <w:bCs/>
-                <w:sz w:val="28"/>
-                <w:szCs w:val="40"/>
-                <w:lang w:val="en-US"/>
-              </w:rPr>
-              <w:t>Control</w:t>
+              <w:t>Boundary</w:t>
             </w:r>
           </w:p>
         </w:tc>
@@ -24956,7 +24945,7 @@
                 <w:sz w:val="28"/>
                 <w:szCs w:val="40"/>
               </w:rPr>
-              <w:t>Consente al sistema di elaborare i dati d’accesso e confrontarli con i dati persistenti per permettere il login.</w:t>
+              <w:t>Nel caso in cui la registrazione ha avuto esito positivo, il sistema mostrerà una finestra con cui avvisa l’utente che la registrazione al sistema ha avuto un esito positivo.</w:t>
             </w:r>
           </w:p>
         </w:tc>
@@ -24973,6 +24962,29 @@
                 <w:bCs/>
                 <w:sz w:val="28"/>
                 <w:szCs w:val="40"/>
+              </w:rPr>
+            </w:pPr>
+            <w:r>
+              <w:rPr>
+                <w:bCs/>
+                <w:sz w:val="28"/>
+                <w:szCs w:val="40"/>
+              </w:rPr>
+              <w:t>RegistrazioneRifiutata</w:t>
+            </w:r>
+          </w:p>
+        </w:tc>
+        <w:tc>
+          <w:tcPr>
+            <w:tcW w:w="2321" w:type="dxa"/>
+          </w:tcPr>
+          <w:p>
+            <w:pPr>
+              <w:jc w:val="center"/>
+              <w:rPr>
+                <w:bCs/>
+                <w:sz w:val="28"/>
+                <w:szCs w:val="40"/>
                 <w:lang w:val="en-US"/>
               </w:rPr>
             </w:pPr>
@@ -24983,41 +24995,7 @@
                 <w:szCs w:val="40"/>
                 <w:lang w:val="en-US"/>
               </w:rPr>
-              <w:t>Homepage</w:t>
-            </w:r>
-            <w:r>
-              <w:rPr>
-                <w:bCs/>
-                <w:sz w:val="28"/>
-                <w:szCs w:val="40"/>
-                <w:lang w:val="en-US"/>
-              </w:rPr>
-              <w:t>Control</w:t>
-            </w:r>
-          </w:p>
-        </w:tc>
-        <w:tc>
-          <w:tcPr>
-            <w:tcW w:w="2321" w:type="dxa"/>
-          </w:tcPr>
-          <w:p>
-            <w:pPr>
-              <w:jc w:val="center"/>
-              <w:rPr>
-                <w:bCs/>
-                <w:sz w:val="28"/>
-                <w:szCs w:val="40"/>
-                <w:lang w:val="en-US"/>
-              </w:rPr>
-            </w:pPr>
-            <w:r>
-              <w:rPr>
-                <w:bCs/>
-                <w:sz w:val="28"/>
-                <w:szCs w:val="40"/>
-                <w:lang w:val="en-US"/>
-              </w:rPr>
-              <w:t>Control</w:t>
+              <w:t>Boundary</w:t>
             </w:r>
           </w:p>
         </w:tc>
@@ -25039,7 +25017,41 @@
                 <w:sz w:val="28"/>
                 <w:szCs w:val="40"/>
               </w:rPr>
-              <w:t>Consente al sistema di personalizzare le informazioni riguardanti l’homepage di un dato utente, in base agli autori che segue e di restituire queste informazioni.</w:t>
+              <w:t xml:space="preserve">Nel caso in cui la registrazione ha avuto esito </w:t>
+            </w:r>
+            <w:r>
+              <w:rPr>
+                <w:bCs/>
+                <w:sz w:val="28"/>
+                <w:szCs w:val="40"/>
+              </w:rPr>
+              <w:t>negativo</w:t>
+            </w:r>
+            <w:r>
+              <w:rPr>
+                <w:bCs/>
+                <w:sz w:val="28"/>
+                <w:szCs w:val="40"/>
+              </w:rPr>
+              <w:t xml:space="preserve">, il sistema mostrerà una finestra con cui avvisa l’utente che la registrazione al sistema ha avuto un esito </w:t>
+            </w:r>
+            <w:r>
+              <w:rPr>
+                <w:bCs/>
+                <w:sz w:val="28"/>
+                <w:szCs w:val="40"/>
+              </w:rPr>
+              <w:t>negativo</w:t>
+            </w:r>
+            <w:bookmarkStart w:id="1" w:name="_GoBack"/>
+            <w:bookmarkEnd w:id="1"/>
+            <w:r>
+              <w:rPr>
+                <w:bCs/>
+                <w:sz w:val="28"/>
+                <w:szCs w:val="40"/>
+              </w:rPr>
+              <w:t>.</w:t>
             </w:r>
           </w:p>
         </w:tc>
@@ -25066,9 +25078,14 @@
                 <w:szCs w:val="40"/>
                 <w:lang w:val="en-US"/>
               </w:rPr>
-              <w:t>RedirectFromHomePage</w:t>
-            </w:r>
-          </w:p>
+              <w:t>LoginControl</w:t>
+            </w:r>
+          </w:p>
+        </w:tc>
+        <w:tc>
+          <w:tcPr>
+            <w:tcW w:w="2321" w:type="dxa"/>
+          </w:tcPr>
           <w:p>
             <w:pPr>
               <w:jc w:val="center"/>
@@ -25079,40 +25096,13 @@
                 <w:lang w:val="en-US"/>
               </w:rPr>
             </w:pPr>
-          </w:p>
-          <w:p>
-            <w:pPr>
-              <w:jc w:val="center"/>
+            <w:r>
               <w:rPr>
                 <w:bCs/>
                 <w:sz w:val="28"/>
                 <w:szCs w:val="40"/>
                 <w:lang w:val="en-US"/>
               </w:rPr>
-            </w:pPr>
-          </w:p>
-        </w:tc>
-        <w:tc>
-          <w:tcPr>
-            <w:tcW w:w="2321" w:type="dxa"/>
-          </w:tcPr>
-          <w:p>
-            <w:pPr>
-              <w:jc w:val="center"/>
-              <w:rPr>
-                <w:bCs/>
-                <w:sz w:val="28"/>
-                <w:szCs w:val="40"/>
-                <w:lang w:val="en-US"/>
-              </w:rPr>
-            </w:pPr>
-            <w:r>
-              <w:rPr>
-                <w:bCs/>
-                <w:sz w:val="28"/>
-                <w:szCs w:val="40"/>
-                <w:lang w:val="en-US"/>
-              </w:rPr>
               <w:t>Control</w:t>
             </w:r>
           </w:p>
@@ -25135,7 +25125,24 @@
                 <w:sz w:val="28"/>
                 <w:szCs w:val="40"/>
               </w:rPr>
-              <w:t xml:space="preserve">Reindirizza l’utente all’homepage. </w:t>
+              <w:t>Consente al sistema di fornire all’utente un form per inserire i dati per effettuare il login.</w:t>
+            </w:r>
+          </w:p>
+          <w:p>
+            <w:pPr>
+              <w:rPr>
+                <w:bCs/>
+                <w:sz w:val="28"/>
+                <w:szCs w:val="40"/>
+              </w:rPr>
+            </w:pPr>
+            <w:r>
+              <w:rPr>
+                <w:bCs/>
+                <w:sz w:val="28"/>
+                <w:szCs w:val="40"/>
+              </w:rPr>
+              <w:t>Consente al sistema di elaborare i dati d’accesso e confrontarli con i dati persistenti per permettere il login.</w:t>
             </w:r>
           </w:p>
         </w:tc>
@@ -25162,7 +25169,17 @@
                 <w:szCs w:val="40"/>
                 <w:lang w:val="en-US"/>
               </w:rPr>
-              <w:t>RegistrationControl</w:t>
+              <w:lastRenderedPageBreak/>
+              <w:t>Homepage</w:t>
+            </w:r>
+            <w:r>
+              <w:rPr>
+                <w:bCs/>
+                <w:sz w:val="28"/>
+                <w:szCs w:val="40"/>
+                <w:lang w:val="en-US"/>
+              </w:rPr>
+              <w:t>Control</w:t>
             </w:r>
           </w:p>
         </w:tc>
@@ -25209,7 +25226,7 @@
                 <w:sz w:val="28"/>
                 <w:szCs w:val="40"/>
               </w:rPr>
-              <w:t>Consente al sistema di elaborare i dati e verificarne la correttezza per permettere la registrazione.</w:t>
+              <w:t>Consente al sistema di personalizzare le informazioni riguardanti l’homepage di un dato utente, in base agli autori che segue e di restituire queste informazioni.</w:t>
             </w:r>
           </w:p>
         </w:tc>
@@ -25236,8 +25253,30 @@
                 <w:szCs w:val="40"/>
                 <w:lang w:val="en-US"/>
               </w:rPr>
-              <w:t>ArticoloControl</w:t>
-            </w:r>
+              <w:t>RedirectFromHomePage</w:t>
+            </w:r>
+          </w:p>
+          <w:p>
+            <w:pPr>
+              <w:jc w:val="center"/>
+              <w:rPr>
+                <w:bCs/>
+                <w:sz w:val="28"/>
+                <w:szCs w:val="40"/>
+                <w:lang w:val="en-US"/>
+              </w:rPr>
+            </w:pPr>
+          </w:p>
+          <w:p>
+            <w:pPr>
+              <w:jc w:val="center"/>
+              <w:rPr>
+                <w:bCs/>
+                <w:sz w:val="28"/>
+                <w:szCs w:val="40"/>
+                <w:lang w:val="en-US"/>
+              </w:rPr>
+            </w:pPr>
           </w:p>
         </w:tc>
         <w:tc>
@@ -25283,50 +25322,7 @@
                 <w:sz w:val="28"/>
                 <w:szCs w:val="40"/>
               </w:rPr>
-              <w:t xml:space="preserve">Consente al sistema di salvare l’articolo approvato da parte del moderatore all’interno dello stesso e di notificare l’autore di </w:t>
-            </w:r>
-            <w:r>
-              <w:rPr>
-                <w:bCs/>
-                <w:sz w:val="28"/>
-                <w:szCs w:val="40"/>
-              </w:rPr>
-              <w:lastRenderedPageBreak/>
-              <w:t xml:space="preserve">avvenuta pubblicazione tramite email. </w:t>
-            </w:r>
-          </w:p>
-          <w:p>
-            <w:pPr>
-              <w:rPr>
-                <w:bCs/>
-                <w:sz w:val="28"/>
-                <w:szCs w:val="40"/>
-              </w:rPr>
-            </w:pPr>
-            <w:r>
-              <w:rPr>
-                <w:bCs/>
-                <w:sz w:val="28"/>
-                <w:szCs w:val="40"/>
-              </w:rPr>
-              <w:t>Consente al sistema di salvare le modifiche apportate ad un articolo e quindi di inoltrare la richiesta di modifica articolo ad un moderatore.</w:t>
-            </w:r>
-          </w:p>
-          <w:p>
-            <w:pPr>
-              <w:rPr>
-                <w:bCs/>
-                <w:sz w:val="28"/>
-                <w:szCs w:val="40"/>
-              </w:rPr>
-            </w:pPr>
-            <w:r>
-              <w:rPr>
-                <w:bCs/>
-                <w:sz w:val="28"/>
-                <w:szCs w:val="40"/>
-              </w:rPr>
-              <w:t>Consente al sistema di effettuare gli eventuali controlli dell’articolo durante una richiesta di modifica.</w:t>
+              <w:t xml:space="preserve">Reindirizza l’utente all’homepage. </w:t>
             </w:r>
           </w:p>
         </w:tc>
@@ -25353,8 +25349,7 @@
                 <w:szCs w:val="40"/>
                 <w:lang w:val="en-US"/>
               </w:rPr>
-              <w:lastRenderedPageBreak/>
-              <w:t>VisualizzaArticoloControl</w:t>
+              <w:t>RegistrationControl</w:t>
             </w:r>
           </w:p>
         </w:tc>
@@ -25401,7 +25396,7 @@
                 <w:sz w:val="28"/>
                 <w:szCs w:val="40"/>
               </w:rPr>
-              <w:t>Consente al sistema di recuperare le informazioni riguardanti un articolo e di restituirle.</w:t>
+              <w:t>Consente al sistema di elaborare i dati e verificarne la correttezza per permettere la registrazione.</w:t>
             </w:r>
           </w:p>
         </w:tc>
@@ -25418,15 +25413,17 @@
                 <w:bCs/>
                 <w:sz w:val="28"/>
                 <w:szCs w:val="40"/>
-              </w:rPr>
-            </w:pPr>
-            <w:r>
-              <w:rPr>
-                <w:bCs/>
-                <w:sz w:val="28"/>
-                <w:szCs w:val="40"/>
-              </w:rPr>
-              <w:t>RifiutoArticoloControl</w:t>
+                <w:lang w:val="en-US"/>
+              </w:rPr>
+            </w:pPr>
+            <w:r>
+              <w:rPr>
+                <w:bCs/>
+                <w:sz w:val="28"/>
+                <w:szCs w:val="40"/>
+                <w:lang w:val="en-US"/>
+              </w:rPr>
+              <w:t>ArticoloControl</w:t>
             </w:r>
           </w:p>
         </w:tc>
@@ -25441,13 +25438,15 @@
                 <w:bCs/>
                 <w:sz w:val="28"/>
                 <w:szCs w:val="40"/>
-              </w:rPr>
-            </w:pPr>
-            <w:r>
-              <w:rPr>
-                <w:bCs/>
-                <w:sz w:val="28"/>
-                <w:szCs w:val="40"/>
+                <w:lang w:val="en-US"/>
+              </w:rPr>
+            </w:pPr>
+            <w:r>
+              <w:rPr>
+                <w:bCs/>
+                <w:sz w:val="28"/>
+                <w:szCs w:val="40"/>
+                <w:lang w:val="en-US"/>
               </w:rPr>
               <w:t>Control</w:t>
             </w:r>
@@ -25471,24 +25470,41 @@
                 <w:sz w:val="28"/>
                 <w:szCs w:val="40"/>
               </w:rPr>
-              <w:t>Permette al sistema di fornire un modulo che contiene i campi riguardanti la compilazione di un rifiuto di un articolo da parte di un moderatore, ovvero oggetto, motivo rifiuto, argomentazione. Permette al sistema di notificare un autore che la pubblicazione di un suo articolo è stata respinta.</w:t>
-            </w:r>
-          </w:p>
-          <w:p>
-            <w:pPr>
-              <w:rPr>
-                <w:bCs/>
-                <w:sz w:val="28"/>
-                <w:szCs w:val="40"/>
-              </w:rPr>
-            </w:pPr>
-            <w:r>
-              <w:rPr>
-                <w:bCs/>
-                <w:sz w:val="28"/>
-                <w:szCs w:val="40"/>
-              </w:rPr>
-              <w:t xml:space="preserve">Permette al sistema di eliminare la richiesta di pubblicazione dell’articolo dalla sezione di pubblicazione del moderatore </w:t>
+              <w:t xml:space="preserve">Consente al sistema di salvare l’articolo approvato da parte del moderatore all’interno dello stesso e di notificare l’autore di avvenuta pubblicazione tramite email. </w:t>
+            </w:r>
+          </w:p>
+          <w:p>
+            <w:pPr>
+              <w:rPr>
+                <w:bCs/>
+                <w:sz w:val="28"/>
+                <w:szCs w:val="40"/>
+              </w:rPr>
+            </w:pPr>
+            <w:r>
+              <w:rPr>
+                <w:bCs/>
+                <w:sz w:val="28"/>
+                <w:szCs w:val="40"/>
+              </w:rPr>
+              <w:t>Consente al sistema di salvare le modifiche apportate ad un articolo e quindi di inoltrare la richiesta di modifica articolo ad un moderatore.</w:t>
+            </w:r>
+          </w:p>
+          <w:p>
+            <w:pPr>
+              <w:rPr>
+                <w:bCs/>
+                <w:sz w:val="28"/>
+                <w:szCs w:val="40"/>
+              </w:rPr>
+            </w:pPr>
+            <w:r>
+              <w:rPr>
+                <w:bCs/>
+                <w:sz w:val="28"/>
+                <w:szCs w:val="40"/>
+              </w:rPr>
+              <w:t>Consente al sistema di effettuare gli eventuali controlli dell’articolo durante una richiesta di modifica.</w:t>
             </w:r>
           </w:p>
         </w:tc>
@@ -25505,15 +25521,17 @@
                 <w:bCs/>
                 <w:sz w:val="28"/>
                 <w:szCs w:val="40"/>
-              </w:rPr>
-            </w:pPr>
-            <w:r>
-              <w:rPr>
-                <w:bCs/>
-                <w:sz w:val="28"/>
-                <w:szCs w:val="40"/>
-              </w:rPr>
-              <w:t>RichiestaPubControl</w:t>
+                <w:lang w:val="en-US"/>
+              </w:rPr>
+            </w:pPr>
+            <w:r>
+              <w:rPr>
+                <w:bCs/>
+                <w:sz w:val="28"/>
+                <w:szCs w:val="40"/>
+                <w:lang w:val="en-US"/>
+              </w:rPr>
+              <w:t>VisualizzaArticoloControl</w:t>
             </w:r>
           </w:p>
         </w:tc>
@@ -25528,13 +25546,15 @@
                 <w:bCs/>
                 <w:sz w:val="28"/>
                 <w:szCs w:val="40"/>
-              </w:rPr>
-            </w:pPr>
-            <w:r>
-              <w:rPr>
-                <w:bCs/>
-                <w:sz w:val="28"/>
-                <w:szCs w:val="40"/>
+                <w:lang w:val="en-US"/>
+              </w:rPr>
+            </w:pPr>
+            <w:r>
+              <w:rPr>
+                <w:bCs/>
+                <w:sz w:val="28"/>
+                <w:szCs w:val="40"/>
+                <w:lang w:val="en-US"/>
               </w:rPr>
               <w:t>Control</w:t>
             </w:r>
@@ -25558,59 +25578,7 @@
                 <w:sz w:val="28"/>
                 <w:szCs w:val="40"/>
               </w:rPr>
-              <w:t>Permette al sistema di recuperare le informazioni degli articoli dai dati persistenti.</w:t>
-            </w:r>
-          </w:p>
-          <w:p>
-            <w:pPr>
-              <w:rPr>
-                <w:bCs/>
-                <w:sz w:val="28"/>
-                <w:szCs w:val="40"/>
-              </w:rPr>
-            </w:pPr>
-            <w:r>
-              <w:rPr>
-                <w:bCs/>
-                <w:sz w:val="28"/>
-                <w:szCs w:val="40"/>
-              </w:rPr>
-              <w:t>Permette al sistema di controllare le informazioni recuperate precedentemente.</w:t>
-            </w:r>
-          </w:p>
-          <w:p>
-            <w:pPr>
-              <w:rPr>
-                <w:bCs/>
-                <w:sz w:val="28"/>
-                <w:szCs w:val="40"/>
-              </w:rPr>
-            </w:pPr>
-            <w:r>
-              <w:rPr>
-                <w:bCs/>
-                <w:sz w:val="28"/>
-                <w:szCs w:val="40"/>
-              </w:rPr>
-              <w:lastRenderedPageBreak/>
-              <w:t>Permette di memorizzare come dati persistenti le informazioni riguardanti la richiesta di pubblicazione dell’articolo.</w:t>
-            </w:r>
-          </w:p>
-          <w:p>
-            <w:pPr>
-              <w:rPr>
-                <w:bCs/>
-                <w:sz w:val="28"/>
-                <w:szCs w:val="40"/>
-              </w:rPr>
-            </w:pPr>
-            <w:r>
-              <w:rPr>
-                <w:bCs/>
-                <w:sz w:val="28"/>
-                <w:szCs w:val="40"/>
-              </w:rPr>
-              <w:t xml:space="preserve">Permette di notificare il moderatore della richiesta di pubblicazione di un articolo. </w:t>
+              <w:t>Consente al sistema di recuperare le informazioni riguardanti un articolo e di restituirle.</w:t>
             </w:r>
           </w:p>
         </w:tc>
@@ -25635,53 +25603,78 @@
                 <w:sz w:val="28"/>
                 <w:szCs w:val="40"/>
               </w:rPr>
+              <w:t>RifiutoArticoloControl</w:t>
+            </w:r>
+          </w:p>
+        </w:tc>
+        <w:tc>
+          <w:tcPr>
+            <w:tcW w:w="2321" w:type="dxa"/>
+          </w:tcPr>
+          <w:p>
+            <w:pPr>
+              <w:jc w:val="center"/>
+              <w:rPr>
+                <w:bCs/>
+                <w:sz w:val="28"/>
+                <w:szCs w:val="40"/>
+              </w:rPr>
+            </w:pPr>
+            <w:r>
+              <w:rPr>
+                <w:bCs/>
+                <w:sz w:val="28"/>
+                <w:szCs w:val="40"/>
+              </w:rPr>
+              <w:t>Control</w:t>
+            </w:r>
+          </w:p>
+        </w:tc>
+        <w:tc>
+          <w:tcPr>
+            <w:tcW w:w="3566" w:type="dxa"/>
+          </w:tcPr>
+          <w:p>
+            <w:pPr>
+              <w:rPr>
+                <w:bCs/>
+                <w:sz w:val="28"/>
+                <w:szCs w:val="40"/>
+              </w:rPr>
+            </w:pPr>
+            <w:r>
+              <w:rPr>
+                <w:bCs/>
+                <w:sz w:val="28"/>
+                <w:szCs w:val="40"/>
+              </w:rPr>
+              <w:t xml:space="preserve">Permette al sistema di fornire un modulo che contiene i campi riguardanti la compilazione di un rifiuto di un articolo da parte di un moderatore, ovvero oggetto, motivo rifiuto, </w:t>
+            </w:r>
+            <w:r>
+              <w:rPr>
+                <w:bCs/>
+                <w:sz w:val="28"/>
+                <w:szCs w:val="40"/>
+              </w:rPr>
               <w:lastRenderedPageBreak/>
-              <w:t>CommentoControl</w:t>
-            </w:r>
-          </w:p>
-        </w:tc>
-        <w:tc>
-          <w:tcPr>
-            <w:tcW w:w="2321" w:type="dxa"/>
-          </w:tcPr>
-          <w:p>
-            <w:pPr>
-              <w:jc w:val="center"/>
-              <w:rPr>
-                <w:bCs/>
-                <w:sz w:val="28"/>
-                <w:szCs w:val="40"/>
-              </w:rPr>
-            </w:pPr>
-            <w:r>
-              <w:rPr>
-                <w:bCs/>
-                <w:sz w:val="28"/>
-                <w:szCs w:val="40"/>
-              </w:rPr>
-              <w:t>Control</w:t>
-            </w:r>
-          </w:p>
-        </w:tc>
-        <w:tc>
-          <w:tcPr>
-            <w:tcW w:w="3566" w:type="dxa"/>
-          </w:tcPr>
-          <w:p>
-            <w:pPr>
-              <w:rPr>
-                <w:bCs/>
-                <w:sz w:val="28"/>
-                <w:szCs w:val="40"/>
-              </w:rPr>
-            </w:pPr>
-            <w:r>
-              <w:rPr>
-                <w:bCs/>
-                <w:sz w:val="28"/>
-                <w:szCs w:val="40"/>
-              </w:rPr>
-              <w:t>Permette al sistema di controllare e salvare il commento di un articolo.</w:t>
+              <w:t>argomentazione. Permette al sistema di notificare un autore che la pubblicazione di un suo articolo è stata respinta.</w:t>
+            </w:r>
+          </w:p>
+          <w:p>
+            <w:pPr>
+              <w:rPr>
+                <w:bCs/>
+                <w:sz w:val="28"/>
+                <w:szCs w:val="40"/>
+              </w:rPr>
+            </w:pPr>
+            <w:r>
+              <w:rPr>
+                <w:bCs/>
+                <w:sz w:val="28"/>
+                <w:szCs w:val="40"/>
+              </w:rPr>
+              <w:t xml:space="preserve">Permette al sistema di eliminare la richiesta di pubblicazione dell’articolo dalla sezione di pubblicazione del moderatore </w:t>
             </w:r>
           </w:p>
         </w:tc>
@@ -25706,7 +25699,8 @@
                 <w:sz w:val="28"/>
                 <w:szCs w:val="40"/>
               </w:rPr>
-              <w:t>AutoreControl</w:t>
+              <w:lastRenderedPageBreak/>
+              <w:t>RichiestaPubControl</w:t>
             </w:r>
           </w:p>
         </w:tc>
@@ -25751,41 +25745,58 @@
                 <w:sz w:val="28"/>
                 <w:szCs w:val="40"/>
               </w:rPr>
-              <w:t>Permette al sistema di recuperare le informazioni riguardanti un autore e di restituirle.</w:t>
-            </w:r>
-          </w:p>
-          <w:p>
-            <w:pPr>
-              <w:rPr>
-                <w:bCs/>
-                <w:sz w:val="28"/>
-                <w:szCs w:val="40"/>
-              </w:rPr>
-            </w:pPr>
-            <w:r>
-              <w:rPr>
-                <w:bCs/>
-                <w:sz w:val="28"/>
-                <w:szCs w:val="40"/>
-              </w:rPr>
-              <w:t>Permette al sistema di salvare il messaggio di un utente e di inoltrarlo ad un autore.</w:t>
-            </w:r>
-          </w:p>
-          <w:p>
-            <w:pPr>
-              <w:rPr>
-                <w:bCs/>
-                <w:sz w:val="28"/>
-                <w:szCs w:val="40"/>
-              </w:rPr>
-            </w:pPr>
-            <w:r>
-              <w:rPr>
-                <w:bCs/>
-                <w:sz w:val="28"/>
-                <w:szCs w:val="40"/>
-              </w:rPr>
-              <w:t>Permette al sistema di salvare la relazione tra utente e autore(cioè quando l’autore viene seguito da un utente).</w:t>
+              <w:t>Permette al sistema di recuperare le informazioni degli articoli dai dati persistenti.</w:t>
+            </w:r>
+          </w:p>
+          <w:p>
+            <w:pPr>
+              <w:rPr>
+                <w:bCs/>
+                <w:sz w:val="28"/>
+                <w:szCs w:val="40"/>
+              </w:rPr>
+            </w:pPr>
+            <w:r>
+              <w:rPr>
+                <w:bCs/>
+                <w:sz w:val="28"/>
+                <w:szCs w:val="40"/>
+              </w:rPr>
+              <w:t>Permette al sistema di controllare le informazioni recuperate precedentemente.</w:t>
+            </w:r>
+          </w:p>
+          <w:p>
+            <w:pPr>
+              <w:rPr>
+                <w:bCs/>
+                <w:sz w:val="28"/>
+                <w:szCs w:val="40"/>
+              </w:rPr>
+            </w:pPr>
+            <w:r>
+              <w:rPr>
+                <w:bCs/>
+                <w:sz w:val="28"/>
+                <w:szCs w:val="40"/>
+              </w:rPr>
+              <w:t>Permette di memorizzare come dati persistenti le informazioni riguardanti la richiesta di pubblicazione dell’articolo.</w:t>
+            </w:r>
+          </w:p>
+          <w:p>
+            <w:pPr>
+              <w:rPr>
+                <w:bCs/>
+                <w:sz w:val="28"/>
+                <w:szCs w:val="40"/>
+              </w:rPr>
+            </w:pPr>
+            <w:r>
+              <w:rPr>
+                <w:bCs/>
+                <w:sz w:val="28"/>
+                <w:szCs w:val="40"/>
+              </w:rPr>
+              <w:t xml:space="preserve">Permette di notificare il moderatore della richiesta di pubblicazione di un articolo. </w:t>
             </w:r>
           </w:p>
         </w:tc>
@@ -25810,7 +25821,7 @@
                 <w:sz w:val="28"/>
                 <w:szCs w:val="40"/>
               </w:rPr>
-              <w:t>SuggerimentoControl</w:t>
+              <w:t>CommentoControl</w:t>
             </w:r>
           </w:p>
         </w:tc>
@@ -25855,7 +25866,7 @@
                 <w:sz w:val="28"/>
                 <w:szCs w:val="40"/>
               </w:rPr>
-              <w:t>Permette al sistema di recuperare le informazioni riguardanti i caratteri ricevuti durante la digitazione dell’utente e di fornire gli eventuali suggerimenti.</w:t>
+              <w:t>Permette al sistema di controllare e salvare il commento di un articolo.</w:t>
             </w:r>
           </w:p>
         </w:tc>
@@ -25880,7 +25891,7 @@
                 <w:sz w:val="28"/>
                 <w:szCs w:val="40"/>
               </w:rPr>
-              <w:t>SearchControl</w:t>
+              <w:t>AutoreControl</w:t>
             </w:r>
           </w:p>
         </w:tc>
@@ -25925,32 +25936,50 @@
                 <w:sz w:val="28"/>
                 <w:szCs w:val="40"/>
               </w:rPr>
-              <w:t>Consente al sistema di recuperare le informazioni(riguardanti autore o articolo, a seconda della ricerca) e confrontarle con le informazioni della richiesta ricevuta, restituendo il risultato.</w:t>
-            </w:r>
-          </w:p>
-          <w:p>
-            <w:pPr>
-              <w:rPr>
-                <w:bCs/>
-                <w:sz w:val="28"/>
-                <w:szCs w:val="40"/>
-              </w:rPr>
-            </w:pPr>
-            <w:r>
-              <w:rPr>
-                <w:bCs/>
-                <w:sz w:val="28"/>
-                <w:szCs w:val="40"/>
-              </w:rPr>
-              <w:t xml:space="preserve">Consente al sistema di </w:t>
-            </w:r>
-            <w:r>
-              <w:rPr>
-                <w:bCs/>
-                <w:sz w:val="28"/>
-                <w:szCs w:val="40"/>
-              </w:rPr>
-              <w:t>filtrare i risultati in base ai filtri ricevuti nella richiesta da parte dell’utente.</w:t>
+              <w:t>Permette al sistema di recuperare le informazioni riguardanti un autore e di restituirle.</w:t>
+            </w:r>
+          </w:p>
+          <w:p>
+            <w:pPr>
+              <w:rPr>
+                <w:bCs/>
+                <w:sz w:val="28"/>
+                <w:szCs w:val="40"/>
+              </w:rPr>
+            </w:pPr>
+            <w:r>
+              <w:rPr>
+                <w:bCs/>
+                <w:sz w:val="28"/>
+                <w:szCs w:val="40"/>
+              </w:rPr>
+              <w:t>Permette al sistema di salvare il messaggio di un utente e di inoltrarlo ad un autore.</w:t>
+            </w:r>
+          </w:p>
+          <w:p>
+            <w:pPr>
+              <w:rPr>
+                <w:bCs/>
+                <w:sz w:val="28"/>
+                <w:szCs w:val="40"/>
+              </w:rPr>
+            </w:pPr>
+            <w:r>
+              <w:rPr>
+                <w:bCs/>
+                <w:sz w:val="28"/>
+                <w:szCs w:val="40"/>
+              </w:rPr>
+              <w:t xml:space="preserve">Permette al sistema di salvare la relazione tra utente e autore(cioè quando </w:t>
+            </w:r>
+            <w:r>
+              <w:rPr>
+                <w:bCs/>
+                <w:sz w:val="28"/>
+                <w:szCs w:val="40"/>
+              </w:rPr>
+              <w:lastRenderedPageBreak/>
+              <w:t>l’autore viene seguito da un utente).</w:t>
             </w:r>
           </w:p>
         </w:tc>
@@ -25976,7 +26005,7 @@
                 <w:szCs w:val="40"/>
               </w:rPr>
               <w:lastRenderedPageBreak/>
-              <w:t>EventoControl</w:t>
+              <w:t>SuggerimentoControl</w:t>
             </w:r>
           </w:p>
         </w:tc>
@@ -26021,135 +26050,7 @@
                 <w:sz w:val="28"/>
                 <w:szCs w:val="40"/>
               </w:rPr>
-              <w:t xml:space="preserve">Consente al sistema di gestire le richieste per l’organizzazione di eventi, salvando </w:t>
-            </w:r>
-            <w:r>
-              <w:rPr>
-                <w:bCs/>
-                <w:sz w:val="28"/>
-                <w:szCs w:val="40"/>
-              </w:rPr>
-              <w:t>tali</w:t>
-            </w:r>
-            <w:r>
-              <w:rPr>
-                <w:bCs/>
-                <w:sz w:val="28"/>
-                <w:szCs w:val="40"/>
-              </w:rPr>
-              <w:t>, pubblicandoli</w:t>
-            </w:r>
-            <w:r>
-              <w:rPr>
-                <w:bCs/>
-                <w:sz w:val="28"/>
-                <w:szCs w:val="40"/>
-              </w:rPr>
-              <w:t xml:space="preserve"> </w:t>
-            </w:r>
-            <w:r>
-              <w:rPr>
-                <w:bCs/>
-                <w:sz w:val="28"/>
-                <w:szCs w:val="40"/>
-              </w:rPr>
-              <w:t>e notificando gli utenti</w:t>
-            </w:r>
-            <w:r>
-              <w:rPr>
-                <w:bCs/>
-                <w:sz w:val="28"/>
-                <w:szCs w:val="40"/>
-              </w:rPr>
-              <w:t xml:space="preserve"> </w:t>
-            </w:r>
-            <w:r>
-              <w:rPr>
-                <w:bCs/>
-                <w:sz w:val="28"/>
-                <w:szCs w:val="40"/>
-              </w:rPr>
-              <w:t xml:space="preserve">che seguono </w:t>
-            </w:r>
-            <w:r>
-              <w:rPr>
-                <w:bCs/>
-                <w:sz w:val="28"/>
-                <w:szCs w:val="40"/>
-              </w:rPr>
-              <w:t>l’autor</w:t>
-            </w:r>
-            <w:r>
-              <w:rPr>
-                <w:bCs/>
-                <w:sz w:val="28"/>
-                <w:szCs w:val="40"/>
-              </w:rPr>
-              <w:t>e</w:t>
-            </w:r>
-            <w:r>
-              <w:rPr>
-                <w:bCs/>
-                <w:sz w:val="28"/>
-                <w:szCs w:val="40"/>
-              </w:rPr>
-              <w:t xml:space="preserve"> organizzan</w:t>
-            </w:r>
-            <w:r>
-              <w:rPr>
-                <w:bCs/>
-                <w:sz w:val="28"/>
-                <w:szCs w:val="40"/>
-              </w:rPr>
-              <w:t>te</w:t>
-            </w:r>
-            <w:r>
-              <w:rPr>
-                <w:bCs/>
-                <w:sz w:val="28"/>
-                <w:szCs w:val="40"/>
-              </w:rPr>
-              <w:t xml:space="preserve"> </w:t>
-            </w:r>
-            <w:r>
-              <w:rPr>
-                <w:bCs/>
-                <w:sz w:val="28"/>
-                <w:szCs w:val="40"/>
-              </w:rPr>
-              <w:t>del</w:t>
-            </w:r>
-            <w:r>
-              <w:rPr>
-                <w:bCs/>
-                <w:sz w:val="28"/>
-                <w:szCs w:val="40"/>
-              </w:rPr>
-              <w:t>l’evento</w:t>
-            </w:r>
-            <w:r>
-              <w:rPr>
-                <w:bCs/>
-                <w:sz w:val="28"/>
-                <w:szCs w:val="40"/>
-              </w:rPr>
-              <w:t xml:space="preserve">, </w:t>
-            </w:r>
-            <w:r>
-              <w:rPr>
-                <w:bCs/>
-                <w:sz w:val="28"/>
-                <w:szCs w:val="40"/>
-              </w:rPr>
-              <w:t>della creazione di quest’ultimo</w:t>
-            </w:r>
-            <w:r>
-              <w:rPr>
-                <w:bCs/>
-                <w:sz w:val="28"/>
-                <w:szCs w:val="40"/>
-              </w:rPr>
-              <w:t>.</w:t>
+              <w:t>Permette al sistema di recuperare le informazioni riguardanti i caratteri ricevuti durante la digitazione dell’utente e di fornire gli eventuali suggerimenti.</w:t>
             </w:r>
           </w:p>
         </w:tc>
@@ -26174,7 +26075,7 @@
                 <w:sz w:val="28"/>
                 <w:szCs w:val="40"/>
               </w:rPr>
-              <w:t>CaricaAllegatoControl</w:t>
+              <w:t>SearchControl</w:t>
             </w:r>
           </w:p>
         </w:tc>
@@ -26219,23 +26120,32 @@
                 <w:sz w:val="28"/>
                 <w:szCs w:val="40"/>
               </w:rPr>
-              <w:t xml:space="preserve">Consente al sistema di gestire le richieste per il caricamento di allegati, </w:t>
-            </w:r>
-            <w:r>
-              <w:rPr>
-                <w:bCs/>
-                <w:sz w:val="28"/>
-                <w:szCs w:val="40"/>
-              </w:rPr>
-              <w:t xml:space="preserve">fornisce la verifica della correttezza del formato e </w:t>
-            </w:r>
-            <w:r>
-              <w:rPr>
-                <w:bCs/>
-                <w:sz w:val="28"/>
-                <w:szCs w:val="40"/>
-              </w:rPr>
-              <w:t>il salvataggio all’interno dell’articolo.</w:t>
+              <w:t>Consente al sistema di recuperare le informazioni(riguardanti autore o articolo, a seconda della ricerca) e confrontarle con le informazioni della richiesta ricevuta, restituendo il risultato.</w:t>
+            </w:r>
+          </w:p>
+          <w:p>
+            <w:pPr>
+              <w:rPr>
+                <w:bCs/>
+                <w:sz w:val="28"/>
+                <w:szCs w:val="40"/>
+              </w:rPr>
+            </w:pPr>
+            <w:r>
+              <w:rPr>
+                <w:bCs/>
+                <w:sz w:val="28"/>
+                <w:szCs w:val="40"/>
+              </w:rPr>
+              <w:t xml:space="preserve">Consente al sistema di </w:t>
+            </w:r>
+            <w:r>
+              <w:rPr>
+                <w:bCs/>
+                <w:sz w:val="28"/>
+                <w:szCs w:val="40"/>
+              </w:rPr>
+              <w:t>filtrare i risultati in base ai filtri ricevuti nella richiesta da parte dell’utente.</w:t>
             </w:r>
           </w:p>
         </w:tc>
@@ -26260,16 +26170,23 @@
                 <w:sz w:val="28"/>
                 <w:szCs w:val="40"/>
               </w:rPr>
-              <w:t>ScaricaAllegat</w:t>
-            </w:r>
-            <w:r>
-              <w:rPr>
-                <w:bCs/>
-                <w:sz w:val="28"/>
-                <w:szCs w:val="40"/>
-              </w:rPr>
-              <w:t>o</w:t>
-            </w:r>
+              <w:t>EventoControl</w:t>
+            </w:r>
+          </w:p>
+        </w:tc>
+        <w:tc>
+          <w:tcPr>
+            <w:tcW w:w="2321" w:type="dxa"/>
+          </w:tcPr>
+          <w:p>
+            <w:pPr>
+              <w:jc w:val="center"/>
+              <w:rPr>
+                <w:bCs/>
+                <w:sz w:val="28"/>
+                <w:szCs w:val="40"/>
+              </w:rPr>
+            </w:pPr>
             <w:r>
               <w:rPr>
                 <w:bCs/>
@@ -26282,29 +26199,6 @@
         </w:tc>
         <w:tc>
           <w:tcPr>
-            <w:tcW w:w="2321" w:type="dxa"/>
-          </w:tcPr>
-          <w:p>
-            <w:pPr>
-              <w:jc w:val="center"/>
-              <w:rPr>
-                <w:bCs/>
-                <w:sz w:val="28"/>
-                <w:szCs w:val="40"/>
-              </w:rPr>
-            </w:pPr>
-            <w:r>
-              <w:rPr>
-                <w:bCs/>
-                <w:sz w:val="28"/>
-                <w:szCs w:val="40"/>
-              </w:rPr>
-              <w:t>Control</w:t>
-            </w:r>
-          </w:p>
-        </w:tc>
-        <w:tc>
-          <w:tcPr>
             <w:tcW w:w="3566" w:type="dxa"/>
           </w:tcPr>
           <w:p>
@@ -26321,7 +26215,119 @@
                 <w:sz w:val="28"/>
                 <w:szCs w:val="40"/>
               </w:rPr>
-              <w:t>Consente al sistema di recuperare un allegato e di restituirlo</w:t>
+              <w:t xml:space="preserve">Consente al sistema di gestire le richieste per l’organizzazione di eventi, salvando </w:t>
+            </w:r>
+            <w:r>
+              <w:rPr>
+                <w:bCs/>
+                <w:sz w:val="28"/>
+                <w:szCs w:val="40"/>
+              </w:rPr>
+              <w:t>tali</w:t>
+            </w:r>
+            <w:r>
+              <w:rPr>
+                <w:bCs/>
+                <w:sz w:val="28"/>
+                <w:szCs w:val="40"/>
+              </w:rPr>
+              <w:t>, pubblicandoli</w:t>
+            </w:r>
+            <w:r>
+              <w:rPr>
+                <w:bCs/>
+                <w:sz w:val="28"/>
+                <w:szCs w:val="40"/>
+              </w:rPr>
+              <w:t xml:space="preserve"> </w:t>
+            </w:r>
+            <w:r>
+              <w:rPr>
+                <w:bCs/>
+                <w:sz w:val="28"/>
+                <w:szCs w:val="40"/>
+              </w:rPr>
+              <w:t>e notificando gli utenti</w:t>
+            </w:r>
+            <w:r>
+              <w:rPr>
+                <w:bCs/>
+                <w:sz w:val="28"/>
+                <w:szCs w:val="40"/>
+              </w:rPr>
+              <w:t xml:space="preserve"> </w:t>
+            </w:r>
+            <w:r>
+              <w:rPr>
+                <w:bCs/>
+                <w:sz w:val="28"/>
+                <w:szCs w:val="40"/>
+              </w:rPr>
+              <w:t xml:space="preserve">che seguono </w:t>
+            </w:r>
+            <w:r>
+              <w:rPr>
+                <w:bCs/>
+                <w:sz w:val="28"/>
+                <w:szCs w:val="40"/>
+              </w:rPr>
+              <w:t>l’autor</w:t>
+            </w:r>
+            <w:r>
+              <w:rPr>
+                <w:bCs/>
+                <w:sz w:val="28"/>
+                <w:szCs w:val="40"/>
+              </w:rPr>
+              <w:t>e</w:t>
+            </w:r>
+            <w:r>
+              <w:rPr>
+                <w:bCs/>
+                <w:sz w:val="28"/>
+                <w:szCs w:val="40"/>
+              </w:rPr>
+              <w:t xml:space="preserve"> organizzan</w:t>
+            </w:r>
+            <w:r>
+              <w:rPr>
+                <w:bCs/>
+                <w:sz w:val="28"/>
+                <w:szCs w:val="40"/>
+              </w:rPr>
+              <w:t>te</w:t>
+            </w:r>
+            <w:r>
+              <w:rPr>
+                <w:bCs/>
+                <w:sz w:val="28"/>
+                <w:szCs w:val="40"/>
+              </w:rPr>
+              <w:t xml:space="preserve"> </w:t>
+            </w:r>
+            <w:r>
+              <w:rPr>
+                <w:bCs/>
+                <w:sz w:val="28"/>
+                <w:szCs w:val="40"/>
+              </w:rPr>
+              <w:t>del</w:t>
+            </w:r>
+            <w:r>
+              <w:rPr>
+                <w:bCs/>
+                <w:sz w:val="28"/>
+                <w:szCs w:val="40"/>
+              </w:rPr>
+              <w:t>l’evento</w:t>
+            </w:r>
+            <w:r>
+              <w:rPr>
+                <w:bCs/>
+                <w:sz w:val="28"/>
+                <w:szCs w:val="40"/>
+              </w:rPr>
+              <w:t>, della creazione di quest’ultimo</w:t>
             </w:r>
             <w:r>
               <w:rPr>
@@ -26354,7 +26360,7 @@
                 <w:sz w:val="28"/>
                 <w:szCs w:val="40"/>
               </w:rPr>
-              <w:t>CancellaAllegatoControl</w:t>
+              <w:t>CaricaAllegatoControl</w:t>
             </w:r>
           </w:p>
         </w:tc>
@@ -26399,31 +26405,23 @@
                 <w:sz w:val="28"/>
                 <w:szCs w:val="40"/>
               </w:rPr>
-              <w:t xml:space="preserve">Consente al sistema di eliminare </w:t>
-            </w:r>
-            <w:r>
-              <w:rPr>
-                <w:bCs/>
-                <w:sz w:val="28"/>
-                <w:szCs w:val="40"/>
-              </w:rPr>
-              <w:t>l’allegato presente nell’articolo</w:t>
-            </w:r>
-            <w:r>
-              <w:rPr>
-                <w:bCs/>
-                <w:sz w:val="28"/>
-                <w:szCs w:val="40"/>
-              </w:rPr>
-              <w:t>, eliminando la relazione tra i due</w:t>
-            </w:r>
-            <w:r>
-              <w:rPr>
-                <w:bCs/>
-                <w:sz w:val="28"/>
-                <w:szCs w:val="40"/>
-              </w:rPr>
-              <w:t>.</w:t>
+              <w:t xml:space="preserve">Consente al sistema di gestire le richieste per il caricamento di allegati, </w:t>
+            </w:r>
+            <w:r>
+              <w:rPr>
+                <w:bCs/>
+                <w:sz w:val="28"/>
+                <w:szCs w:val="40"/>
+              </w:rPr>
+              <w:t xml:space="preserve">fornisce la verifica della correttezza del formato e </w:t>
+            </w:r>
+            <w:r>
+              <w:rPr>
+                <w:bCs/>
+                <w:sz w:val="28"/>
+                <w:szCs w:val="40"/>
+              </w:rPr>
+              <w:t>il salvataggio all’interno dell’articolo.</w:t>
             </w:r>
           </w:p>
         </w:tc>
@@ -26448,7 +26446,23 @@
                 <w:sz w:val="28"/>
                 <w:szCs w:val="40"/>
               </w:rPr>
-              <w:t>ModificaDatiUtenteControl</w:t>
+              <w:t>ScaricaAllegat</w:t>
+            </w:r>
+            <w:r>
+              <w:rPr>
+                <w:bCs/>
+                <w:sz w:val="28"/>
+                <w:szCs w:val="40"/>
+              </w:rPr>
+              <w:t>o</w:t>
+            </w:r>
+            <w:r>
+              <w:rPr>
+                <w:bCs/>
+                <w:sz w:val="28"/>
+                <w:szCs w:val="40"/>
+              </w:rPr>
+              <w:t>Control</w:t>
             </w:r>
           </w:p>
         </w:tc>
@@ -26493,23 +26507,15 @@
                 <w:sz w:val="28"/>
                 <w:szCs w:val="40"/>
               </w:rPr>
-              <w:t xml:space="preserve">Consente al sistema di salvare le modifiche </w:t>
-            </w:r>
-            <w:r>
-              <w:rPr>
-                <w:bCs/>
-                <w:sz w:val="28"/>
-                <w:szCs w:val="40"/>
-              </w:rPr>
-              <w:t xml:space="preserve">ai dati di un </w:t>
-            </w:r>
-            <w:r>
-              <w:rPr>
-                <w:bCs/>
-                <w:sz w:val="28"/>
-                <w:szCs w:val="40"/>
-              </w:rPr>
-              <w:t>utente e di restituire gli stessi aggiornati.</w:t>
+              <w:t>Consente al sistema di recuperare un allegato e di restituirlo</w:t>
+            </w:r>
+            <w:r>
+              <w:rPr>
+                <w:bCs/>
+                <w:sz w:val="28"/>
+                <w:szCs w:val="40"/>
+              </w:rPr>
+              <w:t>.</w:t>
             </w:r>
           </w:p>
         </w:tc>
@@ -26534,7 +26540,7 @@
                 <w:sz w:val="28"/>
                 <w:szCs w:val="40"/>
               </w:rPr>
-              <w:t>RatingControl</w:t>
+              <w:t>CancellaAllegatoControl</w:t>
             </w:r>
           </w:p>
         </w:tc>
@@ -26579,15 +26585,40 @@
                 <w:sz w:val="28"/>
                 <w:szCs w:val="40"/>
               </w:rPr>
-              <w:t xml:space="preserve">Consente al sistema di salvare </w:t>
-            </w:r>
-            <w:r>
-              <w:rPr>
-                <w:bCs/>
-                <w:sz w:val="28"/>
-                <w:szCs w:val="40"/>
-              </w:rPr>
-              <w:t>la valutazione espressa dall’utente per un dato articolo.</w:t>
+              <w:t xml:space="preserve">Consente al sistema di eliminare </w:t>
+            </w:r>
+            <w:r>
+              <w:rPr>
+                <w:bCs/>
+                <w:sz w:val="28"/>
+                <w:szCs w:val="40"/>
+              </w:rPr>
+              <w:t xml:space="preserve">l’allegato presente </w:t>
+            </w:r>
+            <w:r>
+              <w:rPr>
+                <w:bCs/>
+                <w:sz w:val="28"/>
+                <w:szCs w:val="40"/>
+              </w:rPr>
+              <w:lastRenderedPageBreak/>
+              <w:t>nell’articolo</w:t>
+            </w:r>
+            <w:r>
+              <w:rPr>
+                <w:bCs/>
+                <w:sz w:val="28"/>
+                <w:szCs w:val="40"/>
+              </w:rPr>
+              <w:t>, eliminando la relazione tra i due</w:t>
+            </w:r>
+            <w:r>
+              <w:rPr>
+                <w:bCs/>
+                <w:sz w:val="28"/>
+                <w:szCs w:val="40"/>
+              </w:rPr>
+              <w:t>.</w:t>
             </w:r>
           </w:p>
         </w:tc>
@@ -26612,7 +26643,8 @@
                 <w:sz w:val="28"/>
                 <w:szCs w:val="40"/>
               </w:rPr>
-              <w:t>LogoutControl</w:t>
+              <w:lastRenderedPageBreak/>
+              <w:t>ModificaDatiUtenteControl</w:t>
             </w:r>
           </w:p>
         </w:tc>
@@ -26657,7 +26689,23 @@
                 <w:sz w:val="28"/>
                 <w:szCs w:val="40"/>
               </w:rPr>
-              <w:t>Consente al sistema di effettuare il logout di un utente dal sistema.</w:t>
+              <w:t xml:space="preserve">Consente al sistema di salvare le modifiche </w:t>
+            </w:r>
+            <w:r>
+              <w:rPr>
+                <w:bCs/>
+                <w:sz w:val="28"/>
+                <w:szCs w:val="40"/>
+              </w:rPr>
+              <w:t xml:space="preserve">ai dati di un </w:t>
+            </w:r>
+            <w:r>
+              <w:rPr>
+                <w:bCs/>
+                <w:sz w:val="28"/>
+                <w:szCs w:val="40"/>
+              </w:rPr>
+              <w:t>utente e di restituire gli stessi aggiornati.</w:t>
             </w:r>
           </w:p>
         </w:tc>
@@ -26682,7 +26730,7 @@
                 <w:sz w:val="28"/>
                 <w:szCs w:val="40"/>
               </w:rPr>
-              <w:t>EsploraControl</w:t>
+              <w:t>RatingControl</w:t>
             </w:r>
           </w:p>
         </w:tc>
@@ -26727,31 +26775,15 @@
                 <w:sz w:val="28"/>
                 <w:szCs w:val="40"/>
               </w:rPr>
-              <w:t xml:space="preserve">Consente </w:t>
-            </w:r>
-            <w:r>
-              <w:rPr>
-                <w:bCs/>
-                <w:sz w:val="28"/>
-                <w:szCs w:val="40"/>
-              </w:rPr>
-              <w:t xml:space="preserve">al sistema </w:t>
-            </w:r>
-            <w:r>
-              <w:rPr>
-                <w:bCs/>
-                <w:sz w:val="28"/>
-                <w:szCs w:val="40"/>
-              </w:rPr>
-              <w:t xml:space="preserve">di fornire </w:t>
-            </w:r>
-            <w:r>
-              <w:rPr>
-                <w:bCs/>
-                <w:sz w:val="28"/>
-                <w:szCs w:val="40"/>
-              </w:rPr>
-              <w:t>gli articoli restituendoli alla pagina di esplorazione.</w:t>
+              <w:t xml:space="preserve">Consente al sistema di salvare </w:t>
+            </w:r>
+            <w:r>
+              <w:rPr>
+                <w:bCs/>
+                <w:sz w:val="28"/>
+                <w:szCs w:val="40"/>
+              </w:rPr>
+              <w:t>la valutazione espressa dall’utente per un dato articolo.</w:t>
             </w:r>
           </w:p>
         </w:tc>
@@ -26776,15 +26808,7 @@
                 <w:sz w:val="28"/>
                 <w:szCs w:val="40"/>
               </w:rPr>
-              <w:t>Panel</w:t>
-            </w:r>
-            <w:r>
-              <w:rPr>
-                <w:bCs/>
-                <w:sz w:val="28"/>
-                <w:szCs w:val="40"/>
-              </w:rPr>
-              <w:t>ModeratoreControl</w:t>
+              <w:t>LogoutControl</w:t>
             </w:r>
           </w:p>
         </w:tc>
@@ -26829,24 +26853,7 @@
                 <w:sz w:val="28"/>
                 <w:szCs w:val="40"/>
               </w:rPr>
-              <w:t xml:space="preserve">Consente al sistema di recuperare le informazioni riguardanti le pubblicazioni degli articoli e le loro </w:t>
-            </w:r>
-            <w:r>
-              <w:rPr>
-                <w:bCs/>
-                <w:sz w:val="28"/>
-                <w:szCs w:val="40"/>
-              </w:rPr>
-              <w:lastRenderedPageBreak/>
-              <w:t>relazioni(rating, commenti, ecc..) e di restituirle</w:t>
-            </w:r>
-            <w:r>
-              <w:rPr>
-                <w:bCs/>
-                <w:sz w:val="28"/>
-                <w:szCs w:val="40"/>
-              </w:rPr>
-              <w:t>.</w:t>
+              <w:t>Consente al sistema di effettuare il logout di un utente dal sistema.</w:t>
             </w:r>
           </w:p>
         </w:tc>
@@ -26871,7 +26878,186 @@
                 <w:sz w:val="28"/>
                 <w:szCs w:val="40"/>
               </w:rPr>
-              <w:lastRenderedPageBreak/>
+              <w:t>EsploraControl</w:t>
+            </w:r>
+          </w:p>
+        </w:tc>
+        <w:tc>
+          <w:tcPr>
+            <w:tcW w:w="2321" w:type="dxa"/>
+          </w:tcPr>
+          <w:p>
+            <w:pPr>
+              <w:jc w:val="center"/>
+              <w:rPr>
+                <w:bCs/>
+                <w:sz w:val="28"/>
+                <w:szCs w:val="40"/>
+              </w:rPr>
+            </w:pPr>
+            <w:r>
+              <w:rPr>
+                <w:bCs/>
+                <w:sz w:val="28"/>
+                <w:szCs w:val="40"/>
+              </w:rPr>
+              <w:t>Control</w:t>
+            </w:r>
+          </w:p>
+        </w:tc>
+        <w:tc>
+          <w:tcPr>
+            <w:tcW w:w="3566" w:type="dxa"/>
+          </w:tcPr>
+          <w:p>
+            <w:pPr>
+              <w:rPr>
+                <w:bCs/>
+                <w:sz w:val="28"/>
+                <w:szCs w:val="40"/>
+              </w:rPr>
+            </w:pPr>
+            <w:r>
+              <w:rPr>
+                <w:bCs/>
+                <w:sz w:val="28"/>
+                <w:szCs w:val="40"/>
+              </w:rPr>
+              <w:t xml:space="preserve">Consente </w:t>
+            </w:r>
+            <w:r>
+              <w:rPr>
+                <w:bCs/>
+                <w:sz w:val="28"/>
+                <w:szCs w:val="40"/>
+              </w:rPr>
+              <w:t xml:space="preserve">al sistema </w:t>
+            </w:r>
+            <w:r>
+              <w:rPr>
+                <w:bCs/>
+                <w:sz w:val="28"/>
+                <w:szCs w:val="40"/>
+              </w:rPr>
+              <w:t xml:space="preserve">di fornire </w:t>
+            </w:r>
+            <w:r>
+              <w:rPr>
+                <w:bCs/>
+                <w:sz w:val="28"/>
+                <w:szCs w:val="40"/>
+              </w:rPr>
+              <w:t>gli articoli restituendoli alla pagina di esplorazione.</w:t>
+            </w:r>
+          </w:p>
+        </w:tc>
+      </w:tr>
+      <w:tr>
+        <w:tc>
+          <w:tcPr>
+            <w:tcW w:w="3322" w:type="dxa"/>
+          </w:tcPr>
+          <w:p>
+            <w:pPr>
+              <w:jc w:val="center"/>
+              <w:rPr>
+                <w:bCs/>
+                <w:sz w:val="28"/>
+                <w:szCs w:val="40"/>
+              </w:rPr>
+            </w:pPr>
+            <w:r>
+              <w:rPr>
+                <w:bCs/>
+                <w:sz w:val="28"/>
+                <w:szCs w:val="40"/>
+              </w:rPr>
+              <w:t>Panel</w:t>
+            </w:r>
+            <w:r>
+              <w:rPr>
+                <w:bCs/>
+                <w:sz w:val="28"/>
+                <w:szCs w:val="40"/>
+              </w:rPr>
+              <w:t>ModeratoreControl</w:t>
+            </w:r>
+          </w:p>
+        </w:tc>
+        <w:tc>
+          <w:tcPr>
+            <w:tcW w:w="2321" w:type="dxa"/>
+          </w:tcPr>
+          <w:p>
+            <w:pPr>
+              <w:jc w:val="center"/>
+              <w:rPr>
+                <w:bCs/>
+                <w:sz w:val="28"/>
+                <w:szCs w:val="40"/>
+              </w:rPr>
+            </w:pPr>
+            <w:r>
+              <w:rPr>
+                <w:bCs/>
+                <w:sz w:val="28"/>
+                <w:szCs w:val="40"/>
+              </w:rPr>
+              <w:t>Control</w:t>
+            </w:r>
+          </w:p>
+        </w:tc>
+        <w:tc>
+          <w:tcPr>
+            <w:tcW w:w="3566" w:type="dxa"/>
+          </w:tcPr>
+          <w:p>
+            <w:pPr>
+              <w:rPr>
+                <w:bCs/>
+                <w:sz w:val="28"/>
+                <w:szCs w:val="40"/>
+              </w:rPr>
+            </w:pPr>
+            <w:r>
+              <w:rPr>
+                <w:bCs/>
+                <w:sz w:val="28"/>
+                <w:szCs w:val="40"/>
+              </w:rPr>
+              <w:t>Consente al sistema di recuperare le informazioni riguardanti le pubblicazioni degli articoli e le loro relazioni(rating, commenti, ecc..) e di restituirle</w:t>
+            </w:r>
+            <w:r>
+              <w:rPr>
+                <w:bCs/>
+                <w:sz w:val="28"/>
+                <w:szCs w:val="40"/>
+              </w:rPr>
+              <w:t>.</w:t>
+            </w:r>
+          </w:p>
+        </w:tc>
+      </w:tr>
+      <w:tr>
+        <w:tc>
+          <w:tcPr>
+            <w:tcW w:w="3322" w:type="dxa"/>
+          </w:tcPr>
+          <w:p>
+            <w:pPr>
+              <w:jc w:val="center"/>
+              <w:rPr>
+                <w:bCs/>
+                <w:sz w:val="28"/>
+                <w:szCs w:val="40"/>
+              </w:rPr>
+            </w:pPr>
+            <w:r>
+              <w:rPr>
+                <w:bCs/>
+                <w:sz w:val="28"/>
+                <w:szCs w:val="40"/>
+              </w:rPr>
               <w:t>Panel</w:t>
             </w:r>
             <w:r>
@@ -27408,6 +27594,7 @@
           <w:sz w:val="32"/>
           <w:szCs w:val="44"/>
         </w:rPr>
+        <w:lastRenderedPageBreak/>
         <w:t>10)Glossary</w:t>
       </w:r>
     </w:p>
@@ -30006,7 +30193,7 @@
 </file>
 
 <file path=customXml/itemProps1.xml><?xml version="1.0" encoding="utf-8"?>
-<ds:datastoreItem xmlns:ds="http://schemas.openxmlformats.org/officeDocument/2006/customXml" ds:itemID="{44981D40-8EB3-4252-93E6-8B1123A3D645}">
+<ds:datastoreItem xmlns:ds="http://schemas.openxmlformats.org/officeDocument/2006/customXml" ds:itemID="{BF2FB477-FEC0-41B7-B2E1-2AE83A6FD478}">
   <ds:schemaRefs>
     <ds:schemaRef ds:uri="http://schemas.openxmlformats.org/officeDocument/2006/bibliography"/>
   </ds:schemaRefs>

</xml_diff>

<commit_message>
Aggiunto glossario e class diagrams
</commit_message>
<xml_diff>
--- a/RAD_InfoBlog.docx
+++ b/RAD_InfoBlog.docx
@@ -30605,6 +30605,747 @@
     </w:p>
     <w:p>
       <w:pPr>
+        <w:rPr>
+          <w:b/>
+          <w:sz w:val="32"/>
+          <w:szCs w:val="44"/>
+        </w:rPr>
+      </w:pPr>
+      <w:r>
+        <w:rPr>
+          <w:b/>
+          <w:sz w:val="32"/>
+          <w:szCs w:val="44"/>
+        </w:rPr>
+        <w:t>Class Diagrams:</w:t>
+      </w:r>
+    </w:p>
+    <w:p>
+      <w:pPr>
+        <w:rPr>
+          <w:b/>
+          <w:sz w:val="32"/>
+          <w:szCs w:val="44"/>
+        </w:rPr>
+      </w:pPr>
+    </w:p>
+    <w:p>
+      <w:pPr>
+        <w:tabs>
+          <w:tab w:val="left" w:pos="2985"/>
+        </w:tabs>
+        <w:rPr>
+          <w:b/>
+          <w:sz w:val="32"/>
+          <w:szCs w:val="44"/>
+          <w:lang w:val="en-US"/>
+        </w:rPr>
+      </w:pPr>
+      <w:r>
+        <w:rPr>
+          <w:noProof/>
+        </w:rPr>
+        <w:drawing>
+          <wp:inline distT="0" distB="0" distL="0" distR="0" wp14:anchorId="57AFA439" wp14:editId="3A9F0BF2">
+            <wp:extent cx="5490845" cy="1151890"/>
+            <wp:effectExtent l="0" t="0" r="0" b="0"/>
+            <wp:docPr id="52" name="Immagine 52"/>
+            <wp:cNvGraphicFramePr>
+              <a:graphicFrameLocks xmlns:a="http://schemas.openxmlformats.org/drawingml/2006/main" noChangeAspect="1"/>
+            </wp:cNvGraphicFramePr>
+            <a:graphic xmlns:a="http://schemas.openxmlformats.org/drawingml/2006/main">
+              <a:graphicData uri="http://schemas.openxmlformats.org/drawingml/2006/picture">
+                <pic:pic xmlns:pic="http://schemas.openxmlformats.org/drawingml/2006/picture">
+                  <pic:nvPicPr>
+                    <pic:cNvPr id="0" name="Picture 11"/>
+                    <pic:cNvPicPr>
+                      <a:picLocks noChangeAspect="1" noChangeArrowheads="1"/>
+                    </pic:cNvPicPr>
+                  </pic:nvPicPr>
+                  <pic:blipFill>
+                    <a:blip r:embed="rId16">
+                      <a:extLst>
+                        <a:ext uri="{28A0092B-C50C-407E-A947-70E740481C1C}">
+                          <a14:useLocalDpi xmlns:a14="http://schemas.microsoft.com/office/drawing/2010/main" val="0"/>
+                        </a:ext>
+                      </a:extLst>
+                    </a:blip>
+                    <a:srcRect/>
+                    <a:stretch>
+                      <a:fillRect/>
+                    </a:stretch>
+                  </pic:blipFill>
+                  <pic:spPr bwMode="auto">
+                    <a:xfrm>
+                      <a:off x="0" y="0"/>
+                      <a:ext cx="5490845" cy="1151890"/>
+                    </a:xfrm>
+                    <a:prstGeom prst="rect">
+                      <a:avLst/>
+                    </a:prstGeom>
+                    <a:noFill/>
+                    <a:ln>
+                      <a:noFill/>
+                    </a:ln>
+                  </pic:spPr>
+                </pic:pic>
+              </a:graphicData>
+            </a:graphic>
+          </wp:inline>
+        </w:drawing>
+      </w:r>
+    </w:p>
+    <w:p>
+      <w:pPr>
+        <w:tabs>
+          <w:tab w:val="left" w:pos="2985"/>
+        </w:tabs>
+        <w:rPr>
+          <w:b/>
+          <w:sz w:val="32"/>
+          <w:szCs w:val="44"/>
+          <w:lang w:val="en-US"/>
+        </w:rPr>
+      </w:pPr>
+    </w:p>
+    <w:p>
+      <w:pPr>
+        <w:tabs>
+          <w:tab w:val="left" w:pos="2985"/>
+        </w:tabs>
+        <w:rPr>
+          <w:b/>
+          <w:sz w:val="32"/>
+          <w:szCs w:val="44"/>
+          <w:lang w:val="en-US"/>
+        </w:rPr>
+      </w:pPr>
+      <w:r>
+        <w:rPr>
+          <w:noProof/>
+        </w:rPr>
+        <w:drawing>
+          <wp:inline distT="0" distB="0" distL="0" distR="0" wp14:anchorId="083BFD32" wp14:editId="2852EF6A">
+            <wp:extent cx="5486400" cy="2552700"/>
+            <wp:effectExtent l="0" t="0" r="0" b="0"/>
+            <wp:docPr id="51" name="Immagine 51"/>
+            <wp:cNvGraphicFramePr>
+              <a:graphicFrameLocks xmlns:a="http://schemas.openxmlformats.org/drawingml/2006/main" noChangeAspect="1"/>
+            </wp:cNvGraphicFramePr>
+            <a:graphic xmlns:a="http://schemas.openxmlformats.org/drawingml/2006/main">
+              <a:graphicData uri="http://schemas.openxmlformats.org/drawingml/2006/picture">
+                <pic:pic xmlns:pic="http://schemas.openxmlformats.org/drawingml/2006/picture">
+                  <pic:nvPicPr>
+                    <pic:cNvPr id="0" name="Picture 10"/>
+                    <pic:cNvPicPr>
+                      <a:picLocks noChangeAspect="1" noChangeArrowheads="1"/>
+                    </pic:cNvPicPr>
+                  </pic:nvPicPr>
+                  <pic:blipFill>
+                    <a:blip r:embed="rId17">
+                      <a:extLst>
+                        <a:ext uri="{28A0092B-C50C-407E-A947-70E740481C1C}">
+                          <a14:useLocalDpi xmlns:a14="http://schemas.microsoft.com/office/drawing/2010/main" val="0"/>
+                        </a:ext>
+                      </a:extLst>
+                    </a:blip>
+                    <a:srcRect/>
+                    <a:stretch>
+                      <a:fillRect/>
+                    </a:stretch>
+                  </pic:blipFill>
+                  <pic:spPr bwMode="auto">
+                    <a:xfrm>
+                      <a:off x="0" y="0"/>
+                      <a:ext cx="5486400" cy="2552700"/>
+                    </a:xfrm>
+                    <a:prstGeom prst="rect">
+                      <a:avLst/>
+                    </a:prstGeom>
+                    <a:noFill/>
+                    <a:ln>
+                      <a:noFill/>
+                    </a:ln>
+                  </pic:spPr>
+                </pic:pic>
+              </a:graphicData>
+            </a:graphic>
+          </wp:inline>
+        </w:drawing>
+      </w:r>
+    </w:p>
+    <w:p>
+      <w:pPr>
+        <w:tabs>
+          <w:tab w:val="left" w:pos="2985"/>
+        </w:tabs>
+        <w:rPr>
+          <w:b/>
+          <w:sz w:val="32"/>
+          <w:szCs w:val="44"/>
+          <w:lang w:val="en-US"/>
+        </w:rPr>
+      </w:pPr>
+    </w:p>
+    <w:p>
+      <w:pPr>
+        <w:tabs>
+          <w:tab w:val="left" w:pos="2985"/>
+        </w:tabs>
+        <w:rPr>
+          <w:b/>
+          <w:sz w:val="32"/>
+          <w:szCs w:val="44"/>
+          <w:lang w:val="en-US"/>
+        </w:rPr>
+      </w:pPr>
+      <w:r>
+        <w:rPr>
+          <w:noProof/>
+        </w:rPr>
+        <w:drawing>
+          <wp:inline distT="0" distB="0" distL="0" distR="0" wp14:anchorId="006D1C84" wp14:editId="2AB9F8BB">
+            <wp:extent cx="5490845" cy="1369695"/>
+            <wp:effectExtent l="0" t="0" r="0" b="1905"/>
+            <wp:docPr id="50" name="Immagine 50"/>
+            <wp:cNvGraphicFramePr>
+              <a:graphicFrameLocks xmlns:a="http://schemas.openxmlformats.org/drawingml/2006/main" noChangeAspect="1"/>
+            </wp:cNvGraphicFramePr>
+            <a:graphic xmlns:a="http://schemas.openxmlformats.org/drawingml/2006/main">
+              <a:graphicData uri="http://schemas.openxmlformats.org/drawingml/2006/picture">
+                <pic:pic xmlns:pic="http://schemas.openxmlformats.org/drawingml/2006/picture">
+                  <pic:nvPicPr>
+                    <pic:cNvPr id="0" name="Picture 9"/>
+                    <pic:cNvPicPr>
+                      <a:picLocks noChangeAspect="1" noChangeArrowheads="1"/>
+                    </pic:cNvPicPr>
+                  </pic:nvPicPr>
+                  <pic:blipFill>
+                    <a:blip r:embed="rId18">
+                      <a:extLst>
+                        <a:ext uri="{28A0092B-C50C-407E-A947-70E740481C1C}">
+                          <a14:useLocalDpi xmlns:a14="http://schemas.microsoft.com/office/drawing/2010/main" val="0"/>
+                        </a:ext>
+                      </a:extLst>
+                    </a:blip>
+                    <a:srcRect/>
+                    <a:stretch>
+                      <a:fillRect/>
+                    </a:stretch>
+                  </pic:blipFill>
+                  <pic:spPr bwMode="auto">
+                    <a:xfrm>
+                      <a:off x="0" y="0"/>
+                      <a:ext cx="5490845" cy="1369695"/>
+                    </a:xfrm>
+                    <a:prstGeom prst="rect">
+                      <a:avLst/>
+                    </a:prstGeom>
+                    <a:noFill/>
+                    <a:ln>
+                      <a:noFill/>
+                    </a:ln>
+                  </pic:spPr>
+                </pic:pic>
+              </a:graphicData>
+            </a:graphic>
+          </wp:inline>
+        </w:drawing>
+      </w:r>
+    </w:p>
+    <w:p>
+      <w:pPr>
+        <w:tabs>
+          <w:tab w:val="left" w:pos="2985"/>
+        </w:tabs>
+        <w:rPr>
+          <w:b/>
+          <w:sz w:val="32"/>
+          <w:szCs w:val="44"/>
+          <w:lang w:val="en-US"/>
+        </w:rPr>
+      </w:pPr>
+      <w:r>
+        <w:rPr>
+          <w:noProof/>
+        </w:rPr>
+        <w:lastRenderedPageBreak/>
+        <w:drawing>
+          <wp:inline distT="0" distB="0" distL="0" distR="0" wp14:anchorId="74EBB404" wp14:editId="485341B6">
+            <wp:extent cx="5490845" cy="2977515"/>
+            <wp:effectExtent l="0" t="0" r="0" b="0"/>
+            <wp:docPr id="49" name="Immagine 49"/>
+            <wp:cNvGraphicFramePr>
+              <a:graphicFrameLocks xmlns:a="http://schemas.openxmlformats.org/drawingml/2006/main" noChangeAspect="1"/>
+            </wp:cNvGraphicFramePr>
+            <a:graphic xmlns:a="http://schemas.openxmlformats.org/drawingml/2006/main">
+              <a:graphicData uri="http://schemas.openxmlformats.org/drawingml/2006/picture">
+                <pic:pic xmlns:pic="http://schemas.openxmlformats.org/drawingml/2006/picture">
+                  <pic:nvPicPr>
+                    <pic:cNvPr id="0" name="Picture 8"/>
+                    <pic:cNvPicPr>
+                      <a:picLocks noChangeAspect="1" noChangeArrowheads="1"/>
+                    </pic:cNvPicPr>
+                  </pic:nvPicPr>
+                  <pic:blipFill>
+                    <a:blip r:embed="rId19">
+                      <a:extLst>
+                        <a:ext uri="{28A0092B-C50C-407E-A947-70E740481C1C}">
+                          <a14:useLocalDpi xmlns:a14="http://schemas.microsoft.com/office/drawing/2010/main" val="0"/>
+                        </a:ext>
+                      </a:extLst>
+                    </a:blip>
+                    <a:srcRect/>
+                    <a:stretch>
+                      <a:fillRect/>
+                    </a:stretch>
+                  </pic:blipFill>
+                  <pic:spPr bwMode="auto">
+                    <a:xfrm>
+                      <a:off x="0" y="0"/>
+                      <a:ext cx="5490845" cy="2977515"/>
+                    </a:xfrm>
+                    <a:prstGeom prst="rect">
+                      <a:avLst/>
+                    </a:prstGeom>
+                    <a:noFill/>
+                    <a:ln>
+                      <a:noFill/>
+                    </a:ln>
+                  </pic:spPr>
+                </pic:pic>
+              </a:graphicData>
+            </a:graphic>
+          </wp:inline>
+        </w:drawing>
+      </w:r>
+    </w:p>
+    <w:p>
+      <w:pPr>
+        <w:tabs>
+          <w:tab w:val="left" w:pos="2985"/>
+        </w:tabs>
+        <w:rPr>
+          <w:b/>
+          <w:sz w:val="32"/>
+          <w:szCs w:val="44"/>
+          <w:lang w:val="en-US"/>
+        </w:rPr>
+      </w:pPr>
+    </w:p>
+    <w:p>
+      <w:pPr>
+        <w:tabs>
+          <w:tab w:val="left" w:pos="2985"/>
+        </w:tabs>
+        <w:rPr>
+          <w:b/>
+          <w:sz w:val="32"/>
+          <w:szCs w:val="44"/>
+          <w:lang w:val="en-US"/>
+        </w:rPr>
+      </w:pPr>
+      <w:r>
+        <w:rPr>
+          <w:noProof/>
+        </w:rPr>
+        <w:drawing>
+          <wp:inline distT="0" distB="0" distL="0" distR="0" wp14:anchorId="1165E2E9" wp14:editId="5C6BE320">
+            <wp:extent cx="5490845" cy="1870710"/>
+            <wp:effectExtent l="0" t="0" r="0" b="0"/>
+            <wp:docPr id="48" name="Immagine 48"/>
+            <wp:cNvGraphicFramePr>
+              <a:graphicFrameLocks xmlns:a="http://schemas.openxmlformats.org/drawingml/2006/main" noChangeAspect="1"/>
+            </wp:cNvGraphicFramePr>
+            <a:graphic xmlns:a="http://schemas.openxmlformats.org/drawingml/2006/main">
+              <a:graphicData uri="http://schemas.openxmlformats.org/drawingml/2006/picture">
+                <pic:pic xmlns:pic="http://schemas.openxmlformats.org/drawingml/2006/picture">
+                  <pic:nvPicPr>
+                    <pic:cNvPr id="0" name="Picture 7"/>
+                    <pic:cNvPicPr>
+                      <a:picLocks noChangeAspect="1" noChangeArrowheads="1"/>
+                    </pic:cNvPicPr>
+                  </pic:nvPicPr>
+                  <pic:blipFill>
+                    <a:blip r:embed="rId20">
+                      <a:extLst>
+                        <a:ext uri="{28A0092B-C50C-407E-A947-70E740481C1C}">
+                          <a14:useLocalDpi xmlns:a14="http://schemas.microsoft.com/office/drawing/2010/main" val="0"/>
+                        </a:ext>
+                      </a:extLst>
+                    </a:blip>
+                    <a:srcRect/>
+                    <a:stretch>
+                      <a:fillRect/>
+                    </a:stretch>
+                  </pic:blipFill>
+                  <pic:spPr bwMode="auto">
+                    <a:xfrm>
+                      <a:off x="0" y="0"/>
+                      <a:ext cx="5490845" cy="1870710"/>
+                    </a:xfrm>
+                    <a:prstGeom prst="rect">
+                      <a:avLst/>
+                    </a:prstGeom>
+                    <a:noFill/>
+                    <a:ln>
+                      <a:noFill/>
+                    </a:ln>
+                  </pic:spPr>
+                </pic:pic>
+              </a:graphicData>
+            </a:graphic>
+          </wp:inline>
+        </w:drawing>
+      </w:r>
+    </w:p>
+    <w:p>
+      <w:pPr>
+        <w:tabs>
+          <w:tab w:val="left" w:pos="2985"/>
+        </w:tabs>
+        <w:rPr>
+          <w:b/>
+          <w:sz w:val="32"/>
+          <w:szCs w:val="44"/>
+          <w:lang w:val="en-US"/>
+        </w:rPr>
+      </w:pPr>
+    </w:p>
+    <w:p>
+      <w:pPr>
+        <w:tabs>
+          <w:tab w:val="left" w:pos="2985"/>
+        </w:tabs>
+        <w:rPr>
+          <w:b/>
+          <w:sz w:val="32"/>
+          <w:szCs w:val="44"/>
+          <w:lang w:val="en-US"/>
+        </w:rPr>
+      </w:pPr>
+      <w:r>
+        <w:rPr>
+          <w:noProof/>
+        </w:rPr>
+        <w:drawing>
+          <wp:inline distT="0" distB="0" distL="0" distR="0" wp14:anchorId="0CBEC16A" wp14:editId="499D7A43">
+            <wp:extent cx="5490845" cy="2162175"/>
+            <wp:effectExtent l="0" t="0" r="0" b="9525"/>
+            <wp:docPr id="47" name="Immagine 47"/>
+            <wp:cNvGraphicFramePr>
+              <a:graphicFrameLocks xmlns:a="http://schemas.openxmlformats.org/drawingml/2006/main" noChangeAspect="1"/>
+            </wp:cNvGraphicFramePr>
+            <a:graphic xmlns:a="http://schemas.openxmlformats.org/drawingml/2006/main">
+              <a:graphicData uri="http://schemas.openxmlformats.org/drawingml/2006/picture">
+                <pic:pic xmlns:pic="http://schemas.openxmlformats.org/drawingml/2006/picture">
+                  <pic:nvPicPr>
+                    <pic:cNvPr id="0" name="Picture 6"/>
+                    <pic:cNvPicPr>
+                      <a:picLocks noChangeAspect="1" noChangeArrowheads="1"/>
+                    </pic:cNvPicPr>
+                  </pic:nvPicPr>
+                  <pic:blipFill>
+                    <a:blip r:embed="rId21">
+                      <a:extLst>
+                        <a:ext uri="{28A0092B-C50C-407E-A947-70E740481C1C}">
+                          <a14:useLocalDpi xmlns:a14="http://schemas.microsoft.com/office/drawing/2010/main" val="0"/>
+                        </a:ext>
+                      </a:extLst>
+                    </a:blip>
+                    <a:srcRect/>
+                    <a:stretch>
+                      <a:fillRect/>
+                    </a:stretch>
+                  </pic:blipFill>
+                  <pic:spPr bwMode="auto">
+                    <a:xfrm>
+                      <a:off x="0" y="0"/>
+                      <a:ext cx="5490845" cy="2162175"/>
+                    </a:xfrm>
+                    <a:prstGeom prst="rect">
+                      <a:avLst/>
+                    </a:prstGeom>
+                    <a:noFill/>
+                    <a:ln>
+                      <a:noFill/>
+                    </a:ln>
+                  </pic:spPr>
+                </pic:pic>
+              </a:graphicData>
+            </a:graphic>
+          </wp:inline>
+        </w:drawing>
+      </w:r>
+    </w:p>
+    <w:p>
+      <w:pPr>
+        <w:tabs>
+          <w:tab w:val="left" w:pos="2985"/>
+        </w:tabs>
+        <w:rPr>
+          <w:b/>
+          <w:sz w:val="32"/>
+          <w:szCs w:val="44"/>
+          <w:lang w:val="en-US"/>
+        </w:rPr>
+      </w:pPr>
+    </w:p>
+    <w:p>
+      <w:pPr>
+        <w:tabs>
+          <w:tab w:val="left" w:pos="2985"/>
+        </w:tabs>
+        <w:rPr>
+          <w:b/>
+          <w:sz w:val="32"/>
+          <w:szCs w:val="44"/>
+          <w:lang w:val="en-US"/>
+        </w:rPr>
+      </w:pPr>
+      <w:r>
+        <w:rPr>
+          <w:noProof/>
+        </w:rPr>
+        <w:lastRenderedPageBreak/>
+        <w:drawing>
+          <wp:inline distT="0" distB="0" distL="0" distR="0" wp14:anchorId="5B293225" wp14:editId="27390F16">
+            <wp:extent cx="5490845" cy="1483995"/>
+            <wp:effectExtent l="0" t="0" r="0" b="1905"/>
+            <wp:docPr id="53" name="Immagine 53"/>
+            <wp:cNvGraphicFramePr>
+              <a:graphicFrameLocks xmlns:a="http://schemas.openxmlformats.org/drawingml/2006/main" noChangeAspect="1"/>
+            </wp:cNvGraphicFramePr>
+            <a:graphic xmlns:a="http://schemas.openxmlformats.org/drawingml/2006/main">
+              <a:graphicData uri="http://schemas.openxmlformats.org/drawingml/2006/picture">
+                <pic:pic xmlns:pic="http://schemas.openxmlformats.org/drawingml/2006/picture">
+                  <pic:nvPicPr>
+                    <pic:cNvPr id="0" name="Picture 21"/>
+                    <pic:cNvPicPr>
+                      <a:picLocks noChangeAspect="1" noChangeArrowheads="1"/>
+                    </pic:cNvPicPr>
+                  </pic:nvPicPr>
+                  <pic:blipFill>
+                    <a:blip r:embed="rId22">
+                      <a:extLst>
+                        <a:ext uri="{28A0092B-C50C-407E-A947-70E740481C1C}">
+                          <a14:useLocalDpi xmlns:a14="http://schemas.microsoft.com/office/drawing/2010/main" val="0"/>
+                        </a:ext>
+                      </a:extLst>
+                    </a:blip>
+                    <a:srcRect/>
+                    <a:stretch>
+                      <a:fillRect/>
+                    </a:stretch>
+                  </pic:blipFill>
+                  <pic:spPr bwMode="auto">
+                    <a:xfrm>
+                      <a:off x="0" y="0"/>
+                      <a:ext cx="5490845" cy="1483995"/>
+                    </a:xfrm>
+                    <a:prstGeom prst="rect">
+                      <a:avLst/>
+                    </a:prstGeom>
+                    <a:noFill/>
+                    <a:ln>
+                      <a:noFill/>
+                    </a:ln>
+                  </pic:spPr>
+                </pic:pic>
+              </a:graphicData>
+            </a:graphic>
+          </wp:inline>
+        </w:drawing>
+      </w:r>
+      <w:bookmarkStart w:id="1" w:name="_GoBack"/>
+      <w:bookmarkEnd w:id="1"/>
+    </w:p>
+    <w:p>
+      <w:pPr>
+        <w:tabs>
+          <w:tab w:val="left" w:pos="2985"/>
+        </w:tabs>
+        <w:rPr>
+          <w:b/>
+          <w:sz w:val="32"/>
+          <w:szCs w:val="44"/>
+          <w:lang w:val="en-US"/>
+        </w:rPr>
+      </w:pPr>
+    </w:p>
+    <w:p>
+      <w:pPr>
+        <w:tabs>
+          <w:tab w:val="left" w:pos="2985"/>
+        </w:tabs>
+        <w:rPr>
+          <w:b/>
+          <w:sz w:val="32"/>
+          <w:szCs w:val="44"/>
+          <w:lang w:val="en-US"/>
+        </w:rPr>
+      </w:pPr>
+      <w:r>
+        <w:rPr>
+          <w:noProof/>
+        </w:rPr>
+        <w:drawing>
+          <wp:inline distT="0" distB="0" distL="0" distR="0" wp14:anchorId="09BE4AA9" wp14:editId="598B4F92">
+            <wp:extent cx="4061460" cy="2842260"/>
+            <wp:effectExtent l="0" t="0" r="0" b="0"/>
+            <wp:docPr id="45" name="Immagine 45"/>
+            <wp:cNvGraphicFramePr>
+              <a:graphicFrameLocks xmlns:a="http://schemas.openxmlformats.org/drawingml/2006/main" noChangeAspect="1"/>
+            </wp:cNvGraphicFramePr>
+            <a:graphic xmlns:a="http://schemas.openxmlformats.org/drawingml/2006/main">
+              <a:graphicData uri="http://schemas.openxmlformats.org/drawingml/2006/picture">
+                <pic:pic xmlns:pic="http://schemas.openxmlformats.org/drawingml/2006/picture">
+                  <pic:nvPicPr>
+                    <pic:cNvPr id="0" name="Picture 4"/>
+                    <pic:cNvPicPr>
+                      <a:picLocks noChangeAspect="1" noChangeArrowheads="1"/>
+                    </pic:cNvPicPr>
+                  </pic:nvPicPr>
+                  <pic:blipFill>
+                    <a:blip r:embed="rId23">
+                      <a:extLst>
+                        <a:ext uri="{28A0092B-C50C-407E-A947-70E740481C1C}">
+                          <a14:useLocalDpi xmlns:a14="http://schemas.microsoft.com/office/drawing/2010/main" val="0"/>
+                        </a:ext>
+                      </a:extLst>
+                    </a:blip>
+                    <a:srcRect/>
+                    <a:stretch>
+                      <a:fillRect/>
+                    </a:stretch>
+                  </pic:blipFill>
+                  <pic:spPr bwMode="auto">
+                    <a:xfrm>
+                      <a:off x="0" y="0"/>
+                      <a:ext cx="4061460" cy="2842260"/>
+                    </a:xfrm>
+                    <a:prstGeom prst="rect">
+                      <a:avLst/>
+                    </a:prstGeom>
+                    <a:noFill/>
+                    <a:ln>
+                      <a:noFill/>
+                    </a:ln>
+                  </pic:spPr>
+                </pic:pic>
+              </a:graphicData>
+            </a:graphic>
+          </wp:inline>
+        </w:drawing>
+      </w:r>
+    </w:p>
+    <w:p>
+      <w:pPr>
+        <w:tabs>
+          <w:tab w:val="left" w:pos="2985"/>
+        </w:tabs>
+        <w:rPr>
+          <w:b/>
+          <w:sz w:val="32"/>
+          <w:szCs w:val="44"/>
+          <w:lang w:val="en-US"/>
+        </w:rPr>
+      </w:pPr>
+    </w:p>
+    <w:p>
+      <w:pPr>
+        <w:tabs>
+          <w:tab w:val="left" w:pos="2985"/>
+        </w:tabs>
+        <w:rPr>
+          <w:b/>
+          <w:sz w:val="32"/>
+          <w:szCs w:val="44"/>
+          <w:lang w:val="en-US"/>
+        </w:rPr>
+      </w:pPr>
+      <w:r>
+        <w:rPr>
+          <w:noProof/>
+        </w:rPr>
+        <w:drawing>
+          <wp:inline distT="0" distB="0" distL="0" distR="0" wp14:anchorId="6442E559" wp14:editId="252B080E">
+            <wp:extent cx="5394960" cy="2461260"/>
+            <wp:effectExtent l="0" t="0" r="0" b="0"/>
+            <wp:docPr id="44" name="Immagine 44"/>
+            <wp:cNvGraphicFramePr>
+              <a:graphicFrameLocks xmlns:a="http://schemas.openxmlformats.org/drawingml/2006/main" noChangeAspect="1"/>
+            </wp:cNvGraphicFramePr>
+            <a:graphic xmlns:a="http://schemas.openxmlformats.org/drawingml/2006/main">
+              <a:graphicData uri="http://schemas.openxmlformats.org/drawingml/2006/picture">
+                <pic:pic xmlns:pic="http://schemas.openxmlformats.org/drawingml/2006/picture">
+                  <pic:nvPicPr>
+                    <pic:cNvPr id="0" name="Picture 3"/>
+                    <pic:cNvPicPr>
+                      <a:picLocks noChangeAspect="1" noChangeArrowheads="1"/>
+                    </pic:cNvPicPr>
+                  </pic:nvPicPr>
+                  <pic:blipFill>
+                    <a:blip r:embed="rId24">
+                      <a:extLst>
+                        <a:ext uri="{28A0092B-C50C-407E-A947-70E740481C1C}">
+                          <a14:useLocalDpi xmlns:a14="http://schemas.microsoft.com/office/drawing/2010/main" val="0"/>
+                        </a:ext>
+                      </a:extLst>
+                    </a:blip>
+                    <a:srcRect/>
+                    <a:stretch>
+                      <a:fillRect/>
+                    </a:stretch>
+                  </pic:blipFill>
+                  <pic:spPr bwMode="auto">
+                    <a:xfrm>
+                      <a:off x="0" y="0"/>
+                      <a:ext cx="5394960" cy="2461260"/>
+                    </a:xfrm>
+                    <a:prstGeom prst="rect">
+                      <a:avLst/>
+                    </a:prstGeom>
+                    <a:noFill/>
+                    <a:ln>
+                      <a:noFill/>
+                    </a:ln>
+                  </pic:spPr>
+                </pic:pic>
+              </a:graphicData>
+            </a:graphic>
+          </wp:inline>
+        </w:drawing>
+      </w:r>
+    </w:p>
+    <w:p>
+      <w:pPr>
+        <w:tabs>
+          <w:tab w:val="left" w:pos="2985"/>
+        </w:tabs>
+        <w:rPr>
+          <w:b/>
+          <w:sz w:val="32"/>
+          <w:szCs w:val="44"/>
+          <w:lang w:val="en-US"/>
+        </w:rPr>
+      </w:pPr>
+    </w:p>
+    <w:p>
+      <w:pPr>
+        <w:tabs>
+          <w:tab w:val="left" w:pos="2985"/>
+        </w:tabs>
+        <w:rPr>
+          <w:b/>
+          <w:sz w:val="32"/>
+          <w:szCs w:val="44"/>
+          <w:lang w:val="en-US"/>
+        </w:rPr>
+      </w:pPr>
+    </w:p>
+    <w:p>
+      <w:pPr>
         <w:tabs>
           <w:tab w:val="left" w:pos="2985"/>
         </w:tabs>
@@ -30650,8 +31391,69 @@
           <w:szCs w:val="44"/>
           <w:lang w:val="en-US"/>
         </w:rPr>
+        <w:lastRenderedPageBreak/>
         <w:t>9)User interface navigational paths and screen mock-ups</w:t>
       </w:r>
+    </w:p>
+    <w:p>
+      <w:pPr>
+        <w:rPr>
+          <w:b/>
+          <w:sz w:val="32"/>
+          <w:szCs w:val="44"/>
+          <w:lang w:val="en-US"/>
+        </w:rPr>
+      </w:pPr>
+    </w:p>
+    <w:p>
+      <w:pPr>
+        <w:rPr>
+          <w:b/>
+          <w:sz w:val="32"/>
+          <w:szCs w:val="44"/>
+          <w:lang w:val="en-US"/>
+        </w:rPr>
+      </w:pPr>
+    </w:p>
+    <w:p>
+      <w:pPr>
+        <w:rPr>
+          <w:b/>
+          <w:sz w:val="32"/>
+          <w:szCs w:val="44"/>
+          <w:lang w:val="en-US"/>
+        </w:rPr>
+      </w:pPr>
+    </w:p>
+    <w:p>
+      <w:pPr>
+        <w:rPr>
+          <w:b/>
+          <w:sz w:val="32"/>
+          <w:szCs w:val="44"/>
+          <w:lang w:val="en-US"/>
+        </w:rPr>
+      </w:pPr>
+    </w:p>
+    <w:p>
+      <w:pPr>
+        <w:rPr>
+          <w:b/>
+          <w:sz w:val="32"/>
+          <w:szCs w:val="44"/>
+          <w:lang w:val="en-US"/>
+        </w:rPr>
+      </w:pPr>
+    </w:p>
+    <w:p>
+      <w:pPr>
+        <w:rPr>
+          <w:b/>
+          <w:sz w:val="32"/>
+          <w:szCs w:val="44"/>
+          <w:lang w:val="en-US"/>
+        </w:rPr>
+      </w:pPr>
     </w:p>
     <w:p>
       <w:pPr>
@@ -30708,7 +31510,7 @@
                     </pic:cNvPicPr>
                   </pic:nvPicPr>
                   <pic:blipFill>
-                    <a:blip r:embed="rId16">
+                    <a:blip r:embed="rId25">
                       <a:extLst>
                         <a:ext uri="{28A0092B-C50C-407E-A947-70E740481C1C}">
                           <a14:useLocalDpi xmlns:a14="http://schemas.microsoft.com/office/drawing/2010/main" val="0"/>
@@ -30765,7 +31567,7 @@
                     </pic:cNvPicPr>
                   </pic:nvPicPr>
                   <pic:blipFill>
-                    <a:blip r:embed="rId17">
+                    <a:blip r:embed="rId26">
                       <a:extLst>
                         <a:ext uri="{28A0092B-C50C-407E-A947-70E740481C1C}">
                           <a14:useLocalDpi xmlns:a14="http://schemas.microsoft.com/office/drawing/2010/main" val="0"/>
@@ -30823,7 +31625,7 @@
                     </pic:cNvPicPr>
                   </pic:nvPicPr>
                   <pic:blipFill>
-                    <a:blip r:embed="rId18">
+                    <a:blip r:embed="rId27">
                       <a:extLst>
                         <a:ext uri="{28A0092B-C50C-407E-A947-70E740481C1C}">
                           <a14:useLocalDpi xmlns:a14="http://schemas.microsoft.com/office/drawing/2010/main" val="0"/>
@@ -30880,7 +31682,7 @@
                     </pic:cNvPicPr>
                   </pic:nvPicPr>
                   <pic:blipFill>
-                    <a:blip r:embed="rId19">
+                    <a:blip r:embed="rId28">
                       <a:extLst>
                         <a:ext uri="{28A0092B-C50C-407E-A947-70E740481C1C}">
                           <a14:useLocalDpi xmlns:a14="http://schemas.microsoft.com/office/drawing/2010/main" val="0"/>
@@ -30938,7 +31740,7 @@
                     </pic:cNvPicPr>
                   </pic:nvPicPr>
                   <pic:blipFill>
-                    <a:blip r:embed="rId20">
+                    <a:blip r:embed="rId29">
                       <a:extLst>
                         <a:ext uri="{28A0092B-C50C-407E-A947-70E740481C1C}">
                           <a14:useLocalDpi xmlns:a14="http://schemas.microsoft.com/office/drawing/2010/main" val="0"/>
@@ -30995,7 +31797,7 @@
                     </pic:cNvPicPr>
                   </pic:nvPicPr>
                   <pic:blipFill>
-                    <a:blip r:embed="rId21">
+                    <a:blip r:embed="rId30">
                       <a:extLst>
                         <a:ext uri="{28A0092B-C50C-407E-A947-70E740481C1C}">
                           <a14:useLocalDpi xmlns:a14="http://schemas.microsoft.com/office/drawing/2010/main" val="0"/>
@@ -31053,7 +31855,7 @@
                     </pic:cNvPicPr>
                   </pic:nvPicPr>
                   <pic:blipFill>
-                    <a:blip r:embed="rId22">
+                    <a:blip r:embed="rId31">
                       <a:extLst>
                         <a:ext uri="{28A0092B-C50C-407E-A947-70E740481C1C}">
                           <a14:useLocalDpi xmlns:a14="http://schemas.microsoft.com/office/drawing/2010/main" val="0"/>
@@ -31110,7 +31912,7 @@
                     </pic:cNvPicPr>
                   </pic:nvPicPr>
                   <pic:blipFill>
-                    <a:blip r:embed="rId23">
+                    <a:blip r:embed="rId32">
                       <a:extLst>
                         <a:ext uri="{28A0092B-C50C-407E-A947-70E740481C1C}">
                           <a14:useLocalDpi xmlns:a14="http://schemas.microsoft.com/office/drawing/2010/main" val="0"/>
@@ -31168,7 +31970,7 @@
                     </pic:cNvPicPr>
                   </pic:nvPicPr>
                   <pic:blipFill>
-                    <a:blip r:embed="rId24">
+                    <a:blip r:embed="rId33">
                       <a:extLst>
                         <a:ext uri="{28A0092B-C50C-407E-A947-70E740481C1C}">
                           <a14:useLocalDpi xmlns:a14="http://schemas.microsoft.com/office/drawing/2010/main" val="0"/>
@@ -31226,7 +32028,7 @@
                     </pic:cNvPicPr>
                   </pic:nvPicPr>
                   <pic:blipFill>
-                    <a:blip r:embed="rId25">
+                    <a:blip r:embed="rId34">
                       <a:extLst>
                         <a:ext uri="{28A0092B-C50C-407E-A947-70E740481C1C}">
                           <a14:useLocalDpi xmlns:a14="http://schemas.microsoft.com/office/drawing/2010/main" val="0"/>
@@ -31284,7 +32086,7 @@
                     </pic:cNvPicPr>
                   </pic:nvPicPr>
                   <pic:blipFill>
-                    <a:blip r:embed="rId26">
+                    <a:blip r:embed="rId35">
                       <a:extLst>
                         <a:ext uri="{28A0092B-C50C-407E-A947-70E740481C1C}">
                           <a14:useLocalDpi xmlns:a14="http://schemas.microsoft.com/office/drawing/2010/main" val="0"/>
@@ -31342,7 +32144,7 @@
                     </pic:cNvPicPr>
                   </pic:nvPicPr>
                   <pic:blipFill>
-                    <a:blip r:embed="rId27">
+                    <a:blip r:embed="rId36">
                       <a:extLst>
                         <a:ext uri="{28A0092B-C50C-407E-A947-70E740481C1C}">
                           <a14:useLocalDpi xmlns:a14="http://schemas.microsoft.com/office/drawing/2010/main" val="0"/>
@@ -31399,7 +32201,7 @@
                     </pic:cNvPicPr>
                   </pic:nvPicPr>
                   <pic:blipFill>
-                    <a:blip r:embed="rId28">
+                    <a:blip r:embed="rId37">
                       <a:extLst>
                         <a:ext uri="{28A0092B-C50C-407E-A947-70E740481C1C}">
                           <a14:useLocalDpi xmlns:a14="http://schemas.microsoft.com/office/drawing/2010/main" val="0"/>
@@ -31457,7 +32259,7 @@
                     </pic:cNvPicPr>
                   </pic:nvPicPr>
                   <pic:blipFill>
-                    <a:blip r:embed="rId29">
+                    <a:blip r:embed="rId38">
                       <a:extLst>
                         <a:ext uri="{28A0092B-C50C-407E-A947-70E740481C1C}">
                           <a14:useLocalDpi xmlns:a14="http://schemas.microsoft.com/office/drawing/2010/main" val="0"/>
@@ -31514,7 +32316,7 @@
                     </pic:cNvPicPr>
                   </pic:nvPicPr>
                   <pic:blipFill>
-                    <a:blip r:embed="rId30">
+                    <a:blip r:embed="rId39">
                       <a:extLst>
                         <a:ext uri="{28A0092B-C50C-407E-A947-70E740481C1C}">
                           <a14:useLocalDpi xmlns:a14="http://schemas.microsoft.com/office/drawing/2010/main" val="0"/>
@@ -31572,7 +32374,7 @@
                     </pic:cNvPicPr>
                   </pic:nvPicPr>
                   <pic:blipFill>
-                    <a:blip r:embed="rId31">
+                    <a:blip r:embed="rId40">
                       <a:extLst>
                         <a:ext uri="{28A0092B-C50C-407E-A947-70E740481C1C}">
                           <a14:useLocalDpi xmlns:a14="http://schemas.microsoft.com/office/drawing/2010/main" val="0"/>
@@ -31629,7 +32431,7 @@
                     </pic:cNvPicPr>
                   </pic:nvPicPr>
                   <pic:blipFill>
-                    <a:blip r:embed="rId32">
+                    <a:blip r:embed="rId41">
                       <a:extLst>
                         <a:ext uri="{28A0092B-C50C-407E-A947-70E740481C1C}">
                           <a14:useLocalDpi xmlns:a14="http://schemas.microsoft.com/office/drawing/2010/main" val="0"/>
@@ -31687,7 +32489,7 @@
                     </pic:cNvPicPr>
                   </pic:nvPicPr>
                   <pic:blipFill>
-                    <a:blip r:embed="rId33">
+                    <a:blip r:embed="rId42">
                       <a:extLst>
                         <a:ext uri="{28A0092B-C50C-407E-A947-70E740481C1C}">
                           <a14:useLocalDpi xmlns:a14="http://schemas.microsoft.com/office/drawing/2010/main" val="0"/>
@@ -31744,7 +32546,7 @@
                     </pic:cNvPicPr>
                   </pic:nvPicPr>
                   <pic:blipFill>
-                    <a:blip r:embed="rId34">
+                    <a:blip r:embed="rId43">
                       <a:extLst>
                         <a:ext uri="{28A0092B-C50C-407E-A947-70E740481C1C}">
                           <a14:useLocalDpi xmlns:a14="http://schemas.microsoft.com/office/drawing/2010/main" val="0"/>
@@ -31797,523 +32599,6 @@
                 <pic:pic xmlns:pic="http://schemas.openxmlformats.org/drawingml/2006/picture">
                   <pic:nvPicPr>
                     <pic:cNvPr id="0" name="Picture 20"/>
-                    <pic:cNvPicPr>
-                      <a:picLocks noChangeAspect="1" noChangeArrowheads="1"/>
-                    </pic:cNvPicPr>
-                  </pic:nvPicPr>
-                  <pic:blipFill>
-                    <a:blip r:embed="rId35">
-                      <a:extLst>
-                        <a:ext uri="{28A0092B-C50C-407E-A947-70E740481C1C}">
-                          <a14:useLocalDpi xmlns:a14="http://schemas.microsoft.com/office/drawing/2010/main" val="0"/>
-                        </a:ext>
-                      </a:extLst>
-                    </a:blip>
-                    <a:srcRect/>
-                    <a:stretch>
-                      <a:fillRect/>
-                    </a:stretch>
-                  </pic:blipFill>
-                  <pic:spPr bwMode="auto">
-                    <a:xfrm>
-                      <a:off x="0" y="0"/>
-                      <a:ext cx="5486400" cy="3970020"/>
-                    </a:xfrm>
-                    <a:prstGeom prst="rect">
-                      <a:avLst/>
-                    </a:prstGeom>
-                    <a:noFill/>
-                    <a:ln>
-                      <a:noFill/>
-                    </a:ln>
-                  </pic:spPr>
-                </pic:pic>
-              </a:graphicData>
-            </a:graphic>
-          </wp:inline>
-        </w:drawing>
-      </w:r>
-      <w:r>
-        <w:rPr>
-          <w:b/>
-          <w:noProof/>
-          <w:sz w:val="32"/>
-          <w:szCs w:val="44"/>
-          <w:lang w:val="en-US"/>
-        </w:rPr>
-        <w:drawing>
-          <wp:inline distT="0" distB="0" distL="0" distR="0" wp14:anchorId="2CD73F0E" wp14:editId="5A85EEB3">
-            <wp:extent cx="5486400" cy="3970020"/>
-            <wp:effectExtent l="0" t="0" r="0" b="0"/>
-            <wp:docPr id="29" name="Immagine 29"/>
-            <wp:cNvGraphicFramePr>
-              <a:graphicFrameLocks xmlns:a="http://schemas.openxmlformats.org/drawingml/2006/main" noChangeAspect="1"/>
-            </wp:cNvGraphicFramePr>
-            <a:graphic xmlns:a="http://schemas.openxmlformats.org/drawingml/2006/main">
-              <a:graphicData uri="http://schemas.openxmlformats.org/drawingml/2006/picture">
-                <pic:pic xmlns:pic="http://schemas.openxmlformats.org/drawingml/2006/picture">
-                  <pic:nvPicPr>
-                    <pic:cNvPr id="0" name="Picture 21"/>
-                    <pic:cNvPicPr>
-                      <a:picLocks noChangeAspect="1" noChangeArrowheads="1"/>
-                    </pic:cNvPicPr>
-                  </pic:nvPicPr>
-                  <pic:blipFill>
-                    <a:blip r:embed="rId36">
-                      <a:extLst>
-                        <a:ext uri="{28A0092B-C50C-407E-A947-70E740481C1C}">
-                          <a14:useLocalDpi xmlns:a14="http://schemas.microsoft.com/office/drawing/2010/main" val="0"/>
-                        </a:ext>
-                      </a:extLst>
-                    </a:blip>
-                    <a:srcRect/>
-                    <a:stretch>
-                      <a:fillRect/>
-                    </a:stretch>
-                  </pic:blipFill>
-                  <pic:spPr bwMode="auto">
-                    <a:xfrm>
-                      <a:off x="0" y="0"/>
-                      <a:ext cx="5486400" cy="3970020"/>
-                    </a:xfrm>
-                    <a:prstGeom prst="rect">
-                      <a:avLst/>
-                    </a:prstGeom>
-                    <a:noFill/>
-                    <a:ln>
-                      <a:noFill/>
-                    </a:ln>
-                  </pic:spPr>
-                </pic:pic>
-              </a:graphicData>
-            </a:graphic>
-          </wp:inline>
-        </w:drawing>
-      </w:r>
-      <w:r>
-        <w:rPr>
-          <w:b/>
-          <w:noProof/>
-          <w:sz w:val="32"/>
-          <w:szCs w:val="44"/>
-          <w:lang w:val="en-US"/>
-        </w:rPr>
-        <w:lastRenderedPageBreak/>
-        <w:drawing>
-          <wp:inline distT="0" distB="0" distL="0" distR="0" wp14:anchorId="113BCF9E" wp14:editId="0F6AFFDE">
-            <wp:extent cx="5486400" cy="4411980"/>
-            <wp:effectExtent l="0" t="0" r="0" b="7620"/>
-            <wp:docPr id="30" name="Immagine 30"/>
-            <wp:cNvGraphicFramePr>
-              <a:graphicFrameLocks xmlns:a="http://schemas.openxmlformats.org/drawingml/2006/main" noChangeAspect="1"/>
-            </wp:cNvGraphicFramePr>
-            <a:graphic xmlns:a="http://schemas.openxmlformats.org/drawingml/2006/main">
-              <a:graphicData uri="http://schemas.openxmlformats.org/drawingml/2006/picture">
-                <pic:pic xmlns:pic="http://schemas.openxmlformats.org/drawingml/2006/picture">
-                  <pic:nvPicPr>
-                    <pic:cNvPr id="0" name="Picture 22"/>
-                    <pic:cNvPicPr>
-                      <a:picLocks noChangeAspect="1" noChangeArrowheads="1"/>
-                    </pic:cNvPicPr>
-                  </pic:nvPicPr>
-                  <pic:blipFill>
-                    <a:blip r:embed="rId37">
-                      <a:extLst>
-                        <a:ext uri="{28A0092B-C50C-407E-A947-70E740481C1C}">
-                          <a14:useLocalDpi xmlns:a14="http://schemas.microsoft.com/office/drawing/2010/main" val="0"/>
-                        </a:ext>
-                      </a:extLst>
-                    </a:blip>
-                    <a:srcRect/>
-                    <a:stretch>
-                      <a:fillRect/>
-                    </a:stretch>
-                  </pic:blipFill>
-                  <pic:spPr bwMode="auto">
-                    <a:xfrm>
-                      <a:off x="0" y="0"/>
-                      <a:ext cx="5486400" cy="4411980"/>
-                    </a:xfrm>
-                    <a:prstGeom prst="rect">
-                      <a:avLst/>
-                    </a:prstGeom>
-                    <a:noFill/>
-                    <a:ln>
-                      <a:noFill/>
-                    </a:ln>
-                  </pic:spPr>
-                </pic:pic>
-              </a:graphicData>
-            </a:graphic>
-          </wp:inline>
-        </w:drawing>
-      </w:r>
-      <w:r>
-        <w:rPr>
-          <w:b/>
-          <w:noProof/>
-          <w:sz w:val="32"/>
-          <w:szCs w:val="44"/>
-          <w:lang w:val="en-US"/>
-        </w:rPr>
-        <w:drawing>
-          <wp:inline distT="0" distB="0" distL="0" distR="0" wp14:anchorId="03962DF3" wp14:editId="4E574D4C">
-            <wp:extent cx="4290060" cy="4785360"/>
-            <wp:effectExtent l="0" t="0" r="0" b="0"/>
-            <wp:docPr id="31" name="Immagine 31"/>
-            <wp:cNvGraphicFramePr>
-              <a:graphicFrameLocks xmlns:a="http://schemas.openxmlformats.org/drawingml/2006/main" noChangeAspect="1"/>
-            </wp:cNvGraphicFramePr>
-            <a:graphic xmlns:a="http://schemas.openxmlformats.org/drawingml/2006/main">
-              <a:graphicData uri="http://schemas.openxmlformats.org/drawingml/2006/picture">
-                <pic:pic xmlns:pic="http://schemas.openxmlformats.org/drawingml/2006/picture">
-                  <pic:nvPicPr>
-                    <pic:cNvPr id="0" name="Picture 23"/>
-                    <pic:cNvPicPr>
-                      <a:picLocks noChangeAspect="1" noChangeArrowheads="1"/>
-                    </pic:cNvPicPr>
-                  </pic:nvPicPr>
-                  <pic:blipFill>
-                    <a:blip r:embed="rId38">
-                      <a:extLst>
-                        <a:ext uri="{28A0092B-C50C-407E-A947-70E740481C1C}">
-                          <a14:useLocalDpi xmlns:a14="http://schemas.microsoft.com/office/drawing/2010/main" val="0"/>
-                        </a:ext>
-                      </a:extLst>
-                    </a:blip>
-                    <a:srcRect/>
-                    <a:stretch>
-                      <a:fillRect/>
-                    </a:stretch>
-                  </pic:blipFill>
-                  <pic:spPr bwMode="auto">
-                    <a:xfrm>
-                      <a:off x="0" y="0"/>
-                      <a:ext cx="4290060" cy="4785360"/>
-                    </a:xfrm>
-                    <a:prstGeom prst="rect">
-                      <a:avLst/>
-                    </a:prstGeom>
-                    <a:noFill/>
-                    <a:ln>
-                      <a:noFill/>
-                    </a:ln>
-                  </pic:spPr>
-                </pic:pic>
-              </a:graphicData>
-            </a:graphic>
-          </wp:inline>
-        </w:drawing>
-      </w:r>
-      <w:r>
-        <w:rPr>
-          <w:b/>
-          <w:noProof/>
-          <w:sz w:val="32"/>
-          <w:szCs w:val="44"/>
-          <w:lang w:val="en-US"/>
-        </w:rPr>
-        <w:lastRenderedPageBreak/>
-        <w:drawing>
-          <wp:inline distT="0" distB="0" distL="0" distR="0" wp14:anchorId="5BD60351" wp14:editId="6ED8BE59">
-            <wp:extent cx="5486400" cy="4191000"/>
-            <wp:effectExtent l="0" t="0" r="0" b="0"/>
-            <wp:docPr id="32" name="Immagine 32"/>
-            <wp:cNvGraphicFramePr>
-              <a:graphicFrameLocks xmlns:a="http://schemas.openxmlformats.org/drawingml/2006/main" noChangeAspect="1"/>
-            </wp:cNvGraphicFramePr>
-            <a:graphic xmlns:a="http://schemas.openxmlformats.org/drawingml/2006/main">
-              <a:graphicData uri="http://schemas.openxmlformats.org/drawingml/2006/picture">
-                <pic:pic xmlns:pic="http://schemas.openxmlformats.org/drawingml/2006/picture">
-                  <pic:nvPicPr>
-                    <pic:cNvPr id="0" name="Picture 24"/>
-                    <pic:cNvPicPr>
-                      <a:picLocks noChangeAspect="1" noChangeArrowheads="1"/>
-                    </pic:cNvPicPr>
-                  </pic:nvPicPr>
-                  <pic:blipFill>
-                    <a:blip r:embed="rId39">
-                      <a:extLst>
-                        <a:ext uri="{28A0092B-C50C-407E-A947-70E740481C1C}">
-                          <a14:useLocalDpi xmlns:a14="http://schemas.microsoft.com/office/drawing/2010/main" val="0"/>
-                        </a:ext>
-                      </a:extLst>
-                    </a:blip>
-                    <a:srcRect/>
-                    <a:stretch>
-                      <a:fillRect/>
-                    </a:stretch>
-                  </pic:blipFill>
-                  <pic:spPr bwMode="auto">
-                    <a:xfrm>
-                      <a:off x="0" y="0"/>
-                      <a:ext cx="5486400" cy="4191000"/>
-                    </a:xfrm>
-                    <a:prstGeom prst="rect">
-                      <a:avLst/>
-                    </a:prstGeom>
-                    <a:noFill/>
-                    <a:ln>
-                      <a:noFill/>
-                    </a:ln>
-                  </pic:spPr>
-                </pic:pic>
-              </a:graphicData>
-            </a:graphic>
-          </wp:inline>
-        </w:drawing>
-      </w:r>
-      <w:r>
-        <w:rPr>
-          <w:b/>
-          <w:noProof/>
-          <w:sz w:val="32"/>
-          <w:szCs w:val="44"/>
-          <w:lang w:val="en-US"/>
-        </w:rPr>
-        <w:drawing>
-          <wp:inline distT="0" distB="0" distL="0" distR="0" wp14:anchorId="67541A5A" wp14:editId="1BC44A56">
-            <wp:extent cx="5486400" cy="3642360"/>
-            <wp:effectExtent l="0" t="0" r="0" b="0"/>
-            <wp:docPr id="33" name="Immagine 33"/>
-            <wp:cNvGraphicFramePr>
-              <a:graphicFrameLocks xmlns:a="http://schemas.openxmlformats.org/drawingml/2006/main" noChangeAspect="1"/>
-            </wp:cNvGraphicFramePr>
-            <a:graphic xmlns:a="http://schemas.openxmlformats.org/drawingml/2006/main">
-              <a:graphicData uri="http://schemas.openxmlformats.org/drawingml/2006/picture">
-                <pic:pic xmlns:pic="http://schemas.openxmlformats.org/drawingml/2006/picture">
-                  <pic:nvPicPr>
-                    <pic:cNvPr id="0" name="Picture 25"/>
-                    <pic:cNvPicPr>
-                      <a:picLocks noChangeAspect="1" noChangeArrowheads="1"/>
-                    </pic:cNvPicPr>
-                  </pic:nvPicPr>
-                  <pic:blipFill>
-                    <a:blip r:embed="rId40">
-                      <a:extLst>
-                        <a:ext uri="{28A0092B-C50C-407E-A947-70E740481C1C}">
-                          <a14:useLocalDpi xmlns:a14="http://schemas.microsoft.com/office/drawing/2010/main" val="0"/>
-                        </a:ext>
-                      </a:extLst>
-                    </a:blip>
-                    <a:srcRect/>
-                    <a:stretch>
-                      <a:fillRect/>
-                    </a:stretch>
-                  </pic:blipFill>
-                  <pic:spPr bwMode="auto">
-                    <a:xfrm>
-                      <a:off x="0" y="0"/>
-                      <a:ext cx="5486400" cy="3642360"/>
-                    </a:xfrm>
-                    <a:prstGeom prst="rect">
-                      <a:avLst/>
-                    </a:prstGeom>
-                    <a:noFill/>
-                    <a:ln>
-                      <a:noFill/>
-                    </a:ln>
-                  </pic:spPr>
-                </pic:pic>
-              </a:graphicData>
-            </a:graphic>
-          </wp:inline>
-        </w:drawing>
-      </w:r>
-      <w:r>
-        <w:rPr>
-          <w:b/>
-          <w:noProof/>
-          <w:sz w:val="32"/>
-          <w:szCs w:val="44"/>
-          <w:lang w:val="en-US"/>
-        </w:rPr>
-        <w:lastRenderedPageBreak/>
-        <w:drawing>
-          <wp:inline distT="0" distB="0" distL="0" distR="0" wp14:anchorId="68356592" wp14:editId="36A52A17">
-            <wp:extent cx="5486400" cy="3642360"/>
-            <wp:effectExtent l="0" t="0" r="0" b="0"/>
-            <wp:docPr id="34" name="Immagine 34"/>
-            <wp:cNvGraphicFramePr>
-              <a:graphicFrameLocks xmlns:a="http://schemas.openxmlformats.org/drawingml/2006/main" noChangeAspect="1"/>
-            </wp:cNvGraphicFramePr>
-            <a:graphic xmlns:a="http://schemas.openxmlformats.org/drawingml/2006/main">
-              <a:graphicData uri="http://schemas.openxmlformats.org/drawingml/2006/picture">
-                <pic:pic xmlns:pic="http://schemas.openxmlformats.org/drawingml/2006/picture">
-                  <pic:nvPicPr>
-                    <pic:cNvPr id="0" name="Picture 26"/>
-                    <pic:cNvPicPr>
-                      <a:picLocks noChangeAspect="1" noChangeArrowheads="1"/>
-                    </pic:cNvPicPr>
-                  </pic:nvPicPr>
-                  <pic:blipFill>
-                    <a:blip r:embed="rId41">
-                      <a:extLst>
-                        <a:ext uri="{28A0092B-C50C-407E-A947-70E740481C1C}">
-                          <a14:useLocalDpi xmlns:a14="http://schemas.microsoft.com/office/drawing/2010/main" val="0"/>
-                        </a:ext>
-                      </a:extLst>
-                    </a:blip>
-                    <a:srcRect/>
-                    <a:stretch>
-                      <a:fillRect/>
-                    </a:stretch>
-                  </pic:blipFill>
-                  <pic:spPr bwMode="auto">
-                    <a:xfrm>
-                      <a:off x="0" y="0"/>
-                      <a:ext cx="5486400" cy="3642360"/>
-                    </a:xfrm>
-                    <a:prstGeom prst="rect">
-                      <a:avLst/>
-                    </a:prstGeom>
-                    <a:noFill/>
-                    <a:ln>
-                      <a:noFill/>
-                    </a:ln>
-                  </pic:spPr>
-                </pic:pic>
-              </a:graphicData>
-            </a:graphic>
-          </wp:inline>
-        </w:drawing>
-      </w:r>
-      <w:r>
-        <w:rPr>
-          <w:b/>
-          <w:noProof/>
-          <w:sz w:val="32"/>
-          <w:szCs w:val="44"/>
-          <w:lang w:val="en-US"/>
-        </w:rPr>
-        <w:drawing>
-          <wp:inline distT="0" distB="0" distL="0" distR="0" wp14:anchorId="6A89E58F" wp14:editId="6F663FCE">
-            <wp:extent cx="5486400" cy="3642360"/>
-            <wp:effectExtent l="0" t="0" r="0" b="0"/>
-            <wp:docPr id="35" name="Immagine 35"/>
-            <wp:cNvGraphicFramePr>
-              <a:graphicFrameLocks xmlns:a="http://schemas.openxmlformats.org/drawingml/2006/main" noChangeAspect="1"/>
-            </wp:cNvGraphicFramePr>
-            <a:graphic xmlns:a="http://schemas.openxmlformats.org/drawingml/2006/main">
-              <a:graphicData uri="http://schemas.openxmlformats.org/drawingml/2006/picture">
-                <pic:pic xmlns:pic="http://schemas.openxmlformats.org/drawingml/2006/picture">
-                  <pic:nvPicPr>
-                    <pic:cNvPr id="0" name="Picture 27"/>
-                    <pic:cNvPicPr>
-                      <a:picLocks noChangeAspect="1" noChangeArrowheads="1"/>
-                    </pic:cNvPicPr>
-                  </pic:nvPicPr>
-                  <pic:blipFill>
-                    <a:blip r:embed="rId42">
-                      <a:extLst>
-                        <a:ext uri="{28A0092B-C50C-407E-A947-70E740481C1C}">
-                          <a14:useLocalDpi xmlns:a14="http://schemas.microsoft.com/office/drawing/2010/main" val="0"/>
-                        </a:ext>
-                      </a:extLst>
-                    </a:blip>
-                    <a:srcRect/>
-                    <a:stretch>
-                      <a:fillRect/>
-                    </a:stretch>
-                  </pic:blipFill>
-                  <pic:spPr bwMode="auto">
-                    <a:xfrm>
-                      <a:off x="0" y="0"/>
-                      <a:ext cx="5486400" cy="3642360"/>
-                    </a:xfrm>
-                    <a:prstGeom prst="rect">
-                      <a:avLst/>
-                    </a:prstGeom>
-                    <a:noFill/>
-                    <a:ln>
-                      <a:noFill/>
-                    </a:ln>
-                  </pic:spPr>
-                </pic:pic>
-              </a:graphicData>
-            </a:graphic>
-          </wp:inline>
-        </w:drawing>
-      </w:r>
-      <w:r>
-        <w:rPr>
-          <w:b/>
-          <w:noProof/>
-          <w:sz w:val="32"/>
-          <w:szCs w:val="44"/>
-          <w:lang w:val="en-US"/>
-        </w:rPr>
-        <w:lastRenderedPageBreak/>
-        <w:drawing>
-          <wp:inline distT="0" distB="0" distL="0" distR="0" wp14:anchorId="26AA09A4" wp14:editId="3D07143C">
-            <wp:extent cx="5486400" cy="3642360"/>
-            <wp:effectExtent l="0" t="0" r="0" b="0"/>
-            <wp:docPr id="36" name="Immagine 36"/>
-            <wp:cNvGraphicFramePr>
-              <a:graphicFrameLocks xmlns:a="http://schemas.openxmlformats.org/drawingml/2006/main" noChangeAspect="1"/>
-            </wp:cNvGraphicFramePr>
-            <a:graphic xmlns:a="http://schemas.openxmlformats.org/drawingml/2006/main">
-              <a:graphicData uri="http://schemas.openxmlformats.org/drawingml/2006/picture">
-                <pic:pic xmlns:pic="http://schemas.openxmlformats.org/drawingml/2006/picture">
-                  <pic:nvPicPr>
-                    <pic:cNvPr id="0" name="Picture 28"/>
-                    <pic:cNvPicPr>
-                      <a:picLocks noChangeAspect="1" noChangeArrowheads="1"/>
-                    </pic:cNvPicPr>
-                  </pic:nvPicPr>
-                  <pic:blipFill>
-                    <a:blip r:embed="rId43">
-                      <a:extLst>
-                        <a:ext uri="{28A0092B-C50C-407E-A947-70E740481C1C}">
-                          <a14:useLocalDpi xmlns:a14="http://schemas.microsoft.com/office/drawing/2010/main" val="0"/>
-                        </a:ext>
-                      </a:extLst>
-                    </a:blip>
-                    <a:srcRect/>
-                    <a:stretch>
-                      <a:fillRect/>
-                    </a:stretch>
-                  </pic:blipFill>
-                  <pic:spPr bwMode="auto">
-                    <a:xfrm>
-                      <a:off x="0" y="0"/>
-                      <a:ext cx="5486400" cy="3642360"/>
-                    </a:xfrm>
-                    <a:prstGeom prst="rect">
-                      <a:avLst/>
-                    </a:prstGeom>
-                    <a:noFill/>
-                    <a:ln>
-                      <a:noFill/>
-                    </a:ln>
-                  </pic:spPr>
-                </pic:pic>
-              </a:graphicData>
-            </a:graphic>
-          </wp:inline>
-        </w:drawing>
-      </w:r>
-      <w:r>
-        <w:rPr>
-          <w:b/>
-          <w:noProof/>
-          <w:sz w:val="32"/>
-          <w:szCs w:val="44"/>
-          <w:lang w:val="en-US"/>
-        </w:rPr>
-        <w:drawing>
-          <wp:inline distT="0" distB="0" distL="0" distR="0" wp14:anchorId="15F6D7FD" wp14:editId="6715A24F">
-            <wp:extent cx="5486400" cy="3970020"/>
-            <wp:effectExtent l="0" t="0" r="0" b="0"/>
-            <wp:docPr id="37" name="Immagine 37"/>
-            <wp:cNvGraphicFramePr>
-              <a:graphicFrameLocks xmlns:a="http://schemas.openxmlformats.org/drawingml/2006/main" noChangeAspect="1"/>
-            </wp:cNvGraphicFramePr>
-            <a:graphic xmlns:a="http://schemas.openxmlformats.org/drawingml/2006/main">
-              <a:graphicData uri="http://schemas.openxmlformats.org/drawingml/2006/picture">
-                <pic:pic xmlns:pic="http://schemas.openxmlformats.org/drawingml/2006/picture">
-                  <pic:nvPicPr>
-                    <pic:cNvPr id="0" name="Picture 29"/>
                     <pic:cNvPicPr>
                       <a:picLocks noChangeAspect="1" noChangeArrowheads="1"/>
                     </pic:cNvPicPr>
@@ -32358,6 +32643,523 @@
           <w:szCs w:val="44"/>
           <w:lang w:val="en-US"/>
         </w:rPr>
+        <w:drawing>
+          <wp:inline distT="0" distB="0" distL="0" distR="0" wp14:anchorId="2CD73F0E" wp14:editId="5A85EEB3">
+            <wp:extent cx="5486400" cy="3970020"/>
+            <wp:effectExtent l="0" t="0" r="0" b="0"/>
+            <wp:docPr id="29" name="Immagine 29"/>
+            <wp:cNvGraphicFramePr>
+              <a:graphicFrameLocks xmlns:a="http://schemas.openxmlformats.org/drawingml/2006/main" noChangeAspect="1"/>
+            </wp:cNvGraphicFramePr>
+            <a:graphic xmlns:a="http://schemas.openxmlformats.org/drawingml/2006/main">
+              <a:graphicData uri="http://schemas.openxmlformats.org/drawingml/2006/picture">
+                <pic:pic xmlns:pic="http://schemas.openxmlformats.org/drawingml/2006/picture">
+                  <pic:nvPicPr>
+                    <pic:cNvPr id="0" name="Picture 21"/>
+                    <pic:cNvPicPr>
+                      <a:picLocks noChangeAspect="1" noChangeArrowheads="1"/>
+                    </pic:cNvPicPr>
+                  </pic:nvPicPr>
+                  <pic:blipFill>
+                    <a:blip r:embed="rId45">
+                      <a:extLst>
+                        <a:ext uri="{28A0092B-C50C-407E-A947-70E740481C1C}">
+                          <a14:useLocalDpi xmlns:a14="http://schemas.microsoft.com/office/drawing/2010/main" val="0"/>
+                        </a:ext>
+                      </a:extLst>
+                    </a:blip>
+                    <a:srcRect/>
+                    <a:stretch>
+                      <a:fillRect/>
+                    </a:stretch>
+                  </pic:blipFill>
+                  <pic:spPr bwMode="auto">
+                    <a:xfrm>
+                      <a:off x="0" y="0"/>
+                      <a:ext cx="5486400" cy="3970020"/>
+                    </a:xfrm>
+                    <a:prstGeom prst="rect">
+                      <a:avLst/>
+                    </a:prstGeom>
+                    <a:noFill/>
+                    <a:ln>
+                      <a:noFill/>
+                    </a:ln>
+                  </pic:spPr>
+                </pic:pic>
+              </a:graphicData>
+            </a:graphic>
+          </wp:inline>
+        </w:drawing>
+      </w:r>
+      <w:r>
+        <w:rPr>
+          <w:b/>
+          <w:noProof/>
+          <w:sz w:val="32"/>
+          <w:szCs w:val="44"/>
+          <w:lang w:val="en-US"/>
+        </w:rPr>
+        <w:lastRenderedPageBreak/>
+        <w:drawing>
+          <wp:inline distT="0" distB="0" distL="0" distR="0" wp14:anchorId="113BCF9E" wp14:editId="0F6AFFDE">
+            <wp:extent cx="5486400" cy="4411980"/>
+            <wp:effectExtent l="0" t="0" r="0" b="7620"/>
+            <wp:docPr id="30" name="Immagine 30"/>
+            <wp:cNvGraphicFramePr>
+              <a:graphicFrameLocks xmlns:a="http://schemas.openxmlformats.org/drawingml/2006/main" noChangeAspect="1"/>
+            </wp:cNvGraphicFramePr>
+            <a:graphic xmlns:a="http://schemas.openxmlformats.org/drawingml/2006/main">
+              <a:graphicData uri="http://schemas.openxmlformats.org/drawingml/2006/picture">
+                <pic:pic xmlns:pic="http://schemas.openxmlformats.org/drawingml/2006/picture">
+                  <pic:nvPicPr>
+                    <pic:cNvPr id="0" name="Picture 22"/>
+                    <pic:cNvPicPr>
+                      <a:picLocks noChangeAspect="1" noChangeArrowheads="1"/>
+                    </pic:cNvPicPr>
+                  </pic:nvPicPr>
+                  <pic:blipFill>
+                    <a:blip r:embed="rId46">
+                      <a:extLst>
+                        <a:ext uri="{28A0092B-C50C-407E-A947-70E740481C1C}">
+                          <a14:useLocalDpi xmlns:a14="http://schemas.microsoft.com/office/drawing/2010/main" val="0"/>
+                        </a:ext>
+                      </a:extLst>
+                    </a:blip>
+                    <a:srcRect/>
+                    <a:stretch>
+                      <a:fillRect/>
+                    </a:stretch>
+                  </pic:blipFill>
+                  <pic:spPr bwMode="auto">
+                    <a:xfrm>
+                      <a:off x="0" y="0"/>
+                      <a:ext cx="5486400" cy="4411980"/>
+                    </a:xfrm>
+                    <a:prstGeom prst="rect">
+                      <a:avLst/>
+                    </a:prstGeom>
+                    <a:noFill/>
+                    <a:ln>
+                      <a:noFill/>
+                    </a:ln>
+                  </pic:spPr>
+                </pic:pic>
+              </a:graphicData>
+            </a:graphic>
+          </wp:inline>
+        </w:drawing>
+      </w:r>
+      <w:r>
+        <w:rPr>
+          <w:b/>
+          <w:noProof/>
+          <w:sz w:val="32"/>
+          <w:szCs w:val="44"/>
+          <w:lang w:val="en-US"/>
+        </w:rPr>
+        <w:drawing>
+          <wp:inline distT="0" distB="0" distL="0" distR="0" wp14:anchorId="03962DF3" wp14:editId="4E574D4C">
+            <wp:extent cx="4290060" cy="4785360"/>
+            <wp:effectExtent l="0" t="0" r="0" b="0"/>
+            <wp:docPr id="31" name="Immagine 31"/>
+            <wp:cNvGraphicFramePr>
+              <a:graphicFrameLocks xmlns:a="http://schemas.openxmlformats.org/drawingml/2006/main" noChangeAspect="1"/>
+            </wp:cNvGraphicFramePr>
+            <a:graphic xmlns:a="http://schemas.openxmlformats.org/drawingml/2006/main">
+              <a:graphicData uri="http://schemas.openxmlformats.org/drawingml/2006/picture">
+                <pic:pic xmlns:pic="http://schemas.openxmlformats.org/drawingml/2006/picture">
+                  <pic:nvPicPr>
+                    <pic:cNvPr id="0" name="Picture 23"/>
+                    <pic:cNvPicPr>
+                      <a:picLocks noChangeAspect="1" noChangeArrowheads="1"/>
+                    </pic:cNvPicPr>
+                  </pic:nvPicPr>
+                  <pic:blipFill>
+                    <a:blip r:embed="rId47">
+                      <a:extLst>
+                        <a:ext uri="{28A0092B-C50C-407E-A947-70E740481C1C}">
+                          <a14:useLocalDpi xmlns:a14="http://schemas.microsoft.com/office/drawing/2010/main" val="0"/>
+                        </a:ext>
+                      </a:extLst>
+                    </a:blip>
+                    <a:srcRect/>
+                    <a:stretch>
+                      <a:fillRect/>
+                    </a:stretch>
+                  </pic:blipFill>
+                  <pic:spPr bwMode="auto">
+                    <a:xfrm>
+                      <a:off x="0" y="0"/>
+                      <a:ext cx="4290060" cy="4785360"/>
+                    </a:xfrm>
+                    <a:prstGeom prst="rect">
+                      <a:avLst/>
+                    </a:prstGeom>
+                    <a:noFill/>
+                    <a:ln>
+                      <a:noFill/>
+                    </a:ln>
+                  </pic:spPr>
+                </pic:pic>
+              </a:graphicData>
+            </a:graphic>
+          </wp:inline>
+        </w:drawing>
+      </w:r>
+      <w:r>
+        <w:rPr>
+          <w:b/>
+          <w:noProof/>
+          <w:sz w:val="32"/>
+          <w:szCs w:val="44"/>
+          <w:lang w:val="en-US"/>
+        </w:rPr>
+        <w:lastRenderedPageBreak/>
+        <w:drawing>
+          <wp:inline distT="0" distB="0" distL="0" distR="0" wp14:anchorId="5BD60351" wp14:editId="6ED8BE59">
+            <wp:extent cx="5486400" cy="4191000"/>
+            <wp:effectExtent l="0" t="0" r="0" b="0"/>
+            <wp:docPr id="32" name="Immagine 32"/>
+            <wp:cNvGraphicFramePr>
+              <a:graphicFrameLocks xmlns:a="http://schemas.openxmlformats.org/drawingml/2006/main" noChangeAspect="1"/>
+            </wp:cNvGraphicFramePr>
+            <a:graphic xmlns:a="http://schemas.openxmlformats.org/drawingml/2006/main">
+              <a:graphicData uri="http://schemas.openxmlformats.org/drawingml/2006/picture">
+                <pic:pic xmlns:pic="http://schemas.openxmlformats.org/drawingml/2006/picture">
+                  <pic:nvPicPr>
+                    <pic:cNvPr id="0" name="Picture 24"/>
+                    <pic:cNvPicPr>
+                      <a:picLocks noChangeAspect="1" noChangeArrowheads="1"/>
+                    </pic:cNvPicPr>
+                  </pic:nvPicPr>
+                  <pic:blipFill>
+                    <a:blip r:embed="rId48">
+                      <a:extLst>
+                        <a:ext uri="{28A0092B-C50C-407E-A947-70E740481C1C}">
+                          <a14:useLocalDpi xmlns:a14="http://schemas.microsoft.com/office/drawing/2010/main" val="0"/>
+                        </a:ext>
+                      </a:extLst>
+                    </a:blip>
+                    <a:srcRect/>
+                    <a:stretch>
+                      <a:fillRect/>
+                    </a:stretch>
+                  </pic:blipFill>
+                  <pic:spPr bwMode="auto">
+                    <a:xfrm>
+                      <a:off x="0" y="0"/>
+                      <a:ext cx="5486400" cy="4191000"/>
+                    </a:xfrm>
+                    <a:prstGeom prst="rect">
+                      <a:avLst/>
+                    </a:prstGeom>
+                    <a:noFill/>
+                    <a:ln>
+                      <a:noFill/>
+                    </a:ln>
+                  </pic:spPr>
+                </pic:pic>
+              </a:graphicData>
+            </a:graphic>
+          </wp:inline>
+        </w:drawing>
+      </w:r>
+      <w:r>
+        <w:rPr>
+          <w:b/>
+          <w:noProof/>
+          <w:sz w:val="32"/>
+          <w:szCs w:val="44"/>
+          <w:lang w:val="en-US"/>
+        </w:rPr>
+        <w:drawing>
+          <wp:inline distT="0" distB="0" distL="0" distR="0" wp14:anchorId="67541A5A" wp14:editId="1BC44A56">
+            <wp:extent cx="5486400" cy="3642360"/>
+            <wp:effectExtent l="0" t="0" r="0" b="0"/>
+            <wp:docPr id="33" name="Immagine 33"/>
+            <wp:cNvGraphicFramePr>
+              <a:graphicFrameLocks xmlns:a="http://schemas.openxmlformats.org/drawingml/2006/main" noChangeAspect="1"/>
+            </wp:cNvGraphicFramePr>
+            <a:graphic xmlns:a="http://schemas.openxmlformats.org/drawingml/2006/main">
+              <a:graphicData uri="http://schemas.openxmlformats.org/drawingml/2006/picture">
+                <pic:pic xmlns:pic="http://schemas.openxmlformats.org/drawingml/2006/picture">
+                  <pic:nvPicPr>
+                    <pic:cNvPr id="0" name="Picture 25"/>
+                    <pic:cNvPicPr>
+                      <a:picLocks noChangeAspect="1" noChangeArrowheads="1"/>
+                    </pic:cNvPicPr>
+                  </pic:nvPicPr>
+                  <pic:blipFill>
+                    <a:blip r:embed="rId49">
+                      <a:extLst>
+                        <a:ext uri="{28A0092B-C50C-407E-A947-70E740481C1C}">
+                          <a14:useLocalDpi xmlns:a14="http://schemas.microsoft.com/office/drawing/2010/main" val="0"/>
+                        </a:ext>
+                      </a:extLst>
+                    </a:blip>
+                    <a:srcRect/>
+                    <a:stretch>
+                      <a:fillRect/>
+                    </a:stretch>
+                  </pic:blipFill>
+                  <pic:spPr bwMode="auto">
+                    <a:xfrm>
+                      <a:off x="0" y="0"/>
+                      <a:ext cx="5486400" cy="3642360"/>
+                    </a:xfrm>
+                    <a:prstGeom prst="rect">
+                      <a:avLst/>
+                    </a:prstGeom>
+                    <a:noFill/>
+                    <a:ln>
+                      <a:noFill/>
+                    </a:ln>
+                  </pic:spPr>
+                </pic:pic>
+              </a:graphicData>
+            </a:graphic>
+          </wp:inline>
+        </w:drawing>
+      </w:r>
+      <w:r>
+        <w:rPr>
+          <w:b/>
+          <w:noProof/>
+          <w:sz w:val="32"/>
+          <w:szCs w:val="44"/>
+          <w:lang w:val="en-US"/>
+        </w:rPr>
+        <w:lastRenderedPageBreak/>
+        <w:drawing>
+          <wp:inline distT="0" distB="0" distL="0" distR="0" wp14:anchorId="68356592" wp14:editId="36A52A17">
+            <wp:extent cx="5486400" cy="3642360"/>
+            <wp:effectExtent l="0" t="0" r="0" b="0"/>
+            <wp:docPr id="34" name="Immagine 34"/>
+            <wp:cNvGraphicFramePr>
+              <a:graphicFrameLocks xmlns:a="http://schemas.openxmlformats.org/drawingml/2006/main" noChangeAspect="1"/>
+            </wp:cNvGraphicFramePr>
+            <a:graphic xmlns:a="http://schemas.openxmlformats.org/drawingml/2006/main">
+              <a:graphicData uri="http://schemas.openxmlformats.org/drawingml/2006/picture">
+                <pic:pic xmlns:pic="http://schemas.openxmlformats.org/drawingml/2006/picture">
+                  <pic:nvPicPr>
+                    <pic:cNvPr id="0" name="Picture 26"/>
+                    <pic:cNvPicPr>
+                      <a:picLocks noChangeAspect="1" noChangeArrowheads="1"/>
+                    </pic:cNvPicPr>
+                  </pic:nvPicPr>
+                  <pic:blipFill>
+                    <a:blip r:embed="rId50">
+                      <a:extLst>
+                        <a:ext uri="{28A0092B-C50C-407E-A947-70E740481C1C}">
+                          <a14:useLocalDpi xmlns:a14="http://schemas.microsoft.com/office/drawing/2010/main" val="0"/>
+                        </a:ext>
+                      </a:extLst>
+                    </a:blip>
+                    <a:srcRect/>
+                    <a:stretch>
+                      <a:fillRect/>
+                    </a:stretch>
+                  </pic:blipFill>
+                  <pic:spPr bwMode="auto">
+                    <a:xfrm>
+                      <a:off x="0" y="0"/>
+                      <a:ext cx="5486400" cy="3642360"/>
+                    </a:xfrm>
+                    <a:prstGeom prst="rect">
+                      <a:avLst/>
+                    </a:prstGeom>
+                    <a:noFill/>
+                    <a:ln>
+                      <a:noFill/>
+                    </a:ln>
+                  </pic:spPr>
+                </pic:pic>
+              </a:graphicData>
+            </a:graphic>
+          </wp:inline>
+        </w:drawing>
+      </w:r>
+      <w:r>
+        <w:rPr>
+          <w:b/>
+          <w:noProof/>
+          <w:sz w:val="32"/>
+          <w:szCs w:val="44"/>
+          <w:lang w:val="en-US"/>
+        </w:rPr>
+        <w:drawing>
+          <wp:inline distT="0" distB="0" distL="0" distR="0" wp14:anchorId="6A89E58F" wp14:editId="6F663FCE">
+            <wp:extent cx="5486400" cy="3642360"/>
+            <wp:effectExtent l="0" t="0" r="0" b="0"/>
+            <wp:docPr id="35" name="Immagine 35"/>
+            <wp:cNvGraphicFramePr>
+              <a:graphicFrameLocks xmlns:a="http://schemas.openxmlformats.org/drawingml/2006/main" noChangeAspect="1"/>
+            </wp:cNvGraphicFramePr>
+            <a:graphic xmlns:a="http://schemas.openxmlformats.org/drawingml/2006/main">
+              <a:graphicData uri="http://schemas.openxmlformats.org/drawingml/2006/picture">
+                <pic:pic xmlns:pic="http://schemas.openxmlformats.org/drawingml/2006/picture">
+                  <pic:nvPicPr>
+                    <pic:cNvPr id="0" name="Picture 27"/>
+                    <pic:cNvPicPr>
+                      <a:picLocks noChangeAspect="1" noChangeArrowheads="1"/>
+                    </pic:cNvPicPr>
+                  </pic:nvPicPr>
+                  <pic:blipFill>
+                    <a:blip r:embed="rId51">
+                      <a:extLst>
+                        <a:ext uri="{28A0092B-C50C-407E-A947-70E740481C1C}">
+                          <a14:useLocalDpi xmlns:a14="http://schemas.microsoft.com/office/drawing/2010/main" val="0"/>
+                        </a:ext>
+                      </a:extLst>
+                    </a:blip>
+                    <a:srcRect/>
+                    <a:stretch>
+                      <a:fillRect/>
+                    </a:stretch>
+                  </pic:blipFill>
+                  <pic:spPr bwMode="auto">
+                    <a:xfrm>
+                      <a:off x="0" y="0"/>
+                      <a:ext cx="5486400" cy="3642360"/>
+                    </a:xfrm>
+                    <a:prstGeom prst="rect">
+                      <a:avLst/>
+                    </a:prstGeom>
+                    <a:noFill/>
+                    <a:ln>
+                      <a:noFill/>
+                    </a:ln>
+                  </pic:spPr>
+                </pic:pic>
+              </a:graphicData>
+            </a:graphic>
+          </wp:inline>
+        </w:drawing>
+      </w:r>
+      <w:r>
+        <w:rPr>
+          <w:b/>
+          <w:noProof/>
+          <w:sz w:val="32"/>
+          <w:szCs w:val="44"/>
+          <w:lang w:val="en-US"/>
+        </w:rPr>
+        <w:lastRenderedPageBreak/>
+        <w:drawing>
+          <wp:inline distT="0" distB="0" distL="0" distR="0" wp14:anchorId="26AA09A4" wp14:editId="3D07143C">
+            <wp:extent cx="5486400" cy="3642360"/>
+            <wp:effectExtent l="0" t="0" r="0" b="0"/>
+            <wp:docPr id="36" name="Immagine 36"/>
+            <wp:cNvGraphicFramePr>
+              <a:graphicFrameLocks xmlns:a="http://schemas.openxmlformats.org/drawingml/2006/main" noChangeAspect="1"/>
+            </wp:cNvGraphicFramePr>
+            <a:graphic xmlns:a="http://schemas.openxmlformats.org/drawingml/2006/main">
+              <a:graphicData uri="http://schemas.openxmlformats.org/drawingml/2006/picture">
+                <pic:pic xmlns:pic="http://schemas.openxmlformats.org/drawingml/2006/picture">
+                  <pic:nvPicPr>
+                    <pic:cNvPr id="0" name="Picture 28"/>
+                    <pic:cNvPicPr>
+                      <a:picLocks noChangeAspect="1" noChangeArrowheads="1"/>
+                    </pic:cNvPicPr>
+                  </pic:nvPicPr>
+                  <pic:blipFill>
+                    <a:blip r:embed="rId52">
+                      <a:extLst>
+                        <a:ext uri="{28A0092B-C50C-407E-A947-70E740481C1C}">
+                          <a14:useLocalDpi xmlns:a14="http://schemas.microsoft.com/office/drawing/2010/main" val="0"/>
+                        </a:ext>
+                      </a:extLst>
+                    </a:blip>
+                    <a:srcRect/>
+                    <a:stretch>
+                      <a:fillRect/>
+                    </a:stretch>
+                  </pic:blipFill>
+                  <pic:spPr bwMode="auto">
+                    <a:xfrm>
+                      <a:off x="0" y="0"/>
+                      <a:ext cx="5486400" cy="3642360"/>
+                    </a:xfrm>
+                    <a:prstGeom prst="rect">
+                      <a:avLst/>
+                    </a:prstGeom>
+                    <a:noFill/>
+                    <a:ln>
+                      <a:noFill/>
+                    </a:ln>
+                  </pic:spPr>
+                </pic:pic>
+              </a:graphicData>
+            </a:graphic>
+          </wp:inline>
+        </w:drawing>
+      </w:r>
+      <w:r>
+        <w:rPr>
+          <w:b/>
+          <w:noProof/>
+          <w:sz w:val="32"/>
+          <w:szCs w:val="44"/>
+          <w:lang w:val="en-US"/>
+        </w:rPr>
+        <w:drawing>
+          <wp:inline distT="0" distB="0" distL="0" distR="0" wp14:anchorId="15F6D7FD" wp14:editId="6715A24F">
+            <wp:extent cx="5486400" cy="3970020"/>
+            <wp:effectExtent l="0" t="0" r="0" b="0"/>
+            <wp:docPr id="37" name="Immagine 37"/>
+            <wp:cNvGraphicFramePr>
+              <a:graphicFrameLocks xmlns:a="http://schemas.openxmlformats.org/drawingml/2006/main" noChangeAspect="1"/>
+            </wp:cNvGraphicFramePr>
+            <a:graphic xmlns:a="http://schemas.openxmlformats.org/drawingml/2006/main">
+              <a:graphicData uri="http://schemas.openxmlformats.org/drawingml/2006/picture">
+                <pic:pic xmlns:pic="http://schemas.openxmlformats.org/drawingml/2006/picture">
+                  <pic:nvPicPr>
+                    <pic:cNvPr id="0" name="Picture 29"/>
+                    <pic:cNvPicPr>
+                      <a:picLocks noChangeAspect="1" noChangeArrowheads="1"/>
+                    </pic:cNvPicPr>
+                  </pic:nvPicPr>
+                  <pic:blipFill>
+                    <a:blip r:embed="rId53">
+                      <a:extLst>
+                        <a:ext uri="{28A0092B-C50C-407E-A947-70E740481C1C}">
+                          <a14:useLocalDpi xmlns:a14="http://schemas.microsoft.com/office/drawing/2010/main" val="0"/>
+                        </a:ext>
+                      </a:extLst>
+                    </a:blip>
+                    <a:srcRect/>
+                    <a:stretch>
+                      <a:fillRect/>
+                    </a:stretch>
+                  </pic:blipFill>
+                  <pic:spPr bwMode="auto">
+                    <a:xfrm>
+                      <a:off x="0" y="0"/>
+                      <a:ext cx="5486400" cy="3970020"/>
+                    </a:xfrm>
+                    <a:prstGeom prst="rect">
+                      <a:avLst/>
+                    </a:prstGeom>
+                    <a:noFill/>
+                    <a:ln>
+                      <a:noFill/>
+                    </a:ln>
+                  </pic:spPr>
+                </pic:pic>
+              </a:graphicData>
+            </a:graphic>
+          </wp:inline>
+        </w:drawing>
+      </w:r>
+      <w:r>
+        <w:rPr>
+          <w:b/>
+          <w:noProof/>
+          <w:sz w:val="32"/>
+          <w:szCs w:val="44"/>
+          <w:lang w:val="en-US"/>
+        </w:rPr>
         <w:lastRenderedPageBreak/>
         <w:drawing>
           <wp:inline distT="0" distB="0" distL="0" distR="0" wp14:anchorId="7B9DC56C" wp14:editId="33A6C7D1">
@@ -32377,7 +33179,7 @@
                     </pic:cNvPicPr>
                   </pic:nvPicPr>
                   <pic:blipFill>
-                    <a:blip r:embed="rId45">
+                    <a:blip r:embed="rId54">
                       <a:extLst>
                         <a:ext uri="{28A0092B-C50C-407E-A947-70E740481C1C}">
                           <a14:useLocalDpi xmlns:a14="http://schemas.microsoft.com/office/drawing/2010/main" val="0"/>
@@ -32434,7 +33236,7 @@
                     </pic:cNvPicPr>
                   </pic:nvPicPr>
                   <pic:blipFill>
-                    <a:blip r:embed="rId46">
+                    <a:blip r:embed="rId55">
                       <a:extLst>
                         <a:ext uri="{28A0092B-C50C-407E-A947-70E740481C1C}">
                           <a14:useLocalDpi xmlns:a14="http://schemas.microsoft.com/office/drawing/2010/main" val="0"/>
@@ -32492,7 +33294,7 @@
                     </pic:cNvPicPr>
                   </pic:nvPicPr>
                   <pic:blipFill>
-                    <a:blip r:embed="rId47">
+                    <a:blip r:embed="rId56">
                       <a:extLst>
                         <a:ext uri="{28A0092B-C50C-407E-A947-70E740481C1C}">
                           <a14:useLocalDpi xmlns:a14="http://schemas.microsoft.com/office/drawing/2010/main" val="0"/>
@@ -32549,7 +33351,7 @@
                     </pic:cNvPicPr>
                   </pic:nvPicPr>
                   <pic:blipFill>
-                    <a:blip r:embed="rId48">
+                    <a:blip r:embed="rId57">
                       <a:extLst>
                         <a:ext uri="{28A0092B-C50C-407E-A947-70E740481C1C}">
                           <a14:useLocalDpi xmlns:a14="http://schemas.microsoft.com/office/drawing/2010/main" val="0"/>
@@ -32607,7 +33409,7 @@
                     </pic:cNvPicPr>
                   </pic:nvPicPr>
                   <pic:blipFill>
-                    <a:blip r:embed="rId49">
+                    <a:blip r:embed="rId58">
                       <a:extLst>
                         <a:ext uri="{28A0092B-C50C-407E-A947-70E740481C1C}">
                           <a14:useLocalDpi xmlns:a14="http://schemas.microsoft.com/office/drawing/2010/main" val="0"/>
@@ -32638,8 +33440,6 @@
           </wp:inline>
         </w:drawing>
       </w:r>
-      <w:bookmarkStart w:id="1" w:name="_GoBack"/>
-      <w:bookmarkEnd w:id="1"/>
     </w:p>
     <w:p>
       <w:pPr>
@@ -32649,14 +33449,711 @@
           <w:szCs w:val="44"/>
         </w:rPr>
       </w:pPr>
-      <w:r>
+    </w:p>
+    <w:p>
+      <w:pPr>
         <w:rPr>
           <w:b/>
           <w:sz w:val="32"/>
           <w:szCs w:val="44"/>
         </w:rPr>
+      </w:pPr>
+    </w:p>
+    <w:p>
+      <w:pPr>
+        <w:rPr>
+          <w:b/>
+          <w:sz w:val="32"/>
+          <w:szCs w:val="44"/>
+        </w:rPr>
+      </w:pPr>
+    </w:p>
+    <w:p>
+      <w:pPr>
+        <w:rPr>
+          <w:b/>
+          <w:sz w:val="32"/>
+          <w:szCs w:val="44"/>
+        </w:rPr>
+      </w:pPr>
+    </w:p>
+    <w:p>
+      <w:pPr>
+        <w:rPr>
+          <w:b/>
+          <w:sz w:val="32"/>
+          <w:szCs w:val="44"/>
+        </w:rPr>
+      </w:pPr>
+    </w:p>
+    <w:p>
+      <w:pPr>
+        <w:rPr>
+          <w:b/>
+          <w:sz w:val="32"/>
+          <w:szCs w:val="44"/>
+        </w:rPr>
+      </w:pPr>
+    </w:p>
+    <w:p>
+      <w:pPr>
+        <w:rPr>
+          <w:b/>
+          <w:sz w:val="32"/>
+          <w:szCs w:val="44"/>
+        </w:rPr>
+      </w:pPr>
+    </w:p>
+    <w:p>
+      <w:pPr>
+        <w:rPr>
+          <w:b/>
+          <w:sz w:val="32"/>
+          <w:szCs w:val="44"/>
+        </w:rPr>
+      </w:pPr>
+    </w:p>
+    <w:p>
+      <w:pPr>
+        <w:rPr>
+          <w:b/>
+          <w:sz w:val="32"/>
+          <w:szCs w:val="44"/>
+        </w:rPr>
+      </w:pPr>
+    </w:p>
+    <w:p>
+      <w:pPr>
+        <w:rPr>
+          <w:b/>
+          <w:sz w:val="32"/>
+          <w:szCs w:val="44"/>
+        </w:rPr>
+      </w:pPr>
+    </w:p>
+    <w:p>
+      <w:pPr>
+        <w:rPr>
+          <w:b/>
+          <w:sz w:val="32"/>
+          <w:szCs w:val="44"/>
+        </w:rPr>
+      </w:pPr>
+    </w:p>
+    <w:p>
+      <w:pPr>
+        <w:rPr>
+          <w:b/>
+          <w:sz w:val="32"/>
+          <w:szCs w:val="44"/>
+        </w:rPr>
+      </w:pPr>
+    </w:p>
+    <w:p>
+      <w:pPr>
+        <w:rPr>
+          <w:b/>
+          <w:sz w:val="32"/>
+          <w:szCs w:val="44"/>
+        </w:rPr>
+      </w:pPr>
+    </w:p>
+    <w:p>
+      <w:pPr>
+        <w:rPr>
+          <w:b/>
+          <w:sz w:val="32"/>
+          <w:szCs w:val="44"/>
+        </w:rPr>
+      </w:pPr>
+      <w:r>
+        <w:rPr>
+          <w:b/>
+          <w:sz w:val="32"/>
+          <w:szCs w:val="44"/>
+        </w:rPr>
+        <w:lastRenderedPageBreak/>
         <w:t>10)Glossary</w:t>
       </w:r>
+    </w:p>
+    <w:tbl>
+      <w:tblPr>
+        <w:tblStyle w:val="Grigliatabella"/>
+        <w:tblW w:w="0" w:type="auto"/>
+        <w:tblLook w:val="04A0" w:firstRow="1" w:lastRow="0" w:firstColumn="1" w:lastColumn="0" w:noHBand="0" w:noVBand="1"/>
+      </w:tblPr>
+      <w:tblGrid>
+        <w:gridCol w:w="4318"/>
+        <w:gridCol w:w="4319"/>
+      </w:tblGrid>
+      <w:tr>
+        <w:tc>
+          <w:tcPr>
+            <w:tcW w:w="4318" w:type="dxa"/>
+          </w:tcPr>
+          <w:p>
+            <w:pPr>
+              <w:rPr>
+                <w:bCs/>
+                <w:sz w:val="28"/>
+                <w:szCs w:val="40"/>
+              </w:rPr>
+            </w:pPr>
+            <w:r>
+              <w:rPr>
+                <w:bCs/>
+                <w:sz w:val="28"/>
+                <w:szCs w:val="40"/>
+              </w:rPr>
+              <w:t>Moderatore</w:t>
+            </w:r>
+          </w:p>
+        </w:tc>
+        <w:tc>
+          <w:tcPr>
+            <w:tcW w:w="4319" w:type="dxa"/>
+          </w:tcPr>
+          <w:p>
+            <w:pPr>
+              <w:spacing w:line="360" w:lineRule="auto"/>
+              <w:rPr>
+                <w:bCs/>
+                <w:i/>
+                <w:iCs/>
+                <w:sz w:val="24"/>
+                <w:szCs w:val="24"/>
+              </w:rPr>
+            </w:pPr>
+            <w:r>
+              <w:rPr>
+                <w:bCs/>
+                <w:i/>
+                <w:iCs/>
+                <w:sz w:val="24"/>
+                <w:szCs w:val="24"/>
+              </w:rPr>
+              <w:t>Il moderatore è un utente che ha l’incarico di dirigere e coordinare</w:t>
+            </w:r>
+            <w:r>
+              <w:rPr>
+                <w:i/>
+                <w:iCs/>
+                <w:sz w:val="24"/>
+                <w:szCs w:val="24"/>
+              </w:rPr>
+              <w:t xml:space="preserve"> </w:t>
+            </w:r>
+            <w:r>
+              <w:rPr>
+                <w:i/>
+                <w:iCs/>
+                <w:sz w:val="24"/>
+                <w:szCs w:val="24"/>
+              </w:rPr>
+              <w:t>quelle che sono le richieste di pubblicazione</w:t>
+            </w:r>
+            <w:r>
+              <w:rPr>
+                <w:i/>
+                <w:iCs/>
+                <w:sz w:val="24"/>
+                <w:szCs w:val="24"/>
+              </w:rPr>
+              <w:t>,</w:t>
+            </w:r>
+            <w:r>
+              <w:rPr>
+                <w:i/>
+                <w:iCs/>
+                <w:sz w:val="24"/>
+                <w:szCs w:val="24"/>
+              </w:rPr>
+              <w:t xml:space="preserve"> verificandone la coesione e la validità dell’argomento trattato all’interno dell’articolo</w:t>
+            </w:r>
+            <w:r>
+              <w:rPr>
+                <w:bCs/>
+                <w:i/>
+                <w:iCs/>
+                <w:sz w:val="24"/>
+                <w:szCs w:val="24"/>
+              </w:rPr>
+              <w:t xml:space="preserve"> </w:t>
+            </w:r>
+            <w:r>
+              <w:rPr>
+                <w:bCs/>
+                <w:i/>
+                <w:iCs/>
+                <w:sz w:val="24"/>
+                <w:szCs w:val="24"/>
+              </w:rPr>
+              <w:t>prima della loro pubblicazione.</w:t>
+            </w:r>
+          </w:p>
+        </w:tc>
+      </w:tr>
+      <w:tr>
+        <w:tc>
+          <w:tcPr>
+            <w:tcW w:w="4318" w:type="dxa"/>
+          </w:tcPr>
+          <w:p>
+            <w:pPr>
+              <w:rPr>
+                <w:bCs/>
+                <w:sz w:val="28"/>
+                <w:szCs w:val="40"/>
+              </w:rPr>
+            </w:pPr>
+            <w:r>
+              <w:rPr>
+                <w:bCs/>
+                <w:sz w:val="28"/>
+                <w:szCs w:val="40"/>
+              </w:rPr>
+              <w:t>Autore</w:t>
+            </w:r>
+          </w:p>
+        </w:tc>
+        <w:tc>
+          <w:tcPr>
+            <w:tcW w:w="4319" w:type="dxa"/>
+          </w:tcPr>
+          <w:p>
+            <w:pPr>
+              <w:spacing w:line="360" w:lineRule="auto"/>
+              <w:rPr>
+                <w:bCs/>
+                <w:i/>
+                <w:iCs/>
+                <w:sz w:val="24"/>
+                <w:szCs w:val="24"/>
+              </w:rPr>
+            </w:pPr>
+            <w:r>
+              <w:rPr>
+                <w:bCs/>
+                <w:i/>
+                <w:iCs/>
+                <w:sz w:val="24"/>
+                <w:szCs w:val="24"/>
+              </w:rPr>
+              <w:t xml:space="preserve">L’autore è un utente che ha la possibilità di realizzare un proprio articolo oppure modificare un proprio articolo già pubblicato in Infoblog. </w:t>
+            </w:r>
+          </w:p>
+        </w:tc>
+      </w:tr>
+      <w:tr>
+        <w:tc>
+          <w:tcPr>
+            <w:tcW w:w="4318" w:type="dxa"/>
+          </w:tcPr>
+          <w:p>
+            <w:pPr>
+              <w:rPr>
+                <w:bCs/>
+                <w:sz w:val="28"/>
+                <w:szCs w:val="40"/>
+              </w:rPr>
+            </w:pPr>
+            <w:r>
+              <w:rPr>
+                <w:bCs/>
+                <w:sz w:val="28"/>
+                <w:szCs w:val="40"/>
+              </w:rPr>
+              <w:t>Rating</w:t>
+            </w:r>
+          </w:p>
+        </w:tc>
+        <w:tc>
+          <w:tcPr>
+            <w:tcW w:w="4319" w:type="dxa"/>
+          </w:tcPr>
+          <w:p>
+            <w:pPr>
+              <w:spacing w:line="360" w:lineRule="auto"/>
+              <w:rPr>
+                <w:bCs/>
+                <w:i/>
+                <w:iCs/>
+                <w:sz w:val="24"/>
+                <w:szCs w:val="24"/>
+              </w:rPr>
+            </w:pPr>
+            <w:r>
+              <w:rPr>
+                <w:bCs/>
+                <w:i/>
+                <w:iCs/>
+                <w:sz w:val="24"/>
+                <w:szCs w:val="24"/>
+              </w:rPr>
+              <w:t>Il sistema offre la possibilità di assegnare un voto che va 1 a 5 stell</w:t>
+            </w:r>
+            <w:r>
+              <w:rPr>
+                <w:bCs/>
+                <w:i/>
+                <w:iCs/>
+                <w:sz w:val="24"/>
+                <w:szCs w:val="24"/>
+              </w:rPr>
+              <w:t>a/e ad un articolo</w:t>
+            </w:r>
+            <w:r>
+              <w:rPr>
+                <w:bCs/>
+                <w:i/>
+                <w:iCs/>
+                <w:sz w:val="24"/>
+                <w:szCs w:val="24"/>
+              </w:rPr>
+              <w:t>,</w:t>
+            </w:r>
+            <w:r>
+              <w:rPr>
+                <w:bCs/>
+                <w:i/>
+                <w:iCs/>
+                <w:sz w:val="24"/>
+                <w:szCs w:val="24"/>
+              </w:rPr>
+              <w:t xml:space="preserve"> 1 stella sta per “Pessimo” fino ad arrivare a 5 stelle “Incredibile”.</w:t>
+            </w:r>
+            <w:r>
+              <w:rPr>
+                <w:bCs/>
+                <w:i/>
+                <w:iCs/>
+                <w:sz w:val="24"/>
+                <w:szCs w:val="24"/>
+              </w:rPr>
+              <w:t xml:space="preserve"> </w:t>
+            </w:r>
+          </w:p>
+        </w:tc>
+      </w:tr>
+      <w:tr>
+        <w:tc>
+          <w:tcPr>
+            <w:tcW w:w="4318" w:type="dxa"/>
+          </w:tcPr>
+          <w:p>
+            <w:pPr>
+              <w:rPr>
+                <w:bCs/>
+                <w:sz w:val="28"/>
+                <w:szCs w:val="40"/>
+              </w:rPr>
+            </w:pPr>
+            <w:r>
+              <w:rPr>
+                <w:bCs/>
+                <w:sz w:val="28"/>
+                <w:szCs w:val="40"/>
+              </w:rPr>
+              <w:t>Moderazione</w:t>
+            </w:r>
+          </w:p>
+        </w:tc>
+        <w:tc>
+          <w:tcPr>
+            <w:tcW w:w="4319" w:type="dxa"/>
+          </w:tcPr>
+          <w:p>
+            <w:pPr>
+              <w:spacing w:line="360" w:lineRule="auto"/>
+              <w:rPr>
+                <w:bCs/>
+                <w:i/>
+                <w:iCs/>
+                <w:sz w:val="24"/>
+                <w:szCs w:val="24"/>
+              </w:rPr>
+            </w:pPr>
+            <w:r>
+              <w:rPr>
+                <w:bCs/>
+                <w:i/>
+                <w:iCs/>
+                <w:sz w:val="24"/>
+                <w:szCs w:val="24"/>
+              </w:rPr>
+              <w:t xml:space="preserve">Un articolo, prima di essere visibile all’interno del sistema deve essere prima controllato da un moderatore che prenderà in carico l’articolo. Solo quando il moderatore valuta l’articolo “Valido” sarà reso visibile su Infoblog da tutta l’utenza. Se il moderatore valuta l’articolo “Respinto” </w:t>
+            </w:r>
+            <w:r>
+              <w:rPr>
+                <w:bCs/>
+                <w:i/>
+                <w:iCs/>
+                <w:sz w:val="24"/>
+                <w:szCs w:val="24"/>
+              </w:rPr>
+              <w:t>allora l’articolo non sarà visibile dall’utenza di Infoblog.</w:t>
+            </w:r>
+          </w:p>
+        </w:tc>
+      </w:tr>
+      <w:tr>
+        <w:tc>
+          <w:tcPr>
+            <w:tcW w:w="4318" w:type="dxa"/>
+          </w:tcPr>
+          <w:p>
+            <w:pPr>
+              <w:rPr>
+                <w:bCs/>
+                <w:sz w:val="28"/>
+                <w:szCs w:val="40"/>
+              </w:rPr>
+            </w:pPr>
+            <w:r>
+              <w:rPr>
+                <w:bCs/>
+                <w:sz w:val="28"/>
+                <w:szCs w:val="40"/>
+              </w:rPr>
+              <w:t>Risultato moderazione</w:t>
+            </w:r>
+          </w:p>
+        </w:tc>
+        <w:tc>
+          <w:tcPr>
+            <w:tcW w:w="4319" w:type="dxa"/>
+          </w:tcPr>
+          <w:p>
+            <w:pPr>
+              <w:spacing w:line="360" w:lineRule="auto"/>
+              <w:rPr>
+                <w:bCs/>
+                <w:i/>
+                <w:iCs/>
+                <w:sz w:val="24"/>
+                <w:szCs w:val="24"/>
+              </w:rPr>
+            </w:pPr>
+            <w:r>
+              <w:rPr>
+                <w:bCs/>
+                <w:i/>
+                <w:iCs/>
+                <w:sz w:val="24"/>
+                <w:szCs w:val="24"/>
+              </w:rPr>
+              <w:t>Un moderatore può valutare un articolo, durante la sua moderazione e presa a carico, ed assegna</w:t>
+            </w:r>
+            <w:r>
+              <w:rPr>
+                <w:bCs/>
+                <w:i/>
+                <w:iCs/>
+                <w:sz w:val="24"/>
+                <w:szCs w:val="24"/>
+              </w:rPr>
+              <w:t>ndogli</w:t>
+            </w:r>
+            <w:r>
+              <w:rPr>
+                <w:bCs/>
+                <w:i/>
+                <w:iCs/>
+                <w:sz w:val="24"/>
+                <w:szCs w:val="24"/>
+              </w:rPr>
+              <w:t xml:space="preserve"> una valutazione che ne decide</w:t>
+            </w:r>
+            <w:r>
+              <w:rPr>
+                <w:bCs/>
+                <w:i/>
+                <w:iCs/>
+                <w:sz w:val="24"/>
+                <w:szCs w:val="24"/>
+              </w:rPr>
+              <w:t>rà</w:t>
+            </w:r>
+            <w:r>
+              <w:rPr>
+                <w:bCs/>
+                <w:i/>
+                <w:iCs/>
+                <w:sz w:val="24"/>
+                <w:szCs w:val="24"/>
+              </w:rPr>
+              <w:t xml:space="preserve"> l’esito della sua pubblicazione:</w:t>
+            </w:r>
+          </w:p>
+          <w:p>
+            <w:pPr>
+              <w:pStyle w:val="Paragrafoelenco"/>
+              <w:numPr>
+                <w:ilvl w:val="0"/>
+                <w:numId w:val="17"/>
+              </w:numPr>
+              <w:spacing w:line="360" w:lineRule="auto"/>
+              <w:rPr>
+                <w:bCs/>
+                <w:i/>
+                <w:iCs/>
+                <w:sz w:val="24"/>
+                <w:szCs w:val="24"/>
+              </w:rPr>
+            </w:pPr>
+            <w:r>
+              <w:rPr>
+                <w:bCs/>
+                <w:i/>
+                <w:iCs/>
+                <w:sz w:val="24"/>
+                <w:szCs w:val="24"/>
+              </w:rPr>
+              <w:lastRenderedPageBreak/>
+              <w:t>“</w:t>
+            </w:r>
+            <w:r>
+              <w:rPr>
+                <w:bCs/>
+                <w:i/>
+                <w:iCs/>
+                <w:sz w:val="24"/>
+                <w:szCs w:val="24"/>
+              </w:rPr>
+              <w:t>Valido</w:t>
+            </w:r>
+            <w:r>
+              <w:rPr>
+                <w:bCs/>
+                <w:i/>
+                <w:iCs/>
+                <w:sz w:val="24"/>
+                <w:szCs w:val="24"/>
+              </w:rPr>
+              <w:t>”, l’articolo è stato accettato e di conseguenza sarà reso visibile un Infoblog.</w:t>
+            </w:r>
+          </w:p>
+          <w:p>
+            <w:pPr>
+              <w:pStyle w:val="Paragrafoelenco"/>
+              <w:numPr>
+                <w:ilvl w:val="0"/>
+                <w:numId w:val="17"/>
+              </w:numPr>
+              <w:spacing w:line="360" w:lineRule="auto"/>
+              <w:rPr>
+                <w:bCs/>
+                <w:i/>
+                <w:iCs/>
+                <w:sz w:val="24"/>
+                <w:szCs w:val="24"/>
+              </w:rPr>
+            </w:pPr>
+            <w:r>
+              <w:rPr>
+                <w:bCs/>
+                <w:i/>
+                <w:iCs/>
+                <w:sz w:val="24"/>
+                <w:szCs w:val="24"/>
+              </w:rPr>
+              <w:t xml:space="preserve">“Respinto”, l’articolo non è stato accettato e di conseguenza non sarà visibile su Infoblog. Il moderatore informerà l’autore del motivo del rifiuto mostrandogli i difetti dell’articolo stesso. </w:t>
+            </w:r>
+          </w:p>
+          <w:p>
+            <w:pPr>
+              <w:spacing w:line="360" w:lineRule="auto"/>
+              <w:ind w:left="360"/>
+              <w:rPr>
+                <w:bCs/>
+                <w:i/>
+                <w:iCs/>
+                <w:sz w:val="24"/>
+                <w:szCs w:val="24"/>
+              </w:rPr>
+            </w:pPr>
+            <w:r>
+              <w:rPr>
+                <w:bCs/>
+                <w:i/>
+                <w:iCs/>
+                <w:sz w:val="24"/>
+                <w:szCs w:val="24"/>
+              </w:rPr>
+              <w:t xml:space="preserve">Indipendentemente </w:t>
+            </w:r>
+            <w:r>
+              <w:rPr>
+                <w:bCs/>
+                <w:i/>
+                <w:iCs/>
+                <w:sz w:val="24"/>
+                <w:szCs w:val="24"/>
+              </w:rPr>
+              <w:t>d</w:t>
+            </w:r>
+            <w:r>
+              <w:rPr>
+                <w:bCs/>
+                <w:i/>
+                <w:iCs/>
+                <w:sz w:val="24"/>
+                <w:szCs w:val="24"/>
+              </w:rPr>
+              <w:t>a</w:t>
+            </w:r>
+            <w:r>
+              <w:rPr>
+                <w:bCs/>
+                <w:i/>
+                <w:iCs/>
+                <w:sz w:val="24"/>
+                <w:szCs w:val="24"/>
+              </w:rPr>
+              <w:t>l</w:t>
+            </w:r>
+            <w:r>
+              <w:rPr>
+                <w:bCs/>
+                <w:i/>
+                <w:iCs/>
+                <w:sz w:val="24"/>
+                <w:szCs w:val="24"/>
+              </w:rPr>
+              <w:t xml:space="preserve"> risultato, il moderatore informerà, via e-mail, l’autore riguardo </w:t>
+            </w:r>
+            <w:r>
+              <w:rPr>
+                <w:bCs/>
+                <w:i/>
+                <w:iCs/>
+                <w:sz w:val="24"/>
+                <w:szCs w:val="24"/>
+              </w:rPr>
+              <w:t>l’esito</w:t>
+            </w:r>
+            <w:r>
+              <w:rPr>
+                <w:bCs/>
+                <w:i/>
+                <w:iCs/>
+                <w:sz w:val="24"/>
+                <w:szCs w:val="24"/>
+              </w:rPr>
+              <w:t xml:space="preserve"> della moderazione.</w:t>
+            </w:r>
+          </w:p>
+        </w:tc>
+      </w:tr>
+    </w:tbl>
+    <w:p>
+      <w:pPr>
+        <w:rPr>
+          <w:b/>
+          <w:sz w:val="32"/>
+          <w:szCs w:val="44"/>
+        </w:rPr>
+      </w:pPr>
     </w:p>
     <w:sectPr>
       <w:pgSz w:w="11906" w:h="16838"/>
@@ -32947,6 +34444,119 @@
     </w:lvl>
   </w:abstractNum>
   <w:abstractNum w:abstractNumId="2" w15:restartNumberingAfterBreak="0">
+    <w:nsid w:val="2CD526E6"/>
+    <w:multiLevelType w:val="hybridMultilevel"/>
+    <w:tmpl w:val="13666F7E"/>
+    <w:lvl w:ilvl="0" w:tplc="4EEC3448">
+      <w:start w:val="1"/>
+      <w:numFmt w:val="bullet"/>
+      <w:lvlText w:val="-"/>
+      <w:lvlJc w:val="left"/>
+      <w:pPr>
+        <w:ind w:left="720" w:hanging="360"/>
+      </w:pPr>
+      <w:rPr>
+        <w:rFonts w:ascii="Calibri" w:eastAsiaTheme="minorEastAsia" w:hAnsi="Calibri" w:cs="Calibri" w:hint="default"/>
+      </w:rPr>
+    </w:lvl>
+    <w:lvl w:ilvl="1" w:tplc="04100003" w:tentative="1">
+      <w:start w:val="1"/>
+      <w:numFmt w:val="bullet"/>
+      <w:lvlText w:val="o"/>
+      <w:lvlJc w:val="left"/>
+      <w:pPr>
+        <w:ind w:left="1440" w:hanging="360"/>
+      </w:pPr>
+      <w:rPr>
+        <w:rFonts w:ascii="Courier New" w:hAnsi="Courier New" w:cs="Courier New" w:hint="default"/>
+      </w:rPr>
+    </w:lvl>
+    <w:lvl w:ilvl="2" w:tplc="04100005" w:tentative="1">
+      <w:start w:val="1"/>
+      <w:numFmt w:val="bullet"/>
+      <w:lvlText w:val=""/>
+      <w:lvlJc w:val="left"/>
+      <w:pPr>
+        <w:ind w:left="2160" w:hanging="360"/>
+      </w:pPr>
+      <w:rPr>
+        <w:rFonts w:ascii="Wingdings" w:hAnsi="Wingdings" w:hint="default"/>
+      </w:rPr>
+    </w:lvl>
+    <w:lvl w:ilvl="3" w:tplc="04100001" w:tentative="1">
+      <w:start w:val="1"/>
+      <w:numFmt w:val="bullet"/>
+      <w:lvlText w:val=""/>
+      <w:lvlJc w:val="left"/>
+      <w:pPr>
+        <w:ind w:left="2880" w:hanging="360"/>
+      </w:pPr>
+      <w:rPr>
+        <w:rFonts w:ascii="Symbol" w:hAnsi="Symbol" w:hint="default"/>
+      </w:rPr>
+    </w:lvl>
+    <w:lvl w:ilvl="4" w:tplc="04100003" w:tentative="1">
+      <w:start w:val="1"/>
+      <w:numFmt w:val="bullet"/>
+      <w:lvlText w:val="o"/>
+      <w:lvlJc w:val="left"/>
+      <w:pPr>
+        <w:ind w:left="3600" w:hanging="360"/>
+      </w:pPr>
+      <w:rPr>
+        <w:rFonts w:ascii="Courier New" w:hAnsi="Courier New" w:cs="Courier New" w:hint="default"/>
+      </w:rPr>
+    </w:lvl>
+    <w:lvl w:ilvl="5" w:tplc="04100005" w:tentative="1">
+      <w:start w:val="1"/>
+      <w:numFmt w:val="bullet"/>
+      <w:lvlText w:val=""/>
+      <w:lvlJc w:val="left"/>
+      <w:pPr>
+        <w:ind w:left="4320" w:hanging="360"/>
+      </w:pPr>
+      <w:rPr>
+        <w:rFonts w:ascii="Wingdings" w:hAnsi="Wingdings" w:hint="default"/>
+      </w:rPr>
+    </w:lvl>
+    <w:lvl w:ilvl="6" w:tplc="04100001" w:tentative="1">
+      <w:start w:val="1"/>
+      <w:numFmt w:val="bullet"/>
+      <w:lvlText w:val=""/>
+      <w:lvlJc w:val="left"/>
+      <w:pPr>
+        <w:ind w:left="5040" w:hanging="360"/>
+      </w:pPr>
+      <w:rPr>
+        <w:rFonts w:ascii="Symbol" w:hAnsi="Symbol" w:hint="default"/>
+      </w:rPr>
+    </w:lvl>
+    <w:lvl w:ilvl="7" w:tplc="04100003" w:tentative="1">
+      <w:start w:val="1"/>
+      <w:numFmt w:val="bullet"/>
+      <w:lvlText w:val="o"/>
+      <w:lvlJc w:val="left"/>
+      <w:pPr>
+        <w:ind w:left="5760" w:hanging="360"/>
+      </w:pPr>
+      <w:rPr>
+        <w:rFonts w:ascii="Courier New" w:hAnsi="Courier New" w:cs="Courier New" w:hint="default"/>
+      </w:rPr>
+    </w:lvl>
+    <w:lvl w:ilvl="8" w:tplc="04100005" w:tentative="1">
+      <w:start w:val="1"/>
+      <w:numFmt w:val="bullet"/>
+      <w:lvlText w:val=""/>
+      <w:lvlJc w:val="left"/>
+      <w:pPr>
+        <w:ind w:left="6480" w:hanging="360"/>
+      </w:pPr>
+      <w:rPr>
+        <w:rFonts w:ascii="Wingdings" w:hAnsi="Wingdings" w:hint="default"/>
+      </w:rPr>
+    </w:lvl>
+  </w:abstractNum>
+  <w:abstractNum w:abstractNumId="3" w15:restartNumberingAfterBreak="0">
     <w:nsid w:val="2FE75DF7"/>
     <w:multiLevelType w:val="hybridMultilevel"/>
     <w:tmpl w:val="014628E2"/>
@@ -33059,7 +34669,7 @@
       </w:rPr>
     </w:lvl>
   </w:abstractNum>
-  <w:abstractNum w:abstractNumId="3" w15:restartNumberingAfterBreak="0">
+  <w:abstractNum w:abstractNumId="4" w15:restartNumberingAfterBreak="0">
     <w:nsid w:val="4B596717"/>
     <w:multiLevelType w:val="hybridMultilevel"/>
     <w:tmpl w:val="49BC07DC"/>
@@ -33148,7 +34758,7 @@
       </w:pPr>
     </w:lvl>
   </w:abstractNum>
-  <w:abstractNum w:abstractNumId="4" w15:restartNumberingAfterBreak="0">
+  <w:abstractNum w:abstractNumId="5" w15:restartNumberingAfterBreak="0">
     <w:nsid w:val="4D796185"/>
     <w:multiLevelType w:val="hybridMultilevel"/>
     <w:tmpl w:val="C9FAF4EA"/>
@@ -33261,7 +34871,7 @@
       </w:rPr>
     </w:lvl>
   </w:abstractNum>
-  <w:abstractNum w:abstractNumId="5" w15:restartNumberingAfterBreak="0">
+  <w:abstractNum w:abstractNumId="6" w15:restartNumberingAfterBreak="0">
     <w:nsid w:val="4F3B3F55"/>
     <w:multiLevelType w:val="hybridMultilevel"/>
     <w:tmpl w:val="23AE2F2C"/>
@@ -33374,7 +34984,7 @@
       </w:rPr>
     </w:lvl>
   </w:abstractNum>
-  <w:abstractNum w:abstractNumId="6" w15:restartNumberingAfterBreak="0">
+  <w:abstractNum w:abstractNumId="7" w15:restartNumberingAfterBreak="0">
     <w:nsid w:val="4FD60997"/>
     <w:multiLevelType w:val="hybridMultilevel"/>
     <w:tmpl w:val="3A32FB8C"/>
@@ -33487,7 +35097,7 @@
       </w:rPr>
     </w:lvl>
   </w:abstractNum>
-  <w:abstractNum w:abstractNumId="7" w15:restartNumberingAfterBreak="0">
+  <w:abstractNum w:abstractNumId="8" w15:restartNumberingAfterBreak="0">
     <w:nsid w:val="54336AC6"/>
     <w:multiLevelType w:val="hybridMultilevel"/>
     <w:tmpl w:val="D3ECB6E0"/>
@@ -33600,7 +35210,7 @@
       </w:rPr>
     </w:lvl>
   </w:abstractNum>
-  <w:abstractNum w:abstractNumId="8" w15:restartNumberingAfterBreak="0">
+  <w:abstractNum w:abstractNumId="9" w15:restartNumberingAfterBreak="0">
     <w:nsid w:val="567506AA"/>
     <w:multiLevelType w:val="hybridMultilevel"/>
     <w:tmpl w:val="976CB3EC"/>
@@ -33686,7 +35296,7 @@
       </w:pPr>
     </w:lvl>
   </w:abstractNum>
-  <w:abstractNum w:abstractNumId="9" w15:restartNumberingAfterBreak="0">
+  <w:abstractNum w:abstractNumId="10" w15:restartNumberingAfterBreak="0">
     <w:nsid w:val="5A147996"/>
     <w:multiLevelType w:val="hybridMultilevel"/>
     <w:tmpl w:val="76449718"/>
@@ -33799,7 +35409,7 @@
       </w:rPr>
     </w:lvl>
   </w:abstractNum>
-  <w:abstractNum w:abstractNumId="10" w15:restartNumberingAfterBreak="0">
+  <w:abstractNum w:abstractNumId="11" w15:restartNumberingAfterBreak="0">
     <w:nsid w:val="5CDC3106"/>
     <w:multiLevelType w:val="hybridMultilevel"/>
     <w:tmpl w:val="878445A8"/>
@@ -33885,10 +35495,10 @@
       </w:pPr>
     </w:lvl>
   </w:abstractNum>
-  <w:abstractNum w:abstractNumId="11" w15:restartNumberingAfterBreak="0">
+  <w:abstractNum w:abstractNumId="12" w15:restartNumberingAfterBreak="0">
     <w:nsid w:val="66422EC1"/>
     <w:multiLevelType w:val="hybridMultilevel"/>
-    <w:tmpl w:val="FEA46C5E"/>
+    <w:tmpl w:val="A1C69A5E"/>
     <w:lvl w:ilvl="0" w:tplc="04100001">
       <w:start w:val="1"/>
       <w:numFmt w:val="bullet"/>
@@ -33998,7 +35608,7 @@
       </w:rPr>
     </w:lvl>
   </w:abstractNum>
-  <w:abstractNum w:abstractNumId="12" w15:restartNumberingAfterBreak="0">
+  <w:abstractNum w:abstractNumId="13" w15:restartNumberingAfterBreak="0">
     <w:nsid w:val="67ED401D"/>
     <w:multiLevelType w:val="hybridMultilevel"/>
     <w:tmpl w:val="8208E6AE"/>
@@ -34111,7 +35721,7 @@
       </w:rPr>
     </w:lvl>
   </w:abstractNum>
-  <w:abstractNum w:abstractNumId="13" w15:restartNumberingAfterBreak="0">
+  <w:abstractNum w:abstractNumId="14" w15:restartNumberingAfterBreak="0">
     <w:nsid w:val="6C2A5263"/>
     <w:multiLevelType w:val="hybridMultilevel"/>
     <w:tmpl w:val="36E0B4B0"/>
@@ -34200,7 +35810,7 @@
       </w:pPr>
     </w:lvl>
   </w:abstractNum>
-  <w:abstractNum w:abstractNumId="14" w15:restartNumberingAfterBreak="0">
+  <w:abstractNum w:abstractNumId="15" w15:restartNumberingAfterBreak="0">
     <w:nsid w:val="6CD31DC7"/>
     <w:multiLevelType w:val="hybridMultilevel"/>
     <w:tmpl w:val="D7C094F0"/>
@@ -34313,7 +35923,7 @@
       </w:rPr>
     </w:lvl>
   </w:abstractNum>
-  <w:abstractNum w:abstractNumId="15" w15:restartNumberingAfterBreak="0">
+  <w:abstractNum w:abstractNumId="16" w15:restartNumberingAfterBreak="0">
     <w:nsid w:val="710D4F5D"/>
     <w:multiLevelType w:val="hybridMultilevel"/>
     <w:tmpl w:val="AB128786"/>
@@ -34409,49 +36019,52 @@
     <w:abstractNumId w:val="1"/>
   </w:num>
   <w:num w:numId="2">
+    <w:abstractNumId w:val="16"/>
+  </w:num>
+  <w:num w:numId="3">
+    <w:abstractNumId w:val="5"/>
+  </w:num>
+  <w:num w:numId="4">
+    <w:abstractNumId w:val="10"/>
+  </w:num>
+  <w:num w:numId="5">
+    <w:abstractNumId w:val="4"/>
+  </w:num>
+  <w:num w:numId="6">
+    <w:abstractNumId w:val="11"/>
+  </w:num>
+  <w:num w:numId="7">
+    <w:abstractNumId w:val="9"/>
+  </w:num>
+  <w:num w:numId="8">
+    <w:abstractNumId w:val="13"/>
+  </w:num>
+  <w:num w:numId="9">
     <w:abstractNumId w:val="15"/>
   </w:num>
-  <w:num w:numId="3">
-    <w:abstractNumId w:val="4"/>
-  </w:num>
-  <w:num w:numId="4">
-    <w:abstractNumId w:val="9"/>
-  </w:num>
-  <w:num w:numId="5">
-    <w:abstractNumId w:val="3"/>
-  </w:num>
-  <w:num w:numId="6">
-    <w:abstractNumId w:val="10"/>
-  </w:num>
-  <w:num w:numId="7">
-    <w:abstractNumId w:val="8"/>
-  </w:num>
-  <w:num w:numId="8">
+  <w:num w:numId="10">
     <w:abstractNumId w:val="12"/>
   </w:num>
-  <w:num w:numId="9">
+  <w:num w:numId="11">
     <w:abstractNumId w:val="14"/>
   </w:num>
-  <w:num w:numId="10">
-    <w:abstractNumId w:val="11"/>
-  </w:num>
-  <w:num w:numId="11">
-    <w:abstractNumId w:val="13"/>
-  </w:num>
   <w:num w:numId="12">
-    <w:abstractNumId w:val="5"/>
+    <w:abstractNumId w:val="6"/>
   </w:num>
   <w:num w:numId="13">
-    <w:abstractNumId w:val="2"/>
+    <w:abstractNumId w:val="3"/>
   </w:num>
   <w:num w:numId="14">
     <w:abstractNumId w:val="0"/>
   </w:num>
   <w:num w:numId="15">
-    <w:abstractNumId w:val="6"/>
+    <w:abstractNumId w:val="7"/>
   </w:num>
   <w:num w:numId="16">
-    <w:abstractNumId w:val="7"/>
+    <w:abstractNumId w:val="8"/>
+  </w:num>
+  <w:num w:numId="17">
+    <w:abstractNumId w:val="2"/>
   </w:num>
   <w:numIdMacAtCleanup w:val="15"/>
 </w:numbering>
@@ -35369,7 +36982,7 @@
 </file>
 
 <file path=customXml/itemProps1.xml><?xml version="1.0" encoding="utf-8"?>
-<ds:datastoreItem xmlns:ds="http://schemas.openxmlformats.org/officeDocument/2006/customXml" ds:itemID="{26B01145-B274-40EF-8454-8EAB39666155}">
+<ds:datastoreItem xmlns:ds="http://schemas.openxmlformats.org/officeDocument/2006/customXml" ds:itemID="{9D934A65-BD37-475C-9B6F-7251C79D23C5}">
   <ds:schemaRefs>
     <ds:schemaRef ds:uri="http://schemas.openxmlformats.org/officeDocument/2006/bibliography"/>
   </ds:schemaRefs>

</xml_diff>